<commit_message>
zastosowania i problemy NLP
</commit_message>
<xml_diff>
--- a/mgr.docx
+++ b/mgr.docx
@@ -73,7 +73,7 @@
                     </pic:cNvPicPr>
                   </pic:nvPicPr>
                   <pic:blipFill>
-                    <a:blip r:embed="rId7">
+                    <a:blip r:embed="rId9">
                       <a:extLst>
                         <a:ext uri="{28A0092B-C50C-407E-A947-70E740481C1C}">
                           <a14:useLocalDpi xmlns:a14="http://schemas.microsoft.com/office/drawing/2010/main" val="0"/>
@@ -622,7 +622,7 @@
           <w:r>
             <w:fldChar w:fldCharType="separate"/>
           </w:r>
-          <w:hyperlink w:anchor="_Toc380414077" w:history="1">
+          <w:hyperlink w:anchor="_Toc380586065" w:history="1">
             <w:r>
               <w:rPr>
                 <w:rStyle w:val="Hyperlink"/>
@@ -650,7 +650,7 @@
                 <w:noProof/>
                 <w:webHidden/>
               </w:rPr>
-              <w:instrText xml:space="preserve"> PAGEREF _Toc380414077 \h </w:instrText>
+              <w:instrText xml:space="preserve"> PAGEREF _Toc380586065 \h </w:instrText>
             </w:r>
             <w:r>
               <w:rPr>
@@ -694,7 +694,7 @@
               <w:szCs w:val="22"/>
             </w:rPr>
           </w:pPr>
-          <w:hyperlink w:anchor="_Toc380414078" w:history="1">
+          <w:hyperlink w:anchor="_Toc380586066" w:history="1">
             <w:r>
               <w:rPr>
                 <w:rStyle w:val="Hyperlink"/>
@@ -722,7 +722,7 @@
                 <w:noProof/>
                 <w:webHidden/>
               </w:rPr>
-              <w:instrText xml:space="preserve"> PAGEREF _Toc380414078 \h </w:instrText>
+              <w:instrText xml:space="preserve"> PAGEREF _Toc380586066 \h </w:instrText>
             </w:r>
             <w:r>
               <w:rPr>
@@ -742,7 +742,7 @@
                 <w:noProof/>
                 <w:webHidden/>
               </w:rPr>
-              <w:t>6</w:t>
+              <w:t>5</w:t>
             </w:r>
             <w:r>
               <w:rPr>
@@ -767,7 +767,7 @@
               <w:szCs w:val="22"/>
             </w:rPr>
           </w:pPr>
-          <w:hyperlink w:anchor="_Toc380414079" w:history="1">
+          <w:hyperlink w:anchor="_Toc380586067" w:history="1">
             <w:r>
               <w:rPr>
                 <w:rStyle w:val="Hyperlink"/>
@@ -812,7 +812,7 @@
                 <w:noProof/>
                 <w:webHidden/>
               </w:rPr>
-              <w:instrText xml:space="preserve"> PAGEREF _Toc380414079 \h </w:instrText>
+              <w:instrText xml:space="preserve"> PAGEREF _Toc380586067 \h </w:instrText>
             </w:r>
             <w:r>
               <w:rPr>
@@ -832,7 +832,7 @@
                 <w:noProof/>
                 <w:webHidden/>
               </w:rPr>
-              <w:t>6</w:t>
+              <w:t>5</w:t>
             </w:r>
             <w:r>
               <w:rPr>
@@ -857,7 +857,7 @@
               <w:szCs w:val="22"/>
             </w:rPr>
           </w:pPr>
-          <w:hyperlink w:anchor="_Toc380414080" w:history="1">
+          <w:hyperlink w:anchor="_Toc380586068" w:history="1">
             <w:r>
               <w:rPr>
                 <w:rStyle w:val="Hyperlink"/>
@@ -902,7 +902,7 @@
                 <w:noProof/>
                 <w:webHidden/>
               </w:rPr>
-              <w:instrText xml:space="preserve"> PAGEREF _Toc380414080 \h </w:instrText>
+              <w:instrText xml:space="preserve"> PAGEREF _Toc380586068 \h </w:instrText>
             </w:r>
             <w:r>
               <w:rPr>
@@ -922,7 +922,7 @@
                 <w:noProof/>
                 <w:webHidden/>
               </w:rPr>
-              <w:t>8</w:t>
+              <w:t>7</w:t>
             </w:r>
             <w:r>
               <w:rPr>
@@ -946,7 +946,7 @@
               <w:szCs w:val="22"/>
             </w:rPr>
           </w:pPr>
-          <w:hyperlink w:anchor="_Toc380414081" w:history="1">
+          <w:hyperlink w:anchor="_Toc380586069" w:history="1">
             <w:r>
               <w:rPr>
                 <w:rStyle w:val="Hyperlink"/>
@@ -974,7 +974,7 @@
                 <w:noProof/>
                 <w:webHidden/>
               </w:rPr>
-              <w:instrText xml:space="preserve"> PAGEREF _Toc380414081 \h </w:instrText>
+              <w:instrText xml:space="preserve"> PAGEREF _Toc380586069 \h </w:instrText>
             </w:r>
             <w:r>
               <w:rPr>
@@ -994,7 +994,7 @@
                 <w:noProof/>
                 <w:webHidden/>
               </w:rPr>
-              <w:t>8</w:t>
+              <w:t>7</w:t>
             </w:r>
             <w:r>
               <w:rPr>
@@ -1018,7 +1018,7 @@
               <w:szCs w:val="22"/>
             </w:rPr>
           </w:pPr>
-          <w:hyperlink w:anchor="_Toc380414082" w:history="1">
+          <w:hyperlink w:anchor="_Toc380586070" w:history="1">
             <w:r>
               <w:rPr>
                 <w:rStyle w:val="Hyperlink"/>
@@ -1046,7 +1046,7 @@
                 <w:noProof/>
                 <w:webHidden/>
               </w:rPr>
-              <w:instrText xml:space="preserve"> PAGEREF _Toc380414082 \h </w:instrText>
+              <w:instrText xml:space="preserve"> PAGEREF _Toc380586070 \h </w:instrText>
             </w:r>
             <w:r>
               <w:rPr>
@@ -1066,7 +1066,7 @@
                 <w:noProof/>
                 <w:webHidden/>
               </w:rPr>
-              <w:t>9</w:t>
+              <w:t>8</w:t>
             </w:r>
             <w:r>
               <w:rPr>
@@ -1091,7 +1091,7 @@
               <w:szCs w:val="22"/>
             </w:rPr>
           </w:pPr>
-          <w:hyperlink w:anchor="_Toc380414083" w:history="1">
+          <w:hyperlink w:anchor="_Toc380586071" w:history="1">
             <w:r>
               <w:rPr>
                 <w:rStyle w:val="Hyperlink"/>
@@ -1115,7 +1115,7 @@
                 <w:rFonts w:eastAsiaTheme="majorEastAsia"/>
                 <w:noProof/>
               </w:rPr>
-              <w:t>Zastosowania NLP</w:t>
+              <w:t>Główne zastosowania NLP</w:t>
             </w:r>
             <w:r>
               <w:rPr>
@@ -1136,7 +1136,7 @@
                 <w:noProof/>
                 <w:webHidden/>
               </w:rPr>
-              <w:instrText xml:space="preserve"> PAGEREF _Toc380414083 \h </w:instrText>
+              <w:instrText xml:space="preserve"> PAGEREF _Toc380586071 \h </w:instrText>
             </w:r>
             <w:r>
               <w:rPr>
@@ -1156,79 +1156,7 @@
                 <w:noProof/>
                 <w:webHidden/>
               </w:rPr>
-              <w:t>10</w:t>
-            </w:r>
-            <w:r>
-              <w:rPr>
-                <w:noProof/>
-                <w:webHidden/>
-              </w:rPr>
-              <w:fldChar w:fldCharType="end"/>
-            </w:r>
-          </w:hyperlink>
-        </w:p>
-        <w:p>
-          <w:pPr>
-            <w:pStyle w:val="TOC1"/>
-            <w:tabs>
-              <w:tab w:val="right" w:leader="dot" w:pos="8493"/>
-            </w:tabs>
-            <w:rPr>
-              <w:rFonts w:asciiTheme="minorHAnsi" w:eastAsiaTheme="minorEastAsia" w:hAnsiTheme="minorHAnsi" w:cstheme="minorBidi"/>
-              <w:noProof/>
-              <w:sz w:val="22"/>
-              <w:szCs w:val="22"/>
-            </w:rPr>
-          </w:pPr>
-          <w:hyperlink w:anchor="_Toc380414084" w:history="1">
-            <w:r>
-              <w:rPr>
-                <w:rStyle w:val="Hyperlink"/>
-                <w:rFonts w:eastAsiaTheme="majorEastAsia"/>
-                <w:noProof/>
-              </w:rPr>
-              <w:t>3. Implementacja rozwiązania</w:t>
-            </w:r>
-            <w:r>
-              <w:rPr>
-                <w:noProof/>
-                <w:webHidden/>
-              </w:rPr>
-              <w:tab/>
-            </w:r>
-            <w:r>
-              <w:rPr>
-                <w:noProof/>
-                <w:webHidden/>
-              </w:rPr>
-              <w:fldChar w:fldCharType="begin"/>
-            </w:r>
-            <w:r>
-              <w:rPr>
-                <w:noProof/>
-                <w:webHidden/>
-              </w:rPr>
-              <w:instrText xml:space="preserve"> PAGEREF _Toc380414084 \h </w:instrText>
-            </w:r>
-            <w:r>
-              <w:rPr>
-                <w:noProof/>
-                <w:webHidden/>
-              </w:rPr>
-            </w:r>
-            <w:r>
-              <w:rPr>
-                <w:noProof/>
-                <w:webHidden/>
-              </w:rPr>
-              <w:fldChar w:fldCharType="separate"/>
-            </w:r>
-            <w:r>
-              <w:rPr>
-                <w:noProof/>
-                <w:webHidden/>
-              </w:rPr>
-              <w:t>11</w:t>
+              <w:t>9</w:t>
             </w:r>
             <w:r>
               <w:rPr>
@@ -1253,14 +1181,14 @@
               <w:szCs w:val="22"/>
             </w:rPr>
           </w:pPr>
-          <w:hyperlink w:anchor="_Toc380414085" w:history="1">
+          <w:hyperlink w:anchor="_Toc380586072" w:history="1">
             <w:r>
               <w:rPr>
                 <w:rStyle w:val="Hyperlink"/>
                 <w:rFonts w:eastAsiaTheme="majorEastAsia"/>
                 <w:noProof/>
               </w:rPr>
-              <w:t>3.1.</w:t>
+              <w:t>2.4.</w:t>
             </w:r>
             <w:r>
               <w:rPr>
@@ -1277,6 +1205,240 @@
                 <w:rFonts w:eastAsiaTheme="majorEastAsia"/>
                 <w:noProof/>
               </w:rPr>
+              <w:t>Problemy NLP</w:t>
+            </w:r>
+            <w:r>
+              <w:rPr>
+                <w:noProof/>
+                <w:webHidden/>
+              </w:rPr>
+              <w:tab/>
+            </w:r>
+            <w:r>
+              <w:rPr>
+                <w:noProof/>
+                <w:webHidden/>
+              </w:rPr>
+              <w:fldChar w:fldCharType="begin"/>
+            </w:r>
+            <w:r>
+              <w:rPr>
+                <w:noProof/>
+                <w:webHidden/>
+              </w:rPr>
+              <w:instrText xml:space="preserve"> PAGEREF _Toc380586072 \h </w:instrText>
+            </w:r>
+            <w:r>
+              <w:rPr>
+                <w:noProof/>
+                <w:webHidden/>
+              </w:rPr>
+            </w:r>
+            <w:r>
+              <w:rPr>
+                <w:noProof/>
+                <w:webHidden/>
+              </w:rPr>
+              <w:fldChar w:fldCharType="separate"/>
+            </w:r>
+            <w:r>
+              <w:rPr>
+                <w:noProof/>
+                <w:webHidden/>
+              </w:rPr>
+              <w:t>11</w:t>
+            </w:r>
+            <w:r>
+              <w:rPr>
+                <w:noProof/>
+                <w:webHidden/>
+              </w:rPr>
+              <w:fldChar w:fldCharType="end"/>
+            </w:r>
+          </w:hyperlink>
+        </w:p>
+        <w:p>
+          <w:pPr>
+            <w:pStyle w:val="TOC1"/>
+            <w:tabs>
+              <w:tab w:val="right" w:leader="dot" w:pos="8493"/>
+            </w:tabs>
+            <w:rPr>
+              <w:rFonts w:asciiTheme="minorHAnsi" w:eastAsiaTheme="minorEastAsia" w:hAnsiTheme="minorHAnsi" w:cstheme="minorBidi"/>
+              <w:noProof/>
+              <w:sz w:val="22"/>
+              <w:szCs w:val="22"/>
+            </w:rPr>
+          </w:pPr>
+          <w:hyperlink w:anchor="_Toc380586073" w:history="1">
+            <w:r>
+              <w:rPr>
+                <w:rStyle w:val="Hyperlink"/>
+                <w:rFonts w:eastAsiaTheme="majorEastAsia"/>
+                <w:noProof/>
+              </w:rPr>
+              <w:t>3. Język włoski – krótka charakterystyka pod kątem analizy statystycznej</w:t>
+            </w:r>
+            <w:r>
+              <w:rPr>
+                <w:noProof/>
+                <w:webHidden/>
+              </w:rPr>
+              <w:tab/>
+            </w:r>
+            <w:r>
+              <w:rPr>
+                <w:noProof/>
+                <w:webHidden/>
+              </w:rPr>
+              <w:fldChar w:fldCharType="begin"/>
+            </w:r>
+            <w:r>
+              <w:rPr>
+                <w:noProof/>
+                <w:webHidden/>
+              </w:rPr>
+              <w:instrText xml:space="preserve"> PAGEREF _Toc380586073 \h </w:instrText>
+            </w:r>
+            <w:r>
+              <w:rPr>
+                <w:noProof/>
+                <w:webHidden/>
+              </w:rPr>
+            </w:r>
+            <w:r>
+              <w:rPr>
+                <w:noProof/>
+                <w:webHidden/>
+              </w:rPr>
+              <w:fldChar w:fldCharType="separate"/>
+            </w:r>
+            <w:r>
+              <w:rPr>
+                <w:noProof/>
+                <w:webHidden/>
+              </w:rPr>
+              <w:t>12</w:t>
+            </w:r>
+            <w:r>
+              <w:rPr>
+                <w:noProof/>
+                <w:webHidden/>
+              </w:rPr>
+              <w:fldChar w:fldCharType="end"/>
+            </w:r>
+          </w:hyperlink>
+        </w:p>
+        <w:p>
+          <w:pPr>
+            <w:pStyle w:val="TOC1"/>
+            <w:tabs>
+              <w:tab w:val="right" w:leader="dot" w:pos="8493"/>
+            </w:tabs>
+            <w:rPr>
+              <w:rFonts w:asciiTheme="minorHAnsi" w:eastAsiaTheme="minorEastAsia" w:hAnsiTheme="minorHAnsi" w:cstheme="minorBidi"/>
+              <w:noProof/>
+              <w:sz w:val="22"/>
+              <w:szCs w:val="22"/>
+            </w:rPr>
+          </w:pPr>
+          <w:hyperlink w:anchor="_Toc380586074" w:history="1">
+            <w:r>
+              <w:rPr>
+                <w:rStyle w:val="Hyperlink"/>
+                <w:rFonts w:eastAsiaTheme="majorEastAsia"/>
+                <w:noProof/>
+              </w:rPr>
+              <w:t>4. Implementacja rozwiązania</w:t>
+            </w:r>
+            <w:r>
+              <w:rPr>
+                <w:noProof/>
+                <w:webHidden/>
+              </w:rPr>
+              <w:tab/>
+            </w:r>
+            <w:r>
+              <w:rPr>
+                <w:noProof/>
+                <w:webHidden/>
+              </w:rPr>
+              <w:fldChar w:fldCharType="begin"/>
+            </w:r>
+            <w:r>
+              <w:rPr>
+                <w:noProof/>
+                <w:webHidden/>
+              </w:rPr>
+              <w:instrText xml:space="preserve"> PAGEREF _Toc380586074 \h </w:instrText>
+            </w:r>
+            <w:r>
+              <w:rPr>
+                <w:noProof/>
+                <w:webHidden/>
+              </w:rPr>
+            </w:r>
+            <w:r>
+              <w:rPr>
+                <w:noProof/>
+                <w:webHidden/>
+              </w:rPr>
+              <w:fldChar w:fldCharType="separate"/>
+            </w:r>
+            <w:r>
+              <w:rPr>
+                <w:noProof/>
+                <w:webHidden/>
+              </w:rPr>
+              <w:t>13</w:t>
+            </w:r>
+            <w:r>
+              <w:rPr>
+                <w:noProof/>
+                <w:webHidden/>
+              </w:rPr>
+              <w:fldChar w:fldCharType="end"/>
+            </w:r>
+          </w:hyperlink>
+        </w:p>
+        <w:p>
+          <w:pPr>
+            <w:pStyle w:val="TOC1"/>
+            <w:tabs>
+              <w:tab w:val="left" w:pos="1100"/>
+              <w:tab w:val="right" w:leader="dot" w:pos="8493"/>
+            </w:tabs>
+            <w:rPr>
+              <w:rFonts w:asciiTheme="minorHAnsi" w:eastAsiaTheme="minorEastAsia" w:hAnsiTheme="minorHAnsi" w:cstheme="minorBidi"/>
+              <w:noProof/>
+              <w:sz w:val="22"/>
+              <w:szCs w:val="22"/>
+            </w:rPr>
+          </w:pPr>
+          <w:hyperlink w:anchor="_Toc380586075" w:history="1">
+            <w:r>
+              <w:rPr>
+                <w:rStyle w:val="Hyperlink"/>
+                <w:rFonts w:eastAsiaTheme="majorEastAsia"/>
+                <w:noProof/>
+              </w:rPr>
+              <w:t>4.1.</w:t>
+            </w:r>
+            <w:r>
+              <w:rPr>
+                <w:rFonts w:asciiTheme="minorHAnsi" w:eastAsiaTheme="minorEastAsia" w:hAnsiTheme="minorHAnsi" w:cstheme="minorBidi"/>
+                <w:noProof/>
+                <w:sz w:val="22"/>
+                <w:szCs w:val="22"/>
+              </w:rPr>
+              <w:tab/>
+            </w:r>
+            <w:r>
+              <w:rPr>
+                <w:rStyle w:val="Hyperlink"/>
+                <w:rFonts w:eastAsiaTheme="majorEastAsia"/>
+                <w:noProof/>
+              </w:rPr>
               <w:t>Środowisko programistyczne</w:t>
             </w:r>
             <w:r>
@@ -1298,7 +1460,7 @@
                 <w:noProof/>
                 <w:webHidden/>
               </w:rPr>
-              <w:instrText xml:space="preserve"> PAGEREF _Toc380414085 \h </w:instrText>
+              <w:instrText xml:space="preserve"> PAGEREF _Toc380586075 \h </w:instrText>
             </w:r>
             <w:r>
               <w:rPr>
@@ -1318,7 +1480,79 @@
                 <w:noProof/>
                 <w:webHidden/>
               </w:rPr>
-              <w:t>11</w:t>
+              <w:t>13</w:t>
+            </w:r>
+            <w:r>
+              <w:rPr>
+                <w:noProof/>
+                <w:webHidden/>
+              </w:rPr>
+              <w:fldChar w:fldCharType="end"/>
+            </w:r>
+          </w:hyperlink>
+        </w:p>
+        <w:p>
+          <w:pPr>
+            <w:pStyle w:val="TOC1"/>
+            <w:tabs>
+              <w:tab w:val="right" w:leader="dot" w:pos="8493"/>
+            </w:tabs>
+            <w:rPr>
+              <w:rFonts w:asciiTheme="minorHAnsi" w:eastAsiaTheme="minorEastAsia" w:hAnsiTheme="minorHAnsi" w:cstheme="minorBidi"/>
+              <w:noProof/>
+              <w:sz w:val="22"/>
+              <w:szCs w:val="22"/>
+            </w:rPr>
+          </w:pPr>
+          <w:hyperlink w:anchor="_Toc380586076" w:history="1">
+            <w:r>
+              <w:rPr>
+                <w:rStyle w:val="Hyperlink"/>
+                <w:rFonts w:eastAsiaTheme="majorEastAsia"/>
+                <w:noProof/>
+              </w:rPr>
+              <w:t>5. Przykłady użycia</w:t>
+            </w:r>
+            <w:r>
+              <w:rPr>
+                <w:noProof/>
+                <w:webHidden/>
+              </w:rPr>
+              <w:tab/>
+            </w:r>
+            <w:r>
+              <w:rPr>
+                <w:noProof/>
+                <w:webHidden/>
+              </w:rPr>
+              <w:fldChar w:fldCharType="begin"/>
+            </w:r>
+            <w:r>
+              <w:rPr>
+                <w:noProof/>
+                <w:webHidden/>
+              </w:rPr>
+              <w:instrText xml:space="preserve"> PAGEREF _Toc380586076 \h </w:instrText>
+            </w:r>
+            <w:r>
+              <w:rPr>
+                <w:noProof/>
+                <w:webHidden/>
+              </w:rPr>
+            </w:r>
+            <w:r>
+              <w:rPr>
+                <w:noProof/>
+                <w:webHidden/>
+              </w:rPr>
+              <w:fldChar w:fldCharType="separate"/>
+            </w:r>
+            <w:r>
+              <w:rPr>
+                <w:noProof/>
+                <w:webHidden/>
+              </w:rPr>
+              <w:t>14</w:t>
             </w:r>
             <w:r>
               <w:rPr>
@@ -1359,7 +1593,7 @@
       <w:pPr>
         <w:pStyle w:val="roz"/>
       </w:pPr>
-      <w:bookmarkStart w:id="0" w:name="_Toc380414077"/>
+      <w:bookmarkStart w:id="0" w:name="_Toc380586065"/>
       <w:r>
         <w:lastRenderedPageBreak/>
         <w:t>Cel pracy</w:t>
@@ -1411,13 +1645,16 @@
     <w:p/>
     <w:p/>
     <w:p/>
-    <w:p/>
-    <w:p/>
+    <w:p>
+      <w:pPr>
+        <w:ind w:firstLine="0"/>
+      </w:pPr>
+    </w:p>
     <w:p>
       <w:pPr>
         <w:pStyle w:val="roz"/>
       </w:pPr>
-      <w:bookmarkStart w:id="1" w:name="_Toc380414078"/>
+      <w:bookmarkStart w:id="1" w:name="_Toc380586066"/>
       <w:r>
         <w:lastRenderedPageBreak/>
         <w:t>Przetwarzanie</w:t>
@@ -1507,7 +1744,7 @@
       <w:pPr>
         <w:pStyle w:val="podroz"/>
       </w:pPr>
-      <w:bookmarkStart w:id="2" w:name="_Toc380414079"/>
+      <w:bookmarkStart w:id="2" w:name="_Toc380586067"/>
       <w:r>
         <w:t>Odkrywanie wiedzy w bazie danych (KDD)</w:t>
       </w:r>
@@ -1765,7 +2002,7 @@
                     <pic:cNvPicPr/>
                   </pic:nvPicPr>
                   <pic:blipFill>
-                    <a:blip r:embed="rId8">
+                    <a:blip r:embed="rId10">
                       <a:extLst>
                         <a:ext uri="{28A0092B-C50C-407E-A947-70E740481C1C}">
                           <a14:useLocalDpi xmlns:a14="http://schemas.microsoft.com/office/drawing/2010/main" val="0"/>
@@ -2069,7 +2306,16 @@
         <w:t xml:space="preserve"> Surowy tekst korpusu należy ujednolicić, np. poprzez zamianę dużych liter na małe, usunięcie niepożądanych znaków, itd. Następnie, w zależności od charakteru poszukiwań, trzeba przygotować odpowiednią prezentację danych, </w:t>
       </w:r>
       <w:r>
-        <w:t xml:space="preserve">np. rozkład częstotliwości wyrazów, pary wyrazów często występujących razem. </w:t>
+        <w:t>np. rozkład częstotliwości wyrazów</w:t>
+      </w:r>
+      <w:r>
+        <w:t xml:space="preserve"> czy</w:t>
+      </w:r>
+      <w:r>
+        <w:t xml:space="preserve"> zestawienie par</w:t>
+      </w:r>
+      <w:r>
+        <w:t xml:space="preserve"> wyrazów często występujących razem. </w:t>
       </w:r>
       <w:r>
         <w:t xml:space="preserve">W tak przygotowanych danych można wyszukiwać wzorce za pomocą różnych metod, opisanych szerzej </w:t>
@@ -2091,7 +2337,7 @@
       <w:pPr>
         <w:pStyle w:val="podroz"/>
       </w:pPr>
-      <w:bookmarkStart w:id="3" w:name="_Toc380414080"/>
+      <w:bookmarkStart w:id="3" w:name="_Toc380586068"/>
       <w:r>
         <w:t>Statystyczna analiza języka</w:t>
       </w:r>
@@ -2133,7 +2379,7 @@
       <w:pPr>
         <w:pStyle w:val="podpodroz"/>
       </w:pPr>
-      <w:bookmarkStart w:id="4" w:name="_Toc380414081"/>
+      <w:bookmarkStart w:id="4" w:name="_Toc380586069"/>
       <w:r>
         <w:t>Uczenie maszynowe</w:t>
       </w:r>
@@ -2212,7 +2458,7 @@
       <w:pPr>
         <w:pStyle w:val="podpodroz"/>
       </w:pPr>
-      <w:bookmarkStart w:id="5" w:name="_Toc380414082"/>
+      <w:bookmarkStart w:id="5" w:name="_Toc380586070"/>
       <w:r>
         <w:t>Eksploracja danych</w:t>
       </w:r>
@@ -2252,7 +2498,13 @@
         <w:t>W przypadku NLP, wzorce te mogą dostarczyć nam wiedzy o różnych aspektach językowych danego tekstu</w:t>
       </w:r>
       <w:r>
-        <w:t>. Przykładowo, różnorodność leksykalna czy średnia długość wyrazu może być diametralnie różna dla tekstu będącego zapisem rozmów telefonicznych i dla tekstu rozprawy naukowej. Duża liczba wystąpień słowa typowego dla danego dialektu, slangu czy żargonu może zdradzić informację o pochodzeniu i środowisku autora tekstu.</w:t>
+        <w:t xml:space="preserve">. Przykładowo, różnorodność leksykalna czy średnia długość wyrazu może być diametralnie różna dla </w:t>
+      </w:r>
+      <w:r>
+        <w:t>napisów filmowych</w:t>
+      </w:r>
+      <w:r>
+        <w:t xml:space="preserve"> i dla tekstu rozprawy naukowej. Duża liczba wystąpień słowa typowego dla danego dialektu, slangu czy żargonu może zdradzić informację o pochodzeniu i środowisku autora tekstu.</w:t>
       </w:r>
     </w:p>
     <w:p>
@@ -2375,7 +2627,7 @@
       <w:pPr>
         <w:pStyle w:val="podroz"/>
       </w:pPr>
-      <w:bookmarkStart w:id="6" w:name="_Toc380414083"/>
+      <w:bookmarkStart w:id="6" w:name="_Toc380586071"/>
       <w:r>
         <w:lastRenderedPageBreak/>
         <w:t>Główne z</w:t>
@@ -2435,10 +2687,13 @@
         </w:numPr>
       </w:pPr>
       <w:r>
-        <w:t xml:space="preserve">Automatyczne </w:t>
-      </w:r>
-      <w:r>
-        <w:t xml:space="preserve">streszczanie tekstu – utworzenie krótkiego streszczenia, zawierającego najważniejsze informacje oryginalnego tekstu. Istnieją dwa </w:t>
+        <w:t>a</w:t>
+      </w:r>
+      <w:r>
+        <w:t xml:space="preserve">utomatyczne </w:t>
+      </w:r>
+      <w:r>
+        <w:t xml:space="preserve">streszczanie tekstu – tworzenie krótkiego streszczenia, zawierającego najważniejsze informacje oryginalnego tekstu. Istnieją dwa </w:t>
       </w:r>
       <w:r>
         <w:t>rodzaje s</w:t>
@@ -2456,7 +2711,43 @@
         <w:t xml:space="preserve">. Ekstrakt składa się ze słów </w:t>
       </w:r>
       <w:r>
-        <w:t>i zdań wybranych z oryginalnego tekstu, mających największe znaczenie. Abstrakt powstaje poprzez utworzenie semantycznej reprezentacji danych i wygenerowanie na jej podstawie tekstu w języku naturalnym.</w:t>
+        <w:t xml:space="preserve">i zdań wybranych z oryginalnego tekstu, mających największe </w:t>
+      </w:r>
+      <w:r>
+        <w:t xml:space="preserve">(według oceny systemu) </w:t>
+      </w:r>
+      <w:r>
+        <w:t>znaczenie. Abstrakt powstaje poprzez utworzenie semantycznej reprezentacji danych i wygenerowanie na jej podstawie tekstu w języku naturalnym.</w:t>
+      </w:r>
+      <w:r>
+        <w:t xml:space="preserve"> Jest to trudniejsze zadanie, wymagające zarówno </w:t>
+      </w:r>
+      <w:r>
+        <w:t>trafnej</w:t>
+      </w:r>
+      <w:r>
+        <w:t xml:space="preserve"> </w:t>
+      </w:r>
+      <w:r>
+        <w:t xml:space="preserve">intepretacji </w:t>
+      </w:r>
+      <w:r>
+        <w:t xml:space="preserve">danych, jak i spójnej prezentacji </w:t>
+      </w:r>
+      <w:r>
+        <w:t>w formie</w:t>
+      </w:r>
+      <w:r>
+        <w:t xml:space="preserve"> tekst</w:t>
+      </w:r>
+      <w:r>
+        <w:t>u</w:t>
+      </w:r>
+      <w:r>
+        <w:t xml:space="preserve"> w języku naturalnym.</w:t>
+      </w:r>
+      <w:r>
+        <w:t xml:space="preserve"> Analogicznie do streszczenia można także dokonywać upraszczania – przedstawiania danego tekstu prostszym językiem, np. za pomocą zdań pojedynczych.</w:t>
       </w:r>
     </w:p>
     <w:p>
@@ -2473,6 +2764,36 @@
       <w:r>
         <w:t xml:space="preserve"> </w:t>
       </w:r>
+      <w:r>
+        <w:t xml:space="preserve">tekstu z jednego języka naturalnego na drugi – to </w:t>
+      </w:r>
+      <w:r>
+        <w:t>trudne</w:t>
+      </w:r>
+      <w:r>
+        <w:t xml:space="preserve"> zadanie, a jego </w:t>
+      </w:r>
+      <w:r>
+        <w:t>złożoność</w:t>
+      </w:r>
+      <w:r>
+        <w:t xml:space="preserve"> jest silnie zależna od </w:t>
+      </w:r>
+      <w:r>
+        <w:t>stopnia skomplikowania gramatyki</w:t>
+      </w:r>
+      <w:r>
+        <w:t xml:space="preserve"> poszczególnych języków podlegających tłumaczeniu. </w:t>
+      </w:r>
+      <w:r>
+        <w:t xml:space="preserve">Ważną kwestią jest odróżnienie idiomów i innych metaforycznych wyrażeń, których nie należy tłumaczyć dosłownie. Potrzebna jest więc </w:t>
+      </w:r>
+      <w:r>
+        <w:t>dostarczona uprzednio</w:t>
+      </w:r>
+      <w:r>
+        <w:t xml:space="preserve"> baza takich zwrotów.</w:t>
+      </w:r>
     </w:p>
     <w:p>
       <w:pPr>
@@ -2483,7 +2804,7 @@
         </w:numPr>
       </w:pPr>
       <w:r>
-        <w:t xml:space="preserve">podział morfologiczny </w:t>
+        <w:t xml:space="preserve">generowanie języka naturalnego </w:t>
       </w:r>
       <w:r>
         <w:t>–</w:t>
@@ -2492,16 +2813,22 @@
         <w:t xml:space="preserve"> </w:t>
       </w:r>
       <w:r>
-        <w:t xml:space="preserve">wyodrębnienie </w:t>
-      </w:r>
-      <w:r>
-        <w:t xml:space="preserve">z tekstu </w:t>
-      </w:r>
-      <w:r>
-        <w:t>i klasyfikacja morfemów (najmniejszej jednostki gramatycznej)</w:t>
-      </w:r>
-      <w:r>
-        <w:t>. Kluczowy wpływ ma tu złożoność morfologiczna (struktura wyrazów) danego języka.</w:t>
+        <w:t>przekształcanie</w:t>
+      </w:r>
+      <w:r>
+        <w:t xml:space="preserve"> </w:t>
+      </w:r>
+      <w:r>
+        <w:t>treści</w:t>
+      </w:r>
+      <w:r>
+        <w:t xml:space="preserve"> zapisanych w bazach danych do formy czytelnej dla człowieka.</w:t>
+      </w:r>
+      <w:r>
+        <w:t xml:space="preserve"> </w:t>
+      </w:r>
+      <w:r>
+        <w:t>Ważnym zadaniem jest dobór odpowiednich słów, poprawność gramatyczna i naturalność.</w:t>
       </w:r>
     </w:p>
     <w:p>
@@ -2513,7 +2840,7 @@
         </w:numPr>
       </w:pPr>
       <w:r>
-        <w:t xml:space="preserve">generowanie języka naturalnego </w:t>
+        <w:t xml:space="preserve">rozumienie języka naturalnego </w:t>
       </w:r>
       <w:r>
         <w:t>–</w:t>
@@ -2522,19 +2849,13 @@
         <w:t xml:space="preserve"> </w:t>
       </w:r>
       <w:r>
-        <w:t>przekształcanie</w:t>
-      </w:r>
-      <w:r>
-        <w:t xml:space="preserve"> dany</w:t>
-      </w:r>
-      <w:r>
-        <w:t>ch zapisanych w bazach danych do formy czytelnej dla człowieka.</w:t>
-      </w:r>
-      <w:r>
-        <w:t xml:space="preserve"> </w:t>
-      </w:r>
-      <w:r>
-        <w:t>Ważnym zadaniem jest dobór odpowiednich słów, poprawność gramatyczna i naturalność.</w:t>
+        <w:t>proces</w:t>
+      </w:r>
+      <w:r>
+        <w:t xml:space="preserve"> odwrotny do gen</w:t>
+      </w:r>
+      <w:r>
+        <w:t xml:space="preserve">eracji języka o znacznie większej złożoności, wymagający trafnej analizy kontekstu, anafor, odniesień do świata zewnętrznego, a także umiejętności rozstrzygania wieloznaczności. Stanowi podstawę wielu wymienionych tutaj zastosowań, a także bardzo atrakcyjny sposób porozumiewania się z komputerem. </w:t>
       </w:r>
     </w:p>
     <w:p>
@@ -2546,10 +2867,35 @@
         </w:numPr>
       </w:pPr>
       <w:r>
-        <w:t xml:space="preserve">rozumienie języka naturalnego </w:t>
-      </w:r>
-      <w:r>
-        <w:t>–</w:t>
+        <w:t xml:space="preserve">rozróżnianie części mowy – </w:t>
+      </w:r>
+      <w:r>
+        <w:t xml:space="preserve">zadanie pośrednie, pomocne </w:t>
+      </w:r>
+      <w:r>
+        <w:t xml:space="preserve">m. in. </w:t>
+      </w:r>
+      <w:r>
+        <w:t>w wykrywaniu konkretnych kolokacji (np. par czasownik + rzeczownik)</w:t>
+      </w:r>
+      <w:r>
+        <w:t xml:space="preserve"> i</w:t>
+      </w:r>
+      <w:r>
+        <w:t xml:space="preserve"> w tłumaczeniu. Automatyczne rozstrzygnięcie części mowy danego słowa nie </w:t>
+      </w:r>
+      <w:r>
+        <w:lastRenderedPageBreak/>
+        <w:t>zawsze jest możliwe</w:t>
+      </w:r>
+      <w:r>
+        <w:t xml:space="preserve">, często można tego dokonać tylko z pewnym prawdopodobieństwem. Algorytmy tagujące </w:t>
+      </w:r>
+      <w:r>
+        <w:t>działają iteracyjnie – najpierw oznaczane są wyrazy, których przynależność do danej części mowy jest oczywista. W kolejnych iteracjach łatwiej można określić część mowy wyrazów sąsiadujących</w:t>
+      </w:r>
+      <w:r>
+        <w:t>.</w:t>
       </w:r>
       <w:r>
         <w:t xml:space="preserve"> </w:t>
@@ -2564,7 +2910,7 @@
         </w:numPr>
       </w:pPr>
       <w:r>
-        <w:t xml:space="preserve">rozróżnianie części mowy – </w:t>
+        <w:t>podział morfologiczny – wyodrębnienie z tekstu i klasyfikacja morfemów (najmniejszej jednostki gramatycznej). Kluczowy wpływ ma tu złożoność morfologiczna (struktura wyrazów) danego języka. Nie jest to zastosowanie samo w sobie, stanowi jeden z etapów rozumienia języka naturalnego czy dokonywania tłumaczeń.</w:t>
       </w:r>
     </w:p>
     <w:p>
@@ -2578,10 +2924,26 @@
       <w:r>
         <w:t>wykrywanie</w:t>
       </w:r>
-      <w:bookmarkStart w:id="7" w:name="_GoBack"/>
-      <w:bookmarkEnd w:id="7"/>
       <w:r>
         <w:t xml:space="preserve"> kolokacji</w:t>
+      </w:r>
+      <w:r>
+        <w:t xml:space="preserve"> </w:t>
+      </w:r>
+      <w:r>
+        <w:t>–</w:t>
+      </w:r>
+      <w:r>
+        <w:t xml:space="preserve"> </w:t>
+      </w:r>
+      <w:r>
+        <w:t xml:space="preserve">odnajdywanie par wyrazów często występujących razem, mogących stanowić utarte związki frazeologiczne, powiedzenia, memy ulegające modzie. Pozwalają </w:t>
+      </w:r>
+      <w:r>
+        <w:t xml:space="preserve">one </w:t>
+      </w:r>
+      <w:r>
+        <w:t>śledzić zmiany zachodzące w języku na przełomie lat.</w:t>
       </w:r>
     </w:p>
     <w:p>
@@ -2592,35 +2954,575 @@
           <w:numId w:val="10"/>
         </w:numPr>
       </w:pPr>
+      <w:r>
+        <w:t xml:space="preserve">badanie specyfiki tekstów różnego pochodzenia – </w:t>
+      </w:r>
+      <w:r>
+        <w:t xml:space="preserve">na podstawie zróżnicowania leksykalnego, średniej długości słowa, liczbie pomyłek w tekście i wielu innych czynników można </w:t>
+      </w:r>
+      <w:r>
+        <w:t xml:space="preserve">się </w:t>
+      </w:r>
+      <w:r>
+        <w:t xml:space="preserve">wiele dowiedzieć na temat danej próbki tekstu – czy jest to np. zapis nieoficjalnej rozmowy telefonicznej, czy też przemówienie polityka. Informacje te są bardzo przydatne w generowaniu tekstu w języku naturalnym, gdy ważne </w:t>
+      </w:r>
+      <w:r>
+        <w:t xml:space="preserve">jest </w:t>
+      </w:r>
+      <w:r>
+        <w:t>nadanie</w:t>
+      </w:r>
+      <w:r>
+        <w:t xml:space="preserve"> </w:t>
+      </w:r>
+      <w:r>
+        <w:t>wypowiedzi</w:t>
+      </w:r>
+      <w:r>
+        <w:t xml:space="preserve">  </w:t>
+      </w:r>
+      <w:r>
+        <w:t>odpowiedniego stylu.</w:t>
+      </w:r>
+    </w:p>
+    <w:p>
+      <w:pPr>
+        <w:pStyle w:val="ListParagraph"/>
+        <w:numPr>
+          <w:ilvl w:val="0"/>
+          <w:numId w:val="10"/>
+        </w:numPr>
+      </w:pPr>
+      <w:r>
+        <w:t xml:space="preserve">dostarczanie informacji o </w:t>
+      </w:r>
+      <w:r>
+        <w:t>języku – każdy język naturalny posiada swoje specyficzne cechy, uwarunkowane kulturowo</w:t>
+      </w:r>
+      <w:r>
+        <w:t xml:space="preserve"> i historycznie. Stosując </w:t>
+      </w:r>
+      <w:r>
+        <w:t>proste metody statystyczne można badać język pod kątem podatności na wpływ wyrazów pochodzenia obcego, neologizmów, tworzenia się dialektów i gwar.</w:t>
+      </w:r>
+    </w:p>
+    <w:p>
+      <w:pPr>
+        <w:pStyle w:val="ListParagraph"/>
+        <w:numPr>
+          <w:ilvl w:val="0"/>
+          <w:numId w:val="10"/>
+        </w:numPr>
+      </w:pPr>
+      <w:r>
+        <w:t>pomoc w nauce języka – osoba chcąca szybko nauczyć się danego języka może położyć nacisk na wyrazy najczęściej występujące w całym języku lub jego podzbiorze odpowiadającym jakiemuś zagadnieniu, np. nomenklatura prawnicza. Bardzo przydatne jest też wyszukiwanie kontekstów czy związków frazeologiczych w jakich często występuje dane słowo.</w:t>
+      </w:r>
+      <w:r>
+        <w:t xml:space="preserve"> Istnieją także programy pomagające w nauce wymowy</w:t>
+      </w:r>
+      <w:r>
+        <w:t xml:space="preserve"> lub pisma</w:t>
+      </w:r>
+      <w:r>
+        <w:t xml:space="preserve">, oceniające </w:t>
+      </w:r>
+      <w:r>
+        <w:t>podobieństwo próbek dźwiękowych i graficznych.</w:t>
+      </w:r>
+    </w:p>
+    <w:p>
+      <w:pPr>
+        <w:pStyle w:val="ListParagraph"/>
+        <w:numPr>
+          <w:ilvl w:val="0"/>
+          <w:numId w:val="10"/>
+        </w:numPr>
+      </w:pPr>
+      <w:r>
+        <w:lastRenderedPageBreak/>
+        <w:t>a</w:t>
+      </w:r>
+      <w:r>
+        <w:t>utomatyczne ocenianie wypracowań, esejów</w:t>
+      </w:r>
+      <w:r>
+        <w:t xml:space="preserve"> </w:t>
+      </w:r>
+      <w:r>
+        <w:t>– jako pomoc dla nauczyciela, program taki może szybko ocenić różnorodność leksykalną, liczbę błędów, a także wartość merytoryczną wypracowań, np. zgodność z faktami historycznymi.</w:t>
+      </w:r>
+    </w:p>
+    <w:p>
+      <w:pPr>
+        <w:pStyle w:val="ListParagraph"/>
+        <w:numPr>
+          <w:ilvl w:val="0"/>
+          <w:numId w:val="10"/>
+        </w:numPr>
+      </w:pPr>
+      <w:r>
+        <w:t xml:space="preserve">rozpoznawanie </w:t>
+      </w:r>
+      <w:r>
+        <w:t>i definicja nazw własnych – wyszukiwanie w tekście wyrazów będących nazwami własnymi i szerszych informacji o nich (przydatne zwłaszcza w przypadku języków, w których nazw własnych nie pisze się wielką literą).</w:t>
+      </w:r>
+    </w:p>
+    <w:p>
+      <w:pPr>
+        <w:pStyle w:val="podroz"/>
+      </w:pPr>
+      <w:bookmarkStart w:id="7" w:name="_Toc380586072"/>
+      <w:r>
+        <w:t>Problemy NLP</w:t>
+      </w:r>
+      <w:bookmarkEnd w:id="7"/>
+    </w:p>
+    <w:p>
+      <w:r>
+        <w:t>Przetwarzanie języka naturalnego</w:t>
+      </w:r>
+      <w:r>
+        <w:t>,</w:t>
+      </w:r>
+      <w:r>
+        <w:t xml:space="preserve"> a zwłaszcza jego rozumienie </w:t>
+      </w:r>
+      <w:r>
+        <w:t xml:space="preserve">natrafia na </w:t>
+      </w:r>
+      <w:r>
+        <w:t>wiel</w:t>
+      </w:r>
+      <w:r>
+        <w:t>e</w:t>
+      </w:r>
+      <w:r>
+        <w:t xml:space="preserve"> problem</w:t>
+      </w:r>
+      <w:r>
+        <w:t>ów i barier, dlatego zagadnienie to jest często nazywane problemem AI-complete (problemem sztucznej inteligencji). Aby z powodzeniem rozwikłać liczne wieloznaczności języka naturalnego, potrzebna jest bowiem szeroka wiedza o świecie zewnętrznym, a także rozumienie aluzji i skojarzeń – sposób myślenia właściwy dla ludzkiego mózgu.</w:t>
+      </w:r>
+    </w:p>
+    <w:p>
+      <w:r>
+        <w:t>Główne problemy NLP można przedstawić następująco:</w:t>
+      </w:r>
+    </w:p>
+    <w:p>
+      <w:pPr>
+        <w:pStyle w:val="ListParagraph"/>
+        <w:numPr>
+          <w:ilvl w:val="0"/>
+          <w:numId w:val="11"/>
+        </w:numPr>
+      </w:pPr>
+      <w:r>
+        <w:t>wieloznaczna składnia zdania</w:t>
+      </w:r>
+      <w:r>
+        <w:t xml:space="preserve"> </w:t>
+      </w:r>
+      <w:r>
+        <w:t>–</w:t>
+      </w:r>
+      <w:r>
+        <w:t xml:space="preserve"> </w:t>
+      </w:r>
+      <w:r>
+        <w:t>zwłaszcza długie, wielok</w:t>
+      </w:r>
+      <w:r>
+        <w:t>r</w:t>
+      </w:r>
+      <w:r>
+        <w:t>otnie złożone zdania dopuszczają mnogość interpretacji</w:t>
+      </w:r>
+      <w:r>
+        <w:t>. W wielu przypadkach poprawna interpretacja wymaga elementarnej wiedzy o świecie i nie stanowi problemu dla człowieka. Np. w przypadku zdań</w:t>
+      </w:r>
+      <w:r>
+        <w:t xml:space="preserve"> </w:t>
+      </w:r>
+      <w:r>
+        <w:rPr>
+          <w:i/>
+        </w:rPr>
+        <w:t>Daliśmy małpom banany, bo były głodne</w:t>
+      </w:r>
+      <w:r>
+        <w:t xml:space="preserve"> i </w:t>
+      </w:r>
+      <w:r>
+        <w:rPr>
+          <w:i/>
+        </w:rPr>
+        <w:t>Daliśmy małpom banany, bo były przejrzałe</w:t>
+      </w:r>
+      <w:r>
+        <w:t xml:space="preserve"> czasownik </w:t>
+      </w:r>
+      <w:r>
+        <w:rPr>
+          <w:i/>
+        </w:rPr>
+        <w:t>były</w:t>
+      </w:r>
+      <w:r>
+        <w:rPr>
+          <w:i/>
+        </w:rPr>
+        <w:t xml:space="preserve"> </w:t>
+      </w:r>
+      <w:r>
+        <w:t>odnosi się za każdym razem do innego rzeczownika. Poprawne ich zintepretowanie wymaga wiedzy na temat małp i bananów.</w:t>
+      </w:r>
+      <w:r>
+        <w:t xml:space="preserve"> </w:t>
+      </w:r>
+    </w:p>
+    <w:p>
+      <w:pPr>
+        <w:pStyle w:val="ListParagraph"/>
+        <w:numPr>
+          <w:ilvl w:val="0"/>
+          <w:numId w:val="11"/>
+        </w:numPr>
+      </w:pPr>
+      <w:r>
+        <w:t xml:space="preserve">rozstrzyganie odniesień – </w:t>
+      </w:r>
+      <w:r>
+        <w:t xml:space="preserve">w języku angielskim problematyczne jest jednoznaczne określenie, jakiego słowa tyczy się dany przymiotnik, np. wyrażenie </w:t>
+      </w:r>
+      <w:r>
+        <w:rPr>
+          <w:i/>
+        </w:rPr>
+        <w:t>pretty little girls’ school</w:t>
+      </w:r>
+      <w:r>
+        <w:rPr>
+          <w:i/>
+        </w:rPr>
+        <w:t xml:space="preserve"> </w:t>
+      </w:r>
+      <w:r>
+        <w:t>można</w:t>
+      </w:r>
+      <w:r>
+        <w:t xml:space="preserve"> rozumieć aż na 4 sposoby (przymiotniki </w:t>
+      </w:r>
+      <w:r>
+        <w:rPr>
+          <w:i/>
+        </w:rPr>
+        <w:t>pretty</w:t>
+      </w:r>
+      <w:r>
+        <w:t xml:space="preserve"> i </w:t>
+      </w:r>
+      <w:r>
+        <w:rPr>
+          <w:i/>
+        </w:rPr>
+        <w:t>little</w:t>
+      </w:r>
+      <w:r>
+        <w:t xml:space="preserve"> mogą dotyczyć zarówno słowa </w:t>
+      </w:r>
+      <w:r>
+        <w:rPr>
+          <w:i/>
+        </w:rPr>
+        <w:t>girls</w:t>
+      </w:r>
+      <w:r>
+        <w:t xml:space="preserve">, jak i </w:t>
+      </w:r>
+      <w:r>
+        <w:rPr>
+          <w:i/>
+        </w:rPr>
+        <w:t>school</w:t>
+      </w:r>
+      <w:r>
+        <w:t>)</w:t>
+      </w:r>
+      <w:r>
+        <w:t xml:space="preserve">. W języku polskim takie </w:t>
+      </w:r>
+      <w:r>
+        <w:t>wieloznaczności</w:t>
+      </w:r>
+      <w:r>
+        <w:t xml:space="preserve"> rodzi </w:t>
+      </w:r>
+      <w:r>
+        <w:t xml:space="preserve">np. </w:t>
+      </w:r>
+      <w:r>
+        <w:t>rzeczownik w funkcji przydawki</w:t>
+      </w:r>
+      <w:r>
+        <w:t xml:space="preserve"> lub</w:t>
+      </w:r>
+      <w:r>
+        <w:t xml:space="preserve"> </w:t>
+      </w:r>
+      <w:r>
+        <w:t xml:space="preserve">rzeczownik mogący spełniać zarówno funkcję podmiotu jak i dopełnienia, np. </w:t>
+      </w:r>
+      <w:r>
+        <w:rPr>
+          <w:i/>
+        </w:rPr>
+        <w:t>Samochód wyprzedził motocykl</w:t>
+      </w:r>
+      <w:r>
+        <w:t xml:space="preserve">. Problemy </w:t>
+      </w:r>
+      <w:r>
+        <w:lastRenderedPageBreak/>
+        <w:t>tego typu świadczą o błędach językowych tekstu i nie tylko komputer miałby trudności z ich interpretacją.</w:t>
+      </w:r>
+      <w:bookmarkStart w:id="8" w:name="_GoBack"/>
+      <w:bookmarkEnd w:id="8"/>
+    </w:p>
+    <w:p>
+      <w:pPr>
+        <w:pStyle w:val="ListParagraph"/>
+        <w:numPr>
+          <w:ilvl w:val="0"/>
+          <w:numId w:val="11"/>
+        </w:numPr>
+      </w:pPr>
+      <w:r>
+        <w:t xml:space="preserve">niejednoznaczność słów – wiele wyrazów ma </w:t>
+      </w:r>
+      <w:r>
+        <w:t xml:space="preserve">więcej niż jedno znaczenie, więc tylko kontekst, w jakim dane słowo występuje, </w:t>
+      </w:r>
+      <w:r>
+        <w:t>może pomóc w określeniu</w:t>
+      </w:r>
+      <w:r>
+        <w:t xml:space="preserve"> </w:t>
+      </w:r>
+      <w:r>
+        <w:t>jego znaczenia</w:t>
+      </w:r>
+      <w:r>
+        <w:t xml:space="preserve">. </w:t>
+      </w:r>
+      <w:r>
+        <w:t>„</w:t>
+      </w:r>
+      <w:r>
+        <w:rPr>
+          <w:i/>
+          <w:highlight w:val="yellow"/>
+        </w:rPr>
+        <w:t>Z</w:t>
+      </w:r>
+      <w:r>
+        <w:rPr>
+          <w:i/>
+          <w:highlight w:val="yellow"/>
+        </w:rPr>
+        <w:t>naczeniem</w:t>
+      </w:r>
+      <w:r>
+        <w:rPr>
+          <w:i/>
+          <w:highlight w:val="yellow"/>
+        </w:rPr>
+        <w:t xml:space="preserve"> </w:t>
+      </w:r>
+      <w:r>
+        <w:rPr>
+          <w:i/>
+          <w:highlight w:val="yellow"/>
+        </w:rPr>
+        <w:t>słowa jest sposób użycia</w:t>
+      </w:r>
+      <w:r>
+        <w:rPr>
+          <w:i/>
+          <w:highlight w:val="yellow"/>
+        </w:rPr>
+        <w:t xml:space="preserve"> </w:t>
+      </w:r>
+      <w:r>
+        <w:rPr>
+          <w:i/>
+          <w:highlight w:val="yellow"/>
+        </w:rPr>
+        <w:t>go w języku.</w:t>
+      </w:r>
+      <w:r>
+        <w:rPr>
+          <w:i/>
+          <w:highlight w:val="yellow"/>
+        </w:rPr>
+        <w:t>”</w:t>
+      </w:r>
+    </w:p>
+    <w:p>
+      <w:pPr>
+        <w:pStyle w:val="ListParagraph"/>
+        <w:numPr>
+          <w:ilvl w:val="0"/>
+          <w:numId w:val="11"/>
+        </w:numPr>
+      </w:pPr>
+      <w:r>
+        <w:t>niemożność określenia części mowy – problem ten dotyczy głównie języków analitycznych, posiadających znikomą morfologię fleksyjną, która w innych językach pomaga odróżnić od siebie części mowy</w:t>
+      </w:r>
+      <w:r>
+        <w:t xml:space="preserve">. Przykładem jest angielskie zdanie </w:t>
+      </w:r>
+      <w:r>
+        <w:rPr>
+          <w:i/>
+        </w:rPr>
+        <w:t>Time flies like an arrow</w:t>
+      </w:r>
+      <w:r>
+        <w:rPr>
+          <w:i/>
+        </w:rPr>
+        <w:t xml:space="preserve">. </w:t>
+      </w:r>
+      <w:r>
+        <w:t>Oprócz oczywistego porównania upływu czasu do lotu strzały można wyróżnić co najmniej 6 innych znaczeń, w zależności od zaklasyfikowania poszczególnych wyrazów do odpowiednich części mowy.</w:t>
+      </w:r>
+      <w:r>
+        <w:t xml:space="preserve"> Również w językach syntaktycznych, np. w języku polskim, nie zawsze da się jednoznacznie określić część mowy – przykładem może być  słowo </w:t>
+      </w:r>
+      <w:r>
+        <w:rPr>
+          <w:i/>
+        </w:rPr>
+        <w:t>śledź</w:t>
+      </w:r>
+      <w:r>
+        <w:t>, które można interpretować jako rzeczownik lub czasownik w trybie rozkazującym (może to prowadzić do zabawnych konsekwencji – pozycję w menu</w:t>
+      </w:r>
+      <w:r>
+        <w:t xml:space="preserve"> pewnej</w:t>
+      </w:r>
+      <w:r>
+        <w:t xml:space="preserve"> restauracji brzmiącą po polsku ‘śledź w oleju’ przetłumaczono na angielski jako ‘follow in oil’). </w:t>
+      </w:r>
+    </w:p>
+    <w:p>
+      <w:pPr>
+        <w:pStyle w:val="ListParagraph"/>
+        <w:numPr>
+          <w:ilvl w:val="0"/>
+          <w:numId w:val="11"/>
+        </w:numPr>
+      </w:pPr>
+      <w:r>
+        <w:t xml:space="preserve">interpretacja </w:t>
+      </w:r>
+      <w:r>
+        <w:t>idiomów – ponieważ nie można ich traktować dosłownie, wymagają one wcześniej zdefiniowanej bazy znaczeń. W przypadku dokonywania tłumaczenia, można także spróbować znaleźć analogiczny idiom w języku docelowym.</w:t>
+      </w:r>
+    </w:p>
+    <w:p>
+      <w:pPr>
+        <w:pStyle w:val="ListParagraph"/>
+        <w:numPr>
+          <w:ilvl w:val="0"/>
+          <w:numId w:val="11"/>
+        </w:numPr>
+      </w:pPr>
+      <w:r>
+        <w:t xml:space="preserve">błędne dane wejściowe – literówki, brak znaków interpunkcyjnych mogą </w:t>
+      </w:r>
+      <w:r>
+        <w:t>niekiedy</w:t>
+      </w:r>
+      <w:r>
+        <w:t xml:space="preserve"> całkowicie uniemożliwiać ich poprawne zrozumienie przez komputer (a także przez człowieka).</w:t>
+      </w:r>
+      <w:r>
+        <w:t xml:space="preserve"> </w:t>
+      </w:r>
+      <w:r>
+        <w:t>Drobne błędy pisowni mogą być łatwo wykryte i naprawione automatycznie, o ile nie zachodzi wieloznaczność.</w:t>
+      </w:r>
+    </w:p>
+    <w:p>
+      <w:pPr>
+        <w:pStyle w:val="ListParagraph"/>
+        <w:numPr>
+          <w:ilvl w:val="0"/>
+          <w:numId w:val="11"/>
+        </w:numPr>
+      </w:pPr>
+      <w:r>
+        <w:t xml:space="preserve">wpływ akcentu na znaczenie zdania – w interpretacji języka mówionego dużą rolę odgrywa akcent, który może być położony na </w:t>
+      </w:r>
+    </w:p>
+    <w:p>
+      <w:r>
+        <w:t xml:space="preserve">Podsumowując, </w:t>
+      </w:r>
+    </w:p>
+    <w:p>
+      <w:r>
+        <w:rPr>
+          <w:highlight w:val="yellow"/>
+        </w:rPr>
+        <w:t>Therefore, a practical NLP system must be good at making  disambiguation decisions of word sense, word category, syntactic structure, and</w:t>
+      </w:r>
+      <w:r>
+        <w:rPr>
+          <w:highlight w:val="yellow"/>
+        </w:rPr>
+        <w:t xml:space="preserve"> </w:t>
+      </w:r>
+      <w:r>
+        <w:rPr>
+          <w:highlight w:val="yellow"/>
+        </w:rPr>
+        <w:t>semantic scope.</w:t>
+      </w:r>
+    </w:p>
+    <w:p>
+      <w:pPr>
+        <w:pStyle w:val="roz"/>
+      </w:pPr>
+      <w:bookmarkStart w:id="9" w:name="_Toc380586073"/>
+      <w:r>
+        <w:lastRenderedPageBreak/>
+        <w:t>Język włoski – krótka charakterystyka pod kątem analizy statystycznej</w:t>
+      </w:r>
+      <w:bookmarkEnd w:id="9"/>
     </w:p>
     <w:p/>
-    <w:p/>
-    <w:p>
-      <w:r>
-        <w:t xml:space="preserve">Kolejnym szerokim zastosowaniem jest wykrywanie kolokacji, czyli utartych zwrotów składających się ze słów występujących razem. Można w ten sposób śledzić trendy w języku (związki frazeologiczne ulegają modzie i </w:t>
-      </w:r>
-    </w:p>
-    <w:p/>
     <w:p>
       <w:pPr>
         <w:pStyle w:val="roz"/>
       </w:pPr>
-      <w:bookmarkStart w:id="8" w:name="_Toc380414084"/>
+      <w:bookmarkStart w:id="10" w:name="_Toc380586074"/>
       <w:r>
         <w:lastRenderedPageBreak/>
         <w:t>Implementacja rozwiązania</w:t>
       </w:r>
-      <w:bookmarkEnd w:id="8"/>
+      <w:bookmarkEnd w:id="10"/>
     </w:p>
     <w:p>
       <w:pPr>
         <w:pStyle w:val="podroz"/>
       </w:pPr>
-      <w:bookmarkStart w:id="9" w:name="_Toc380414085"/>
+      <w:bookmarkStart w:id="11" w:name="_Toc380586075"/>
       <w:r>
         <w:t>Środowisko programistyczne</w:t>
       </w:r>
-      <w:bookmarkEnd w:id="9"/>
+      <w:bookmarkEnd w:id="11"/>
     </w:p>
     <w:p>
       <w:r>
@@ -2663,10 +3565,12 @@
       <w:pPr>
         <w:pStyle w:val="roz"/>
       </w:pPr>
+      <w:bookmarkStart w:id="12" w:name="_Toc380586076"/>
       <w:r>
         <w:lastRenderedPageBreak/>
         <w:t>Przykłady użycia</w:t>
       </w:r>
+      <w:bookmarkEnd w:id="12"/>
     </w:p>
     <w:sectPr>
       <w:pgSz w:w="11906" w:h="16838"/>
@@ -2676,6 +3580,56 @@
     </w:sectPr>
   </w:body>
 </w:document>
+</file>
+
+<file path=word/endnotes.xml><?xml version="1.0" encoding="utf-8"?>
+<w:endnotes xmlns:wpc="http://schemas.microsoft.com/office/word/2010/wordprocessingCanvas" xmlns:mc="http://schemas.openxmlformats.org/markup-compatibility/2006" xmlns:o="urn:schemas-microsoft-com:office:office" xmlns:r="http://schemas.openxmlformats.org/officeDocument/2006/relationships" xmlns:m="http://schemas.openxmlformats.org/officeDocument/2006/math" xmlns:v="urn:schemas-microsoft-com:vml" xmlns:wp14="http://schemas.microsoft.com/office/word/2010/wordprocessingDrawing" xmlns:wp="http://schemas.openxmlformats.org/drawingml/2006/wordprocessingDrawing" xmlns:w10="urn:schemas-microsoft-com:office:word" xmlns:w="http://schemas.openxmlformats.org/wordprocessingml/2006/main" xmlns:w14="http://schemas.microsoft.com/office/word/2010/wordml" xmlns:wpg="http://schemas.microsoft.com/office/word/2010/wordprocessingGroup" xmlns:wpi="http://schemas.microsoft.com/office/word/2010/wordprocessingInk" xmlns:wne="http://schemas.microsoft.com/office/word/2006/wordml" xmlns:wps="http://schemas.microsoft.com/office/word/2010/wordprocessingShape" mc:Ignorable="w14 wp14">
+  <w:endnote w:type="separator" w:id="-1">
+    <w:p>
+      <w:pPr>
+        <w:spacing w:line="240" w:lineRule="auto"/>
+      </w:pPr>
+      <w:r>
+        <w:separator/>
+      </w:r>
+    </w:p>
+  </w:endnote>
+  <w:endnote w:type="continuationSeparator" w:id="0">
+    <w:p>
+      <w:pPr>
+        <w:spacing w:line="240" w:lineRule="auto"/>
+      </w:pPr>
+      <w:r>
+        <w:continuationSeparator/>
+      </w:r>
+    </w:p>
+  </w:endnote>
+</w:endnotes>
+</file>
+
+<file path=word/footnotes.xml><?xml version="1.0" encoding="utf-8"?>
+<w:footnotes xmlns:wpc="http://schemas.microsoft.com/office/word/2010/wordprocessingCanvas" xmlns:mc="http://schemas.openxmlformats.org/markup-compatibility/2006" xmlns:o="urn:schemas-microsoft-com:office:office" xmlns:r="http://schemas.openxmlformats.org/officeDocument/2006/relationships" xmlns:m="http://schemas.openxmlformats.org/officeDocument/2006/math" xmlns:v="urn:schemas-microsoft-com:vml" xmlns:wp14="http://schemas.microsoft.com/office/word/2010/wordprocessingDrawing" xmlns:wp="http://schemas.openxmlformats.org/drawingml/2006/wordprocessingDrawing" xmlns:w10="urn:schemas-microsoft-com:office:word" xmlns:w="http://schemas.openxmlformats.org/wordprocessingml/2006/main" xmlns:w14="http://schemas.microsoft.com/office/word/2010/wordml" xmlns:wpg="http://schemas.microsoft.com/office/word/2010/wordprocessingGroup" xmlns:wpi="http://schemas.microsoft.com/office/word/2010/wordprocessingInk" xmlns:wne="http://schemas.microsoft.com/office/word/2006/wordml" xmlns:wps="http://schemas.microsoft.com/office/word/2010/wordprocessingShape" mc:Ignorable="w14 wp14">
+  <w:footnote w:type="separator" w:id="-1">
+    <w:p>
+      <w:pPr>
+        <w:spacing w:line="240" w:lineRule="auto"/>
+      </w:pPr>
+      <w:r>
+        <w:separator/>
+      </w:r>
+    </w:p>
+  </w:footnote>
+  <w:footnote w:type="continuationSeparator" w:id="0">
+    <w:p>
+      <w:pPr>
+        <w:spacing w:line="240" w:lineRule="auto"/>
+      </w:pPr>
+      <w:r>
+        <w:continuationSeparator/>
+      </w:r>
+    </w:p>
+  </w:footnote>
+</w:footnotes>
 </file>
 
 <file path=word/numbering.xml><?xml version="1.0" encoding="utf-8"?>
@@ -2907,9 +3861,9 @@
     </w:lvl>
   </w:abstractNum>
   <w:abstractNum w:abstractNumId="2">
-    <w:nsid w:val="64B25935"/>
+    <w:nsid w:val="175E30F0"/>
     <w:multiLevelType w:val="hybridMultilevel"/>
-    <w:tmpl w:val="1520B972"/>
+    <w:tmpl w:val="86B2EB3A"/>
     <w:lvl w:ilvl="0" w:tplc="6486D23C">
       <w:start w:val="1"/>
       <w:numFmt w:val="bullet"/>
@@ -3020,9 +3974,9 @@
     </w:lvl>
   </w:abstractNum>
   <w:abstractNum w:abstractNumId="3">
-    <w:nsid w:val="6AD06E5D"/>
+    <w:nsid w:val="64B25935"/>
     <w:multiLevelType w:val="hybridMultilevel"/>
-    <w:tmpl w:val="55228CCE"/>
+    <w:tmpl w:val="1520B972"/>
     <w:lvl w:ilvl="0" w:tplc="6486D23C">
       <w:start w:val="1"/>
       <w:numFmt w:val="bullet"/>
@@ -3041,7 +3995,7 @@
       <w:lvlText w:val="o"/>
       <w:lvlJc w:val="left"/>
       <w:pPr>
-        <w:ind w:left="1440" w:hanging="360"/>
+        <w:ind w:left="1865" w:hanging="360"/>
       </w:pPr>
       <w:rPr>
         <w:rFonts w:ascii="Courier New" w:hAnsi="Courier New" w:cs="Courier New" w:hint="default"/>
@@ -3053,7 +4007,7 @@
       <w:lvlText w:val=""/>
       <w:lvlJc w:val="left"/>
       <w:pPr>
-        <w:ind w:left="2160" w:hanging="360"/>
+        <w:ind w:left="2585" w:hanging="360"/>
       </w:pPr>
       <w:rPr>
         <w:rFonts w:ascii="Wingdings" w:hAnsi="Wingdings" w:hint="default"/>
@@ -3065,7 +4019,7 @@
       <w:lvlText w:val=""/>
       <w:lvlJc w:val="left"/>
       <w:pPr>
-        <w:ind w:left="2880" w:hanging="360"/>
+        <w:ind w:left="3305" w:hanging="360"/>
       </w:pPr>
       <w:rPr>
         <w:rFonts w:ascii="Symbol" w:hAnsi="Symbol" w:hint="default"/>
@@ -3077,7 +4031,7 @@
       <w:lvlText w:val="o"/>
       <w:lvlJc w:val="left"/>
       <w:pPr>
-        <w:ind w:left="3600" w:hanging="360"/>
+        <w:ind w:left="4025" w:hanging="360"/>
       </w:pPr>
       <w:rPr>
         <w:rFonts w:ascii="Courier New" w:hAnsi="Courier New" w:cs="Courier New" w:hint="default"/>
@@ -3089,7 +4043,7 @@
       <w:lvlText w:val=""/>
       <w:lvlJc w:val="left"/>
       <w:pPr>
-        <w:ind w:left="4320" w:hanging="360"/>
+        <w:ind w:left="4745" w:hanging="360"/>
       </w:pPr>
       <w:rPr>
         <w:rFonts w:ascii="Wingdings" w:hAnsi="Wingdings" w:hint="default"/>
@@ -3101,7 +4055,7 @@
       <w:lvlText w:val=""/>
       <w:lvlJc w:val="left"/>
       <w:pPr>
-        <w:ind w:left="5040" w:hanging="360"/>
+        <w:ind w:left="5465" w:hanging="360"/>
       </w:pPr>
       <w:rPr>
         <w:rFonts w:ascii="Symbol" w:hAnsi="Symbol" w:hint="default"/>
@@ -3113,7 +4067,7 @@
       <w:lvlText w:val="o"/>
       <w:lvlJc w:val="left"/>
       <w:pPr>
-        <w:ind w:left="5760" w:hanging="360"/>
+        <w:ind w:left="6185" w:hanging="360"/>
       </w:pPr>
       <w:rPr>
         <w:rFonts w:ascii="Courier New" w:hAnsi="Courier New" w:cs="Courier New" w:hint="default"/>
@@ -3125,7 +4079,7 @@
       <w:lvlText w:val=""/>
       <w:lvlJc w:val="left"/>
       <w:pPr>
-        <w:ind w:left="6480" w:hanging="360"/>
+        <w:ind w:left="6905" w:hanging="360"/>
       </w:pPr>
       <w:rPr>
         <w:rFonts w:ascii="Wingdings" w:hAnsi="Wingdings" w:hint="default"/>
@@ -3133,6 +4087,119 @@
     </w:lvl>
   </w:abstractNum>
   <w:abstractNum w:abstractNumId="4">
+    <w:nsid w:val="6AD06E5D"/>
+    <w:multiLevelType w:val="hybridMultilevel"/>
+    <w:tmpl w:val="55228CCE"/>
+    <w:lvl w:ilvl="0" w:tplc="6486D23C">
+      <w:start w:val="1"/>
+      <w:numFmt w:val="bullet"/>
+      <w:lvlText w:val=""/>
+      <w:lvlJc w:val="left"/>
+      <w:pPr>
+        <w:ind w:left="1145" w:hanging="360"/>
+      </w:pPr>
+      <w:rPr>
+        <w:rFonts w:ascii="Symbol" w:hAnsi="Symbol" w:hint="default"/>
+      </w:rPr>
+    </w:lvl>
+    <w:lvl w:ilvl="1" w:tplc="04150003" w:tentative="1">
+      <w:start w:val="1"/>
+      <w:numFmt w:val="bullet"/>
+      <w:lvlText w:val="o"/>
+      <w:lvlJc w:val="left"/>
+      <w:pPr>
+        <w:ind w:left="1440" w:hanging="360"/>
+      </w:pPr>
+      <w:rPr>
+        <w:rFonts w:ascii="Courier New" w:hAnsi="Courier New" w:cs="Courier New" w:hint="default"/>
+      </w:rPr>
+    </w:lvl>
+    <w:lvl w:ilvl="2" w:tplc="04150005" w:tentative="1">
+      <w:start w:val="1"/>
+      <w:numFmt w:val="bullet"/>
+      <w:lvlText w:val=""/>
+      <w:lvlJc w:val="left"/>
+      <w:pPr>
+        <w:ind w:left="2160" w:hanging="360"/>
+      </w:pPr>
+      <w:rPr>
+        <w:rFonts w:ascii="Wingdings" w:hAnsi="Wingdings" w:hint="default"/>
+      </w:rPr>
+    </w:lvl>
+    <w:lvl w:ilvl="3" w:tplc="04150001" w:tentative="1">
+      <w:start w:val="1"/>
+      <w:numFmt w:val="bullet"/>
+      <w:lvlText w:val=""/>
+      <w:lvlJc w:val="left"/>
+      <w:pPr>
+        <w:ind w:left="2880" w:hanging="360"/>
+      </w:pPr>
+      <w:rPr>
+        <w:rFonts w:ascii="Symbol" w:hAnsi="Symbol" w:hint="default"/>
+      </w:rPr>
+    </w:lvl>
+    <w:lvl w:ilvl="4" w:tplc="04150003" w:tentative="1">
+      <w:start w:val="1"/>
+      <w:numFmt w:val="bullet"/>
+      <w:lvlText w:val="o"/>
+      <w:lvlJc w:val="left"/>
+      <w:pPr>
+        <w:ind w:left="3600" w:hanging="360"/>
+      </w:pPr>
+      <w:rPr>
+        <w:rFonts w:ascii="Courier New" w:hAnsi="Courier New" w:cs="Courier New" w:hint="default"/>
+      </w:rPr>
+    </w:lvl>
+    <w:lvl w:ilvl="5" w:tplc="04150005" w:tentative="1">
+      <w:start w:val="1"/>
+      <w:numFmt w:val="bullet"/>
+      <w:lvlText w:val=""/>
+      <w:lvlJc w:val="left"/>
+      <w:pPr>
+        <w:ind w:left="4320" w:hanging="360"/>
+      </w:pPr>
+      <w:rPr>
+        <w:rFonts w:ascii="Wingdings" w:hAnsi="Wingdings" w:hint="default"/>
+      </w:rPr>
+    </w:lvl>
+    <w:lvl w:ilvl="6" w:tplc="04150001" w:tentative="1">
+      <w:start w:val="1"/>
+      <w:numFmt w:val="bullet"/>
+      <w:lvlText w:val=""/>
+      <w:lvlJc w:val="left"/>
+      <w:pPr>
+        <w:ind w:left="5040" w:hanging="360"/>
+      </w:pPr>
+      <w:rPr>
+        <w:rFonts w:ascii="Symbol" w:hAnsi="Symbol" w:hint="default"/>
+      </w:rPr>
+    </w:lvl>
+    <w:lvl w:ilvl="7" w:tplc="04150003" w:tentative="1">
+      <w:start w:val="1"/>
+      <w:numFmt w:val="bullet"/>
+      <w:lvlText w:val="o"/>
+      <w:lvlJc w:val="left"/>
+      <w:pPr>
+        <w:ind w:left="5760" w:hanging="360"/>
+      </w:pPr>
+      <w:rPr>
+        <w:rFonts w:ascii="Courier New" w:hAnsi="Courier New" w:cs="Courier New" w:hint="default"/>
+      </w:rPr>
+    </w:lvl>
+    <w:lvl w:ilvl="8" w:tplc="04150005" w:tentative="1">
+      <w:start w:val="1"/>
+      <w:numFmt w:val="bullet"/>
+      <w:lvlText w:val=""/>
+      <w:lvlJc w:val="left"/>
+      <w:pPr>
+        <w:ind w:left="6480" w:hanging="360"/>
+      </w:pPr>
+      <w:rPr>
+        <w:rFonts w:ascii="Wingdings" w:hAnsi="Wingdings" w:hint="default"/>
+      </w:rPr>
+    </w:lvl>
+  </w:abstractNum>
+  <w:abstractNum w:abstractNumId="5">
     <w:nsid w:val="7EF55EE7"/>
     <w:multiLevelType w:val="multilevel"/>
     <w:tmpl w:val="55F27590"/>
@@ -3251,34 +4318,37 @@
     </w:lvl>
   </w:abstractNum>
   <w:num w:numId="1">
+    <w:abstractNumId w:val="5"/>
+  </w:num>
+  <w:num w:numId="2">
+    <w:abstractNumId w:val="5"/>
+  </w:num>
+  <w:num w:numId="3">
+    <w:abstractNumId w:val="5"/>
+  </w:num>
+  <w:num w:numId="4">
+    <w:abstractNumId w:val="5"/>
+  </w:num>
+  <w:num w:numId="5">
+    <w:abstractNumId w:val="5"/>
+  </w:num>
+  <w:num w:numId="6">
+    <w:abstractNumId w:val="5"/>
+  </w:num>
+  <w:num w:numId="7">
     <w:abstractNumId w:val="4"/>
   </w:num>
-  <w:num w:numId="2">
-    <w:abstractNumId w:val="4"/>
-  </w:num>
-  <w:num w:numId="3">
-    <w:abstractNumId w:val="4"/>
-  </w:num>
-  <w:num w:numId="4">
-    <w:abstractNumId w:val="4"/>
-  </w:num>
-  <w:num w:numId="5">
-    <w:abstractNumId w:val="4"/>
-  </w:num>
-  <w:num w:numId="6">
-    <w:abstractNumId w:val="4"/>
-  </w:num>
-  <w:num w:numId="7">
+  <w:num w:numId="8">
     <w:abstractNumId w:val="3"/>
-  </w:num>
-  <w:num w:numId="8">
-    <w:abstractNumId w:val="2"/>
   </w:num>
   <w:num w:numId="9">
     <w:abstractNumId w:val="1"/>
   </w:num>
   <w:num w:numId="10">
     <w:abstractNumId w:val="0"/>
+  </w:num>
+  <w:num w:numId="11">
+    <w:abstractNumId w:val="2"/>
   </w:num>
 </w:numbering>
 </file>
@@ -3819,6 +4889,46 @@
       <w:u w:val="single"/>
     </w:rPr>
   </w:style>
+  <w:style w:type="paragraph" w:styleId="EndnoteText">
+    <w:name w:val="endnote text"/>
+    <w:basedOn w:val="Normal"/>
+    <w:link w:val="EndnoteTextChar"/>
+    <w:uiPriority w:val="99"/>
+    <w:semiHidden/>
+    <w:unhideWhenUsed/>
+    <w:rsid w:val="005B0019"/>
+    <w:pPr>
+      <w:spacing w:line="240" w:lineRule="auto"/>
+    </w:pPr>
+    <w:rPr>
+      <w:sz w:val="20"/>
+    </w:rPr>
+  </w:style>
+  <w:style w:type="character" w:customStyle="1" w:styleId="EndnoteTextChar">
+    <w:name w:val="Endnote Text Char"/>
+    <w:basedOn w:val="DefaultParagraphFont"/>
+    <w:link w:val="EndnoteText"/>
+    <w:uiPriority w:val="99"/>
+    <w:semiHidden/>
+    <w:rsid w:val="005B0019"/>
+    <w:rPr>
+      <w:rFonts w:ascii="Times New Roman" w:hAnsi="Times New Roman"/>
+      <w:sz w:val="20"/>
+      <w:szCs w:val="20"/>
+      <w:lang w:eastAsia="pl-PL"/>
+    </w:rPr>
+  </w:style>
+  <w:style w:type="character" w:styleId="EndnoteReference">
+    <w:name w:val="endnote reference"/>
+    <w:basedOn w:val="DefaultParagraphFont"/>
+    <w:uiPriority w:val="99"/>
+    <w:semiHidden/>
+    <w:unhideWhenUsed/>
+    <w:rsid w:val="005B0019"/>
+    <w:rPr>
+      <w:vertAlign w:val="superscript"/>
+    </w:rPr>
+  </w:style>
 </w:styles>
 </file>
 
@@ -4358,6 +5468,46 @@
       <w:u w:val="single"/>
     </w:rPr>
   </w:style>
+  <w:style w:type="paragraph" w:styleId="EndnoteText">
+    <w:name w:val="endnote text"/>
+    <w:basedOn w:val="Normal"/>
+    <w:link w:val="EndnoteTextChar"/>
+    <w:uiPriority w:val="99"/>
+    <w:semiHidden/>
+    <w:unhideWhenUsed/>
+    <w:rsid w:val="005B0019"/>
+    <w:pPr>
+      <w:spacing w:line="240" w:lineRule="auto"/>
+    </w:pPr>
+    <w:rPr>
+      <w:sz w:val="20"/>
+    </w:rPr>
+  </w:style>
+  <w:style w:type="character" w:customStyle="1" w:styleId="EndnoteTextChar">
+    <w:name w:val="Endnote Text Char"/>
+    <w:basedOn w:val="DefaultParagraphFont"/>
+    <w:link w:val="EndnoteText"/>
+    <w:uiPriority w:val="99"/>
+    <w:semiHidden/>
+    <w:rsid w:val="005B0019"/>
+    <w:rPr>
+      <w:rFonts w:ascii="Times New Roman" w:hAnsi="Times New Roman"/>
+      <w:sz w:val="20"/>
+      <w:szCs w:val="20"/>
+      <w:lang w:eastAsia="pl-PL"/>
+    </w:rPr>
+  </w:style>
+  <w:style w:type="character" w:styleId="EndnoteReference">
+    <w:name w:val="endnote reference"/>
+    <w:basedOn w:val="DefaultParagraphFont"/>
+    <w:uiPriority w:val="99"/>
+    <w:semiHidden/>
+    <w:unhideWhenUsed/>
+    <w:rsid w:val="005B0019"/>
+    <w:rPr>
+      <w:vertAlign w:val="superscript"/>
+    </w:rPr>
+  </w:style>
 </w:styles>
 </file>
 
@@ -4651,7 +5801,7 @@
 </file>
 
 <file path=customXml/itemProps1.xml><?xml version="1.0" encoding="utf-8"?>
-<ds:datastoreItem xmlns:ds="http://schemas.openxmlformats.org/officeDocument/2006/customXml" ds:itemID="{47471422-6FB8-447D-A03D-74A0063D3CB1}">
+<ds:datastoreItem xmlns:ds="http://schemas.openxmlformats.org/officeDocument/2006/customXml" ds:itemID="{F7D0B2BC-D892-44F3-B40B-BFF97B139E77}">
   <ds:schemaRefs>
     <ds:schemaRef ds:uri="http://schemas.openxmlformats.org/officeDocument/2006/bibliography"/>
   </ds:schemaRefs>

</xml_diff>

<commit_message>
foreign words, pattern search
</commit_message>
<xml_diff>
--- a/mgr.docx
+++ b/mgr.docx
@@ -622,7 +622,7 @@
           <w:r>
             <w:fldChar w:fldCharType="separate"/>
           </w:r>
-          <w:hyperlink w:anchor="_Toc380912823" w:history="1">
+          <w:hyperlink w:anchor="_Toc389393671" w:history="1">
             <w:r>
               <w:rPr>
                 <w:rStyle w:val="Hyperlink"/>
@@ -650,7 +650,7 @@
                 <w:noProof/>
                 <w:webHidden/>
               </w:rPr>
-              <w:instrText xml:space="preserve"> PAGEREF _Toc380912823 \h </w:instrText>
+              <w:instrText xml:space="preserve"> PAGEREF _Toc389393671 \h </w:instrText>
             </w:r>
             <w:r>
               <w:rPr>
@@ -670,7 +670,7 @@
                 <w:noProof/>
                 <w:webHidden/>
               </w:rPr>
-              <w:t>4</w:t>
+              <w:t>5</w:t>
             </w:r>
             <w:r>
               <w:rPr>
@@ -694,7 +694,7 @@
               <w:szCs w:val="22"/>
             </w:rPr>
           </w:pPr>
-          <w:hyperlink w:anchor="_Toc380912824" w:history="1">
+          <w:hyperlink w:anchor="_Toc389393672" w:history="1">
             <w:r>
               <w:rPr>
                 <w:rStyle w:val="Hyperlink"/>
@@ -722,7 +722,7 @@
                 <w:noProof/>
                 <w:webHidden/>
               </w:rPr>
-              <w:instrText xml:space="preserve"> PAGEREF _Toc380912824 \h </w:instrText>
+              <w:instrText xml:space="preserve"> PAGEREF _Toc389393672 \h </w:instrText>
             </w:r>
             <w:r>
               <w:rPr>
@@ -742,7 +742,7 @@
                 <w:noProof/>
                 <w:webHidden/>
               </w:rPr>
-              <w:t>5</w:t>
+              <w:t>6</w:t>
             </w:r>
             <w:r>
               <w:rPr>
@@ -767,7 +767,7 @@
               <w:szCs w:val="22"/>
             </w:rPr>
           </w:pPr>
-          <w:hyperlink w:anchor="_Toc380912825" w:history="1">
+          <w:hyperlink w:anchor="_Toc389393673" w:history="1">
             <w:r>
               <w:rPr>
                 <w:rStyle w:val="Hyperlink"/>
@@ -812,7 +812,7 @@
                 <w:noProof/>
                 <w:webHidden/>
               </w:rPr>
-              <w:instrText xml:space="preserve"> PAGEREF _Toc380912825 \h </w:instrText>
+              <w:instrText xml:space="preserve"> PAGEREF _Toc389393673 \h </w:instrText>
             </w:r>
             <w:r>
               <w:rPr>
@@ -832,7 +832,7 @@
                 <w:noProof/>
                 <w:webHidden/>
               </w:rPr>
-              <w:t>5</w:t>
+              <w:t>6</w:t>
             </w:r>
             <w:r>
               <w:rPr>
@@ -857,7 +857,7 @@
               <w:szCs w:val="22"/>
             </w:rPr>
           </w:pPr>
-          <w:hyperlink w:anchor="_Toc380912826" w:history="1">
+          <w:hyperlink w:anchor="_Toc389393674" w:history="1">
             <w:r>
               <w:rPr>
                 <w:rStyle w:val="Hyperlink"/>
@@ -902,7 +902,7 @@
                 <w:noProof/>
                 <w:webHidden/>
               </w:rPr>
-              <w:instrText xml:space="preserve"> PAGEREF _Toc380912826 \h </w:instrText>
+              <w:instrText xml:space="preserve"> PAGEREF _Toc389393674 \h </w:instrText>
             </w:r>
             <w:r>
               <w:rPr>
@@ -922,7 +922,7 @@
                 <w:noProof/>
                 <w:webHidden/>
               </w:rPr>
-              <w:t>7</w:t>
+              <w:t>8</w:t>
             </w:r>
             <w:r>
               <w:rPr>
@@ -946,7 +946,7 @@
               <w:szCs w:val="22"/>
             </w:rPr>
           </w:pPr>
-          <w:hyperlink w:anchor="_Toc380912827" w:history="1">
+          <w:hyperlink w:anchor="_Toc389393675" w:history="1">
             <w:r>
               <w:rPr>
                 <w:rStyle w:val="Hyperlink"/>
@@ -974,7 +974,7 @@
                 <w:noProof/>
                 <w:webHidden/>
               </w:rPr>
-              <w:instrText xml:space="preserve"> PAGEREF _Toc380912827 \h </w:instrText>
+              <w:instrText xml:space="preserve"> PAGEREF _Toc389393675 \h </w:instrText>
             </w:r>
             <w:r>
               <w:rPr>
@@ -994,7 +994,7 @@
                 <w:noProof/>
                 <w:webHidden/>
               </w:rPr>
-              <w:t>7</w:t>
+              <w:t>8</w:t>
             </w:r>
             <w:r>
               <w:rPr>
@@ -1018,7 +1018,7 @@
               <w:szCs w:val="22"/>
             </w:rPr>
           </w:pPr>
-          <w:hyperlink w:anchor="_Toc380912828" w:history="1">
+          <w:hyperlink w:anchor="_Toc389393676" w:history="1">
             <w:r>
               <w:rPr>
                 <w:rStyle w:val="Hyperlink"/>
@@ -1046,7 +1046,7 @@
                 <w:noProof/>
                 <w:webHidden/>
               </w:rPr>
-              <w:instrText xml:space="preserve"> PAGEREF _Toc380912828 \h </w:instrText>
+              <w:instrText xml:space="preserve"> PAGEREF _Toc389393676 \h </w:instrText>
             </w:r>
             <w:r>
               <w:rPr>
@@ -1066,7 +1066,7 @@
                 <w:noProof/>
                 <w:webHidden/>
               </w:rPr>
-              <w:t>8</w:t>
+              <w:t>9</w:t>
             </w:r>
             <w:r>
               <w:rPr>
@@ -1091,7 +1091,7 @@
               <w:szCs w:val="22"/>
             </w:rPr>
           </w:pPr>
-          <w:hyperlink w:anchor="_Toc380912829" w:history="1">
+          <w:hyperlink w:anchor="_Toc389393677" w:history="1">
             <w:r>
               <w:rPr>
                 <w:rStyle w:val="Hyperlink"/>
@@ -1136,7 +1136,7 @@
                 <w:noProof/>
                 <w:webHidden/>
               </w:rPr>
-              <w:instrText xml:space="preserve"> PAGEREF _Toc380912829 \h </w:instrText>
+              <w:instrText xml:space="preserve"> PAGEREF _Toc389393677 \h </w:instrText>
             </w:r>
             <w:r>
               <w:rPr>
@@ -1156,7 +1156,7 @@
                 <w:noProof/>
                 <w:webHidden/>
               </w:rPr>
-              <w:t>9</w:t>
+              <w:t>10</w:t>
             </w:r>
             <w:r>
               <w:rPr>
@@ -1181,7 +1181,7 @@
               <w:szCs w:val="22"/>
             </w:rPr>
           </w:pPr>
-          <w:hyperlink w:anchor="_Toc380912830" w:history="1">
+          <w:hyperlink w:anchor="_Toc389393678" w:history="1">
             <w:r>
               <w:rPr>
                 <w:rStyle w:val="Hyperlink"/>
@@ -1226,7 +1226,7 @@
                 <w:noProof/>
                 <w:webHidden/>
               </w:rPr>
-              <w:instrText xml:space="preserve"> PAGEREF _Toc380912830 \h </w:instrText>
+              <w:instrText xml:space="preserve"> PAGEREF _Toc389393678 \h </w:instrText>
             </w:r>
             <w:r>
               <w:rPr>
@@ -1246,7 +1246,7 @@
                 <w:noProof/>
                 <w:webHidden/>
               </w:rPr>
-              <w:t>11</w:t>
+              <w:t>12</w:t>
             </w:r>
             <w:r>
               <w:rPr>
@@ -1270,7 +1270,7 @@
               <w:szCs w:val="22"/>
             </w:rPr>
           </w:pPr>
-          <w:hyperlink w:anchor="_Toc380912831" w:history="1">
+          <w:hyperlink w:anchor="_Toc389393679" w:history="1">
             <w:r>
               <w:rPr>
                 <w:rStyle w:val="Hyperlink"/>
@@ -1298,7 +1298,7 @@
                 <w:noProof/>
                 <w:webHidden/>
               </w:rPr>
-              <w:instrText xml:space="preserve"> PAGEREF _Toc380912831 \h </w:instrText>
+              <w:instrText xml:space="preserve"> PAGEREF _Toc389393679 \h </w:instrText>
             </w:r>
             <w:r>
               <w:rPr>
@@ -1318,7 +1318,7 @@
                 <w:noProof/>
                 <w:webHidden/>
               </w:rPr>
-              <w:t>14</w:t>
+              <w:t>15</w:t>
             </w:r>
             <w:r>
               <w:rPr>
@@ -1343,7 +1343,7 @@
               <w:szCs w:val="22"/>
             </w:rPr>
           </w:pPr>
-          <w:hyperlink w:anchor="_Toc380912832" w:history="1">
+          <w:hyperlink w:anchor="_Toc389393680" w:history="1">
             <w:r>
               <w:rPr>
                 <w:rStyle w:val="Hyperlink"/>
@@ -1388,7 +1388,7 @@
                 <w:noProof/>
                 <w:webHidden/>
               </w:rPr>
-              <w:instrText xml:space="preserve"> PAGEREF _Toc380912832 \h </w:instrText>
+              <w:instrText xml:space="preserve"> PAGEREF _Toc389393680 \h </w:instrText>
             </w:r>
             <w:r>
               <w:rPr>
@@ -1408,7 +1408,7 @@
                 <w:noProof/>
                 <w:webHidden/>
               </w:rPr>
-              <w:t>14</w:t>
+              <w:t>15</w:t>
             </w:r>
             <w:r>
               <w:rPr>
@@ -1433,7 +1433,7 @@
               <w:szCs w:val="22"/>
             </w:rPr>
           </w:pPr>
-          <w:hyperlink w:anchor="_Toc380912833" w:history="1">
+          <w:hyperlink w:anchor="_Toc389393681" w:history="1">
             <w:r>
               <w:rPr>
                 <w:rStyle w:val="Hyperlink"/>
@@ -1478,7 +1478,7 @@
                 <w:noProof/>
                 <w:webHidden/>
               </w:rPr>
-              <w:instrText xml:space="preserve"> PAGEREF _Toc380912833 \h </w:instrText>
+              <w:instrText xml:space="preserve"> PAGEREF _Toc389393681 \h </w:instrText>
             </w:r>
             <w:r>
               <w:rPr>
@@ -1498,7 +1498,7 @@
                 <w:noProof/>
                 <w:webHidden/>
               </w:rPr>
-              <w:t>14</w:t>
+              <w:t>15</w:t>
             </w:r>
             <w:r>
               <w:rPr>
@@ -1523,7 +1523,7 @@
               <w:szCs w:val="22"/>
             </w:rPr>
           </w:pPr>
-          <w:hyperlink w:anchor="_Toc380912834" w:history="1">
+          <w:hyperlink w:anchor="_Toc389393682" w:history="1">
             <w:r>
               <w:rPr>
                 <w:rStyle w:val="Hyperlink"/>
@@ -1568,7 +1568,7 @@
                 <w:noProof/>
                 <w:webHidden/>
               </w:rPr>
-              <w:instrText xml:space="preserve"> PAGEREF _Toc380912834 \h </w:instrText>
+              <w:instrText xml:space="preserve"> PAGEREF _Toc389393682 \h </w:instrText>
             </w:r>
             <w:r>
               <w:rPr>
@@ -1588,7 +1588,7 @@
                 <w:noProof/>
                 <w:webHidden/>
               </w:rPr>
-              <w:t>14</w:t>
+              <w:t>15</w:t>
             </w:r>
             <w:r>
               <w:rPr>
@@ -1612,7 +1612,7 @@
               <w:szCs w:val="22"/>
             </w:rPr>
           </w:pPr>
-          <w:hyperlink w:anchor="_Toc380912835" w:history="1">
+          <w:hyperlink w:anchor="_Toc389393683" w:history="1">
             <w:r>
               <w:rPr>
                 <w:rStyle w:val="Hyperlink"/>
@@ -1640,7 +1640,7 @@
                 <w:noProof/>
                 <w:webHidden/>
               </w:rPr>
-              <w:instrText xml:space="preserve"> PAGEREF _Toc380912835 \h </w:instrText>
+              <w:instrText xml:space="preserve"> PAGEREF _Toc389393683 \h </w:instrText>
             </w:r>
             <w:r>
               <w:rPr>
@@ -1660,7 +1660,7 @@
                 <w:noProof/>
                 <w:webHidden/>
               </w:rPr>
-              <w:t>15</w:t>
+              <w:t>16</w:t>
             </w:r>
             <w:r>
               <w:rPr>
@@ -1685,7 +1685,7 @@
               <w:szCs w:val="22"/>
             </w:rPr>
           </w:pPr>
-          <w:hyperlink w:anchor="_Toc380912836" w:history="1">
+          <w:hyperlink w:anchor="_Toc389393684" w:history="1">
             <w:r>
               <w:rPr>
                 <w:rStyle w:val="Hyperlink"/>
@@ -1730,7 +1730,7 @@
                 <w:noProof/>
                 <w:webHidden/>
               </w:rPr>
-              <w:instrText xml:space="preserve"> PAGEREF _Toc380912836 \h </w:instrText>
+              <w:instrText xml:space="preserve"> PAGEREF _Toc389393684 \h </w:instrText>
             </w:r>
             <w:r>
               <w:rPr>
@@ -1750,7 +1750,7 @@
                 <w:noProof/>
                 <w:webHidden/>
               </w:rPr>
-              <w:t>15</w:t>
+              <w:t>16</w:t>
             </w:r>
             <w:r>
               <w:rPr>
@@ -1775,7 +1775,7 @@
               <w:szCs w:val="22"/>
             </w:rPr>
           </w:pPr>
-          <w:hyperlink w:anchor="_Toc380912837" w:history="1">
+          <w:hyperlink w:anchor="_Toc389393685" w:history="1">
             <w:r>
               <w:rPr>
                 <w:rStyle w:val="Hyperlink"/>
@@ -1820,7 +1820,7 @@
                 <w:noProof/>
                 <w:webHidden/>
               </w:rPr>
-              <w:instrText xml:space="preserve"> PAGEREF _Toc380912837 \h </w:instrText>
+              <w:instrText xml:space="preserve"> PAGEREF _Toc389393685 \h </w:instrText>
             </w:r>
             <w:r>
               <w:rPr>
@@ -1840,7 +1840,7 @@
                 <w:noProof/>
                 <w:webHidden/>
               </w:rPr>
-              <w:t>16</w:t>
+              <w:t>17</w:t>
             </w:r>
             <w:r>
               <w:rPr>
@@ -1864,14 +1864,14 @@
               <w:szCs w:val="22"/>
             </w:rPr>
           </w:pPr>
-          <w:hyperlink w:anchor="_Toc380912838" w:history="1">
+          <w:hyperlink w:anchor="_Toc389393686" w:history="1">
             <w:r>
               <w:rPr>
                 <w:rStyle w:val="Hyperlink"/>
                 <w:rFonts w:eastAsiaTheme="majorEastAsia"/>
                 <w:noProof/>
               </w:rPr>
-              <w:t>4.2.1. Przedrostki</w:t>
+              <w:t>4.2.1. Przyrostki</w:t>
             </w:r>
             <w:r>
               <w:rPr>
@@ -1892,7 +1892,7 @@
                 <w:noProof/>
                 <w:webHidden/>
               </w:rPr>
-              <w:instrText xml:space="preserve"> PAGEREF _Toc380912838 \h </w:instrText>
+              <w:instrText xml:space="preserve"> PAGEREF _Toc389393686 \h </w:instrText>
             </w:r>
             <w:r>
               <w:rPr>
@@ -1912,7 +1912,7 @@
                 <w:noProof/>
                 <w:webHidden/>
               </w:rPr>
-              <w:t>16</w:t>
+              <w:t>17</w:t>
             </w:r>
             <w:r>
               <w:rPr>
@@ -1936,7 +1936,7 @@
               <w:szCs w:val="22"/>
             </w:rPr>
           </w:pPr>
-          <w:hyperlink w:anchor="_Toc380912839" w:history="1">
+          <w:hyperlink w:anchor="_Toc389393687" w:history="1">
             <w:r>
               <w:rPr>
                 <w:rStyle w:val="Hyperlink"/>
@@ -1964,7 +1964,7 @@
                 <w:noProof/>
                 <w:webHidden/>
               </w:rPr>
-              <w:instrText xml:space="preserve"> PAGEREF _Toc380912839 \h </w:instrText>
+              <w:instrText xml:space="preserve"> PAGEREF _Toc389393687 \h </w:instrText>
             </w:r>
             <w:r>
               <w:rPr>
@@ -1984,7 +1984,7 @@
                 <w:noProof/>
                 <w:webHidden/>
               </w:rPr>
-              <w:t>17</w:t>
+              <w:t>18</w:t>
             </w:r>
             <w:r>
               <w:rPr>
@@ -2008,7 +2008,7 @@
               <w:szCs w:val="22"/>
             </w:rPr>
           </w:pPr>
-          <w:hyperlink w:anchor="_Toc380912840" w:history="1">
+          <w:hyperlink w:anchor="_Toc389393688" w:history="1">
             <w:r>
               <w:rPr>
                 <w:rStyle w:val="Hyperlink"/>
@@ -2036,7 +2036,7 @@
                 <w:noProof/>
                 <w:webHidden/>
               </w:rPr>
-              <w:instrText xml:space="preserve"> PAGEREF _Toc380912840 \h </w:instrText>
+              <w:instrText xml:space="preserve"> PAGEREF _Toc389393688 \h </w:instrText>
             </w:r>
             <w:r>
               <w:rPr>
@@ -2056,7 +2056,7 @@
                 <w:noProof/>
                 <w:webHidden/>
               </w:rPr>
-              <w:t>18</w:t>
+              <w:t>20</w:t>
             </w:r>
             <w:r>
               <w:rPr>
@@ -2081,7 +2081,7 @@
               <w:szCs w:val="22"/>
             </w:rPr>
           </w:pPr>
-          <w:hyperlink w:anchor="_Toc380912841" w:history="1">
+          <w:hyperlink w:anchor="_Toc389393689" w:history="1">
             <w:r>
               <w:rPr>
                 <w:rStyle w:val="Hyperlink"/>
@@ -2126,7 +2126,7 @@
                 <w:noProof/>
                 <w:webHidden/>
               </w:rPr>
-              <w:instrText xml:space="preserve"> PAGEREF _Toc380912841 \h </w:instrText>
+              <w:instrText xml:space="preserve"> PAGEREF _Toc389393689 \h </w:instrText>
             </w:r>
             <w:r>
               <w:rPr>
@@ -2146,7 +2146,277 @@
                 <w:noProof/>
                 <w:webHidden/>
               </w:rPr>
-              <w:t>18</w:t>
+              <w:t>20</w:t>
+            </w:r>
+            <w:r>
+              <w:rPr>
+                <w:noProof/>
+                <w:webHidden/>
+              </w:rPr>
+              <w:fldChar w:fldCharType="end"/>
+            </w:r>
+          </w:hyperlink>
+        </w:p>
+        <w:p>
+          <w:pPr>
+            <w:pStyle w:val="TOC1"/>
+            <w:tabs>
+              <w:tab w:val="left" w:pos="1100"/>
+              <w:tab w:val="right" w:leader="dot" w:pos="8493"/>
+            </w:tabs>
+            <w:rPr>
+              <w:rFonts w:asciiTheme="minorHAnsi" w:eastAsiaTheme="minorEastAsia" w:hAnsiTheme="minorHAnsi" w:cstheme="minorBidi"/>
+              <w:noProof/>
+              <w:sz w:val="22"/>
+              <w:szCs w:val="22"/>
+            </w:rPr>
+          </w:pPr>
+          <w:hyperlink w:anchor="_Toc389393690" w:history="1">
+            <w:r>
+              <w:rPr>
+                <w:rStyle w:val="Hyperlink"/>
+                <w:rFonts w:eastAsiaTheme="majorEastAsia"/>
+                <w:noProof/>
+              </w:rPr>
+              <w:t>5.2.</w:t>
+            </w:r>
+            <w:r>
+              <w:rPr>
+                <w:rFonts w:asciiTheme="minorHAnsi" w:eastAsiaTheme="minorEastAsia" w:hAnsiTheme="minorHAnsi" w:cstheme="minorBidi"/>
+                <w:noProof/>
+                <w:sz w:val="22"/>
+                <w:szCs w:val="22"/>
+              </w:rPr>
+              <w:tab/>
+            </w:r>
+            <w:r>
+              <w:rPr>
+                <w:rStyle w:val="Hyperlink"/>
+                <w:rFonts w:eastAsiaTheme="majorEastAsia"/>
+                <w:noProof/>
+              </w:rPr>
+              <w:t>Interfejs graficzny</w:t>
+            </w:r>
+            <w:r>
+              <w:rPr>
+                <w:noProof/>
+                <w:webHidden/>
+              </w:rPr>
+              <w:tab/>
+            </w:r>
+            <w:r>
+              <w:rPr>
+                <w:noProof/>
+                <w:webHidden/>
+              </w:rPr>
+              <w:fldChar w:fldCharType="begin"/>
+            </w:r>
+            <w:r>
+              <w:rPr>
+                <w:noProof/>
+                <w:webHidden/>
+              </w:rPr>
+              <w:instrText xml:space="preserve"> PAGEREF _Toc389393690 \h </w:instrText>
+            </w:r>
+            <w:r>
+              <w:rPr>
+                <w:noProof/>
+                <w:webHidden/>
+              </w:rPr>
+            </w:r>
+            <w:r>
+              <w:rPr>
+                <w:noProof/>
+                <w:webHidden/>
+              </w:rPr>
+              <w:fldChar w:fldCharType="separate"/>
+            </w:r>
+            <w:r>
+              <w:rPr>
+                <w:noProof/>
+                <w:webHidden/>
+              </w:rPr>
+              <w:t>20</w:t>
+            </w:r>
+            <w:r>
+              <w:rPr>
+                <w:noProof/>
+                <w:webHidden/>
+              </w:rPr>
+              <w:fldChar w:fldCharType="end"/>
+            </w:r>
+          </w:hyperlink>
+        </w:p>
+        <w:p>
+          <w:pPr>
+            <w:pStyle w:val="TOC1"/>
+            <w:tabs>
+              <w:tab w:val="left" w:pos="1100"/>
+              <w:tab w:val="right" w:leader="dot" w:pos="8493"/>
+            </w:tabs>
+            <w:rPr>
+              <w:rFonts w:asciiTheme="minorHAnsi" w:eastAsiaTheme="minorEastAsia" w:hAnsiTheme="minorHAnsi" w:cstheme="minorBidi"/>
+              <w:noProof/>
+              <w:sz w:val="22"/>
+              <w:szCs w:val="22"/>
+            </w:rPr>
+          </w:pPr>
+          <w:hyperlink w:anchor="_Toc389393691" w:history="1">
+            <w:r>
+              <w:rPr>
+                <w:rStyle w:val="Hyperlink"/>
+                <w:rFonts w:eastAsiaTheme="majorEastAsia"/>
+                <w:noProof/>
+              </w:rPr>
+              <w:t>5.3.</w:t>
+            </w:r>
+            <w:r>
+              <w:rPr>
+                <w:rFonts w:asciiTheme="minorHAnsi" w:eastAsiaTheme="minorEastAsia" w:hAnsiTheme="minorHAnsi" w:cstheme="minorBidi"/>
+                <w:noProof/>
+                <w:sz w:val="22"/>
+                <w:szCs w:val="22"/>
+              </w:rPr>
+              <w:tab/>
+            </w:r>
+            <w:r>
+              <w:rPr>
+                <w:rStyle w:val="Hyperlink"/>
+                <w:rFonts w:eastAsiaTheme="majorEastAsia"/>
+                <w:noProof/>
+              </w:rPr>
+              <w:t>Struktura aplikacji</w:t>
+            </w:r>
+            <w:r>
+              <w:rPr>
+                <w:noProof/>
+                <w:webHidden/>
+              </w:rPr>
+              <w:tab/>
+            </w:r>
+            <w:r>
+              <w:rPr>
+                <w:noProof/>
+                <w:webHidden/>
+              </w:rPr>
+              <w:fldChar w:fldCharType="begin"/>
+            </w:r>
+            <w:r>
+              <w:rPr>
+                <w:noProof/>
+                <w:webHidden/>
+              </w:rPr>
+              <w:instrText xml:space="preserve"> PAGEREF _Toc389393691 \h </w:instrText>
+            </w:r>
+            <w:r>
+              <w:rPr>
+                <w:noProof/>
+                <w:webHidden/>
+              </w:rPr>
+            </w:r>
+            <w:r>
+              <w:rPr>
+                <w:noProof/>
+                <w:webHidden/>
+              </w:rPr>
+              <w:fldChar w:fldCharType="separate"/>
+            </w:r>
+            <w:r>
+              <w:rPr>
+                <w:noProof/>
+                <w:webHidden/>
+              </w:rPr>
+              <w:t>21</w:t>
+            </w:r>
+            <w:r>
+              <w:rPr>
+                <w:noProof/>
+                <w:webHidden/>
+              </w:rPr>
+              <w:fldChar w:fldCharType="end"/>
+            </w:r>
+          </w:hyperlink>
+        </w:p>
+        <w:p>
+          <w:pPr>
+            <w:pStyle w:val="TOC1"/>
+            <w:tabs>
+              <w:tab w:val="left" w:pos="1100"/>
+              <w:tab w:val="right" w:leader="dot" w:pos="8493"/>
+            </w:tabs>
+            <w:rPr>
+              <w:rFonts w:asciiTheme="minorHAnsi" w:eastAsiaTheme="minorEastAsia" w:hAnsiTheme="minorHAnsi" w:cstheme="minorBidi"/>
+              <w:noProof/>
+              <w:sz w:val="22"/>
+              <w:szCs w:val="22"/>
+            </w:rPr>
+          </w:pPr>
+          <w:hyperlink w:anchor="_Toc389393692" w:history="1">
+            <w:r>
+              <w:rPr>
+                <w:rStyle w:val="Hyperlink"/>
+                <w:rFonts w:eastAsiaTheme="majorEastAsia"/>
+                <w:noProof/>
+              </w:rPr>
+              <w:t>5.4.</w:t>
+            </w:r>
+            <w:r>
+              <w:rPr>
+                <w:rFonts w:asciiTheme="minorHAnsi" w:eastAsiaTheme="minorEastAsia" w:hAnsiTheme="minorHAnsi" w:cstheme="minorBidi"/>
+                <w:noProof/>
+                <w:sz w:val="22"/>
+                <w:szCs w:val="22"/>
+              </w:rPr>
+              <w:tab/>
+            </w:r>
+            <w:r>
+              <w:rPr>
+                <w:rStyle w:val="Hyperlink"/>
+                <w:rFonts w:eastAsiaTheme="majorEastAsia"/>
+                <w:noProof/>
+              </w:rPr>
+              <w:t>Rozpoczęcie pracy z programem</w:t>
+            </w:r>
+            <w:r>
+              <w:rPr>
+                <w:noProof/>
+                <w:webHidden/>
+              </w:rPr>
+              <w:tab/>
+            </w:r>
+            <w:r>
+              <w:rPr>
+                <w:noProof/>
+                <w:webHidden/>
+              </w:rPr>
+              <w:fldChar w:fldCharType="begin"/>
+            </w:r>
+            <w:r>
+              <w:rPr>
+                <w:noProof/>
+                <w:webHidden/>
+              </w:rPr>
+              <w:instrText xml:space="preserve"> PAGEREF _Toc389393692 \h </w:instrText>
+            </w:r>
+            <w:r>
+              <w:rPr>
+                <w:noProof/>
+                <w:webHidden/>
+              </w:rPr>
+            </w:r>
+            <w:r>
+              <w:rPr>
+                <w:noProof/>
+                <w:webHidden/>
+              </w:rPr>
+              <w:fldChar w:fldCharType="separate"/>
+            </w:r>
+            <w:r>
+              <w:rPr>
+                <w:noProof/>
+                <w:webHidden/>
+              </w:rPr>
+              <w:t>22</w:t>
             </w:r>
             <w:r>
               <w:rPr>
@@ -2170,14 +2440,14 @@
               <w:szCs w:val="22"/>
             </w:rPr>
           </w:pPr>
-          <w:hyperlink w:anchor="_Toc380912842" w:history="1">
+          <w:hyperlink w:anchor="_Toc389393693" w:history="1">
             <w:r>
               <w:rPr>
                 <w:rStyle w:val="Hyperlink"/>
                 <w:rFonts w:eastAsiaTheme="majorEastAsia"/>
                 <w:noProof/>
               </w:rPr>
-              <w:t>6. Przykłady użycia</w:t>
+              <w:t>5.4.1. Rozpoznanie kodowania znaków</w:t>
             </w:r>
             <w:r>
               <w:rPr>
@@ -2198,7 +2468,7 @@
                 <w:noProof/>
                 <w:webHidden/>
               </w:rPr>
-              <w:instrText xml:space="preserve"> PAGEREF _Toc380912842 \h </w:instrText>
+              <w:instrText xml:space="preserve"> PAGEREF _Toc389393693 \h </w:instrText>
             </w:r>
             <w:r>
               <w:rPr>
@@ -2218,7 +2488,817 @@
                 <w:noProof/>
                 <w:webHidden/>
               </w:rPr>
-              <w:t>19</w:t>
+              <w:t>23</w:t>
+            </w:r>
+            <w:r>
+              <w:rPr>
+                <w:noProof/>
+                <w:webHidden/>
+              </w:rPr>
+              <w:fldChar w:fldCharType="end"/>
+            </w:r>
+          </w:hyperlink>
+        </w:p>
+        <w:p>
+          <w:pPr>
+            <w:pStyle w:val="TOC1"/>
+            <w:tabs>
+              <w:tab w:val="right" w:leader="dot" w:pos="8493"/>
+            </w:tabs>
+            <w:rPr>
+              <w:rFonts w:asciiTheme="minorHAnsi" w:eastAsiaTheme="minorEastAsia" w:hAnsiTheme="minorHAnsi" w:cstheme="minorBidi"/>
+              <w:noProof/>
+              <w:sz w:val="22"/>
+              <w:szCs w:val="22"/>
+            </w:rPr>
+          </w:pPr>
+          <w:hyperlink w:anchor="_Toc389393694" w:history="1">
+            <w:r>
+              <w:rPr>
+                <w:rStyle w:val="Hyperlink"/>
+                <w:rFonts w:eastAsiaTheme="majorEastAsia"/>
+                <w:noProof/>
+              </w:rPr>
+              <w:t>5.4.2. Obliczenie średniej długości wyrazów i zdań</w:t>
+            </w:r>
+            <w:r>
+              <w:rPr>
+                <w:noProof/>
+                <w:webHidden/>
+              </w:rPr>
+              <w:tab/>
+            </w:r>
+            <w:r>
+              <w:rPr>
+                <w:noProof/>
+                <w:webHidden/>
+              </w:rPr>
+              <w:fldChar w:fldCharType="begin"/>
+            </w:r>
+            <w:r>
+              <w:rPr>
+                <w:noProof/>
+                <w:webHidden/>
+              </w:rPr>
+              <w:instrText xml:space="preserve"> PAGEREF _Toc389393694 \h </w:instrText>
+            </w:r>
+            <w:r>
+              <w:rPr>
+                <w:noProof/>
+                <w:webHidden/>
+              </w:rPr>
+            </w:r>
+            <w:r>
+              <w:rPr>
+                <w:noProof/>
+                <w:webHidden/>
+              </w:rPr>
+              <w:fldChar w:fldCharType="separate"/>
+            </w:r>
+            <w:r>
+              <w:rPr>
+                <w:noProof/>
+                <w:webHidden/>
+              </w:rPr>
+              <w:t>23</w:t>
+            </w:r>
+            <w:r>
+              <w:rPr>
+                <w:noProof/>
+                <w:webHidden/>
+              </w:rPr>
+              <w:fldChar w:fldCharType="end"/>
+            </w:r>
+          </w:hyperlink>
+        </w:p>
+        <w:p>
+          <w:pPr>
+            <w:pStyle w:val="TOC1"/>
+            <w:tabs>
+              <w:tab w:val="right" w:leader="dot" w:pos="8493"/>
+            </w:tabs>
+            <w:rPr>
+              <w:rFonts w:asciiTheme="minorHAnsi" w:eastAsiaTheme="minorEastAsia" w:hAnsiTheme="minorHAnsi" w:cstheme="minorBidi"/>
+              <w:noProof/>
+              <w:sz w:val="22"/>
+              <w:szCs w:val="22"/>
+            </w:rPr>
+          </w:pPr>
+          <w:hyperlink w:anchor="_Toc389393695" w:history="1">
+            <w:r>
+              <w:rPr>
+                <w:rStyle w:val="Hyperlink"/>
+                <w:rFonts w:eastAsiaTheme="majorEastAsia"/>
+                <w:noProof/>
+              </w:rPr>
+              <w:t>5.4.3. Sporządzenie rozkładu częstotliwości wyrazów i określenie zróżnicowania leksykalnego</w:t>
+            </w:r>
+            <w:r>
+              <w:rPr>
+                <w:noProof/>
+                <w:webHidden/>
+              </w:rPr>
+              <w:tab/>
+            </w:r>
+            <w:r>
+              <w:rPr>
+                <w:noProof/>
+                <w:webHidden/>
+              </w:rPr>
+              <w:fldChar w:fldCharType="begin"/>
+            </w:r>
+            <w:r>
+              <w:rPr>
+                <w:noProof/>
+                <w:webHidden/>
+              </w:rPr>
+              <w:instrText xml:space="preserve"> PAGEREF _Toc389393695 \h </w:instrText>
+            </w:r>
+            <w:r>
+              <w:rPr>
+                <w:noProof/>
+                <w:webHidden/>
+              </w:rPr>
+            </w:r>
+            <w:r>
+              <w:rPr>
+                <w:noProof/>
+                <w:webHidden/>
+              </w:rPr>
+              <w:fldChar w:fldCharType="separate"/>
+            </w:r>
+            <w:r>
+              <w:rPr>
+                <w:noProof/>
+                <w:webHidden/>
+              </w:rPr>
+              <w:t>23</w:t>
+            </w:r>
+            <w:r>
+              <w:rPr>
+                <w:noProof/>
+                <w:webHidden/>
+              </w:rPr>
+              <w:fldChar w:fldCharType="end"/>
+            </w:r>
+          </w:hyperlink>
+        </w:p>
+        <w:p>
+          <w:pPr>
+            <w:pStyle w:val="TOC1"/>
+            <w:tabs>
+              <w:tab w:val="right" w:leader="dot" w:pos="8493"/>
+            </w:tabs>
+            <w:rPr>
+              <w:rFonts w:asciiTheme="minorHAnsi" w:eastAsiaTheme="minorEastAsia" w:hAnsiTheme="minorHAnsi" w:cstheme="minorBidi"/>
+              <w:noProof/>
+              <w:sz w:val="22"/>
+              <w:szCs w:val="22"/>
+            </w:rPr>
+          </w:pPr>
+          <w:hyperlink w:anchor="_Toc389393696" w:history="1">
+            <w:r>
+              <w:rPr>
+                <w:rStyle w:val="Hyperlink"/>
+                <w:rFonts w:eastAsiaTheme="majorEastAsia"/>
+                <w:noProof/>
+              </w:rPr>
+              <w:t>5.4.4. Tokenizacja</w:t>
+            </w:r>
+            <w:r>
+              <w:rPr>
+                <w:noProof/>
+                <w:webHidden/>
+              </w:rPr>
+              <w:tab/>
+            </w:r>
+            <w:r>
+              <w:rPr>
+                <w:noProof/>
+                <w:webHidden/>
+              </w:rPr>
+              <w:fldChar w:fldCharType="begin"/>
+            </w:r>
+            <w:r>
+              <w:rPr>
+                <w:noProof/>
+                <w:webHidden/>
+              </w:rPr>
+              <w:instrText xml:space="preserve"> PAGEREF _Toc389393696 \h </w:instrText>
+            </w:r>
+            <w:r>
+              <w:rPr>
+                <w:noProof/>
+                <w:webHidden/>
+              </w:rPr>
+            </w:r>
+            <w:r>
+              <w:rPr>
+                <w:noProof/>
+                <w:webHidden/>
+              </w:rPr>
+              <w:fldChar w:fldCharType="separate"/>
+            </w:r>
+            <w:r>
+              <w:rPr>
+                <w:noProof/>
+                <w:webHidden/>
+              </w:rPr>
+              <w:t>24</w:t>
+            </w:r>
+            <w:r>
+              <w:rPr>
+                <w:noProof/>
+                <w:webHidden/>
+              </w:rPr>
+              <w:fldChar w:fldCharType="end"/>
+            </w:r>
+          </w:hyperlink>
+        </w:p>
+        <w:p>
+          <w:pPr>
+            <w:pStyle w:val="TOC1"/>
+            <w:tabs>
+              <w:tab w:val="left" w:pos="1100"/>
+              <w:tab w:val="right" w:leader="dot" w:pos="8493"/>
+            </w:tabs>
+            <w:rPr>
+              <w:rFonts w:asciiTheme="minorHAnsi" w:eastAsiaTheme="minorEastAsia" w:hAnsiTheme="minorHAnsi" w:cstheme="minorBidi"/>
+              <w:noProof/>
+              <w:sz w:val="22"/>
+              <w:szCs w:val="22"/>
+            </w:rPr>
+          </w:pPr>
+          <w:hyperlink w:anchor="_Toc389393697" w:history="1">
+            <w:r>
+              <w:rPr>
+                <w:rStyle w:val="Hyperlink"/>
+                <w:rFonts w:eastAsiaTheme="majorEastAsia"/>
+                <w:noProof/>
+              </w:rPr>
+              <w:t>5.5.</w:t>
+            </w:r>
+            <w:r>
+              <w:rPr>
+                <w:rFonts w:asciiTheme="minorHAnsi" w:eastAsiaTheme="minorEastAsia" w:hAnsiTheme="minorHAnsi" w:cstheme="minorBidi"/>
+                <w:noProof/>
+                <w:sz w:val="22"/>
+                <w:szCs w:val="22"/>
+              </w:rPr>
+              <w:tab/>
+            </w:r>
+            <w:r>
+              <w:rPr>
+                <w:rStyle w:val="Hyperlink"/>
+                <w:rFonts w:eastAsiaTheme="majorEastAsia"/>
+                <w:noProof/>
+              </w:rPr>
+              <w:t>Analiza zjawisk związanych z częstotliwością występowania wyrazów.</w:t>
+            </w:r>
+            <w:r>
+              <w:rPr>
+                <w:noProof/>
+                <w:webHidden/>
+              </w:rPr>
+              <w:tab/>
+            </w:r>
+            <w:r>
+              <w:rPr>
+                <w:noProof/>
+                <w:webHidden/>
+              </w:rPr>
+              <w:fldChar w:fldCharType="begin"/>
+            </w:r>
+            <w:r>
+              <w:rPr>
+                <w:noProof/>
+                <w:webHidden/>
+              </w:rPr>
+              <w:instrText xml:space="preserve"> PAGEREF _Toc389393697 \h </w:instrText>
+            </w:r>
+            <w:r>
+              <w:rPr>
+                <w:noProof/>
+                <w:webHidden/>
+              </w:rPr>
+            </w:r>
+            <w:r>
+              <w:rPr>
+                <w:noProof/>
+                <w:webHidden/>
+              </w:rPr>
+              <w:fldChar w:fldCharType="separate"/>
+            </w:r>
+            <w:r>
+              <w:rPr>
+                <w:noProof/>
+                <w:webHidden/>
+              </w:rPr>
+              <w:t>24</w:t>
+            </w:r>
+            <w:r>
+              <w:rPr>
+                <w:noProof/>
+                <w:webHidden/>
+              </w:rPr>
+              <w:fldChar w:fldCharType="end"/>
+            </w:r>
+          </w:hyperlink>
+        </w:p>
+        <w:p>
+          <w:pPr>
+            <w:pStyle w:val="TOC1"/>
+            <w:tabs>
+              <w:tab w:val="right" w:leader="dot" w:pos="8493"/>
+            </w:tabs>
+            <w:rPr>
+              <w:rFonts w:asciiTheme="minorHAnsi" w:eastAsiaTheme="minorEastAsia" w:hAnsiTheme="minorHAnsi" w:cstheme="minorBidi"/>
+              <w:noProof/>
+              <w:sz w:val="22"/>
+              <w:szCs w:val="22"/>
+            </w:rPr>
+          </w:pPr>
+          <w:hyperlink w:anchor="_Toc389393698" w:history="1">
+            <w:r>
+              <w:rPr>
+                <w:rStyle w:val="Hyperlink"/>
+                <w:rFonts w:eastAsiaTheme="majorEastAsia"/>
+                <w:noProof/>
+              </w:rPr>
+              <w:t>5.5.1. Ranking częstotliwości wyrazów</w:t>
+            </w:r>
+            <w:r>
+              <w:rPr>
+                <w:noProof/>
+                <w:webHidden/>
+              </w:rPr>
+              <w:tab/>
+            </w:r>
+            <w:r>
+              <w:rPr>
+                <w:noProof/>
+                <w:webHidden/>
+              </w:rPr>
+              <w:fldChar w:fldCharType="begin"/>
+            </w:r>
+            <w:r>
+              <w:rPr>
+                <w:noProof/>
+                <w:webHidden/>
+              </w:rPr>
+              <w:instrText xml:space="preserve"> PAGEREF _Toc389393698 \h </w:instrText>
+            </w:r>
+            <w:r>
+              <w:rPr>
+                <w:noProof/>
+                <w:webHidden/>
+              </w:rPr>
+            </w:r>
+            <w:r>
+              <w:rPr>
+                <w:noProof/>
+                <w:webHidden/>
+              </w:rPr>
+              <w:fldChar w:fldCharType="separate"/>
+            </w:r>
+            <w:r>
+              <w:rPr>
+                <w:noProof/>
+                <w:webHidden/>
+              </w:rPr>
+              <w:t>24</w:t>
+            </w:r>
+            <w:r>
+              <w:rPr>
+                <w:noProof/>
+                <w:webHidden/>
+              </w:rPr>
+              <w:fldChar w:fldCharType="end"/>
+            </w:r>
+          </w:hyperlink>
+        </w:p>
+        <w:p>
+          <w:pPr>
+            <w:pStyle w:val="TOC1"/>
+            <w:tabs>
+              <w:tab w:val="right" w:leader="dot" w:pos="8493"/>
+            </w:tabs>
+            <w:rPr>
+              <w:rFonts w:asciiTheme="minorHAnsi" w:eastAsiaTheme="minorEastAsia" w:hAnsiTheme="minorHAnsi" w:cstheme="minorBidi"/>
+              <w:noProof/>
+              <w:sz w:val="22"/>
+              <w:szCs w:val="22"/>
+            </w:rPr>
+          </w:pPr>
+          <w:hyperlink w:anchor="_Toc389393699" w:history="1">
+            <w:r>
+              <w:rPr>
+                <w:rStyle w:val="Hyperlink"/>
+                <w:rFonts w:eastAsiaTheme="majorEastAsia"/>
+                <w:noProof/>
+              </w:rPr>
+              <w:t>5.5.2. Prawo Zipfa</w:t>
+            </w:r>
+            <w:r>
+              <w:rPr>
+                <w:noProof/>
+                <w:webHidden/>
+              </w:rPr>
+              <w:tab/>
+            </w:r>
+            <w:r>
+              <w:rPr>
+                <w:noProof/>
+                <w:webHidden/>
+              </w:rPr>
+              <w:fldChar w:fldCharType="begin"/>
+            </w:r>
+            <w:r>
+              <w:rPr>
+                <w:noProof/>
+                <w:webHidden/>
+              </w:rPr>
+              <w:instrText xml:space="preserve"> PAGEREF _Toc389393699 \h </w:instrText>
+            </w:r>
+            <w:r>
+              <w:rPr>
+                <w:noProof/>
+                <w:webHidden/>
+              </w:rPr>
+            </w:r>
+            <w:r>
+              <w:rPr>
+                <w:noProof/>
+                <w:webHidden/>
+              </w:rPr>
+              <w:fldChar w:fldCharType="separate"/>
+            </w:r>
+            <w:r>
+              <w:rPr>
+                <w:noProof/>
+                <w:webHidden/>
+              </w:rPr>
+              <w:t>25</w:t>
+            </w:r>
+            <w:r>
+              <w:rPr>
+                <w:noProof/>
+                <w:webHidden/>
+              </w:rPr>
+              <w:fldChar w:fldCharType="end"/>
+            </w:r>
+          </w:hyperlink>
+        </w:p>
+        <w:p>
+          <w:pPr>
+            <w:pStyle w:val="TOC1"/>
+            <w:tabs>
+              <w:tab w:val="left" w:pos="1100"/>
+              <w:tab w:val="right" w:leader="dot" w:pos="8493"/>
+            </w:tabs>
+            <w:rPr>
+              <w:rFonts w:asciiTheme="minorHAnsi" w:eastAsiaTheme="minorEastAsia" w:hAnsiTheme="minorHAnsi" w:cstheme="minorBidi"/>
+              <w:noProof/>
+              <w:sz w:val="22"/>
+              <w:szCs w:val="22"/>
+            </w:rPr>
+          </w:pPr>
+          <w:hyperlink w:anchor="_Toc389393700" w:history="1">
+            <w:r>
+              <w:rPr>
+                <w:rStyle w:val="Hyperlink"/>
+                <w:rFonts w:eastAsiaTheme="majorEastAsia"/>
+                <w:noProof/>
+              </w:rPr>
+              <w:t>5.6.</w:t>
+            </w:r>
+            <w:r>
+              <w:rPr>
+                <w:rFonts w:asciiTheme="minorHAnsi" w:eastAsiaTheme="minorEastAsia" w:hAnsiTheme="minorHAnsi" w:cstheme="minorBidi"/>
+                <w:noProof/>
+                <w:sz w:val="22"/>
+                <w:szCs w:val="22"/>
+              </w:rPr>
+              <w:tab/>
+            </w:r>
+            <w:r>
+              <w:rPr>
+                <w:rStyle w:val="Hyperlink"/>
+                <w:rFonts w:eastAsiaTheme="majorEastAsia"/>
+                <w:noProof/>
+              </w:rPr>
+              <w:t>Wyszukiwanie wzorców w tekście</w:t>
+            </w:r>
+            <w:r>
+              <w:rPr>
+                <w:noProof/>
+                <w:webHidden/>
+              </w:rPr>
+              <w:tab/>
+            </w:r>
+            <w:r>
+              <w:rPr>
+                <w:noProof/>
+                <w:webHidden/>
+              </w:rPr>
+              <w:fldChar w:fldCharType="begin"/>
+            </w:r>
+            <w:r>
+              <w:rPr>
+                <w:noProof/>
+                <w:webHidden/>
+              </w:rPr>
+              <w:instrText xml:space="preserve"> PAGEREF _Toc389393700 \h </w:instrText>
+            </w:r>
+            <w:r>
+              <w:rPr>
+                <w:noProof/>
+                <w:webHidden/>
+              </w:rPr>
+            </w:r>
+            <w:r>
+              <w:rPr>
+                <w:noProof/>
+                <w:webHidden/>
+              </w:rPr>
+              <w:fldChar w:fldCharType="separate"/>
+            </w:r>
+            <w:r>
+              <w:rPr>
+                <w:noProof/>
+                <w:webHidden/>
+              </w:rPr>
+              <w:t>26</w:t>
+            </w:r>
+            <w:r>
+              <w:rPr>
+                <w:noProof/>
+                <w:webHidden/>
+              </w:rPr>
+              <w:fldChar w:fldCharType="end"/>
+            </w:r>
+          </w:hyperlink>
+        </w:p>
+        <w:p>
+          <w:pPr>
+            <w:pStyle w:val="TOC1"/>
+            <w:tabs>
+              <w:tab w:val="left" w:pos="1100"/>
+              <w:tab w:val="right" w:leader="dot" w:pos="8493"/>
+            </w:tabs>
+            <w:rPr>
+              <w:rFonts w:asciiTheme="minorHAnsi" w:eastAsiaTheme="minorEastAsia" w:hAnsiTheme="minorHAnsi" w:cstheme="minorBidi"/>
+              <w:noProof/>
+              <w:sz w:val="22"/>
+              <w:szCs w:val="22"/>
+            </w:rPr>
+          </w:pPr>
+          <w:hyperlink w:anchor="_Toc389393701" w:history="1">
+            <w:r>
+              <w:rPr>
+                <w:rStyle w:val="Hyperlink"/>
+                <w:rFonts w:eastAsiaTheme="majorEastAsia"/>
+                <w:noProof/>
+              </w:rPr>
+              <w:t>5.7.</w:t>
+            </w:r>
+            <w:r>
+              <w:rPr>
+                <w:rFonts w:asciiTheme="minorHAnsi" w:eastAsiaTheme="minorEastAsia" w:hAnsiTheme="minorHAnsi" w:cstheme="minorBidi"/>
+                <w:noProof/>
+                <w:sz w:val="22"/>
+                <w:szCs w:val="22"/>
+              </w:rPr>
+              <w:tab/>
+            </w:r>
+            <w:r>
+              <w:rPr>
+                <w:rStyle w:val="Hyperlink"/>
+                <w:rFonts w:eastAsiaTheme="majorEastAsia"/>
+                <w:noProof/>
+              </w:rPr>
+              <w:t>Oznaczanie części mowy</w:t>
+            </w:r>
+            <w:r>
+              <w:rPr>
+                <w:noProof/>
+                <w:webHidden/>
+              </w:rPr>
+              <w:tab/>
+            </w:r>
+            <w:r>
+              <w:rPr>
+                <w:noProof/>
+                <w:webHidden/>
+              </w:rPr>
+              <w:fldChar w:fldCharType="begin"/>
+            </w:r>
+            <w:r>
+              <w:rPr>
+                <w:noProof/>
+                <w:webHidden/>
+              </w:rPr>
+              <w:instrText xml:space="preserve"> PAGEREF _Toc389393701 \h </w:instrText>
+            </w:r>
+            <w:r>
+              <w:rPr>
+                <w:noProof/>
+                <w:webHidden/>
+              </w:rPr>
+            </w:r>
+            <w:r>
+              <w:rPr>
+                <w:noProof/>
+                <w:webHidden/>
+              </w:rPr>
+              <w:fldChar w:fldCharType="separate"/>
+            </w:r>
+            <w:r>
+              <w:rPr>
+                <w:noProof/>
+                <w:webHidden/>
+              </w:rPr>
+              <w:t>26</w:t>
+            </w:r>
+            <w:r>
+              <w:rPr>
+                <w:noProof/>
+                <w:webHidden/>
+              </w:rPr>
+              <w:fldChar w:fldCharType="end"/>
+            </w:r>
+          </w:hyperlink>
+        </w:p>
+        <w:p>
+          <w:pPr>
+            <w:pStyle w:val="TOC1"/>
+            <w:tabs>
+              <w:tab w:val="left" w:pos="1100"/>
+              <w:tab w:val="right" w:leader="dot" w:pos="8493"/>
+            </w:tabs>
+            <w:rPr>
+              <w:rFonts w:asciiTheme="minorHAnsi" w:eastAsiaTheme="minorEastAsia" w:hAnsiTheme="minorHAnsi" w:cstheme="minorBidi"/>
+              <w:noProof/>
+              <w:sz w:val="22"/>
+              <w:szCs w:val="22"/>
+            </w:rPr>
+          </w:pPr>
+          <w:hyperlink w:anchor="_Toc389393702" w:history="1">
+            <w:r>
+              <w:rPr>
+                <w:rStyle w:val="Hyperlink"/>
+                <w:rFonts w:eastAsiaTheme="majorEastAsia"/>
+                <w:noProof/>
+              </w:rPr>
+              <w:t>5.8.</w:t>
+            </w:r>
+            <w:r>
+              <w:rPr>
+                <w:rFonts w:asciiTheme="minorHAnsi" w:eastAsiaTheme="minorEastAsia" w:hAnsiTheme="minorHAnsi" w:cstheme="minorBidi"/>
+                <w:noProof/>
+                <w:sz w:val="22"/>
+                <w:szCs w:val="22"/>
+              </w:rPr>
+              <w:tab/>
+            </w:r>
+            <w:r>
+              <w:rPr>
+                <w:rStyle w:val="Hyperlink"/>
+                <w:rFonts w:eastAsiaTheme="majorEastAsia"/>
+                <w:noProof/>
+              </w:rPr>
+              <w:t>Wyszukiwanie związków frazeologicznych</w:t>
+            </w:r>
+            <w:r>
+              <w:rPr>
+                <w:noProof/>
+                <w:webHidden/>
+              </w:rPr>
+              <w:tab/>
+            </w:r>
+            <w:r>
+              <w:rPr>
+                <w:noProof/>
+                <w:webHidden/>
+              </w:rPr>
+              <w:fldChar w:fldCharType="begin"/>
+            </w:r>
+            <w:r>
+              <w:rPr>
+                <w:noProof/>
+                <w:webHidden/>
+              </w:rPr>
+              <w:instrText xml:space="preserve"> PAGEREF _Toc389393702 \h </w:instrText>
+            </w:r>
+            <w:r>
+              <w:rPr>
+                <w:noProof/>
+                <w:webHidden/>
+              </w:rPr>
+            </w:r>
+            <w:r>
+              <w:rPr>
+                <w:noProof/>
+                <w:webHidden/>
+              </w:rPr>
+              <w:fldChar w:fldCharType="separate"/>
+            </w:r>
+            <w:r>
+              <w:rPr>
+                <w:noProof/>
+                <w:webHidden/>
+              </w:rPr>
+              <w:t>27</w:t>
+            </w:r>
+            <w:r>
+              <w:rPr>
+                <w:noProof/>
+                <w:webHidden/>
+              </w:rPr>
+              <w:fldChar w:fldCharType="end"/>
+            </w:r>
+          </w:hyperlink>
+        </w:p>
+        <w:p>
+          <w:pPr>
+            <w:pStyle w:val="TOC1"/>
+            <w:tabs>
+              <w:tab w:val="left" w:pos="1100"/>
+              <w:tab w:val="right" w:leader="dot" w:pos="8493"/>
+            </w:tabs>
+            <w:rPr>
+              <w:rFonts w:asciiTheme="minorHAnsi" w:eastAsiaTheme="minorEastAsia" w:hAnsiTheme="minorHAnsi" w:cstheme="minorBidi"/>
+              <w:noProof/>
+              <w:sz w:val="22"/>
+              <w:szCs w:val="22"/>
+            </w:rPr>
+          </w:pPr>
+          <w:hyperlink w:anchor="_Toc389393703" w:history="1">
+            <w:r>
+              <w:rPr>
+                <w:rStyle w:val="Hyperlink"/>
+                <w:rFonts w:eastAsiaTheme="majorEastAsia"/>
+                <w:noProof/>
+              </w:rPr>
+              <w:t>5.9.</w:t>
+            </w:r>
+            <w:r>
+              <w:rPr>
+                <w:rFonts w:asciiTheme="minorHAnsi" w:eastAsiaTheme="minorEastAsia" w:hAnsiTheme="minorHAnsi" w:cstheme="minorBidi"/>
+                <w:noProof/>
+                <w:sz w:val="22"/>
+                <w:szCs w:val="22"/>
+              </w:rPr>
+              <w:tab/>
+            </w:r>
+            <w:r>
+              <w:rPr>
+                <w:rStyle w:val="Hyperlink"/>
+                <w:rFonts w:eastAsiaTheme="majorEastAsia"/>
+                <w:noProof/>
+              </w:rPr>
+              <w:t>Analiza kontekstu słów</w:t>
+            </w:r>
+            <w:r>
+              <w:rPr>
+                <w:noProof/>
+                <w:webHidden/>
+              </w:rPr>
+              <w:tab/>
+            </w:r>
+            <w:r>
+              <w:rPr>
+                <w:noProof/>
+                <w:webHidden/>
+              </w:rPr>
+              <w:fldChar w:fldCharType="begin"/>
+            </w:r>
+            <w:r>
+              <w:rPr>
+                <w:noProof/>
+                <w:webHidden/>
+              </w:rPr>
+              <w:instrText xml:space="preserve"> PAGEREF _Toc389393703 \h </w:instrText>
+            </w:r>
+            <w:r>
+              <w:rPr>
+                <w:noProof/>
+                <w:webHidden/>
+              </w:rPr>
+            </w:r>
+            <w:r>
+              <w:rPr>
+                <w:noProof/>
+                <w:webHidden/>
+              </w:rPr>
+              <w:fldChar w:fldCharType="separate"/>
+            </w:r>
+            <w:r>
+              <w:rPr>
+                <w:noProof/>
+                <w:webHidden/>
+              </w:rPr>
+              <w:t>27</w:t>
             </w:r>
             <w:r>
               <w:rPr>
@@ -2259,7 +3339,7 @@
       <w:pPr>
         <w:pStyle w:val="roz"/>
       </w:pPr>
-      <w:bookmarkStart w:id="0" w:name="_Toc380912823"/>
+      <w:bookmarkStart w:id="0" w:name="_Toc389393671"/>
       <w:r>
         <w:lastRenderedPageBreak/>
         <w:t>Cel pracy</w:t>
@@ -2316,7 +3396,7 @@
       <w:pPr>
         <w:pStyle w:val="roz"/>
       </w:pPr>
-      <w:bookmarkStart w:id="1" w:name="_Toc380912824"/>
+      <w:bookmarkStart w:id="1" w:name="_Toc389393672"/>
       <w:r>
         <w:lastRenderedPageBreak/>
         <w:t>Przetwarzanie</w:t>
@@ -2406,7 +3486,7 @@
       <w:pPr>
         <w:pStyle w:val="podroz"/>
       </w:pPr>
-      <w:bookmarkStart w:id="2" w:name="_Toc380912825"/>
+      <w:bookmarkStart w:id="2" w:name="_Toc389393673"/>
       <w:r>
         <w:t>Odkrywanie wiedzy w bazie danych (KDD)</w:t>
       </w:r>
@@ -2703,27 +3783,14 @@
       <w:r>
         <w:t xml:space="preserve">Rysunek </w:t>
       </w:r>
-      <w:r>
-        <w:fldChar w:fldCharType="begin"/>
-      </w:r>
-      <w:r>
-        <w:instrText xml:space="preserve"> SEQ Rysunek \* ARABIC </w:instrText>
-      </w:r>
-      <w:r>
-        <w:fldChar w:fldCharType="separate"/>
-      </w:r>
-      <w:r>
-        <w:rPr>
-          <w:noProof/>
-        </w:rPr>
-        <w:t>1</w:t>
-      </w:r>
-      <w:r>
-        <w:rPr>
-          <w:noProof/>
-        </w:rPr>
-        <w:fldChar w:fldCharType="end"/>
-      </w:r>
+      <w:fldSimple w:instr=" SEQ Rysunek \* ARABIC ">
+        <w:r>
+          <w:rPr>
+            <w:noProof/>
+          </w:rPr>
+          <w:t>1</w:t>
+        </w:r>
+      </w:fldSimple>
       <w:r>
         <w:t xml:space="preserve"> Przebieg procesu odkrywania wiedzy w bazie danych</w:t>
       </w:r>
@@ -2786,7 +3853,7 @@
       <w:pPr>
         <w:pStyle w:val="podroz"/>
       </w:pPr>
-      <w:bookmarkStart w:id="3" w:name="_Toc380912826"/>
+      <w:bookmarkStart w:id="3" w:name="_Toc389393674"/>
       <w:r>
         <w:t>Statystyczna analiza języka</w:t>
       </w:r>
@@ -2828,7 +3895,7 @@
       <w:pPr>
         <w:pStyle w:val="podpodroz"/>
       </w:pPr>
-      <w:bookmarkStart w:id="4" w:name="_Toc380912827"/>
+      <w:bookmarkStart w:id="4" w:name="_Toc389393675"/>
       <w:r>
         <w:t>Uczenie maszynowe</w:t>
       </w:r>
@@ -2907,7 +3974,7 @@
       <w:pPr>
         <w:pStyle w:val="podpodroz"/>
       </w:pPr>
-      <w:bookmarkStart w:id="5" w:name="_Toc380912828"/>
+      <w:bookmarkStart w:id="5" w:name="_Toc389393676"/>
       <w:r>
         <w:t>Eksploracja danych</w:t>
       </w:r>
@@ -3076,7 +4143,7 @@
       <w:pPr>
         <w:pStyle w:val="podroz"/>
       </w:pPr>
-      <w:bookmarkStart w:id="6" w:name="_Toc380912829"/>
+      <w:bookmarkStart w:id="6" w:name="_Toc389393677"/>
       <w:r>
         <w:lastRenderedPageBreak/>
         <w:t>Główne z</w:t>
@@ -3505,7 +4572,7 @@
       <w:pPr>
         <w:pStyle w:val="podroz"/>
       </w:pPr>
-      <w:bookmarkStart w:id="7" w:name="_Toc380912830"/>
+      <w:bookmarkStart w:id="7" w:name="_Toc389393678"/>
       <w:r>
         <w:t>Problemy NLP</w:t>
       </w:r>
@@ -4025,7 +5092,7 @@
       <w:pPr>
         <w:pStyle w:val="roz"/>
       </w:pPr>
-      <w:bookmarkStart w:id="8" w:name="_Toc380912831"/>
+      <w:bookmarkStart w:id="8" w:name="_Toc389393679"/>
       <w:r>
         <w:lastRenderedPageBreak/>
         <w:t>Zagadnienia</w:t>
@@ -4039,7 +5106,7 @@
       <w:pPr>
         <w:pStyle w:val="podroz"/>
       </w:pPr>
-      <w:bookmarkStart w:id="9" w:name="_Toc380912832"/>
+      <w:bookmarkStart w:id="9" w:name="_Toc389393680"/>
       <w:r>
         <w:t>Kwantytatywne</w:t>
       </w:r>
@@ -4055,7 +5122,7 @@
       <w:pPr>
         <w:pStyle w:val="podroz"/>
       </w:pPr>
-      <w:bookmarkStart w:id="10" w:name="_Toc380912833"/>
+      <w:bookmarkStart w:id="10" w:name="_Toc389393681"/>
       <w:r>
         <w:t>Oznaczanie części mowy</w:t>
       </w:r>
@@ -4075,7 +5142,7 @@
       <w:pPr>
         <w:pStyle w:val="podroz"/>
       </w:pPr>
-      <w:bookmarkStart w:id="11" w:name="_Toc380912834"/>
+      <w:bookmarkStart w:id="11" w:name="_Toc389393682"/>
       <w:r>
         <w:t>Wyszukiwanie kolokacji</w:t>
       </w:r>
@@ -4086,7 +5153,7 @@
       <w:pPr>
         <w:pStyle w:val="roz"/>
       </w:pPr>
-      <w:bookmarkStart w:id="12" w:name="_Toc380912835"/>
+      <w:bookmarkStart w:id="12" w:name="_Toc389393683"/>
       <w:r>
         <w:lastRenderedPageBreak/>
         <w:t>Język włoski – krótka charakterystyka pod kątem analizy statystycznej</w:t>
@@ -4120,7 +5187,7 @@
       <w:pPr>
         <w:pStyle w:val="podroz"/>
       </w:pPr>
-      <w:bookmarkStart w:id="13" w:name="_Toc380912836"/>
+      <w:bookmarkStart w:id="13" w:name="_Toc389393684"/>
       <w:r>
         <w:t>Wyrazy pochodzenia obcego</w:t>
       </w:r>
@@ -4301,7 +5368,7 @@
       <w:pPr>
         <w:pStyle w:val="podroz"/>
       </w:pPr>
-      <w:bookmarkStart w:id="14" w:name="_Toc380912837"/>
+      <w:bookmarkStart w:id="14" w:name="_Toc389393685"/>
       <w:r>
         <w:lastRenderedPageBreak/>
         <w:t>Oznaczanie części mowy (POS tagging)</w:t>
@@ -4320,7 +5387,7 @@
       <w:pPr>
         <w:pStyle w:val="podpodroz"/>
       </w:pPr>
-      <w:bookmarkStart w:id="15" w:name="_Toc380912838"/>
+      <w:bookmarkStart w:id="15" w:name="_Toc389393686"/>
       <w:r>
         <w:t>Pr</w:t>
       </w:r>
@@ -4780,7 +5847,7 @@
       <w:pPr>
         <w:pStyle w:val="podpodroz"/>
       </w:pPr>
-      <w:bookmarkStart w:id="16" w:name="_Toc380912839"/>
+      <w:bookmarkStart w:id="16" w:name="_Toc389393687"/>
       <w:r>
         <w:t>Składnia</w:t>
       </w:r>
@@ -5204,7 +6271,7 @@
       <w:pPr>
         <w:pStyle w:val="roz"/>
       </w:pPr>
-      <w:bookmarkStart w:id="17" w:name="_Toc380912840"/>
+      <w:bookmarkStart w:id="17" w:name="_Toc389393688"/>
       <w:r>
         <w:lastRenderedPageBreak/>
         <w:t>Implementacja rozwiązania</w:t>
@@ -5215,7 +6282,7 @@
       <w:pPr>
         <w:pStyle w:val="podroz"/>
       </w:pPr>
-      <w:bookmarkStart w:id="18" w:name="_Toc380912841"/>
+      <w:bookmarkStart w:id="18" w:name="_Toc389393689"/>
       <w:r>
         <w:t>Środowisko programistyczne</w:t>
       </w:r>
@@ -5268,9 +6335,11 @@
       <w:pPr>
         <w:pStyle w:val="podroz"/>
       </w:pPr>
+      <w:bookmarkStart w:id="19" w:name="_Toc389393690"/>
       <w:r>
         <w:t>Interfejs graficzny</w:t>
       </w:r>
+      <w:bookmarkEnd w:id="19"/>
     </w:p>
     <w:p>
       <w:r>
@@ -5464,27 +6533,14 @@
       <w:r>
         <w:t xml:space="preserve">Rysunek </w:t>
       </w:r>
-      <w:r>
-        <w:fldChar w:fldCharType="begin"/>
-      </w:r>
-      <w:r>
-        <w:instrText xml:space="preserve"> SEQ Rysunek \* ARABIC </w:instrText>
-      </w:r>
-      <w:r>
-        <w:fldChar w:fldCharType="separate"/>
-      </w:r>
-      <w:r>
-        <w:rPr>
-          <w:noProof/>
-        </w:rPr>
-        <w:t>2</w:t>
-      </w:r>
-      <w:r>
-        <w:rPr>
-          <w:noProof/>
-        </w:rPr>
-        <w:fldChar w:fldCharType="end"/>
-      </w:r>
+      <w:fldSimple w:instr=" SEQ Rysunek \* ARABIC ">
+        <w:r>
+          <w:rPr>
+            <w:noProof/>
+          </w:rPr>
+          <w:t>2</w:t>
+        </w:r>
+      </w:fldSimple>
       <w:r>
         <w:t xml:space="preserve"> Główne okno aplikacji</w:t>
       </w:r>
@@ -5493,9 +6549,11 @@
       <w:pPr>
         <w:pStyle w:val="podroz"/>
       </w:pPr>
+      <w:bookmarkStart w:id="20" w:name="_Toc389393691"/>
       <w:r>
         <w:t>Struktura aplikacji</w:t>
       </w:r>
+      <w:bookmarkEnd w:id="20"/>
     </w:p>
     <w:p>
       <w:r>
@@ -5575,27 +6633,14 @@
       <w:r>
         <w:t xml:space="preserve">Rysunek </w:t>
       </w:r>
-      <w:r>
-        <w:fldChar w:fldCharType="begin"/>
-      </w:r>
-      <w:r>
-        <w:instrText xml:space="preserve"> SEQ Rysunek \* ARABIC </w:instrText>
-      </w:r>
-      <w:r>
-        <w:fldChar w:fldCharType="separate"/>
-      </w:r>
-      <w:r>
-        <w:rPr>
-          <w:noProof/>
-        </w:rPr>
-        <w:t>3</w:t>
-      </w:r>
-      <w:r>
-        <w:rPr>
-          <w:noProof/>
-        </w:rPr>
-        <w:fldChar w:fldCharType="end"/>
-      </w:r>
+      <w:fldSimple w:instr=" SEQ Rysunek \* ARABIC ">
+        <w:r>
+          <w:rPr>
+            <w:noProof/>
+          </w:rPr>
+          <w:t>3</w:t>
+        </w:r>
+      </w:fldSimple>
       <w:r>
         <w:t xml:space="preserve"> Diagram ukazujący zależności pomiędzy elementami wzorców MVC i MVP</w:t>
       </w:r>
@@ -5824,9 +6869,11 @@
       <w:pPr>
         <w:pStyle w:val="podroz"/>
       </w:pPr>
+      <w:bookmarkStart w:id="21" w:name="_Toc389393692"/>
       <w:r>
         <w:t>Rozpoczęcie pracy z programem</w:t>
       </w:r>
+      <w:bookmarkEnd w:id="21"/>
     </w:p>
     <w:p>
       <w:r>
@@ -5921,6 +6968,7 @@
       <w:pPr>
         <w:pStyle w:val="podpodroz"/>
       </w:pPr>
+      <w:bookmarkStart w:id="22" w:name="_Toc389393693"/>
       <w:r>
         <w:lastRenderedPageBreak/>
         <w:t>Rozpoznanie kodowania</w:t>
@@ -5928,6 +6976,7 @@
       <w:r>
         <w:t xml:space="preserve"> znaków</w:t>
       </w:r>
+      <w:bookmarkEnd w:id="22"/>
     </w:p>
     <w:p>
       <w:r>
@@ -5992,9 +7041,11 @@
       <w:pPr>
         <w:pStyle w:val="podpodroz"/>
       </w:pPr>
+      <w:bookmarkStart w:id="23" w:name="_Toc389393694"/>
       <w:r>
         <w:t>Obliczenie średniej długości wyrazów i zdań</w:t>
       </w:r>
+      <w:bookmarkEnd w:id="23"/>
     </w:p>
     <w:p>
       <w:r>
@@ -6046,12 +7097,14 @@
       <w:pPr>
         <w:pStyle w:val="podpodroz"/>
       </w:pPr>
+      <w:bookmarkStart w:id="24" w:name="_Toc389393695"/>
       <w:r>
         <w:t>Sporządzenie rozkładu częstotliwości wyrazów</w:t>
       </w:r>
       <w:r>
         <w:t xml:space="preserve"> i określenie zróżnicowania leksykalnego</w:t>
       </w:r>
+      <w:bookmarkEnd w:id="24"/>
     </w:p>
     <w:p>
       <w:r>
@@ -6139,10 +7192,12 @@
       <w:pPr>
         <w:pStyle w:val="podpodroz"/>
       </w:pPr>
+      <w:bookmarkStart w:id="25" w:name="_Toc389393696"/>
       <w:r>
         <w:lastRenderedPageBreak/>
         <w:t>Tokenizacja</w:t>
       </w:r>
+      <w:bookmarkEnd w:id="25"/>
     </w:p>
     <w:p>
       <w:r>
@@ -6179,18 +7234,28 @@
         <w:t xml:space="preserve">dla interpretacji składni zdania, należy wydzielić je jako osobne tokeny. W tym celu użyłam kolejnego taggera opartego na wyrażeniach regularnych. Rezultatem działania taggera jest lista tokenów, zapisana do pamięci aplikacji. </w:t>
       </w:r>
     </w:p>
-    <w:p>
-      <w:r>
-        <w:t xml:space="preserve">Po wykonaniu tych działań </w:t>
-      </w:r>
-      <w:r>
-        <w:t xml:space="preserve">pozostałe przyciski stają się aktywne, a obliczone wartości (średnie długości, wykryte kodowanie, itd.) są wyświetlane w </w:t>
-      </w:r>
-      <w:r>
-        <w:t>odpowiednich</w:t>
-      </w:r>
-      <w:r>
-        <w:t xml:space="preserve"> polach. W lewym oknie podglądu pojawia się nieprzetworzony tekst wczytanego korpusu, a w prawym – lista tokenów całego tekstu.</w:t>
+    <w:p/>
+    <w:p>
+      <w:r>
+        <w:t xml:space="preserve">Po wykonaniu tych </w:t>
+      </w:r>
+      <w:r>
+        <w:t>procedur</w:t>
+      </w:r>
+      <w:r>
+        <w:t xml:space="preserve"> </w:t>
+      </w:r>
+      <w:r>
+        <w:t>wszystkie zakładki programu</w:t>
+      </w:r>
+      <w:r>
+        <w:t xml:space="preserve"> stają się aktywne, a obliczone </w:t>
+      </w:r>
+      <w:r>
+        <w:t>charakterystyki tekstu: całkowita liczba wyrazów, kodowanie, średnia długość wyrazu, zdania, współczynnik różnorodności leksykalnej zostają wyświetlone w odpowiednich polach.</w:t>
+      </w:r>
+      <w:r>
+        <w:t xml:space="preserve"> W lewym oknie podglądu pojawia się nieprzetworzony tekst wczytanego korpusu, a w prawym – lista tokenów całego tekstu.</w:t>
       </w:r>
       <w:r>
         <w:t xml:space="preserve"> Program jest gotowy do pracy.</w:t>
@@ -6201,105 +7266,93 @@
         <w:pStyle w:val="podroz"/>
       </w:pPr>
       <w:r>
-        <w:t>Zakładka Frequency (?)</w:t>
-      </w:r>
-    </w:p>
-    <w:p>
-      <w:r>
-        <w:t xml:space="preserve">W zakładce tej </w:t>
-      </w:r>
-      <w:r>
-        <w:t xml:space="preserve">znajdują się wcześniej wyliczone charakterystyki statystyczne tekstu: całkowita liczba wyrazów, średnia długość wyrazu, zdania, współczynnik różnorodności leksykalnej. </w:t>
-      </w:r>
-      <w:r>
-        <w:t>Kolejne informacje zostały pogrupowane i zatytułowane:</w:t>
-      </w:r>
-    </w:p>
-    <w:p>
-      <w:pPr>
-        <w:pStyle w:val="ListParagraph"/>
-        <w:numPr>
-          <w:ilvl w:val="0"/>
-          <w:numId w:val="17"/>
-        </w:numPr>
-      </w:pPr>
-      <w:r>
-        <w:t xml:space="preserve">Word Frequency – umożliwia wyświetlenie wybranej liczby najczęściej występujących wyrazów. Przycisk „Ignore List” wyświetla edytowalną listę wyrazów ignorowanych, </w:t>
-      </w:r>
-      <w:r>
-        <w:t xml:space="preserve">które </w:t>
-      </w:r>
-      <w:r>
-        <w:t xml:space="preserve">nie </w:t>
-      </w:r>
-      <w:r>
-        <w:t>będą pojawiać</w:t>
-      </w:r>
-      <w:r>
-        <w:t xml:space="preserve"> się w zestawieniu (domyślnie są to </w:t>
-      </w:r>
-      <w:r>
-        <w:t xml:space="preserve">rodzajniki, </w:t>
-      </w:r>
-      <w:r>
-        <w:t xml:space="preserve">zaimki, przyimki i inne bardzo często występujące wyrazy). </w:t>
-      </w:r>
-      <w:r>
-        <w:t xml:space="preserve">Poniżej </w:t>
-      </w:r>
-      <w:r>
-        <w:t xml:space="preserve">znajduje się wyliczona przy załadowaniu liczba wyrazów pojawiających się w tekście tylko raz </w:t>
-      </w:r>
-      <w:r>
-        <w:t>(</w:t>
-      </w:r>
-      <w:r>
-        <w:t xml:space="preserve">tzw. </w:t>
-      </w:r>
-      <w:r>
-        <w:t xml:space="preserve">hapaksów) </w:t>
-      </w:r>
-      <w:r>
-        <w:t xml:space="preserve">wraz z procentowym udziałem w całym tekście. Przycisk ‘Display hapaxes’ wyświetla </w:t>
-      </w:r>
-      <w:r>
-        <w:t>listę</w:t>
-      </w:r>
-      <w:bookmarkStart w:id="19" w:name="_GoBack"/>
-      <w:bookmarkEnd w:id="19"/>
-      <w:r>
-        <w:t xml:space="preserve"> tych wyrazów.</w:t>
-      </w:r>
-    </w:p>
-    <w:p>
-      <w:pPr>
-        <w:pStyle w:val="ListParagraph"/>
-        <w:numPr>
-          <w:ilvl w:val="0"/>
-          <w:numId w:val="17"/>
-        </w:numPr>
-      </w:pPr>
-      <w:r>
         <w:t xml:space="preserve"> </w:t>
       </w:r>
-      <w:r>
-        <w:t xml:space="preserve">Zipf’s Law - </w:t>
-      </w:r>
-    </w:p>
-    <w:p>
-      <w:pPr>
+      <w:bookmarkStart w:id="26" w:name="_Toc389393697"/>
+      <w:r>
+        <w:t xml:space="preserve">Analiza </w:t>
+      </w:r>
+      <w:r>
+        <w:t>zjawisk</w:t>
+      </w:r>
+      <w:r>
+        <w:t xml:space="preserve"> związanych z częstotliwością występowania wyrazów.</w:t>
+      </w:r>
+      <w:bookmarkEnd w:id="26"/>
+    </w:p>
+    <w:p>
+      <w:r>
+        <w:t>Pierwsza zakładka, zatytułowana ‘Frequency’ (częstotliwość)</w:t>
+      </w:r>
+      <w:r>
+        <w:t>,</w:t>
+      </w:r>
+      <w:r>
+        <w:t xml:space="preserve"> zawiera narzędzia pozwalające na badanie częstotliwości wyrazów i innych powiązanych zjawisk. Jej zawartość została podzielona na grupy omówione w kolejnych podrozdziałach.</w:t>
+      </w:r>
+    </w:p>
+    <w:p>
+      <w:pPr>
+        <w:pStyle w:val="podpodroz"/>
+      </w:pPr>
+      <w:bookmarkStart w:id="27" w:name="_Toc389393698"/>
+      <w:r>
+        <w:t>Ranking</w:t>
+      </w:r>
+      <w:r>
+        <w:t xml:space="preserve"> </w:t>
+      </w:r>
+      <w:r>
+        <w:t>częstotliwości</w:t>
+      </w:r>
+      <w:r>
+        <w:t xml:space="preserve"> wyrazów</w:t>
+      </w:r>
+      <w:bookmarkEnd w:id="27"/>
+    </w:p>
+    <w:p>
+      <w:r>
+        <w:t>Grupa przycisków zatytułowana ‘</w:t>
+      </w:r>
+      <w:r>
+        <w:t>Word Frequency</w:t>
+      </w:r>
+      <w:r>
+        <w:t>’</w:t>
+      </w:r>
+      <w:r>
+        <w:t xml:space="preserve">, przedstawiona na </w:t>
+      </w:r>
+      <w:r>
+        <w:rPr>
+          <w:highlight w:val="yellow"/>
+        </w:rPr>
+        <w:t>rysunku nr x</w:t>
+      </w:r>
+      <w:r>
+        <w:t xml:space="preserve"> umożliwia </w:t>
+      </w:r>
+      <w:r>
+        <w:t>poznanie</w:t>
+      </w:r>
+      <w:r>
+        <w:t xml:space="preserve"> wybranej liczby najczęściej występujących wyrazów. </w:t>
+      </w:r>
+    </w:p>
+    <w:p>
+      <w:pPr>
+        <w:keepNext/>
         <w:jc w:val="center"/>
       </w:pPr>
       <w:r>
         <w:rPr>
           <w:noProof/>
         </w:rPr>
-        <w:lastRenderedPageBreak/>
         <w:drawing>
-          <wp:inline distT="0" distB="0" distL="0" distR="0" wp14:anchorId="64EA92BB" wp14:editId="160BF28B">
-            <wp:extent cx="3625850" cy="4253230"/>
-            <wp:effectExtent l="0" t="0" r="0" b="0"/>
-            <wp:docPr id="6" name="Picture 6" descr="D:\Studia\MGR\workspace\SAIL\frequency.png"/>
+          <wp:inline distT="0" distB="0" distL="0" distR="0" wp14:anchorId="2E351FF9" wp14:editId="47186B33">
+            <wp:extent cx="3429479" cy="828791"/>
+            <wp:effectExtent l="0" t="0" r="0" b="9525"/>
+            <wp:docPr id="10" name="Picture 10"/>
             <wp:cNvGraphicFramePr>
               <a:graphicFrameLocks xmlns:a="http://schemas.openxmlformats.org/drawingml/2006/main" noChangeAspect="1"/>
             </wp:cNvGraphicFramePr>
@@ -6307,10 +7360,8 @@
               <a:graphicData uri="http://schemas.openxmlformats.org/drawingml/2006/picture">
                 <pic:pic xmlns:pic="http://schemas.openxmlformats.org/drawingml/2006/picture">
                   <pic:nvPicPr>
-                    <pic:cNvPr id="0" name="Picture 3" descr="D:\Studia\MGR\workspace\SAIL\frequency.png"/>
-                    <pic:cNvPicPr>
-                      <a:picLocks noChangeAspect="1" noChangeArrowheads="1"/>
-                    </pic:cNvPicPr>
+                    <pic:cNvPr id="0" name="word_frequency.png"/>
+                    <pic:cNvPicPr/>
                   </pic:nvPicPr>
                   <pic:blipFill>
                     <a:blip r:embed="rId13">
@@ -6320,23 +7371,18 @@
                         </a:ext>
                       </a:extLst>
                     </a:blip>
-                    <a:srcRect/>
                     <a:stretch>
                       <a:fillRect/>
                     </a:stretch>
                   </pic:blipFill>
-                  <pic:spPr bwMode="auto">
+                  <pic:spPr>
                     <a:xfrm>
                       <a:off x="0" y="0"/>
-                      <a:ext cx="3625850" cy="4253230"/>
+                      <a:ext cx="3429479" cy="828791"/>
                     </a:xfrm>
                     <a:prstGeom prst="rect">
                       <a:avLst/>
                     </a:prstGeom>
-                    <a:noFill/>
-                    <a:ln>
-                      <a:noFill/>
-                    </a:ln>
                   </pic:spPr>
                 </pic:pic>
               </a:graphicData>
@@ -6353,38 +7399,147 @@
       <w:r>
         <w:t xml:space="preserve">Rysunek </w:t>
       </w:r>
-      <w:r>
-        <w:fldChar w:fldCharType="begin"/>
-      </w:r>
-      <w:r>
-        <w:instrText xml:space="preserve"> SEQ Rysunek \* ARABIC </w:instrText>
-      </w:r>
-      <w:r>
-        <w:fldChar w:fldCharType="separate"/>
-      </w:r>
-      <w:r>
-        <w:rPr>
-          <w:noProof/>
-        </w:rPr>
-        <w:t>4</w:t>
-      </w:r>
-      <w:r>
-        <w:rPr>
-          <w:noProof/>
-        </w:rPr>
-        <w:fldChar w:fldCharType="end"/>
-      </w:r>
-      <w:r>
-        <w:t xml:space="preserve"> Widok zakładki Frequency</w:t>
-      </w:r>
-    </w:p>
-    <w:p>
-      <w:pPr>
-        <w:pStyle w:val="podroz"/>
-      </w:pPr>
+      <w:fldSimple w:instr=" SEQ Rysunek \* ARABIC ">
+        <w:r>
+          <w:rPr>
+            <w:noProof/>
+          </w:rPr>
+          <w:t>4</w:t>
+        </w:r>
+      </w:fldSimple>
+      <w:r>
+        <w:t>lol</w:t>
+      </w:r>
+    </w:p>
+    <w:p>
+      <w:r>
+        <w:t xml:space="preserve">Przycisk „Ignore List” wyświetla </w:t>
+      </w:r>
+      <w:r>
+        <w:t xml:space="preserve">okno dialogowe z </w:t>
+      </w:r>
+      <w:r>
+        <w:t>edytowalną list</w:t>
+      </w:r>
+      <w:r>
+        <w:t>ą</w:t>
+      </w:r>
+      <w:r>
+        <w:t xml:space="preserve"> wyrazów ignorowanych, </w:t>
+      </w:r>
+      <w:r>
+        <w:t xml:space="preserve">które </w:t>
+      </w:r>
+      <w:r>
+        <w:t xml:space="preserve">nie </w:t>
+      </w:r>
+      <w:r>
+        <w:t>będą pojawiać</w:t>
+      </w:r>
+      <w:r>
+        <w:t xml:space="preserve"> się w zestawieniu</w:t>
+      </w:r>
+      <w:r>
+        <w:t xml:space="preserve">, można ją również dostarczyć </w:t>
+      </w:r>
       <w:r>
         <w:lastRenderedPageBreak/>
-        <w:t>Custom Search</w:t>
+        <w:t xml:space="preserve">poprzez plik o nazwie </w:t>
+      </w:r>
+      <w:r>
+        <w:rPr>
+          <w:highlight w:val="yellow"/>
+        </w:rPr>
+        <w:t>xxx</w:t>
+      </w:r>
+      <w:r>
+        <w:t xml:space="preserve"> </w:t>
+      </w:r>
+      <w:r>
+        <w:t xml:space="preserve">znajdujący się w katalogu programu </w:t>
+      </w:r>
+      <w:r>
+        <w:t>(domy</w:t>
+      </w:r>
+      <w:r>
+        <w:t>ś</w:t>
+      </w:r>
+      <w:r>
+        <w:t xml:space="preserve">lnie lista </w:t>
+      </w:r>
+      <w:r>
+        <w:t xml:space="preserve">ta </w:t>
+      </w:r>
+      <w:r>
+        <w:t>jest pusta)</w:t>
+      </w:r>
+      <w:r>
+        <w:t xml:space="preserve">. </w:t>
+      </w:r>
+      <w:r>
+        <w:t xml:space="preserve">Po kliknięciu przycisku ‘Display’ </w:t>
+      </w:r>
+      <w:r>
+        <w:t>pożądana lista wyrazów wraz z liczbą ich wystąpień zostaje pobrana ze sporządzonego wcześniej rozkładu częstotliwości</w:t>
+      </w:r>
+      <w:r>
+        <w:t xml:space="preserve"> i wyświetlona w osobnym okienku dialogowym.</w:t>
+      </w:r>
+    </w:p>
+    <w:p>
+      <w:pPr>
+        <w:spacing w:before="240"/>
+      </w:pPr>
+      <w:r>
+        <w:t xml:space="preserve">Innym zjawiskiem związanym z częstotliwością występowania wyrazów są </w:t>
+      </w:r>
+      <w:r>
+        <w:t>tzw. hapax legomena – wyraz</w:t>
+      </w:r>
+      <w:r>
+        <w:t>y</w:t>
+      </w:r>
+      <w:r>
+        <w:t xml:space="preserve"> pojawiając</w:t>
+      </w:r>
+      <w:r>
+        <w:t>e</w:t>
+      </w:r>
+      <w:r>
+        <w:t xml:space="preserve"> się w tekście tylko raz. Można poznać ilość takich wyrazów, ich procentowy udział w tekście, a także wyświetlić je wszys</w:t>
+      </w:r>
+      <w:r>
+        <w:t>tkie w osobnym oknie dialogowym</w:t>
+      </w:r>
+      <w:r>
+        <w:t xml:space="preserve"> za pomocą przycisku ‘Display Hapaxes’</w:t>
+      </w:r>
+      <w:r>
+        <w:t xml:space="preserve"> (obiekt klasy FreqDist z biblioteki NLTK posiada metodę hapaxes()).</w:t>
+      </w:r>
+    </w:p>
+    <w:p>
+      <w:pPr>
+        <w:pStyle w:val="podpodroz"/>
+      </w:pPr>
+      <w:bookmarkStart w:id="28" w:name="_Toc389393699"/>
+      <w:r>
+        <w:t>Prawo Zipfa</w:t>
+      </w:r>
+      <w:bookmarkEnd w:id="28"/>
+    </w:p>
+    <w:p>
+      <w:r>
+        <w:t xml:space="preserve">W kolejnej grupie zatytułowanej ‘Zipf’s Law’ </w:t>
+      </w:r>
+      <w:r>
+        <w:t xml:space="preserve">(Prawo Zipfa) </w:t>
+      </w:r>
+      <w:r>
+        <w:t xml:space="preserve">znajdują się </w:t>
+      </w:r>
+      <w:r>
+        <w:t>narzędzia do analizy prawa Zipfa dla wyrazów, bigramów literowych i pojedynczych liter.</w:t>
       </w:r>
     </w:p>
     <w:p>
@@ -6397,10 +7552,10 @@
           <w:noProof/>
         </w:rPr>
         <w:drawing>
-          <wp:inline distT="0" distB="0" distL="0" distR="0" wp14:anchorId="6FC3B1F1" wp14:editId="418E6C2D">
-            <wp:extent cx="3561715" cy="3391535"/>
-            <wp:effectExtent l="0" t="0" r="635" b="0"/>
-            <wp:docPr id="9" name="Picture 9" descr="D:\Studia\MGR\workspace\SAIL\customSearch.png"/>
+          <wp:inline distT="0" distB="0" distL="0" distR="0" wp14:anchorId="278E69F6" wp14:editId="1D83C821">
+            <wp:extent cx="3439005" cy="2629267"/>
+            <wp:effectExtent l="0" t="0" r="9525" b="0"/>
+            <wp:docPr id="7" name="Picture 7"/>
             <wp:cNvGraphicFramePr>
               <a:graphicFrameLocks xmlns:a="http://schemas.openxmlformats.org/drawingml/2006/main" noChangeAspect="1"/>
             </wp:cNvGraphicFramePr>
@@ -6408,10 +7563,8 @@
               <a:graphicData uri="http://schemas.openxmlformats.org/drawingml/2006/picture">
                 <pic:pic xmlns:pic="http://schemas.openxmlformats.org/drawingml/2006/picture">
                   <pic:nvPicPr>
-                    <pic:cNvPr id="0" name="Picture 6" descr="D:\Studia\MGR\workspace\SAIL\customSearch.png"/>
-                    <pic:cNvPicPr>
-                      <a:picLocks noChangeAspect="1" noChangeArrowheads="1"/>
-                    </pic:cNvPicPr>
+                    <pic:cNvPr id="0" name="Zipf's Law.png"/>
+                    <pic:cNvPicPr/>
                   </pic:nvPicPr>
                   <pic:blipFill>
                     <a:blip r:embed="rId14">
@@ -6421,23 +7574,18 @@
                         </a:ext>
                       </a:extLst>
                     </a:blip>
-                    <a:srcRect/>
                     <a:stretch>
                       <a:fillRect/>
                     </a:stretch>
                   </pic:blipFill>
-                  <pic:spPr bwMode="auto">
+                  <pic:spPr>
                     <a:xfrm>
                       <a:off x="0" y="0"/>
-                      <a:ext cx="3561715" cy="3391535"/>
+                      <a:ext cx="3439005" cy="2629267"/>
                     </a:xfrm>
                     <a:prstGeom prst="rect">
                       <a:avLst/>
                     </a:prstGeom>
-                    <a:noFill/>
-                    <a:ln>
-                      <a:noFill/>
-                    </a:ln>
                   </pic:spPr>
                 </pic:pic>
               </a:graphicData>
@@ -6454,52 +7602,941 @@
       <w:r>
         <w:t xml:space="preserve">Rysunek </w:t>
       </w:r>
-      <w:r>
-        <w:fldChar w:fldCharType="begin"/>
-      </w:r>
-      <w:r>
-        <w:instrText xml:space="preserve"> SEQ Rysunek \* ARABIC </w:instrText>
-      </w:r>
-      <w:r>
-        <w:fldChar w:fldCharType="separate"/>
-      </w:r>
+      <w:fldSimple w:instr=" SEQ Rysunek \* ARABIC ">
+        <w:r>
+          <w:rPr>
+            <w:noProof/>
+          </w:rPr>
+          <w:t>5</w:t>
+        </w:r>
+      </w:fldSimple>
+      <w:r>
+        <w:t>lol</w:t>
+      </w:r>
+    </w:p>
+    <w:p>
+      <w:r>
+        <w:t xml:space="preserve">Po wybraniu interesującej nas jednostki tekstu i kliknięciu przycisku ‘Compute’, następuje </w:t>
+      </w:r>
+      <w:r>
+        <w:t xml:space="preserve">przygotowanie danych do sporządzenia wykresu ilustrującego prawo Zipfa </w:t>
+      </w:r>
+      <w:r>
+        <w:t>–</w:t>
+      </w:r>
+      <w:r>
+        <w:t xml:space="preserve"> </w:t>
+      </w:r>
+      <w:r>
+        <w:t xml:space="preserve">wykresu </w:t>
+      </w:r>
+      <w:r>
+        <w:t>zależności</w:t>
+      </w:r>
+      <w:r>
+        <w:t xml:space="preserve"> liczby wystąpień danej jednostki tekstu od jej </w:t>
+      </w:r>
+      <w:r>
+        <w:t>pozycji w rankingu częstotliwości</w:t>
+      </w:r>
+      <w:r>
+        <w:t xml:space="preserve"> występowania</w:t>
+      </w:r>
+      <w:r>
+        <w:t xml:space="preserve">. Dane te </w:t>
+      </w:r>
+      <w:r>
+        <w:t xml:space="preserve">- </w:t>
+      </w:r>
+      <w:r>
+        <w:t>współrzędne punktów na wykresie</w:t>
+      </w:r>
+      <w:r>
+        <w:t xml:space="preserve"> - </w:t>
+      </w:r>
+      <w:r>
+        <w:t>są uzyskiwane w różny sposób, w zależności od wybranej jednostki tekstu:</w:t>
+      </w:r>
+    </w:p>
+    <w:p>
+      <w:pPr>
+        <w:pStyle w:val="ListParagraph"/>
+        <w:numPr>
+          <w:ilvl w:val="0"/>
+          <w:numId w:val="18"/>
+        </w:numPr>
+      </w:pPr>
+      <w:r>
+        <w:t>w</w:t>
+      </w:r>
+      <w:r>
+        <w:t xml:space="preserve"> przypadku wyrazu, punktów na wykresie </w:t>
+      </w:r>
+      <w:r>
+        <w:t>musi być</w:t>
+      </w:r>
+      <w:r>
+        <w:t xml:space="preserve"> tyle, ile w tekście jest typów wyrazów. </w:t>
+      </w:r>
+      <w:r>
+        <w:t xml:space="preserve">Liczby wystąpień </w:t>
+      </w:r>
+      <w:r>
+        <w:t xml:space="preserve">są pobrane z </w:t>
+      </w:r>
+      <w:r>
+        <w:t xml:space="preserve">gotowego </w:t>
+      </w:r>
+      <w:r>
+        <w:t>rozkładu częstotliwości wyrazów.</w:t>
+      </w:r>
+    </w:p>
+    <w:p>
+      <w:pPr>
+        <w:pStyle w:val="ListParagraph"/>
+        <w:numPr>
+          <w:ilvl w:val="0"/>
+          <w:numId w:val="18"/>
+        </w:numPr>
+      </w:pPr>
+      <w:r>
+        <w:lastRenderedPageBreak/>
+        <w:t>b</w:t>
+      </w:r>
+      <w:r>
+        <w:t xml:space="preserve">igramy literowe </w:t>
+      </w:r>
+      <w:r>
+        <w:t xml:space="preserve">– liczba wszystkich możliwych bigramów jest niezależna od tekstu i wynosi </w:t>
+      </w:r>
+      <w:r>
+        <w:t xml:space="preserve">1296 - </w:t>
+      </w:r>
+      <w:r>
+        <w:t>jest to moc zbioru</w:t>
+      </w:r>
+      <w:r>
+        <w:t xml:space="preserve"> znaków alfabetu włoskiego </w:t>
+      </w:r>
+      <w:r>
+        <w:t xml:space="preserve">(36) </w:t>
+      </w:r>
+      <w:r>
+        <w:t>podniesiona do potęgi drugiej</w:t>
+      </w:r>
+      <w:r>
+        <w:t xml:space="preserve"> (</w:t>
+      </w:r>
+      <w:r>
+        <w:t>zostały uwzględnione także znaki specjalne</w:t>
+      </w:r>
+      <w:r>
+        <w:t>)</w:t>
+      </w:r>
+      <w:r>
+        <w:t xml:space="preserve">. </w:t>
+      </w:r>
+      <w:r>
+        <w:t xml:space="preserve">Ilość wystąpień </w:t>
+      </w:r>
+      <w:r>
+        <w:t xml:space="preserve">każdego bigramu </w:t>
+      </w:r>
+      <w:r>
+        <w:t xml:space="preserve">w tekście jest obliczana </w:t>
+      </w:r>
+      <w:r>
+        <w:t xml:space="preserve">poprzez iterację po </w:t>
+      </w:r>
+      <w:r>
+        <w:t>zbiorze wyodrębnionych</w:t>
+      </w:r>
+      <w:r>
+        <w:t xml:space="preserve"> wcześniej</w:t>
+      </w:r>
+      <w:r>
+        <w:t xml:space="preserve"> tokenów</w:t>
+      </w:r>
+      <w:r>
+        <w:t xml:space="preserve"> i zliczenie bigramów występujących w każdym </w:t>
+      </w:r>
+      <w:r>
+        <w:t>z nich.</w:t>
+      </w:r>
+    </w:p>
+    <w:p>
+      <w:pPr>
+        <w:pStyle w:val="ListParagraph"/>
+        <w:numPr>
+          <w:ilvl w:val="0"/>
+          <w:numId w:val="18"/>
+        </w:numPr>
+      </w:pPr>
+      <w:r>
+        <w:t>l</w:t>
+      </w:r>
+      <w:r>
+        <w:t xml:space="preserve">itery – analogicznie do bigramów, </w:t>
+      </w:r>
+      <w:r>
+        <w:t>liczba liter jest naturalnie ograniczona przez moc zbioru znaków alfabetu włoskiego – 36, uwzględniając znaki specjalne; podobnie jest też określana liczba ich wystąpień w tekście (poprzez iterację po zbiorze tokenów i zliczenie liter).</w:t>
+      </w:r>
+    </w:p>
+    <w:p>
+      <w:r>
+        <w:t xml:space="preserve">W przypadku bigramów i liter znaki nienależące do </w:t>
+      </w:r>
+      <w:r>
+        <w:t xml:space="preserve">z góry </w:t>
+      </w:r>
+      <w:r>
+        <w:t xml:space="preserve">zdefiniowanego zbioru </w:t>
+      </w:r>
+      <w:r>
+        <w:t>znaków alfabetu włoskiego są ignorowane, w przeciwieństwie do wyrazów.</w:t>
+      </w:r>
+    </w:p>
+    <w:p>
+      <w:r>
+        <w:t>Dla dobrego zilustrowania prawa Zipfa</w:t>
+      </w:r>
+      <w:r>
+        <w:t>, przy pomocy metody najmniejszych kwadratów, zostaje wyliczona linia trendu</w:t>
+      </w:r>
+      <w:r>
+        <w:t>. W tym celu</w:t>
+      </w:r>
+      <w:r>
+        <w:t xml:space="preserve"> użyłam funkcji </w:t>
+      </w:r>
+      <w:r>
+        <w:t>polyf</w:t>
+      </w:r>
+      <w:r>
+        <w:t>it biblioteki Numpy, która zwraca wektor współczynników wielomianu aproksymującego o zadanym stopniu – w tym przypadku równym 1.</w:t>
+      </w:r>
+      <w:r>
+        <w:t xml:space="preserve"> Współczynniki zostają zapisane w pamięci programu w celu dalszego użycia.</w:t>
+      </w:r>
+      <w:r>
+        <w:t xml:space="preserve"> Znalazłszy współczynniki wielomianu </w:t>
+      </w:r>
+      <w:r>
+        <w:t xml:space="preserve">drugiego stopnia </w:t>
+      </w:r>
+      <w:r>
+        <w:t>(linii trendu) można również oblic</w:t>
+      </w:r>
+      <w:r>
+        <w:t>zyć średni względny błąd przybliżenia</w:t>
+      </w:r>
+      <w:r>
+        <w:t>, wg wzoru:</w:t>
+      </w:r>
+    </w:p>
+    <w:p>
+      <w:pPr>
+        <w:jc w:val="center"/>
+      </w:pPr>
+      <m:oMathPara>
+        <m:oMath>
+          <m:f>
+            <m:fPr>
+              <m:ctrlPr>
+                <w:rPr>
+                  <w:rFonts w:ascii="Cambria Math" w:hAnsi="Cambria Math"/>
+                  <w:i/>
+                </w:rPr>
+              </m:ctrlPr>
+            </m:fPr>
+            <m:num>
+              <m:nary>
+                <m:naryPr>
+                  <m:chr m:val="∑"/>
+                  <m:limLoc m:val="undOvr"/>
+                  <m:ctrlPr>
+                    <w:rPr>
+                      <w:rFonts w:ascii="Cambria Math" w:hAnsi="Cambria Math"/>
+                      <w:i/>
+                    </w:rPr>
+                  </m:ctrlPr>
+                </m:naryPr>
+                <m:sub>
+                  <m:r>
+                    <w:rPr>
+                      <w:rFonts w:ascii="Cambria Math" w:hAnsi="Cambria Math"/>
+                    </w:rPr>
+                    <m:t>i</m:t>
+                  </m:r>
+                </m:sub>
+                <m:sup>
+                  <m:r>
+                    <w:rPr>
+                      <w:rFonts w:ascii="Cambria Math" w:hAnsi="Cambria Math"/>
+                    </w:rPr>
+                    <m:t>n</m:t>
+                  </m:r>
+                </m:sup>
+                <m:e>
+                  <m:d>
+                    <m:dPr>
+                      <m:begChr m:val="|"/>
+                      <m:endChr m:val="|"/>
+                      <m:ctrlPr>
+                        <w:rPr>
+                          <w:rFonts w:ascii="Cambria Math" w:hAnsi="Cambria Math"/>
+                          <w:i/>
+                        </w:rPr>
+                      </m:ctrlPr>
+                    </m:dPr>
+                    <m:e>
+                      <m:f>
+                        <m:fPr>
+                          <m:ctrlPr>
+                            <w:rPr>
+                              <w:rFonts w:ascii="Cambria Math" w:hAnsi="Cambria Math"/>
+                              <w:i/>
+                            </w:rPr>
+                          </m:ctrlPr>
+                        </m:fPr>
+                        <m:num>
+                          <m:sSub>
+                            <m:sSubPr>
+                              <m:ctrlPr>
+                                <w:rPr>
+                                  <w:rFonts w:ascii="Cambria Math" w:hAnsi="Cambria Math"/>
+                                  <w:i/>
+                                </w:rPr>
+                              </m:ctrlPr>
+                            </m:sSubPr>
+                            <m:e>
+                              <m:r>
+                                <w:rPr>
+                                  <w:rFonts w:ascii="Cambria Math" w:hAnsi="Cambria Math"/>
+                                </w:rPr>
+                                <m:t>x</m:t>
+                              </m:r>
+                            </m:e>
+                            <m:sub>
+                              <m:r>
+                                <w:rPr>
+                                  <w:rFonts w:ascii="Cambria Math" w:hAnsi="Cambria Math"/>
+                                </w:rPr>
+                                <m:t>i</m:t>
+                              </m:r>
+                            </m:sub>
+                          </m:sSub>
+                          <m:r>
+                            <w:rPr>
+                              <w:rFonts w:ascii="Cambria Math" w:hAnsi="Cambria Math"/>
+                            </w:rPr>
+                            <m:t>-</m:t>
+                          </m:r>
+                          <m:sSub>
+                            <m:sSubPr>
+                              <m:ctrlPr>
+                                <w:rPr>
+                                  <w:rFonts w:ascii="Cambria Math" w:hAnsi="Cambria Math"/>
+                                  <w:i/>
+                                </w:rPr>
+                              </m:ctrlPr>
+                            </m:sSubPr>
+                            <m:e>
+                              <m:r>
+                                <w:rPr>
+                                  <w:rFonts w:ascii="Cambria Math" w:hAnsi="Cambria Math"/>
+                                </w:rPr>
+                                <m:t>x</m:t>
+                              </m:r>
+                            </m:e>
+                            <m:sub>
+                              <m:r>
+                                <w:rPr>
+                                  <w:rFonts w:ascii="Cambria Math" w:hAnsi="Cambria Math"/>
+                                </w:rPr>
+                                <m:t>ia</m:t>
+                              </m:r>
+                            </m:sub>
+                          </m:sSub>
+                        </m:num>
+                        <m:den>
+                          <m:sSub>
+                            <m:sSubPr>
+                              <m:ctrlPr>
+                                <w:rPr>
+                                  <w:rFonts w:ascii="Cambria Math" w:hAnsi="Cambria Math"/>
+                                  <w:i/>
+                                </w:rPr>
+                              </m:ctrlPr>
+                            </m:sSubPr>
+                            <m:e>
+                              <m:r>
+                                <w:rPr>
+                                  <w:rFonts w:ascii="Cambria Math" w:hAnsi="Cambria Math"/>
+                                </w:rPr>
+                                <m:t>x</m:t>
+                              </m:r>
+                            </m:e>
+                            <m:sub>
+                              <m:r>
+                                <w:rPr>
+                                  <w:rFonts w:ascii="Cambria Math" w:hAnsi="Cambria Math"/>
+                                </w:rPr>
+                                <m:t>i</m:t>
+                              </m:r>
+                            </m:sub>
+                          </m:sSub>
+                        </m:den>
+                      </m:f>
+                    </m:e>
+                  </m:d>
+                </m:e>
+              </m:nary>
+            </m:num>
+            <m:den>
+              <m:r>
+                <w:rPr>
+                  <w:rFonts w:ascii="Cambria Math" w:hAnsi="Cambria Math"/>
+                </w:rPr>
+                <m:t>n</m:t>
+              </m:r>
+            </m:den>
+          </m:f>
+          <m:r>
+            <w:rPr>
+              <w:rFonts w:ascii="Cambria Math" w:eastAsiaTheme="minorEastAsia" w:hAnsi="Cambria Math"/>
+            </w:rPr>
+            <m:t>*100%</m:t>
+          </m:r>
+        </m:oMath>
+      </m:oMathPara>
+    </w:p>
+    <w:p>
+      <w:pPr>
+        <w:ind w:left="1416" w:firstLine="708"/>
+      </w:pPr>
+      <w:r>
+        <w:t>gdzie:</w:t>
+      </w:r>
+    </w:p>
+    <w:p>
+      <w:r>
+        <w:tab/>
+      </w:r>
+      <w:r>
+        <w:tab/>
+      </w:r>
+      <w:r>
+        <w:tab/>
+        <w:t>n – ilość punktów pomiarowych,</w:t>
+      </w:r>
+    </w:p>
+    <w:p>
+      <w:r>
+        <w:tab/>
+      </w:r>
+      <w:r>
+        <w:tab/>
+      </w:r>
+      <w:r>
+        <w:tab/>
+        <w:t>x</w:t>
+      </w:r>
+      <w:r>
+        <w:rPr>
+          <w:sz w:val="22"/>
+        </w:rPr>
+        <w:softHyphen/>
+      </w:r>
+      <w:r>
+        <w:rPr>
+          <w:sz w:val="22"/>
+        </w:rPr>
+        <w:softHyphen/>
+      </w:r>
+      <w:r>
+        <w:rPr>
+          <w:sz w:val="22"/>
+        </w:rPr>
+        <w:softHyphen/>
+      </w:r>
+      <w:r>
+        <w:rPr>
+          <w:sz w:val="22"/>
+        </w:rPr>
+        <w:softHyphen/>
+      </w:r>
+      <w:r>
+        <w:rPr>
+          <w:sz w:val="22"/>
+        </w:rPr>
+        <w:softHyphen/>
+      </w:r>
+      <w:r>
+        <w:rPr>
+          <w:sz w:val="22"/>
+        </w:rPr>
+        <w:softHyphen/>
+      </w:r>
+      <w:r>
+        <w:rPr>
+          <w:sz w:val="22"/>
+          <w:vertAlign w:val="subscript"/>
+        </w:rPr>
+        <w:t>i</w:t>
+      </w:r>
+      <w:r>
+        <w:rPr>
+          <w:sz w:val="22"/>
+        </w:rPr>
+        <w:t xml:space="preserve"> – </w:t>
+      </w:r>
+      <w:r>
+        <w:t>i-ta wartość mierzona,</w:t>
+      </w:r>
+    </w:p>
+    <w:p>
+      <w:r>
+        <w:tab/>
+      </w:r>
+      <w:r>
+        <w:tab/>
+      </w:r>
+      <w:r>
+        <w:tab/>
+        <w:t>x</w:t>
+      </w:r>
+      <w:r>
+        <w:rPr>
+          <w:vertAlign w:val="subscript"/>
+        </w:rPr>
+        <w:t>ia</w:t>
+      </w:r>
+      <w:r>
+        <w:t xml:space="preserve"> - </w:t>
+      </w:r>
+      <w:r>
+        <w:t>i-ta wartość aproksymowana</w:t>
+      </w:r>
+      <w:r>
+        <w:t>.</w:t>
+      </w:r>
+    </w:p>
+    <w:p>
+      <w:r>
+        <w:t xml:space="preserve">Obliczone wartości (wzór funkcji </w:t>
+      </w:r>
+      <w:r>
+        <w:t xml:space="preserve">– linii </w:t>
+      </w:r>
+      <w:r>
+        <w:t>trendu i średni błąd względny) pojawiają się w odpowiednio opisanych polach. Przycisk ‘Show Plot’ staje się aktywny.</w:t>
+      </w:r>
+      <w:r>
+        <w:t xml:space="preserve"> Po jego naciśnięciu pojawia się </w:t>
+      </w:r>
+      <w:r>
+        <w:t xml:space="preserve">okienko dialogowe z </w:t>
+      </w:r>
+      <w:r>
+        <w:t>wykres</w:t>
+      </w:r>
+      <w:r>
+        <w:t>em punktowym oraz wykresem funkcji aproksymującej</w:t>
+      </w:r>
+      <w:r>
+        <w:t xml:space="preserve"> (w skali logarytmicznej).</w:t>
+      </w:r>
+    </w:p>
+    <w:p>
+      <w:pPr>
+        <w:jc w:val="center"/>
+      </w:pPr>
       <w:r>
         <w:rPr>
           <w:noProof/>
         </w:rPr>
-        <w:t>5</w:t>
-      </w:r>
+        <w:lastRenderedPageBreak/>
+        <w:drawing>
+          <wp:inline distT="0" distB="0" distL="0" distR="0" wp14:anchorId="63A15195" wp14:editId="3EC3B8CA">
+            <wp:extent cx="3952875" cy="2969189"/>
+            <wp:effectExtent l="0" t="0" r="0" b="3175"/>
+            <wp:docPr id="8" name="Picture 8"/>
+            <wp:cNvGraphicFramePr>
+              <a:graphicFrameLocks xmlns:a="http://schemas.openxmlformats.org/drawingml/2006/main" noChangeAspect="1"/>
+            </wp:cNvGraphicFramePr>
+            <a:graphic xmlns:a="http://schemas.openxmlformats.org/drawingml/2006/main">
+              <a:graphicData uri="http://schemas.openxmlformats.org/drawingml/2006/picture">
+                <pic:pic xmlns:pic="http://schemas.openxmlformats.org/drawingml/2006/picture">
+                  <pic:nvPicPr>
+                    <pic:cNvPr id="0" name="Zipf's Plot.png"/>
+                    <pic:cNvPicPr/>
+                  </pic:nvPicPr>
+                  <pic:blipFill>
+                    <a:blip r:embed="rId15">
+                      <a:extLst>
+                        <a:ext uri="{28A0092B-C50C-407E-A947-70E740481C1C}">
+                          <a14:useLocalDpi xmlns:a14="http://schemas.microsoft.com/office/drawing/2010/main" val="0"/>
+                        </a:ext>
+                      </a:extLst>
+                    </a:blip>
+                    <a:stretch>
+                      <a:fillRect/>
+                    </a:stretch>
+                  </pic:blipFill>
+                  <pic:spPr>
+                    <a:xfrm>
+                      <a:off x="0" y="0"/>
+                      <a:ext cx="3952875" cy="2969189"/>
+                    </a:xfrm>
+                    <a:prstGeom prst="rect">
+                      <a:avLst/>
+                    </a:prstGeom>
+                  </pic:spPr>
+                </pic:pic>
+              </a:graphicData>
+            </a:graphic>
+          </wp:inline>
+        </w:drawing>
+      </w:r>
+    </w:p>
+    <w:p>
+      <w:pPr>
+        <w:pStyle w:val="Caption"/>
+        <w:jc w:val="center"/>
+      </w:pPr>
+      <w:r>
+        <w:t xml:space="preserve">Rysunek </w:t>
+      </w:r>
+      <w:fldSimple w:instr=" SEQ Rysunek \* ARABIC ">
+        <w:r>
+          <w:rPr>
+            <w:noProof/>
+          </w:rPr>
+          <w:t>6</w:t>
+        </w:r>
+      </w:fldSimple>
+      <w:r>
+        <w:t xml:space="preserve"> </w:t>
+      </w:r>
+      <w:r>
+        <w:t>Wykres</w:t>
+      </w:r>
+      <w:r>
+        <w:t xml:space="preserve"> punktowy rozkładu częstotliwości oraz wykres linii trendu</w:t>
+      </w:r>
+    </w:p>
+    <w:p>
+      <w:r>
+        <w:t>W przypadku bigramów i liter, można poznać ich rozkład częstotliwości za pomocą przycisku ‘Show</w:t>
+      </w:r>
+      <w:r>
+        <w:t xml:space="preserve"> Frequency Distribution</w:t>
+      </w:r>
+      <w:r>
+        <w:t xml:space="preserve">’ (aktywnego po dokonaniu obliczeń dla prawa Zipfa). Podobnie jak w przypadku wyrazów, zostaje wyświetlone okienko dialogowe z listą bigramów lub liter, posortowanych wg liczby wystąpień. Możliwe jest jednoczesne wyświetlenie </w:t>
+      </w:r>
+      <w:r>
+        <w:t>okna z wykresem Zipfa oraz</w:t>
+      </w:r>
+      <w:r>
+        <w:t xml:space="preserve"> rozkładu częstotliwości</w:t>
+      </w:r>
+      <w:r>
+        <w:t>, w celu przenalizowania liczby wystąpień poszczególnych jednostek.</w:t>
+      </w:r>
+    </w:p>
+    <w:p>
+      <w:pPr>
+        <w:pStyle w:val="podroz"/>
+      </w:pPr>
+      <w:r>
+        <w:t xml:space="preserve"> </w:t>
+      </w:r>
+      <w:bookmarkStart w:id="29" w:name="_Toc389393700"/>
+      <w:r>
+        <w:t>Wyszukiwanie wzorców</w:t>
+      </w:r>
+      <w:r>
+        <w:t xml:space="preserve"> w tekście</w:t>
+      </w:r>
+      <w:bookmarkEnd w:id="29"/>
+    </w:p>
+    <w:p>
+      <w:r>
+        <w:t xml:space="preserve">Kolejnym zagadnieniem dostarczającym wielu informacji o tekście jest wyszukiwanie wzorców. </w:t>
+      </w:r>
+      <w:r>
+        <w:t>W kolejnych podrozdziałach omówię zawartość zakładki ‘Patterns’ (Wzorce), zawierającej narzędzia do wyszukiwania wyrazów spełniających określone wzorce.</w:t>
+      </w:r>
+    </w:p>
+    <w:p>
+      <w:pPr>
+        <w:pStyle w:val="podpodroz"/>
+      </w:pPr>
+      <w:r>
+        <w:t>Wyrazy pochodzenia obcego</w:t>
+      </w:r>
+    </w:p>
+    <w:p>
+      <w:r>
+        <w:t xml:space="preserve">Pierwsza grupa widżetów jest zatytułowana ‘Foreign Words’ (Wyrazy pochodzenia obcego) i zawiera narzędzia do wyszukiwania takich wyrazów na podstawie dwóch reguł omówionych w podrozdziale 4.2. Reguły te można stosować oddzielnie – </w:t>
+      </w:r>
+      <w:r>
+        <w:t xml:space="preserve">do ich wybierania </w:t>
+      </w:r>
+      <w:r>
+        <w:t>służą przyciski typu CheckBox.</w:t>
+      </w:r>
+      <w:r>
+        <w:t xml:space="preserve"> Oprócz tego, istnieje możliwość zdefiniowania listy wyjątków – wyrazów, które nie zostaną uznane za </w:t>
+      </w:r>
+      <w:r>
+        <w:t>pochodzenia obcego</w:t>
+      </w:r>
+      <w:r>
+        <w:t xml:space="preserve"> mimo spełni</w:t>
+      </w:r>
+      <w:r>
+        <w:t>e</w:t>
+      </w:r>
+      <w:r>
+        <w:t>nia reguł</w:t>
+      </w:r>
+      <w:r>
+        <w:t>y</w:t>
+      </w:r>
+      <w:r>
+        <w:t xml:space="preserve">. </w:t>
+      </w:r>
+      <w:r>
+        <w:t xml:space="preserve">W tym celu należy kliknąć przycisk ‘Exceptions’ </w:t>
+      </w:r>
+      <w:r>
+        <w:lastRenderedPageBreak/>
+        <w:t>(Wyjątki). Pojawi się wtedy okienko dialogowe, w którym można wpisywać rzeczone wyjątki.</w:t>
+      </w:r>
+    </w:p>
+    <w:p>
+      <w:pPr>
+        <w:keepNext/>
+        <w:jc w:val="center"/>
+      </w:pPr>
       <w:r>
         <w:rPr>
           <w:noProof/>
         </w:rPr>
-        <w:fldChar w:fldCharType="end"/>
-      </w:r>
-      <w:r>
-        <w:t xml:space="preserve"> Widok zakładki Custom Search</w:t>
-      </w:r>
+        <w:drawing>
+          <wp:inline distT="0" distB="0" distL="0" distR="0">
+            <wp:extent cx="3419953" cy="1581371"/>
+            <wp:effectExtent l="0" t="0" r="9525" b="0"/>
+            <wp:docPr id="13" name="Picture 13"/>
+            <wp:cNvGraphicFramePr>
+              <a:graphicFrameLocks xmlns:a="http://schemas.openxmlformats.org/drawingml/2006/main" noChangeAspect="1"/>
+            </wp:cNvGraphicFramePr>
+            <a:graphic xmlns:a="http://schemas.openxmlformats.org/drawingml/2006/main">
+              <a:graphicData uri="http://schemas.openxmlformats.org/drawingml/2006/picture">
+                <pic:pic xmlns:pic="http://schemas.openxmlformats.org/drawingml/2006/picture">
+                  <pic:nvPicPr>
+                    <pic:cNvPr id="0" name="foreign_words.png"/>
+                    <pic:cNvPicPr/>
+                  </pic:nvPicPr>
+                  <pic:blipFill>
+                    <a:blip r:embed="rId16">
+                      <a:extLst>
+                        <a:ext uri="{28A0092B-C50C-407E-A947-70E740481C1C}">
+                          <a14:useLocalDpi xmlns:a14="http://schemas.microsoft.com/office/drawing/2010/main" val="0"/>
+                        </a:ext>
+                      </a:extLst>
+                    </a:blip>
+                    <a:stretch>
+                      <a:fillRect/>
+                    </a:stretch>
+                  </pic:blipFill>
+                  <pic:spPr>
+                    <a:xfrm>
+                      <a:off x="0" y="0"/>
+                      <a:ext cx="3419953" cy="1581371"/>
+                    </a:xfrm>
+                    <a:prstGeom prst="rect">
+                      <a:avLst/>
+                    </a:prstGeom>
+                  </pic:spPr>
+                </pic:pic>
+              </a:graphicData>
+            </a:graphic>
+          </wp:inline>
+        </w:drawing>
+      </w:r>
+    </w:p>
+    <w:p>
+      <w:pPr>
+        <w:pStyle w:val="Caption"/>
+        <w:jc w:val="center"/>
+      </w:pPr>
+      <w:r>
+        <w:t xml:space="preserve">Rysunek </w:t>
+      </w:r>
+      <w:fldSimple w:instr=" SEQ Rysunek \* ARABIC ">
+        <w:r>
+          <w:rPr>
+            <w:noProof/>
+          </w:rPr>
+          <w:t>7</w:t>
+        </w:r>
+      </w:fldSimple>
+      <w:r>
+        <w:t>lol</w:t>
+      </w:r>
+    </w:p>
+    <w:p>
+      <w:r>
+        <w:t xml:space="preserve">Znalezienie wyrazów następuje po wciśnięciu przycisku ‘Find’. Z listy tokenów zostaną wybrane te spełniające wybrane reguły i nienależące do zbioru wyjątków. W pustych polach pojawi się całkowita liczba znalezionych wyrazów oraz ich procentowy udział w tekście. Przycisk ‘Preview’ wyświetla okienko dialogowe z </w:t>
+      </w:r>
+      <w:r>
+        <w:t xml:space="preserve">listą - </w:t>
+      </w:r>
+      <w:r>
+        <w:t>rozkładem częstotliwości znalezionych słów.</w:t>
+      </w:r>
+    </w:p>
+    <w:p>
+      <w:r>
+        <w:t xml:space="preserve">Dodatkową funkcjonalnością jest możliwość dodawania wyjątków bezpośrednio </w:t>
+      </w:r>
+      <w:r>
+        <w:t>w  okienku</w:t>
+      </w:r>
+      <w:r>
+        <w:t xml:space="preserve"> wyników wyszukiwania wyrazów – możemy je us</w:t>
+      </w:r>
+      <w:r>
+        <w:t>uwać za pomocą klawisza Delete. Z</w:t>
+      </w:r>
+      <w:r>
+        <w:t xml:space="preserve">ostaną one dodane do listy wyjątków, a wyniki wyszukiwania zostaną  </w:t>
+      </w:r>
+      <w:r>
+        <w:t>automatycznie</w:t>
+      </w:r>
+      <w:r>
+        <w:t xml:space="preserve"> zaktualizowane.</w:t>
+      </w:r>
+    </w:p>
+    <w:p>
+      <w:pPr>
+        <w:pStyle w:val="podpodroz"/>
+      </w:pPr>
+      <w:r>
+        <w:t xml:space="preserve">Wyrazy spełniające </w:t>
+      </w:r>
+      <w:r>
+        <w:t>wyrażenia regularne</w:t>
+      </w:r>
+    </w:p>
+    <w:p>
+      <w:r>
+        <w:t>Kolejną funkcjonalnością jest wyszukiwarka wyrazów spełniających dowolne</w:t>
+      </w:r>
+      <w:r>
+        <w:t xml:space="preserve"> wyrażenie regularne</w:t>
+      </w:r>
+      <w:r>
+        <w:t xml:space="preserve">. </w:t>
+      </w:r>
+    </w:p>
+    <w:p>
+      <w:pPr>
+        <w:jc w:val="center"/>
+      </w:pPr>
+      <w:r>
+        <w:rPr>
+          <w:noProof/>
+        </w:rPr>
+        <w:drawing>
+          <wp:inline distT="0" distB="0" distL="0" distR="0">
+            <wp:extent cx="3419953" cy="1095528"/>
+            <wp:effectExtent l="0" t="0" r="9525" b="9525"/>
+            <wp:docPr id="14" name="Picture 14"/>
+            <wp:cNvGraphicFramePr>
+              <a:graphicFrameLocks xmlns:a="http://schemas.openxmlformats.org/drawingml/2006/main" noChangeAspect="1"/>
+            </wp:cNvGraphicFramePr>
+            <a:graphic xmlns:a="http://schemas.openxmlformats.org/drawingml/2006/main">
+              <a:graphicData uri="http://schemas.openxmlformats.org/drawingml/2006/picture">
+                <pic:pic xmlns:pic="http://schemas.openxmlformats.org/drawingml/2006/picture">
+                  <pic:nvPicPr>
+                    <pic:cNvPr id="0" name="word_pattern.png"/>
+                    <pic:cNvPicPr/>
+                  </pic:nvPicPr>
+                  <pic:blipFill>
+                    <a:blip r:embed="rId17">
+                      <a:extLst>
+                        <a:ext uri="{28A0092B-C50C-407E-A947-70E740481C1C}">
+                          <a14:useLocalDpi xmlns:a14="http://schemas.microsoft.com/office/drawing/2010/main" val="0"/>
+                        </a:ext>
+                      </a:extLst>
+                    </a:blip>
+                    <a:stretch>
+                      <a:fillRect/>
+                    </a:stretch>
+                  </pic:blipFill>
+                  <pic:spPr>
+                    <a:xfrm>
+                      <a:off x="0" y="0"/>
+                      <a:ext cx="3419953" cy="1095528"/>
+                    </a:xfrm>
+                    <a:prstGeom prst="rect">
+                      <a:avLst/>
+                    </a:prstGeom>
+                  </pic:spPr>
+                </pic:pic>
+              </a:graphicData>
+            </a:graphic>
+          </wp:inline>
+        </w:drawing>
+      </w:r>
+    </w:p>
+    <w:p>
+      <w:r>
+        <w:t>W polu ‘Pattern’ wpisujemy interesujące nas wyrażenie regularne. Po wciśnięciu przycisku ‘Find’</w:t>
+      </w:r>
+      <w:r>
+        <w:t>, wszystkie tokeny zostają sprawdzone pod kątem spełniania wyrażenia. Liczba wszystkich wystąpień i odsetek procentowy  wyrazów są wyświetlane odpowiednich polach. Po kliknięciu przycisku ‘Preview’ w osobnym okienku zostaje wyświetlona lista znalezionych wyrazów.</w:t>
+      </w:r>
+      <w:bookmarkStart w:id="30" w:name="_GoBack"/>
+      <w:bookmarkEnd w:id="30"/>
     </w:p>
     <w:p>
       <w:pPr>
         <w:pStyle w:val="podroz"/>
-      </w:pPr>
-      <w:r>
-        <w:t>POS tagging</w:t>
-      </w:r>
-    </w:p>
-    <w:p>
-      <w:pPr>
-        <w:sectPr>
-          <w:pgSz w:w="11906" w:h="16838"/>
-          <w:pgMar w:top="1418" w:right="1418" w:bottom="1418" w:left="1985" w:header="709" w:footer="709" w:gutter="0"/>
-          <w:cols w:space="708"/>
-          <w:docGrid w:linePitch="360"/>
-        </w:sectPr>
-      </w:pPr>
-    </w:p>
-    <w:p>
+        <w:jc w:val="left"/>
+      </w:pPr>
+      <w:bookmarkStart w:id="31" w:name="_Toc389393701"/>
       <w:r>
         <w:lastRenderedPageBreak/>
+        <w:t>Oznaczanie części mowy</w:t>
+      </w:r>
+      <w:bookmarkEnd w:id="31"/>
+    </w:p>
+    <w:p/>
+    <w:p>
+      <w:pPr>
+        <w:pStyle w:val="podpodroz"/>
+      </w:pPr>
+      <w:r>
+        <w:t>Sposoby określania części mowy</w:t>
+      </w:r>
+    </w:p>
+    <w:p>
+      <w:pPr>
+        <w:pStyle w:val="podpodroz"/>
+      </w:pPr>
+      <w:r>
+        <w:t>Porównanie ze wzorcem</w:t>
+      </w:r>
+    </w:p>
+    <w:p>
+      <w:r>
         <w:t>Tagset:</w:t>
       </w:r>
     </w:p>
@@ -6606,14 +8643,37 @@
         <w:t xml:space="preserve"> – czasownik z zaimkiem osobowym</w:t>
       </w:r>
     </w:p>
-    <w:p/>
     <w:p>
       <w:pPr>
         <w:pStyle w:val="podroz"/>
       </w:pPr>
       <w:r>
-        <w:t>Collocations</w:t>
-      </w:r>
+        <w:t xml:space="preserve"> </w:t>
+      </w:r>
+      <w:bookmarkStart w:id="32" w:name="_Toc389393702"/>
+      <w:r>
+        <w:t>Wyszuki</w:t>
+      </w:r>
+      <w:r>
+        <w:t xml:space="preserve">wanie </w:t>
+      </w:r>
+      <w:r>
+        <w:t>związków frazeologicznych</w:t>
+      </w:r>
+      <w:bookmarkEnd w:id="32"/>
+    </w:p>
+    <w:p>
+      <w:pPr>
+        <w:pStyle w:val="podroz"/>
+      </w:pPr>
+      <w:r>
+        <w:t xml:space="preserve"> </w:t>
+      </w:r>
+      <w:bookmarkStart w:id="33" w:name="_Toc389393703"/>
+      <w:r>
+        <w:t>Analiza kontekstu słów</w:t>
+      </w:r>
+      <w:bookmarkEnd w:id="33"/>
     </w:p>
     <w:sectPr>
       <w:type w:val="continuous"/>
@@ -7922,6 +9982,119 @@
     </w:lvl>
   </w:abstractNum>
   <w:abstractNum w:abstractNumId="11">
+    <w:nsid w:val="7CB86F7A"/>
+    <w:multiLevelType w:val="hybridMultilevel"/>
+    <w:tmpl w:val="ED068B88"/>
+    <w:lvl w:ilvl="0" w:tplc="6486D23C">
+      <w:start w:val="1"/>
+      <w:numFmt w:val="bullet"/>
+      <w:lvlText w:val=""/>
+      <w:lvlJc w:val="left"/>
+      <w:pPr>
+        <w:ind w:left="1206" w:hanging="360"/>
+      </w:pPr>
+      <w:rPr>
+        <w:rFonts w:ascii="Symbol" w:hAnsi="Symbol" w:hint="default"/>
+      </w:rPr>
+    </w:lvl>
+    <w:lvl w:ilvl="1" w:tplc="04150003" w:tentative="1">
+      <w:start w:val="1"/>
+      <w:numFmt w:val="bullet"/>
+      <w:lvlText w:val="o"/>
+      <w:lvlJc w:val="left"/>
+      <w:pPr>
+        <w:ind w:left="1926" w:hanging="360"/>
+      </w:pPr>
+      <w:rPr>
+        <w:rFonts w:ascii="Courier New" w:hAnsi="Courier New" w:cs="Courier New" w:hint="default"/>
+      </w:rPr>
+    </w:lvl>
+    <w:lvl w:ilvl="2" w:tplc="04150005" w:tentative="1">
+      <w:start w:val="1"/>
+      <w:numFmt w:val="bullet"/>
+      <w:lvlText w:val=""/>
+      <w:lvlJc w:val="left"/>
+      <w:pPr>
+        <w:ind w:left="2646" w:hanging="360"/>
+      </w:pPr>
+      <w:rPr>
+        <w:rFonts w:ascii="Wingdings" w:hAnsi="Wingdings" w:hint="default"/>
+      </w:rPr>
+    </w:lvl>
+    <w:lvl w:ilvl="3" w:tplc="04150001" w:tentative="1">
+      <w:start w:val="1"/>
+      <w:numFmt w:val="bullet"/>
+      <w:lvlText w:val=""/>
+      <w:lvlJc w:val="left"/>
+      <w:pPr>
+        <w:ind w:left="3366" w:hanging="360"/>
+      </w:pPr>
+      <w:rPr>
+        <w:rFonts w:ascii="Symbol" w:hAnsi="Symbol" w:hint="default"/>
+      </w:rPr>
+    </w:lvl>
+    <w:lvl w:ilvl="4" w:tplc="04150003" w:tentative="1">
+      <w:start w:val="1"/>
+      <w:numFmt w:val="bullet"/>
+      <w:lvlText w:val="o"/>
+      <w:lvlJc w:val="left"/>
+      <w:pPr>
+        <w:ind w:left="4086" w:hanging="360"/>
+      </w:pPr>
+      <w:rPr>
+        <w:rFonts w:ascii="Courier New" w:hAnsi="Courier New" w:cs="Courier New" w:hint="default"/>
+      </w:rPr>
+    </w:lvl>
+    <w:lvl w:ilvl="5" w:tplc="04150005" w:tentative="1">
+      <w:start w:val="1"/>
+      <w:numFmt w:val="bullet"/>
+      <w:lvlText w:val=""/>
+      <w:lvlJc w:val="left"/>
+      <w:pPr>
+        <w:ind w:left="4806" w:hanging="360"/>
+      </w:pPr>
+      <w:rPr>
+        <w:rFonts w:ascii="Wingdings" w:hAnsi="Wingdings" w:hint="default"/>
+      </w:rPr>
+    </w:lvl>
+    <w:lvl w:ilvl="6" w:tplc="04150001" w:tentative="1">
+      <w:start w:val="1"/>
+      <w:numFmt w:val="bullet"/>
+      <w:lvlText w:val=""/>
+      <w:lvlJc w:val="left"/>
+      <w:pPr>
+        <w:ind w:left="5526" w:hanging="360"/>
+      </w:pPr>
+      <w:rPr>
+        <w:rFonts w:ascii="Symbol" w:hAnsi="Symbol" w:hint="default"/>
+      </w:rPr>
+    </w:lvl>
+    <w:lvl w:ilvl="7" w:tplc="04150003" w:tentative="1">
+      <w:start w:val="1"/>
+      <w:numFmt w:val="bullet"/>
+      <w:lvlText w:val="o"/>
+      <w:lvlJc w:val="left"/>
+      <w:pPr>
+        <w:ind w:left="6246" w:hanging="360"/>
+      </w:pPr>
+      <w:rPr>
+        <w:rFonts w:ascii="Courier New" w:hAnsi="Courier New" w:cs="Courier New" w:hint="default"/>
+      </w:rPr>
+    </w:lvl>
+    <w:lvl w:ilvl="8" w:tplc="04150005" w:tentative="1">
+      <w:start w:val="1"/>
+      <w:numFmt w:val="bullet"/>
+      <w:lvlText w:val=""/>
+      <w:lvlJc w:val="left"/>
+      <w:pPr>
+        <w:ind w:left="6966" w:hanging="360"/>
+      </w:pPr>
+      <w:rPr>
+        <w:rFonts w:ascii="Wingdings" w:hAnsi="Wingdings" w:hint="default"/>
+      </w:rPr>
+    </w:lvl>
+  </w:abstractNum>
+  <w:abstractNum w:abstractNumId="12">
     <w:nsid w:val="7EF55EE7"/>
     <w:multiLevelType w:val="multilevel"/>
     <w:tmpl w:val="55F27590"/>
@@ -8040,22 +10213,22 @@
     </w:lvl>
   </w:abstractNum>
   <w:num w:numId="1">
-    <w:abstractNumId w:val="11"/>
+    <w:abstractNumId w:val="12"/>
   </w:num>
   <w:num w:numId="2">
-    <w:abstractNumId w:val="11"/>
+    <w:abstractNumId w:val="12"/>
   </w:num>
   <w:num w:numId="3">
-    <w:abstractNumId w:val="11"/>
+    <w:abstractNumId w:val="12"/>
   </w:num>
   <w:num w:numId="4">
-    <w:abstractNumId w:val="11"/>
+    <w:abstractNumId w:val="12"/>
   </w:num>
   <w:num w:numId="5">
-    <w:abstractNumId w:val="11"/>
+    <w:abstractNumId w:val="12"/>
   </w:num>
   <w:num w:numId="6">
-    <w:abstractNumId w:val="11"/>
+    <w:abstractNumId w:val="12"/>
   </w:num>
   <w:num w:numId="7">
     <w:abstractNumId w:val="8"/>
@@ -8089,6 +10262,9 @@
   </w:num>
   <w:num w:numId="17">
     <w:abstractNumId w:val="3"/>
+  </w:num>
+  <w:num w:numId="18">
+    <w:abstractNumId w:val="11"/>
   </w:num>
 </w:numbering>
 </file>
@@ -8669,6 +10845,16 @@
       <w:vertAlign w:val="superscript"/>
     </w:rPr>
   </w:style>
+  <w:style w:type="character" w:styleId="PlaceholderText">
+    <w:name w:val="Placeholder Text"/>
+    <w:basedOn w:val="DefaultParagraphFont"/>
+    <w:uiPriority w:val="99"/>
+    <w:semiHidden/>
+    <w:rsid w:val="0030373A"/>
+    <w:rPr>
+      <w:color w:val="808080"/>
+    </w:rPr>
+  </w:style>
 </w:styles>
 </file>
 
@@ -9248,6 +11434,16 @@
       <w:vertAlign w:val="superscript"/>
     </w:rPr>
   </w:style>
+  <w:style w:type="character" w:styleId="PlaceholderText">
+    <w:name w:val="Placeholder Text"/>
+    <w:basedOn w:val="DefaultParagraphFont"/>
+    <w:uiPriority w:val="99"/>
+    <w:semiHidden/>
+    <w:rsid w:val="0030373A"/>
+    <w:rPr>
+      <w:color w:val="808080"/>
+    </w:rPr>
+  </w:style>
 </w:styles>
 </file>
 
@@ -9541,7 +11737,7 @@
 </file>
 
 <file path=customXml/itemProps1.xml><?xml version="1.0" encoding="utf-8"?>
-<ds:datastoreItem xmlns:ds="http://schemas.openxmlformats.org/officeDocument/2006/customXml" ds:itemID="{2F991B07-53D5-4D61-B227-E4787CB1B220}">
+<ds:datastoreItem xmlns:ds="http://schemas.openxmlformats.org/officeDocument/2006/customXml" ds:itemID="{EBD2A786-FD42-49E9-9550-19100A5FA963}">
   <ds:schemaRefs>
     <ds:schemaRef ds:uri="http://schemas.openxmlformats.org/officeDocument/2006/bibliography"/>
   </ds:schemaRefs>

</xml_diff>

<commit_message>
refactoring, poprawki context search
</commit_message>
<xml_diff>
--- a/mgr.docx
+++ b/mgr.docx
@@ -4417,27 +4417,14 @@
       <w:r>
         <w:t xml:space="preserve">Rysunek </w:t>
       </w:r>
-      <w:r>
-        <w:fldChar w:fldCharType="begin"/>
-      </w:r>
-      <w:r>
-        <w:instrText xml:space="preserve"> SEQ Rysunek \* ARABIC </w:instrText>
-      </w:r>
-      <w:r>
-        <w:fldChar w:fldCharType="separate"/>
-      </w:r>
-      <w:r>
-        <w:rPr>
-          <w:noProof/>
-        </w:rPr>
-        <w:t>1</w:t>
-      </w:r>
-      <w:r>
-        <w:rPr>
-          <w:noProof/>
-        </w:rPr>
-        <w:fldChar w:fldCharType="end"/>
-      </w:r>
+      <w:fldSimple w:instr=" SEQ Rysunek \* ARABIC ">
+        <w:r>
+          <w:rPr>
+            <w:noProof/>
+          </w:rPr>
+          <w:t>1</w:t>
+        </w:r>
+      </w:fldSimple>
       <w:r>
         <w:t xml:space="preserve"> Przebieg procesu odkrywania wiedzy w bazie danych</w:t>
       </w:r>
@@ -7180,27 +7167,14 @@
       <w:r>
         <w:t xml:space="preserve">Rysunek </w:t>
       </w:r>
-      <w:r>
-        <w:fldChar w:fldCharType="begin"/>
-      </w:r>
-      <w:r>
-        <w:instrText xml:space="preserve"> SEQ Rysunek \* ARABIC </w:instrText>
-      </w:r>
-      <w:r>
-        <w:fldChar w:fldCharType="separate"/>
-      </w:r>
-      <w:r>
-        <w:rPr>
-          <w:noProof/>
-        </w:rPr>
-        <w:t>2</w:t>
-      </w:r>
-      <w:r>
-        <w:rPr>
-          <w:noProof/>
-        </w:rPr>
-        <w:fldChar w:fldCharType="end"/>
-      </w:r>
+      <w:fldSimple w:instr=" SEQ Rysunek \* ARABIC ">
+        <w:r>
+          <w:rPr>
+            <w:noProof/>
+          </w:rPr>
+          <w:t>2</w:t>
+        </w:r>
+      </w:fldSimple>
       <w:r>
         <w:t xml:space="preserve"> Główne okno aplikacji</w:t>
       </w:r>
@@ -7293,27 +7267,14 @@
       <w:r>
         <w:t xml:space="preserve">Rysunek </w:t>
       </w:r>
-      <w:r>
-        <w:fldChar w:fldCharType="begin"/>
-      </w:r>
-      <w:r>
-        <w:instrText xml:space="preserve"> SEQ Rysunek \* ARABIC </w:instrText>
-      </w:r>
-      <w:r>
-        <w:fldChar w:fldCharType="separate"/>
-      </w:r>
-      <w:r>
-        <w:rPr>
-          <w:noProof/>
-        </w:rPr>
-        <w:t>3</w:t>
-      </w:r>
-      <w:r>
-        <w:rPr>
-          <w:noProof/>
-        </w:rPr>
-        <w:fldChar w:fldCharType="end"/>
-      </w:r>
+      <w:fldSimple w:instr=" SEQ Rysunek \* ARABIC ">
+        <w:r>
+          <w:rPr>
+            <w:noProof/>
+          </w:rPr>
+          <w:t>3</w:t>
+        </w:r>
+      </w:fldSimple>
       <w:r>
         <w:t xml:space="preserve"> Diagram ukazujący zależności pomiędzy elementami wzorców MVC i MVP</w:t>
       </w:r>
@@ -8072,27 +8033,14 @@
       <w:r>
         <w:t xml:space="preserve">Rysunek </w:t>
       </w:r>
-      <w:r>
-        <w:fldChar w:fldCharType="begin"/>
-      </w:r>
-      <w:r>
-        <w:instrText xml:space="preserve"> SEQ Rysunek \* ARABIC </w:instrText>
-      </w:r>
-      <w:r>
-        <w:fldChar w:fldCharType="separate"/>
-      </w:r>
-      <w:r>
-        <w:rPr>
-          <w:noProof/>
-        </w:rPr>
-        <w:t>4</w:t>
-      </w:r>
-      <w:r>
-        <w:rPr>
-          <w:noProof/>
-        </w:rPr>
-        <w:fldChar w:fldCharType="end"/>
-      </w:r>
+      <w:fldSimple w:instr=" SEQ Rysunek \* ARABIC ">
+        <w:r>
+          <w:rPr>
+            <w:noProof/>
+          </w:rPr>
+          <w:t>4</w:t>
+        </w:r>
+      </w:fldSimple>
       <w:r>
         <w:t>lol</w:t>
       </w:r>
@@ -8288,27 +8236,14 @@
       <w:r>
         <w:t xml:space="preserve">Rysunek </w:t>
       </w:r>
-      <w:r>
-        <w:fldChar w:fldCharType="begin"/>
-      </w:r>
-      <w:r>
-        <w:instrText xml:space="preserve"> SEQ Rysunek \* ARABIC </w:instrText>
-      </w:r>
-      <w:r>
-        <w:fldChar w:fldCharType="separate"/>
-      </w:r>
-      <w:r>
-        <w:rPr>
-          <w:noProof/>
-        </w:rPr>
-        <w:t>5</w:t>
-      </w:r>
-      <w:r>
-        <w:rPr>
-          <w:noProof/>
-        </w:rPr>
-        <w:fldChar w:fldCharType="end"/>
-      </w:r>
+      <w:fldSimple w:instr=" SEQ Rysunek \* ARABIC ">
+        <w:r>
+          <w:rPr>
+            <w:noProof/>
+          </w:rPr>
+          <w:t>5</w:t>
+        </w:r>
+      </w:fldSimple>
       <w:r>
         <w:t>lol</w:t>
       </w:r>
@@ -8901,27 +8836,14 @@
       <w:r>
         <w:t xml:space="preserve">Rysunek </w:t>
       </w:r>
-      <w:r>
-        <w:fldChar w:fldCharType="begin"/>
-      </w:r>
-      <w:r>
-        <w:instrText xml:space="preserve"> SEQ Rysunek \* ARABIC </w:instrText>
-      </w:r>
-      <w:r>
-        <w:fldChar w:fldCharType="separate"/>
-      </w:r>
-      <w:r>
-        <w:rPr>
-          <w:noProof/>
-        </w:rPr>
-        <w:t>6</w:t>
-      </w:r>
-      <w:r>
-        <w:rPr>
-          <w:noProof/>
-        </w:rPr>
-        <w:fldChar w:fldCharType="end"/>
-      </w:r>
+      <w:fldSimple w:instr=" SEQ Rysunek \* ARABIC ">
+        <w:r>
+          <w:rPr>
+            <w:noProof/>
+          </w:rPr>
+          <w:t>6</w:t>
+        </w:r>
+      </w:fldSimple>
       <w:r>
         <w:t xml:space="preserve"> </w:t>
       </w:r>
@@ -9085,27 +9007,14 @@
       <w:r>
         <w:t xml:space="preserve">Rysunek </w:t>
       </w:r>
-      <w:r>
-        <w:fldChar w:fldCharType="begin"/>
-      </w:r>
-      <w:r>
-        <w:instrText xml:space="preserve"> SEQ Rysunek \* ARABIC </w:instrText>
-      </w:r>
-      <w:r>
-        <w:fldChar w:fldCharType="separate"/>
-      </w:r>
-      <w:r>
-        <w:rPr>
-          <w:noProof/>
-        </w:rPr>
-        <w:t>7</w:t>
-      </w:r>
-      <w:r>
-        <w:rPr>
-          <w:noProof/>
-        </w:rPr>
-        <w:fldChar w:fldCharType="end"/>
-      </w:r>
+      <w:fldSimple w:instr=" SEQ Rysunek \* ARABIC ">
+        <w:r>
+          <w:rPr>
+            <w:noProof/>
+          </w:rPr>
+          <w:t>7</w:t>
+        </w:r>
+      </w:fldSimple>
       <w:r>
         <w:t>lol</w:t>
       </w:r>
@@ -9348,27 +9257,14 @@
       <w:r>
         <w:t xml:space="preserve">Rysunek </w:t>
       </w:r>
-      <w:r>
-        <w:fldChar w:fldCharType="begin"/>
-      </w:r>
-      <w:r>
-        <w:instrText xml:space="preserve"> SEQ Rysunek \* ARABIC </w:instrText>
-      </w:r>
-      <w:r>
-        <w:fldChar w:fldCharType="separate"/>
-      </w:r>
-      <w:r>
-        <w:rPr>
-          <w:noProof/>
-        </w:rPr>
-        <w:t>8</w:t>
-      </w:r>
-      <w:r>
-        <w:rPr>
-          <w:noProof/>
-        </w:rPr>
-        <w:fldChar w:fldCharType="end"/>
-      </w:r>
+      <w:fldSimple w:instr=" SEQ Rysunek \* ARABIC ">
+        <w:r>
+          <w:rPr>
+            <w:noProof/>
+          </w:rPr>
+          <w:t>8</w:t>
+        </w:r>
+      </w:fldSimple>
       <w:r>
         <w:t>lol</w:t>
       </w:r>
@@ -9973,128 +9869,319 @@
       <w:pPr>
         <w:pStyle w:val="podpodroz"/>
       </w:pPr>
-      <w:bookmarkStart w:id="38" w:name="_Toc393138978"/>
       <w:r>
         <w:lastRenderedPageBreak/>
-        <w:t>Wzorcowo otagowany korpus</w:t>
+        <w:t>Korpus wzorcowo otagowany częściami mowy</w:t>
+      </w:r>
+    </w:p>
+    <w:p>
+      <w:r>
+        <w:t>Dla celów opisanych w podrozdziałach 5.7.4. i 5.7.5 – użycie taggera prawdopodobieństwa i sprawdzani</w:t>
+      </w:r>
+      <w:r>
+        <w:t>e</w:t>
+      </w:r>
+      <w:r>
+        <w:t xml:space="preserve"> poprawności działania taggerów</w:t>
+      </w:r>
+      <w:r>
+        <w:t xml:space="preserve"> - </w:t>
+      </w:r>
+      <w:r>
+        <w:t xml:space="preserve"> w programie można załadować korpus wzorcowo otagowany częściami mowy. </w:t>
+      </w:r>
+      <w:r>
+        <w:t>Plik z</w:t>
+      </w:r>
+      <w:r>
+        <w:t xml:space="preserve"> takim</w:t>
+      </w:r>
+      <w:r>
+        <w:t xml:space="preserve"> korpusem musi posiadać określoną strukturę</w:t>
+      </w:r>
+      <w:r>
+        <w:t>: w</w:t>
+      </w:r>
+      <w:r>
+        <w:t xml:space="preserve"> każdej linii znajduje się osobny </w:t>
+      </w:r>
+      <w:r>
+        <w:t>wyraz</w:t>
+      </w:r>
+      <w:r>
+        <w:t>, po którym następuje jeden ze ściśle określonej listy tagów (lista ta jest dostępna w dodatku X).</w:t>
+      </w:r>
+      <w:r>
+        <w:t xml:space="preserve"> Linia nie spełniająca tego wzorca zostanie pominięta.</w:t>
+      </w:r>
+    </w:p>
+    <w:p>
+      <w:r>
+        <w:t>Wczytany korpus jest przechowywany jako lista par token – tag. Prz</w:t>
+      </w:r>
+      <w:r>
+        <w:t>ed</w:t>
+      </w:r>
+      <w:r>
+        <w:t xml:space="preserve"> określani</w:t>
+      </w:r>
+      <w:r>
+        <w:t xml:space="preserve">em </w:t>
+      </w:r>
+      <w:r>
+        <w:t xml:space="preserve">poprawności taggerów lista </w:t>
+      </w:r>
+      <w:r>
+        <w:t>tokenów jest kopiowana, a tag</w:t>
+      </w:r>
+      <w:r>
+        <w:t xml:space="preserve">i ustawiane na domyślne (tagiem </w:t>
+      </w:r>
+      <w:r>
+        <w:t>„</w:t>
+      </w:r>
+      <w:r>
+        <w:t>domyślnym</w:t>
+      </w:r>
+      <w:r>
+        <w:t>”</w:t>
+      </w:r>
+      <w:r>
+        <w:t xml:space="preserve"> jest pusty string – brak taga).</w:t>
+      </w:r>
+    </w:p>
+    <w:p>
+      <w:pPr>
+        <w:pStyle w:val="podroz"/>
+      </w:pPr>
+      <w:bookmarkStart w:id="38" w:name="_Toc393138979"/>
+      <w:r>
+        <w:t>Wyszuki</w:t>
+      </w:r>
+      <w:r>
+        <w:t xml:space="preserve">wanie </w:t>
+      </w:r>
+      <w:r>
+        <w:t>związków frazeologicznych</w:t>
       </w:r>
       <w:bookmarkEnd w:id="38"/>
     </w:p>
-    <w:p>
-      <w:r>
-        <w:t>Dla celów opisanych w podrozdziałach 5.7.4. i 5.7.5 – użycie taggera prawdopodobieństwa i sprawdzani</w:t>
-      </w:r>
-      <w:r>
-        <w:t>e</w:t>
-      </w:r>
-      <w:r>
-        <w:t xml:space="preserve"> poprawności działania taggerów</w:t>
-      </w:r>
-      <w:r>
-        <w:t xml:space="preserve"> - </w:t>
-      </w:r>
-      <w:r>
-        <w:t xml:space="preserve"> w programie można załadować korpus wzorcowo otagowany częściami mowy. </w:t>
-      </w:r>
-      <w:r>
-        <w:t>Plik z korpusem musi posiadać określoną strukturę</w:t>
-      </w:r>
-      <w:r>
-        <w:t>: w</w:t>
-      </w:r>
-      <w:r>
-        <w:t xml:space="preserve"> każdej linii znajduje się osobny </w:t>
-      </w:r>
-      <w:r>
-        <w:t>wyraz</w:t>
-      </w:r>
-      <w:r>
-        <w:t>, po którym następuje jeden ze ściśle określonej listy tagów (lista ta jest dostępna w dodatku X).</w:t>
-      </w:r>
-      <w:r>
-        <w:t xml:space="preserve"> Linia nie spełniająca tego wzorca zostanie pominięta.</w:t>
-      </w:r>
-    </w:p>
-    <w:p>
-      <w:r>
-        <w:t>Wczytany korpus jest przechowywany jako lista par token – tag. Prz</w:t>
-      </w:r>
-      <w:r>
-        <w:t>ed</w:t>
-      </w:r>
-      <w:r>
-        <w:t xml:space="preserve"> określani</w:t>
-      </w:r>
-      <w:r>
-        <w:t xml:space="preserve">em </w:t>
-      </w:r>
-      <w:r>
-        <w:t xml:space="preserve">poprawności taggerów lista </w:t>
-      </w:r>
-      <w:r>
-        <w:t>tokenów jest kopiowana, a tag</w:t>
-      </w:r>
-      <w:r>
-        <w:t xml:space="preserve">i ustawiane na domyślne (tagiem </w:t>
-      </w:r>
-      <w:r>
-        <w:t>„</w:t>
-      </w:r>
-      <w:r>
-        <w:t>domyślnym</w:t>
-      </w:r>
-      <w:r>
-        <w:t>”</w:t>
-      </w:r>
-      <w:r>
-        <w:t xml:space="preserve"> jest pusty string – brak taga).</w:t>
-      </w:r>
-    </w:p>
+    <w:p/>
     <w:p>
       <w:pPr>
         <w:pStyle w:val="podroz"/>
       </w:pPr>
-      <w:bookmarkStart w:id="39" w:name="_Toc393138979"/>
-      <w:r>
-        <w:t>Wyszuki</w:t>
-      </w:r>
-      <w:r>
-        <w:t xml:space="preserve">wanie </w:t>
-      </w:r>
-      <w:r>
-        <w:t>związków frazeologicznych</w:t>
-      </w:r>
+      <w:r>
+        <w:t xml:space="preserve"> </w:t>
+      </w:r>
+      <w:r>
+        <w:t>Kontekst słów</w:t>
+      </w:r>
+    </w:p>
+    <w:p>
+      <w:r>
+        <w:t>Ostatnią zaimplementowaną przeze mnie funkcjonalnością jest parametryzowana wyszukiwarka kontekstu słowa w korpusie.</w:t>
+      </w:r>
+      <w:r>
+        <w:t xml:space="preserve"> Znajduje się ona w ostatniej zakładce zatytułowanej </w:t>
+      </w:r>
+      <w:r>
+        <w:rPr>
+          <w:i/>
+        </w:rPr>
+        <w:t>‘Context’</w:t>
+      </w:r>
+      <w:r>
+        <w:t xml:space="preserve">. </w:t>
+      </w:r>
+    </w:p>
+    <w:p>
+      <w:pPr>
+        <w:jc w:val="center"/>
+      </w:pPr>
+      <w:r>
+        <w:rPr>
+          <w:noProof/>
+        </w:rPr>
+        <w:drawing>
+          <wp:inline distT="0" distB="0" distL="0" distR="0">
+            <wp:extent cx="3362795" cy="1486108"/>
+            <wp:effectExtent l="0" t="0" r="0" b="0"/>
+            <wp:docPr id="9" name="Picture 9"/>
+            <wp:cNvGraphicFramePr>
+              <a:graphicFrameLocks xmlns:a="http://schemas.openxmlformats.org/drawingml/2006/main" noChangeAspect="1"/>
+            </wp:cNvGraphicFramePr>
+            <a:graphic xmlns:a="http://schemas.openxmlformats.org/drawingml/2006/main">
+              <a:graphicData uri="http://schemas.openxmlformats.org/drawingml/2006/picture">
+                <pic:pic xmlns:pic="http://schemas.openxmlformats.org/drawingml/2006/picture">
+                  <pic:nvPicPr>
+                    <pic:cNvPr id="0" name="context.png"/>
+                    <pic:cNvPicPr/>
+                  </pic:nvPicPr>
+                  <pic:blipFill>
+                    <a:blip r:embed="rId19">
+                      <a:extLst>
+                        <a:ext uri="{28A0092B-C50C-407E-A947-70E740481C1C}">
+                          <a14:useLocalDpi xmlns:a14="http://schemas.microsoft.com/office/drawing/2010/main" val="0"/>
+                        </a:ext>
+                      </a:extLst>
+                    </a:blip>
+                    <a:stretch>
+                      <a:fillRect/>
+                    </a:stretch>
+                  </pic:blipFill>
+                  <pic:spPr>
+                    <a:xfrm>
+                      <a:off x="0" y="0"/>
+                      <a:ext cx="3362795" cy="1486108"/>
+                    </a:xfrm>
+                    <a:prstGeom prst="rect">
+                      <a:avLst/>
+                    </a:prstGeom>
+                  </pic:spPr>
+                </pic:pic>
+              </a:graphicData>
+            </a:graphic>
+          </wp:inline>
+        </w:drawing>
+      </w:r>
+    </w:p>
+    <w:p>
+      <w:r>
+        <w:t>Oprócz poszukiwanego słowa</w:t>
+      </w:r>
+      <w:r>
+        <w:t xml:space="preserve"> można także wybrać </w:t>
+      </w:r>
+      <w:r>
+        <w:t xml:space="preserve">liczbę wyników oraz </w:t>
+      </w:r>
+      <w:r>
+        <w:t>długość kontekstu (w słowach, w obie strony</w:t>
+      </w:r>
+      <w:r>
+        <w:t xml:space="preserve"> – szukany wyraz jest w środku kontekstu, zatem całkowita długość kontekstu będzie wynosić 2*n + 1, gdzie n – podana długość kontekstu).</w:t>
+      </w:r>
+    </w:p>
+    <w:p>
+      <w:r>
+        <w:t xml:space="preserve">Lista wyników jest budowana w oparciu o klasę ConcordanceIndex biblioteki NLTK. </w:t>
+      </w:r>
+      <w:r>
+        <w:t>Podczas pierwszego użycia wyszukiwarki kontekstu dla aktywnego korpusu</w:t>
+      </w:r>
+      <w:r>
+        <w:t xml:space="preserve"> sporządzany jest indeks wszystkich </w:t>
+      </w:r>
+      <w:r>
+        <w:rPr>
+          <w:highlight w:val="yellow"/>
+        </w:rPr>
+        <w:t>wyrazów</w:t>
+      </w:r>
+      <w:r>
+        <w:rPr>
+          <w:highlight w:val="yellow"/>
+        </w:rPr>
+        <w:t xml:space="preserve"> (wywoływany jest konstruktor </w:t>
+      </w:r>
+      <w:r>
+        <w:rPr>
+          <w:highlight w:val="yellow"/>
+        </w:rPr>
+        <w:lastRenderedPageBreak/>
+        <w:t>wspomnianej klasy, biorący jako parametr listę wyodrębnionych tokenów korpusu</w:t>
+      </w:r>
+      <w:r>
+        <w:rPr>
+          <w:highlight w:val="yellow"/>
+        </w:rPr>
+        <w:t>)</w:t>
+      </w:r>
+      <w:r>
+        <w:rPr>
+          <w:highlight w:val="yellow"/>
+        </w:rPr>
+        <w:t>,</w:t>
+      </w:r>
+      <w:r>
+        <w:t xml:space="preserve"> </w:t>
+      </w:r>
+      <w:r>
+        <w:rPr>
+          <w:color w:val="FF0000"/>
+        </w:rPr>
+        <w:t>wspomnieć o lambdzie zamieniającej na małe litery</w:t>
+      </w:r>
+    </w:p>
+    <w:p/>
+    <w:p>
+      <w:r>
+        <w:t xml:space="preserve"> a utworz</w:t>
+      </w:r>
+      <w:r>
+        <w:t>ony obiekt jest zapisywany dla dalszych wyszukiwań, jako pole składowe Modelu</w:t>
+      </w:r>
+      <w:r>
+        <w:t xml:space="preserve">). </w:t>
+      </w:r>
+      <w:r>
+        <w:t xml:space="preserve"> </w:t>
+      </w:r>
+      <w:r>
+        <w:t xml:space="preserve">Na istniejącym indeksie wywoływana jest metoda </w:t>
+      </w:r>
+      <w:r>
+        <w:rPr>
+          <w:i/>
+        </w:rPr>
+        <w:t>offsets</w:t>
+      </w:r>
+      <w:r>
+        <w:rPr>
+          <w:i/>
+        </w:rPr>
+        <w:t xml:space="preserve">, </w:t>
+      </w:r>
+      <w:r>
+        <w:t>przyjmują</w:t>
+      </w:r>
+      <w:r>
+        <w:t>ca j</w:t>
+      </w:r>
+      <w:r>
+        <w:t>ako parametr poszukiwany token i</w:t>
+      </w:r>
+      <w:r>
+        <w:t xml:space="preserve"> zwraca</w:t>
+      </w:r>
+      <w:r>
+        <w:t>jąca</w:t>
+      </w:r>
+      <w:r>
+        <w:t xml:space="preserve"> listę pozycji, na których znajduje się</w:t>
+      </w:r>
+      <w:r>
+        <w:t xml:space="preserve"> token. </w:t>
+      </w:r>
+      <w:r>
+        <w:t>Bazując na liście wyników, do poszukiwanego wyrazu doklejana jest odpowiednia ilość wyrazów sąsiednich. W ten sposób powstaje lista kontekstów, która zostaje wyświetlona w osobnym oknie. Dla czytelności, szukany wyraz jest pisany dużymi literami.</w:t>
+      </w:r>
+      <w:bookmarkStart w:id="39" w:name="_GoBack"/>
       <w:bookmarkEnd w:id="39"/>
     </w:p>
-    <w:p/>
-    <w:p>
-      <w:pPr>
-        <w:pStyle w:val="podroz"/>
-      </w:pPr>
-      <w:r>
-        <w:t xml:space="preserve"> </w:t>
-      </w:r>
-      <w:bookmarkStart w:id="40" w:name="_Toc393138980"/>
-      <w:r>
-        <w:t>Analiza kontekstu słów</w:t>
-      </w:r>
-      <w:bookmarkEnd w:id="40"/>
-    </w:p>
-    <w:p/>
-    <w:p/>
     <w:p>
       <w:pPr>
         <w:pStyle w:val="roz"/>
       </w:pPr>
-      <w:bookmarkStart w:id="41" w:name="_Toc393138981"/>
+      <w:bookmarkStart w:id="40" w:name="_Toc393138981"/>
       <w:r>
         <w:lastRenderedPageBreak/>
         <w:t>Dodatek X</w:t>
       </w:r>
-      <w:bookmarkEnd w:id="41"/>
-    </w:p>
-    <w:p>
-      <w:bookmarkStart w:id="42" w:name="_GoBack"/>
+      <w:bookmarkEnd w:id="40"/>
+    </w:p>
+    <w:p>
       <w:r>
         <w:t>Tagset:</w:t>
       </w:r>
@@ -10166,7 +10253,6 @@
         <w:t>, PRONVERB – czasownik z zaimkiem osobowym</w:t>
       </w:r>
     </w:p>
-    <w:bookmarkEnd w:id="42"/>
     <w:p/>
     <w:sectPr>
       <w:type w:val="continuous"/>
@@ -11960,6 +12046,7 @@
   <w:style w:type="character" w:default="1" w:styleId="DefaultParagraphFont">
     <w:name w:val="Default Paragraph Font"/>
     <w:uiPriority w:val="1"/>
+    <w:semiHidden/>
     <w:unhideWhenUsed/>
   </w:style>
   <w:style w:type="table" w:default="1" w:styleId="TableNormal">
@@ -12578,6 +12665,7 @@
   <w:style w:type="character" w:default="1" w:styleId="DefaultParagraphFont">
     <w:name w:val="Default Paragraph Font"/>
     <w:uiPriority w:val="1"/>
+    <w:semiHidden/>
     <w:unhideWhenUsed/>
   </w:style>
   <w:style w:type="table" w:default="1" w:styleId="TableNormal">
@@ -13288,7 +13376,7 @@
 </file>
 
 <file path=customXml/itemProps1.xml><?xml version="1.0" encoding="utf-8"?>
-<ds:datastoreItem xmlns:ds="http://schemas.openxmlformats.org/officeDocument/2006/customXml" ds:itemID="{6FBA616D-3257-4123-8D3B-6E77A86E914B}">
+<ds:datastoreItem xmlns:ds="http://schemas.openxmlformats.org/officeDocument/2006/customXml" ds:itemID="{C733A5FE-C90E-45A8-B983-BA5B09D9C7B0}">
   <ds:schemaRefs>
     <ds:schemaRef ds:uri="http://schemas.openxmlformats.org/officeDocument/2006/bibliography"/>
   </ds:schemaRefs>

</xml_diff>

<commit_message>
kolokacje - opis implementacji
</commit_message>
<xml_diff>
--- a/mgr.docx
+++ b/mgr.docx
@@ -17179,10 +17179,25 @@
         <w:t>:</w:t>
       </w:r>
       <w:r>
-        <w:t xml:space="preserve"> wyrazów i bigramów, potrzebne do zastosowania metod oceniających bigramy. Ja zdecydowałam się jednak </w:t>
-      </w:r>
-      <w:r>
-        <w:t xml:space="preserve">ręcznie przygotować te rozkłady, ponieważ </w:t>
+        <w:t xml:space="preserve"> wyrazów i bigramów, potrzebne do zastosowania metod oceniających bigramy. Ja zdecydowałam się </w:t>
+      </w:r>
+      <w:r>
+        <w:t>na ręczne przygotowanie</w:t>
+      </w:r>
+      <w:r>
+        <w:t xml:space="preserve"> t</w:t>
+      </w:r>
+      <w:r>
+        <w:t>ych</w:t>
+      </w:r>
+      <w:r>
+        <w:t xml:space="preserve"> rozkład</w:t>
+      </w:r>
+      <w:r>
+        <w:t>ów</w:t>
+      </w:r>
+      <w:r>
+        <w:t xml:space="preserve">, ponieważ </w:t>
       </w:r>
       <w:r>
         <w:t>mogę przy tym wykorzystać</w:t>
@@ -17210,14 +17225,353 @@
       </w:r>
     </w:p>
     <w:p>
+      <w:r>
+        <w:t xml:space="preserve">Użytkownik </w:t>
+      </w:r>
+      <w:r>
+        <w:t xml:space="preserve">ma wpływ na tworzenie rozkładów poprzez podanie </w:t>
+      </w:r>
+      <w:r>
+        <w:t>wielkoś</w:t>
+      </w:r>
+      <w:r>
+        <w:t>ci</w:t>
+      </w:r>
+      <w:r>
+        <w:t xml:space="preserve"> </w:t>
+      </w:r>
+      <w:r>
+        <w:t xml:space="preserve">maksymalnej odległości między wyrazami tworzącymi bigram, </w:t>
+      </w:r>
+      <w:r>
+        <w:t>minimaln</w:t>
+      </w:r>
+      <w:r>
+        <w:t>ej</w:t>
+      </w:r>
+      <w:r>
+        <w:t xml:space="preserve"> </w:t>
+      </w:r>
+      <w:r>
+        <w:t>wymaganej</w:t>
+      </w:r>
+      <w:r>
+        <w:t xml:space="preserve"> częstotliwoś</w:t>
+      </w:r>
+      <w:r>
+        <w:t>ci</w:t>
+      </w:r>
+      <w:r>
+        <w:t xml:space="preserve"> </w:t>
+      </w:r>
+      <w:r>
+        <w:t xml:space="preserve">występowania bigramów </w:t>
+      </w:r>
+      <w:r>
+        <w:t>i opcjonalnie</w:t>
+      </w:r>
+      <w:r>
+        <w:t xml:space="preserve"> list</w:t>
+      </w:r>
+      <w:r>
+        <w:t>y</w:t>
+      </w:r>
+      <w:r>
+        <w:t xml:space="preserve"> ign</w:t>
+      </w:r>
+      <w:r>
+        <w:t>orowanych słów. Mo</w:t>
+      </w:r>
+      <w:r>
+        <w:t>że</w:t>
+      </w:r>
+      <w:r>
+        <w:t xml:space="preserve"> również zaznaczyć opcję wyszukiwania tylko bigramów zawierających konkretny wyraz.</w:t>
+      </w:r>
+    </w:p>
+    <w:p>
+      <w:r>
+        <w:lastRenderedPageBreak/>
+        <w:t xml:space="preserve">Wybranie dużej maksymalnej odległości między wyrazami może wiązać się z bardzo dużą złożonością obliczeniową, ale pozwala na wykrycie kolokacji, które są oddzielone zmienną liczbą wyrazów. </w:t>
+      </w:r>
+      <w:r>
+        <w:t xml:space="preserve">Przykładowo, kolokacja  </w:t>
+      </w:r>
+      <w:r>
+        <w:rPr>
+          <w:i/>
+        </w:rPr>
+        <w:t>risolvere problema</w:t>
+      </w:r>
+      <w:r>
+        <w:t xml:space="preserve">  (rozwiązać problem)  może występować w następujących wariantach:</w:t>
+      </w:r>
+    </w:p>
+    <w:p>
+      <w:pPr>
+        <w:rPr>
+          <w:i/>
+        </w:rPr>
+      </w:pPr>
+      <w:r>
+        <w:rPr>
+          <w:b/>
+          <w:i/>
+        </w:rPr>
+        <w:t>risolvere</w:t>
+      </w:r>
+      <w:r>
+        <w:rPr>
+          <w:i/>
+        </w:rPr>
+        <w:t xml:space="preserve"> il </w:t>
+      </w:r>
+      <w:r>
+        <w:rPr>
+          <w:b/>
+          <w:i/>
+        </w:rPr>
+        <w:t>problema</w:t>
+      </w:r>
+    </w:p>
+    <w:p>
+      <w:pPr>
+        <w:rPr>
+          <w:i/>
+        </w:rPr>
+      </w:pPr>
+      <w:r>
+        <w:rPr>
+          <w:b/>
+          <w:i/>
+        </w:rPr>
+        <w:t>risolvere</w:t>
+      </w:r>
+      <w:r>
+        <w:rPr>
+          <w:i/>
+        </w:rPr>
+        <w:t xml:space="preserve"> in qualche modo il </w:t>
+      </w:r>
+      <w:r>
+        <w:rPr>
+          <w:b/>
+          <w:i/>
+        </w:rPr>
+        <w:t>problema</w:t>
+      </w:r>
+    </w:p>
+    <w:p>
+      <w:pPr>
+        <w:rPr>
+          <w:i/>
+        </w:rPr>
+      </w:pPr>
+      <w:r>
+        <w:rPr>
+          <w:b/>
+          <w:i/>
+        </w:rPr>
+        <w:t>risolvere</w:t>
+      </w:r>
+      <w:r>
+        <w:rPr>
+          <w:i/>
+        </w:rPr>
+        <w:t xml:space="preserve"> insieme un </w:t>
+      </w:r>
+      <w:r>
+        <w:rPr>
+          <w:b/>
+          <w:i/>
+        </w:rPr>
+        <w:t>problema</w:t>
+      </w:r>
+    </w:p>
+    <w:p>
+      <w:pPr>
+        <w:rPr>
+          <w:i/>
+        </w:rPr>
+      </w:pPr>
+      <w:r>
+        <w:rPr>
+          <w:b/>
+          <w:i/>
+        </w:rPr>
+        <w:t>risolvere</w:t>
+      </w:r>
+      <w:r>
+        <w:rPr>
+          <w:i/>
+        </w:rPr>
+        <w:t xml:space="preserve"> con un suo amico un </w:t>
+      </w:r>
+      <w:r>
+        <w:rPr>
+          <w:b/>
+          <w:i/>
+        </w:rPr>
+        <w:t>problema</w:t>
+      </w:r>
+    </w:p>
+    <w:p>
+      <w:r>
+        <w:t>Jak widać, słowa te mogą występować w dowolnej odległości od siebie, stanowią one jednak utartą kolokację wyrazową.</w:t>
+      </w:r>
+    </w:p>
+    <w:p>
+      <w:r>
+        <w:t xml:space="preserve">Ustawienie minimalnej częstotliwości występowania bigramów na wartość równą 1 powoduje, że niektóre testy stają się niemiarodajne </w:t>
+      </w:r>
+      <w:r>
+        <w:t>–</w:t>
+      </w:r>
+      <w:r>
+        <w:t xml:space="preserve"> </w:t>
+      </w:r>
+      <w:r>
+        <w:t xml:space="preserve">przypisują </w:t>
+      </w:r>
+      <w:r>
+        <w:t>najwyższe oceny bigramom występującym tylko raz</w:t>
+      </w:r>
+      <w:r>
+        <w:t>, przez co wyniki są zaburzone.</w:t>
+      </w:r>
+      <w:r>
+        <w:t xml:space="preserve"> Domyś</w:t>
+      </w:r>
+      <w:r>
+        <w:t xml:space="preserve">lnie wartość jest </w:t>
+      </w:r>
       <w:bookmarkStart w:id="49" w:name="_GoBack"/>
       <w:bookmarkEnd w:id="49"/>
-    </w:p>
-    <w:p/>
-    <w:p/>
-    <w:p>
+      <w:r>
+        <w:t xml:space="preserve">ustawiona na </w:t>
+      </w:r>
+      <w:r>
+        <w:t>3.</w:t>
+      </w:r>
+    </w:p>
+    <w:p>
+      <w:pPr>
+        <w:pStyle w:val="podpodroz"/>
+      </w:pPr>
+      <w:r>
+        <w:t>Ocena bigramów korpusu</w:t>
+      </w:r>
+    </w:p>
+    <w:p>
+      <w:r>
+        <w:t>Użytkownik może wybrać jedną z 10 metod oceniania bigramów</w:t>
+      </w:r>
+      <w:r>
+        <w:t xml:space="preserve"> oraz liczbę kolokacji</w:t>
+      </w:r>
+      <w:r>
+        <w:t xml:space="preserve"> do wyświetlenia</w:t>
+      </w:r>
+      <w:r>
+        <w:t xml:space="preserve">. Po kliknięciu przycisku </w:t>
+      </w:r>
+      <w:r>
+        <w:t>‘</w:t>
+      </w:r>
+      <w:r>
+        <w:rPr>
+          <w:i/>
+        </w:rPr>
+        <w:t>Find Collocations’</w:t>
+      </w:r>
       <w:r>
         <w:t xml:space="preserve"> </w:t>
+      </w:r>
+      <w:r>
+        <w:t xml:space="preserve">następuje przygotowanie bigramów i </w:t>
+      </w:r>
+      <w:r>
+        <w:t>zapis</w:t>
+      </w:r>
+      <w:r>
+        <w:t xml:space="preserve"> </w:t>
+      </w:r>
+      <w:r>
+        <w:t>podanej liczby kolokacji</w:t>
+      </w:r>
+      <w:r>
+        <w:t xml:space="preserve"> </w:t>
+      </w:r>
+      <w:r>
+        <w:t>do pola</w:t>
+      </w:r>
+      <w:r>
+        <w:t xml:space="preserve"> składowe</w:t>
+      </w:r>
+      <w:r>
+        <w:t>go</w:t>
+      </w:r>
+      <w:r>
+        <w:t xml:space="preserve"> modelu</w:t>
+      </w:r>
+      <w:r>
+        <w:t>.</w:t>
+      </w:r>
+      <w:r>
+        <w:t xml:space="preserve"> Przy </w:t>
+      </w:r>
+      <w:r>
+        <w:t>kolejnych</w:t>
+      </w:r>
+      <w:r>
+        <w:t xml:space="preserve"> wywołaniach, w </w:t>
+      </w:r>
+      <w:r>
+        <w:t>przypadku</w:t>
+      </w:r>
+      <w:r>
+        <w:t xml:space="preserve">, gdy zmienił się jeden z parametrów: wielkość okna, minimalna częstotliwość występowania, lista ignorowanych słów lub </w:t>
+      </w:r>
+      <w:r>
+        <w:t>opcja wyszukiwania</w:t>
+      </w:r>
+      <w:r>
+        <w:t xml:space="preserve"> bigramów z podanym wyrazem, rozkład bigramów jest sporządzany od nowa. W przeciwnym razie </w:t>
+      </w:r>
+      <w:r>
+        <w:t>rozkład jest aktualny i można zastosować metodę oceniania.</w:t>
+      </w:r>
+    </w:p>
+    <w:p>
+      <w:r>
+        <w:t xml:space="preserve">By poznać wynik wyszukiwań, należy kliknąć przycisk </w:t>
+      </w:r>
+      <w:r>
+        <w:rPr>
+          <w:i/>
+        </w:rPr>
+        <w:t>‘Show’</w:t>
+      </w:r>
+      <w:r>
+        <w:rPr>
+          <w:i/>
+        </w:rPr>
+        <w:t xml:space="preserve"> – </w:t>
+      </w:r>
+      <w:r>
+        <w:t xml:space="preserve">pojawia się okienko dialogowe z tabelą zawierającą bigramy posortowane wg </w:t>
+      </w:r>
+      <w:r>
+        <w:t xml:space="preserve">uzyskanego </w:t>
+      </w:r>
+      <w:r>
+        <w:t>wyniku. W drugiej kolumnie znajduje się punktacja</w:t>
+      </w:r>
+      <w:r>
+        <w:t xml:space="preserve"> przyznana przez wybraną metodę</w:t>
+      </w:r>
+      <w:r>
+        <w:t>, a w trzeciej – liczba wystąpień bigramu w korpusie.</w:t>
       </w:r>
     </w:p>
     <w:p>
@@ -21101,7 +21455,7 @@
 </file>
 
 <file path=customXml/itemProps1.xml><?xml version="1.0" encoding="utf-8"?>
-<ds:datastoreItem xmlns:ds="http://schemas.openxmlformats.org/officeDocument/2006/customXml" ds:itemID="{2201CFC1-EB19-49F1-B243-2AE80B7C837D}">
+<ds:datastoreItem xmlns:ds="http://schemas.openxmlformats.org/officeDocument/2006/customXml" ds:itemID="{08A689C9-9B65-4F94-8962-F636B18E5615}">
   <ds:schemaRefs>
     <ds:schemaRef ds:uri="http://schemas.openxmlformats.org/officeDocument/2006/bibliography"/>
   </ds:schemaRefs>

</xml_diff>

<commit_message>
zmiana glownego okna i przechowywania otagowanych tokenow
</commit_message>
<xml_diff>
--- a/mgr.docx
+++ b/mgr.docx
@@ -16420,19 +16420,22 @@
         <w:t xml:space="preserve"> oraz dwóch </w:t>
       </w:r>
       <w:r>
-        <w:t xml:space="preserve">okien podglądu (do wyświetlania </w:t>
+        <w:t>okien podglądu (do wyświetlania</w:t>
+      </w:r>
+      <w:r>
+        <w:t xml:space="preserve"> nieprzetworzonego</w:t>
+      </w:r>
+      <w:r>
+        <w:t xml:space="preserve"> </w:t>
       </w:r>
       <w:r>
         <w:t xml:space="preserve">tekstu </w:t>
       </w:r>
       <w:r>
-        <w:t xml:space="preserve">korpusu i </w:t>
-      </w:r>
-      <w:r>
-        <w:t xml:space="preserve">bieżących </w:t>
-      </w:r>
-      <w:r>
-        <w:t>wyników jego przetwarzania).</w:t>
+        <w:t>korpusu oraz tekstu podzielonego na tokeny</w:t>
+      </w:r>
+      <w:r>
+        <w:t>).</w:t>
       </w:r>
       <w:r>
         <w:t xml:space="preserve"> Interfejs podzielony </w:t>
@@ -16444,19 +16447,19 @@
         <w:t xml:space="preserve"> na </w:t>
       </w:r>
       <w:r>
-        <w:t>cztery</w:t>
+        <w:t>pięć</w:t>
       </w:r>
       <w:r>
         <w:t xml:space="preserve"> zakład</w:t>
       </w:r>
       <w:r>
-        <w:t>ki</w:t>
+        <w:t>ek</w:t>
       </w:r>
       <w:r>
         <w:t xml:space="preserve"> odpowiadając</w:t>
       </w:r>
       <w:r>
-        <w:t>e</w:t>
+        <w:t>ych</w:t>
       </w:r>
       <w:r>
         <w:t xml:space="preserve"> różnym zagadnieniom z zakresu analizy statystycznej języka: </w:t>
@@ -16471,6 +16474,9 @@
         </w:numPr>
       </w:pPr>
       <w:r>
+        <w:rPr>
+          <w:i/>
+        </w:rPr>
         <w:t>Frequency</w:t>
       </w:r>
       <w:r>
@@ -16486,7 +16492,19 @@
         </w:numPr>
       </w:pPr>
       <w:r>
-        <w:t>Custom Search – umożliwia wyszukiwanie kontekstu o dowolnej długości dla podanego słowa oraz słów spełniających dane wyrażenie regularne;</w:t>
+        <w:rPr>
+          <w:i/>
+        </w:rPr>
+        <w:t>Patterns</w:t>
+      </w:r>
+      <w:r>
+        <w:t xml:space="preserve"> – umożliwia wyszukiwani</w:t>
+      </w:r>
+      <w:r>
+        <w:t>a oparte na wzorcach i wyrażeniach regularnych, m. in. słowa pochodzenia obcego</w:t>
+      </w:r>
+      <w:r>
+        <w:t>;</w:t>
       </w:r>
     </w:p>
     <w:p>
@@ -16498,8 +16516,14 @@
         </w:numPr>
       </w:pPr>
       <w:r>
+        <w:rPr>
+          <w:i/>
+        </w:rPr>
         <w:lastRenderedPageBreak/>
-        <w:t xml:space="preserve">POS tagging </w:t>
+        <w:t>POS tagging</w:t>
+      </w:r>
+      <w:r>
+        <w:t xml:space="preserve"> </w:t>
       </w:r>
       <w:r>
         <w:t xml:space="preserve">– </w:t>
@@ -16517,19 +16541,52 @@
         </w:numPr>
       </w:pPr>
       <w:r>
+        <w:rPr>
+          <w:i/>
+        </w:rPr>
         <w:t>Collocations</w:t>
       </w:r>
       <w:r>
         <w:t xml:space="preserve"> – </w:t>
       </w:r>
       <w:r>
-        <w:t>umożliwia wyszukiwanie związków frazeologicznych za pomocą 6 r</w:t>
-      </w:r>
-      <w:r>
-        <w:t xml:space="preserve">óżnych testów statystycznych, z możliwym </w:t>
-      </w:r>
-      <w:r>
-        <w:t>uwzględnieniem określonych w poprzedniej zakładce części mowy.</w:t>
+        <w:t xml:space="preserve">umożliwia wyszukiwanie związków frazeologicznych za pomocą </w:t>
+      </w:r>
+      <w:r>
+        <w:t>10</w:t>
+      </w:r>
+      <w:r>
+        <w:t xml:space="preserve"> r</w:t>
+      </w:r>
+      <w:r>
+        <w:t>óżnych testów statystycznych;</w:t>
+      </w:r>
+    </w:p>
+    <w:p>
+      <w:pPr>
+        <w:pStyle w:val="ListParagraph"/>
+        <w:numPr>
+          <w:ilvl w:val="0"/>
+          <w:numId w:val="16"/>
+        </w:numPr>
+        <w:rPr>
+          <w:i/>
+        </w:rPr>
+      </w:pPr>
+      <w:r>
+        <w:rPr>
+          <w:i/>
+        </w:rPr>
+        <w:t>Context</w:t>
+      </w:r>
+      <w:r>
+        <w:rPr>
+          <w:i/>
+        </w:rPr>
+        <w:t xml:space="preserve"> </w:t>
+      </w:r>
+      <w:r>
+        <w:t>– zakładka ta zawiera wyszukiwarkę kontekstu dla podanego słowa.</w:t>
       </w:r>
     </w:p>
     <w:p>
@@ -16541,10 +16598,10 @@
           <w:noProof/>
         </w:rPr>
         <w:drawing>
-          <wp:inline distT="0" distB="0" distL="0" distR="0" wp14:anchorId="7EE166E6" wp14:editId="2835822A">
-            <wp:extent cx="4804012" cy="2690587"/>
+          <wp:inline distT="0" distB="0" distL="0" distR="0">
+            <wp:extent cx="5399405" cy="3150235"/>
             <wp:effectExtent l="0" t="0" r="0" b="0"/>
-            <wp:docPr id="4" name="Picture 4" descr="D:\Studia\MGR\workspace\SAIL\all.png"/>
+            <wp:docPr id="11" name="Picture 11"/>
             <wp:cNvGraphicFramePr>
               <a:graphicFrameLocks xmlns:a="http://schemas.openxmlformats.org/drawingml/2006/main" noChangeAspect="1"/>
             </wp:cNvGraphicFramePr>
@@ -16552,10 +16609,8 @@
               <a:graphicData uri="http://schemas.openxmlformats.org/drawingml/2006/picture">
                 <pic:pic xmlns:pic="http://schemas.openxmlformats.org/drawingml/2006/picture">
                   <pic:nvPicPr>
-                    <pic:cNvPr id="0" name="Picture 1" descr="D:\Studia\MGR\workspace\SAIL\all.png"/>
-                    <pic:cNvPicPr>
-                      <a:picLocks noChangeAspect="1" noChangeArrowheads="1"/>
-                    </pic:cNvPicPr>
+                    <pic:cNvPr id="0" name="all.png"/>
+                    <pic:cNvPicPr/>
                   </pic:nvPicPr>
                   <pic:blipFill>
                     <a:blip r:embed="rId11">
@@ -16565,23 +16620,18 @@
                         </a:ext>
                       </a:extLst>
                     </a:blip>
-                    <a:srcRect/>
                     <a:stretch>
                       <a:fillRect/>
                     </a:stretch>
                   </pic:blipFill>
-                  <pic:spPr bwMode="auto">
+                  <pic:spPr>
                     <a:xfrm>
                       <a:off x="0" y="0"/>
-                      <a:ext cx="4798925" cy="2687738"/>
+                      <a:ext cx="5399405" cy="3150235"/>
                     </a:xfrm>
                     <a:prstGeom prst="rect">
                       <a:avLst/>
                     </a:prstGeom>
-                    <a:noFill/>
-                    <a:ln>
-                      <a:noFill/>
-                    </a:ln>
                   </pic:spPr>
                 </pic:pic>
               </a:graphicData>
@@ -16711,6 +16761,7 @@
       </w:pPr>
       <w:bookmarkStart w:id="38" w:name="_Toc393822118"/>
       <w:r>
+        <w:lastRenderedPageBreak/>
         <w:t xml:space="preserve">Rysunek </w:t>
       </w:r>
       <w:r>
@@ -16747,7 +16798,6 @@
     </w:p>
     <w:p>
       <w:r>
-        <w:lastRenderedPageBreak/>
         <w:t>Model to klasa zawierająca całą logikę aplikacji. Przechowuje wczytany korpus</w:t>
       </w:r>
       <w:r>
@@ -16757,7 +16807,13 @@
         <w:t xml:space="preserve">rozmaite </w:t>
       </w:r>
       <w:r>
-        <w:t xml:space="preserve">dane potrzebne do przetwarzania tekstu (np. reguły wyrażeń regularnych) </w:t>
+        <w:t xml:space="preserve">dane potrzebne do przetwarzania tekstu (np. reguły </w:t>
+      </w:r>
+      <w:r>
+        <w:t>określania części mowy</w:t>
+      </w:r>
+      <w:r>
+        <w:t xml:space="preserve">) </w:t>
       </w:r>
       <w:r>
         <w:t xml:space="preserve">oraz wyniki bieżących wyszukiwań. </w:t>
@@ -17022,19 +17078,43 @@
         <w:t xml:space="preserve"> Podczas każdego wywołania metody ładowania pliku są przep</w:t>
       </w:r>
       <w:r>
-        <w:t xml:space="preserve">rowadzane procedury opisane w podpunktach </w:t>
-      </w:r>
-      <w:r>
-        <w:t>5.3.</w:t>
-      </w:r>
-      <w:r>
-        <w:t>1</w:t>
-      </w:r>
-      <w:r>
-        <w:t xml:space="preserve"> – 5.3.</w:t>
-      </w:r>
-      <w:r>
-        <w:t>4</w:t>
+        <w:t>rowadzane procedury opisane w podpunktach</w:t>
+      </w:r>
+      <w:r>
+        <w:t xml:space="preserve"> </w:t>
+      </w:r>
+      <w:r>
+        <w:fldChar w:fldCharType="begin"/>
+      </w:r>
+      <w:r>
+        <w:instrText xml:space="preserve"> REF _Ref393827012 \r \h </w:instrText>
+      </w:r>
+      <w:r>
+        <w:fldChar w:fldCharType="separate"/>
+      </w:r>
+      <w:r>
+        <w:t>5.4.1</w:t>
+      </w:r>
+      <w:r>
+        <w:fldChar w:fldCharType="end"/>
+      </w:r>
+      <w:r>
+        <w:t xml:space="preserve"> - </w:t>
+      </w:r>
+      <w:r>
+        <w:fldChar w:fldCharType="begin"/>
+      </w:r>
+      <w:r>
+        <w:instrText xml:space="preserve"> REF _Ref393827026 \r \h </w:instrText>
+      </w:r>
+      <w:r>
+        <w:fldChar w:fldCharType="separate"/>
+      </w:r>
+      <w:r>
+        <w:t>5.4.4</w:t>
+      </w:r>
+      <w:r>
+        <w:fldChar w:fldCharType="end"/>
       </w:r>
       <w:r>
         <w:t xml:space="preserve">, które mają na celu </w:t>
@@ -17057,6 +17137,7 @@
         <w:pStyle w:val="podpodroz"/>
       </w:pPr>
       <w:bookmarkStart w:id="40" w:name="_Toc393743438"/>
+      <w:bookmarkStart w:id="41" w:name="_Ref393827012"/>
       <w:r>
         <w:lastRenderedPageBreak/>
         <w:t>Rozpoznanie kodowania</w:t>
@@ -17065,6 +17146,7 @@
         <w:t xml:space="preserve"> znaków</w:t>
       </w:r>
       <w:bookmarkEnd w:id="40"/>
+      <w:bookmarkEnd w:id="41"/>
     </w:p>
     <w:p>
       <w:r>
@@ -17129,11 +17211,11 @@
       <w:pPr>
         <w:pStyle w:val="podpodroz"/>
       </w:pPr>
-      <w:bookmarkStart w:id="41" w:name="_Toc393743439"/>
+      <w:bookmarkStart w:id="42" w:name="_Toc393743439"/>
       <w:r>
         <w:t>Obliczenie średniej długości wyrazów i zdań</w:t>
       </w:r>
-      <w:bookmarkEnd w:id="41"/>
+      <w:bookmarkEnd w:id="42"/>
     </w:p>
     <w:p>
       <w:r>
@@ -17152,16 +17234,10 @@
         <w:t>o</w:t>
       </w:r>
       <w:r>
-        <w:t xml:space="preserve">myślnie tokenizer ten traktuje kropki, wykrzykniki i pytajniki jako koniec zdania. Można go skonfigurować, dostarczając listę skrótów (ciągów znaków, po których kropka nie oznacza końca zdania). Lista użytych skrótów znajduje się w </w:t>
-      </w:r>
-      <w:r>
-        <w:t>załączniku</w:t>
-      </w:r>
-      <w:r>
-        <w:t xml:space="preserve"> A.</w:t>
-      </w:r>
-      <w:r>
-        <w:t xml:space="preserve"> Wynikiem działania tokenizera jest lista stringów wraz ze wszystkimi znakami specjalnymi (białe znaki i inne znaki specjalne).</w:t>
+        <w:t xml:space="preserve">myślnie tokenizer ten traktuje kropki, wykrzykniki i pytajniki jako koniec zdania. Można go skonfigurować, dostarczając listę skrótów (ciągów znaków, po których kropka nie oznacza końca zdania). </w:t>
+      </w:r>
+      <w:r>
+        <w:t>Wynikiem działania tokenizera jest lista stringów wraz ze wszystkimi znakami specjalnymi (białe znaki i inne znaki specjalne).</w:t>
       </w:r>
     </w:p>
     <w:p>
@@ -17185,11 +17261,11 @@
       <w:pPr>
         <w:pStyle w:val="podpodroz"/>
       </w:pPr>
-      <w:bookmarkStart w:id="42" w:name="_Toc393743440"/>
+      <w:bookmarkStart w:id="43" w:name="_Toc393743440"/>
       <w:r>
         <w:t>Sporządzenie rozkładu częstotliwości wyrazów</w:t>
       </w:r>
-      <w:bookmarkEnd w:id="42"/>
+      <w:bookmarkEnd w:id="43"/>
     </w:p>
     <w:p>
       <w:r>
@@ -17277,12 +17353,14 @@
       <w:pPr>
         <w:pStyle w:val="podpodroz"/>
       </w:pPr>
-      <w:bookmarkStart w:id="43" w:name="_Toc393743441"/>
+      <w:bookmarkStart w:id="44" w:name="_Toc393743441"/>
+      <w:bookmarkStart w:id="45" w:name="_Ref393827026"/>
       <w:r>
         <w:lastRenderedPageBreak/>
         <w:t>Tokenizacja</w:t>
       </w:r>
-      <w:bookmarkEnd w:id="43"/>
+      <w:bookmarkEnd w:id="44"/>
+      <w:bookmarkEnd w:id="45"/>
     </w:p>
     <w:p>
       <w:r>
@@ -17292,7 +17370,13 @@
         <w:t xml:space="preserve"> można utworzyć listę tokenów. Tokenem może być wyraz (ciąg liter)</w:t>
       </w:r>
       <w:r>
-        <w:t xml:space="preserve">, ciąg cyfr, a także </w:t>
+        <w:t xml:space="preserve">, ciąg </w:t>
+      </w:r>
+      <w:r>
+        <w:t xml:space="preserve">liter i </w:t>
+      </w:r>
+      <w:r>
+        <w:t xml:space="preserve">cyfr, a także </w:t>
       </w:r>
       <w:r>
         <w:t>dowolny inny znak</w:t>
@@ -17353,7 +17437,7 @@
       <w:r>
         <w:t xml:space="preserve"> </w:t>
       </w:r>
-      <w:bookmarkStart w:id="44" w:name="_Toc393743442"/>
+      <w:bookmarkStart w:id="46" w:name="_Toc393743442"/>
       <w:r>
         <w:t xml:space="preserve">Analiza </w:t>
       </w:r>
@@ -17363,51 +17447,58 @@
       <w:r>
         <w:t xml:space="preserve"> związanych z częstotliwością występowania wyrazów.</w:t>
       </w:r>
-      <w:bookmarkEnd w:id="44"/>
+      <w:bookmarkEnd w:id="46"/>
     </w:p>
     <w:p>
       <w:r>
         <w:t xml:space="preserve">Pierwsza zakładka, zatytułowana </w:t>
       </w:r>
-      <w:bookmarkStart w:id="45" w:name="_GoBack"/>
       <w:r>
         <w:rPr>
           <w:i/>
         </w:rPr>
-        <w:t>‘Frequency’</w:t>
+        <w:t>„</w:t>
+      </w:r>
+      <w:r>
+        <w:rPr>
+          <w:i/>
+        </w:rPr>
+        <w:t>Frequency</w:t>
+      </w:r>
+      <w:r>
+        <w:rPr>
+          <w:i/>
+        </w:rPr>
+        <w:t xml:space="preserve">” </w:t>
+      </w:r>
+      <w:r>
+        <w:t>(częstotliwość)</w:t>
+      </w:r>
+      <w:r>
+        <w:t>,</w:t>
+      </w:r>
+      <w:r>
+        <w:t xml:space="preserve"> zawiera narzędzia pozwalające na badanie częstotliwości wyrazów i innych powiązanych zjawisk. Jej zawartość została podzielona na grupy omówione w kolejnych podrozdziałach.</w:t>
+      </w:r>
+    </w:p>
+    <w:p>
+      <w:pPr>
+        <w:pStyle w:val="podpodroz"/>
+      </w:pPr>
+      <w:bookmarkStart w:id="47" w:name="_Toc393743443"/>
+      <w:r>
+        <w:t>Ranking</w:t>
       </w:r>
       <w:r>
         <w:t xml:space="preserve"> </w:t>
       </w:r>
-      <w:bookmarkEnd w:id="45"/>
-      <w:r>
-        <w:t>(częstotliwość)</w:t>
-      </w:r>
-      <w:r>
-        <w:t>,</w:t>
-      </w:r>
-      <w:r>
-        <w:t xml:space="preserve"> zawiera narzędzia pozwalające na badanie częstotliwości wyrazów i innych powiązanych zjawisk. Jej zawartość została podzielona na grupy omówione w kolejnych podrozdziałach.</w:t>
-      </w:r>
-    </w:p>
-    <w:p>
-      <w:pPr>
-        <w:pStyle w:val="podpodroz"/>
-      </w:pPr>
-      <w:bookmarkStart w:id="46" w:name="_Toc393743443"/>
-      <w:r>
-        <w:t>Ranking</w:t>
-      </w:r>
-      <w:r>
-        <w:t xml:space="preserve"> </w:t>
-      </w:r>
       <w:r>
         <w:t>częstotliwości</w:t>
       </w:r>
       <w:r>
         <w:t xml:space="preserve"> wyrazów</w:t>
       </w:r>
-      <w:bookmarkEnd w:id="46"/>
+      <w:bookmarkEnd w:id="47"/>
     </w:p>
     <w:p>
       <w:r>
@@ -17417,7 +17508,7 @@
         <w:rPr>
           <w:i/>
         </w:rPr>
-        <w:t>‘</w:t>
+        <w:t>„</w:t>
       </w:r>
       <w:r>
         <w:rPr>
@@ -17429,7 +17520,7 @@
         <w:rPr>
           <w:i/>
         </w:rPr>
-        <w:t>’</w:t>
+        <w:t>”</w:t>
       </w:r>
       <w:r>
         <w:t xml:space="preserve">, przedstawiona na </w:t>
@@ -17509,7 +17600,7 @@
         <w:pStyle w:val="Caption"/>
         <w:jc w:val="center"/>
       </w:pPr>
-      <w:bookmarkStart w:id="47" w:name="_Toc393822119"/>
+      <w:bookmarkStart w:id="48" w:name="_Toc393822119"/>
       <w:r>
         <w:t xml:space="preserve">Rysunek </w:t>
       </w:r>
@@ -17537,12 +17628,21 @@
       <w:r>
         <w:t xml:space="preserve"> Narzędzia badające ranking częstotliwości wyrazów</w:t>
       </w:r>
-      <w:bookmarkEnd w:id="47"/>
+      <w:bookmarkEnd w:id="48"/>
     </w:p>
     <w:p>
       <w:r>
         <w:lastRenderedPageBreak/>
-        <w:t xml:space="preserve">Przycisk „Ignore List” wyświetla </w:t>
+        <w:t xml:space="preserve">Przycisk </w:t>
+      </w:r>
+      <w:r>
+        <w:rPr>
+          <w:i/>
+        </w:rPr>
+        <w:t>„Ignore List”</w:t>
+      </w:r>
+      <w:r>
+        <w:t xml:space="preserve"> wyświetla </w:t>
       </w:r>
       <w:r>
         <w:t xml:space="preserve">okno dialogowe z </w:t>
@@ -17572,96 +17672,117 @@
         <w:t xml:space="preserve">, można ją również dostarczyć poprzez plik o nazwie </w:t>
       </w:r>
       <w:r>
+        <w:t>„</w:t>
+      </w:r>
+      <w:r>
         <w:rPr>
           <w:i/>
         </w:rPr>
-        <w:t>‘</w:t>
+        <w:t>commonIgnoredWords.txt</w:t>
       </w:r>
       <w:r>
         <w:rPr>
           <w:i/>
         </w:rPr>
-        <w:t>commonIgnoredWords.txt</w:t>
+        <w:t>”</w:t>
+      </w:r>
+      <w:r>
+        <w:t xml:space="preserve"> </w:t>
+      </w:r>
+      <w:r>
+        <w:t xml:space="preserve">znajdujący się w katalogu programu </w:t>
+      </w:r>
+      <w:r>
+        <w:t>(domy</w:t>
+      </w:r>
+      <w:r>
+        <w:t>ś</w:t>
+      </w:r>
+      <w:r>
+        <w:t xml:space="preserve">lnie lista </w:t>
+      </w:r>
+      <w:r>
+        <w:t xml:space="preserve">ta </w:t>
+      </w:r>
+      <w:r>
+        <w:t>jest pusta)</w:t>
+      </w:r>
+      <w:r>
+        <w:t xml:space="preserve">. </w:t>
+      </w:r>
+      <w:r>
+        <w:t xml:space="preserve">Po kliknięciu przycisku </w:t>
       </w:r>
       <w:r>
         <w:rPr>
           <w:i/>
         </w:rPr>
-        <w:t>’</w:t>
+        <w:t>„</w:t>
+      </w:r>
+      <w:r>
+        <w:rPr>
+          <w:i/>
+        </w:rPr>
+        <w:t>Display</w:t>
+      </w:r>
+      <w:r>
+        <w:rPr>
+          <w:i/>
+        </w:rPr>
+        <w:t>”</w:t>
       </w:r>
       <w:r>
         <w:t xml:space="preserve"> </w:t>
       </w:r>
       <w:r>
-        <w:t xml:space="preserve">znajdujący się w katalogu programu </w:t>
-      </w:r>
-      <w:r>
-        <w:t>(domy</w:t>
-      </w:r>
-      <w:r>
-        <w:t>ś</w:t>
-      </w:r>
-      <w:r>
-        <w:t xml:space="preserve">lnie lista </w:t>
-      </w:r>
-      <w:r>
-        <w:t xml:space="preserve">ta </w:t>
-      </w:r>
-      <w:r>
-        <w:t>jest pusta)</w:t>
-      </w:r>
-      <w:r>
-        <w:t xml:space="preserve">. </w:t>
-      </w:r>
-      <w:r>
-        <w:t xml:space="preserve">Po kliknięciu przycisku </w:t>
+        <w:t>pożądana lista wyrazów wraz z liczbą ich wystąpień zostaje pobrana ze sporządzonego wcześniej rozkładu częstotliwości</w:t>
+      </w:r>
+      <w:r>
+        <w:t xml:space="preserve"> i wyświetlona w osobnym okienku dialogowym.</w:t>
+      </w:r>
+    </w:p>
+    <w:p>
+      <w:r>
+        <w:t xml:space="preserve">Innym zjawiskiem związanym z częstotliwością występowania wyrazów są </w:t>
+      </w:r>
+      <w:r>
+        <w:t>tzw. hapax legomena – wyraz</w:t>
+      </w:r>
+      <w:r>
+        <w:t>y</w:t>
+      </w:r>
+      <w:r>
+        <w:t xml:space="preserve"> pojawiając</w:t>
+      </w:r>
+      <w:r>
+        <w:t>e</w:t>
+      </w:r>
+      <w:r>
+        <w:t xml:space="preserve"> się w tekście tylko raz. Można poznać ilość takich wyrazów, ich procentowy udział w tekście, a także wyświetlić je wszys</w:t>
+      </w:r>
+      <w:r>
+        <w:t>tkie w osobnym oknie dialogowym</w:t>
+      </w:r>
+      <w:r>
+        <w:t xml:space="preserve"> za pomocą przycisku </w:t>
       </w:r>
       <w:r>
         <w:rPr>
           <w:i/>
         </w:rPr>
-        <w:t>‘Display’</w:t>
-      </w:r>
-      <w:r>
-        <w:t xml:space="preserve"> </w:t>
-      </w:r>
-      <w:r>
-        <w:t>pożądana lista wyrazów wraz z liczbą ich wystąpień zostaje pobrana ze sporządzonego wcześniej rozkładu częstotliwości</w:t>
-      </w:r>
-      <w:r>
-        <w:t xml:space="preserve"> i wyświetlona w osobnym okienku dialogowym.</w:t>
-      </w:r>
-    </w:p>
-    <w:p>
-      <w:r>
-        <w:t xml:space="preserve">Innym zjawiskiem związanym z częstotliwością występowania wyrazów są </w:t>
-      </w:r>
-      <w:r>
-        <w:t>tzw. hapax legomena – wyraz</w:t>
-      </w:r>
-      <w:r>
-        <w:t>y</w:t>
-      </w:r>
-      <w:r>
-        <w:t xml:space="preserve"> pojawiając</w:t>
-      </w:r>
-      <w:r>
-        <w:t>e</w:t>
-      </w:r>
-      <w:r>
-        <w:t xml:space="preserve"> się w tekście tylko raz. Można poznać ilość takich wyrazów, ich procentowy udział w tekście, a także wyświetlić je wszys</w:t>
-      </w:r>
-      <w:r>
-        <w:t>tkie w osobnym oknie dialogowym</w:t>
-      </w:r>
-      <w:r>
-        <w:t xml:space="preserve"> za pomocą przycisku </w:t>
+        <w:t>„</w:t>
       </w:r>
       <w:r>
         <w:rPr>
           <w:i/>
         </w:rPr>
-        <w:t>‘Display Hapaxes’</w:t>
+        <w:t>Display Hapaxes</w:t>
+      </w:r>
+      <w:r>
+        <w:rPr>
+          <w:i/>
+        </w:rPr>
+        <w:t>”</w:t>
       </w:r>
       <w:r>
         <w:t xml:space="preserve"> (obiekt klasy FreqDist z biblioteki NLTK posiada metodę hapaxes()).</w:t>
@@ -17671,11 +17792,11 @@
       <w:pPr>
         <w:pStyle w:val="podpodroz"/>
       </w:pPr>
-      <w:bookmarkStart w:id="48" w:name="_Toc393743444"/>
+      <w:bookmarkStart w:id="49" w:name="_Toc393743444"/>
       <w:r>
         <w:t>Prawo Zipfa</w:t>
       </w:r>
-      <w:bookmarkEnd w:id="48"/>
+      <w:bookmarkEnd w:id="49"/>
     </w:p>
     <w:p>
       <w:r>
@@ -17685,7 +17806,19 @@
         <w:rPr>
           <w:i/>
         </w:rPr>
-        <w:t>‘Zipf’s Law’</w:t>
+        <w:t>„</w:t>
+      </w:r>
+      <w:r>
+        <w:rPr>
+          <w:i/>
+        </w:rPr>
+        <w:t>Zipf’s Law</w:t>
+      </w:r>
+      <w:r>
+        <w:rPr>
+          <w:i/>
+        </w:rPr>
+        <w:t>”</w:t>
       </w:r>
       <w:r>
         <w:t xml:space="preserve"> </w:t>
@@ -17756,7 +17889,7 @@
         <w:pStyle w:val="Caption"/>
         <w:jc w:val="center"/>
       </w:pPr>
-      <w:bookmarkStart w:id="49" w:name="_Toc393822120"/>
+      <w:bookmarkStart w:id="50" w:name="_Toc393822120"/>
       <w:r>
         <w:t xml:space="preserve">Rysunek </w:t>
       </w:r>
@@ -17784,7 +17917,7 @@
       <w:r>
         <w:t xml:space="preserve"> Opcje związane z wykresem ilustrującym Prawo Zipfa</w:t>
       </w:r>
-      <w:bookmarkEnd w:id="49"/>
+      <w:bookmarkEnd w:id="50"/>
     </w:p>
     <w:p>
       <w:r>
@@ -17794,7 +17927,19 @@
         <w:rPr>
           <w:i/>
         </w:rPr>
-        <w:t>‘Compute’</w:t>
+        <w:t>„</w:t>
+      </w:r>
+      <w:r>
+        <w:rPr>
+          <w:i/>
+        </w:rPr>
+        <w:t>Compute</w:t>
+      </w:r>
+      <w:r>
+        <w:rPr>
+          <w:i/>
+        </w:rPr>
+        <w:t>”</w:t>
       </w:r>
       <w:r>
         <w:t xml:space="preserve">, następuje </w:t>
@@ -17984,11 +18129,25 @@
       <w:r>
         <w:t xml:space="preserve"> użyłam funkcji </w:t>
       </w:r>
-      <w:r>
+      <w:bookmarkStart w:id="51" w:name="_GoBack"/>
+      <w:r>
+        <w:rPr>
+          <w:i/>
+        </w:rPr>
         <w:t>polyf</w:t>
       </w:r>
       <w:r>
-        <w:t>it biblioteki Numpy, która zwraca wektor współczynników wielomianu aproksymującego o zadanym stopniu – w tym przypadku równym 1.</w:t>
+        <w:rPr>
+          <w:i/>
+        </w:rPr>
+        <w:t>it</w:t>
+      </w:r>
+      <w:r>
+        <w:t xml:space="preserve"> </w:t>
+      </w:r>
+      <w:bookmarkEnd w:id="51"/>
+      <w:r>
+        <w:t>biblioteki Numpy, która zwraca wektor współczynników wielomianu aproksymującego o zadanym stopniu – w tym przypadku równym 1.</w:t>
       </w:r>
       <w:r>
         <w:t xml:space="preserve"> Współczynniki zostają zapisane w pamięci programu w celu dalszego użycia.</w:t>
@@ -18012,6 +18171,12 @@
     <w:p>
       <m:oMathPara>
         <m:oMath>
+          <m:r>
+            <w:rPr>
+              <w:rFonts w:ascii="Cambria Math" w:hAnsi="Cambria Math"/>
+            </w:rPr>
+            <m:t>δ=</m:t>
+          </m:r>
           <m:f>
             <m:fPr>
               <m:ctrlPr>
@@ -18304,7 +18469,19 @@
         <w:rPr>
           <w:i/>
         </w:rPr>
-        <w:t>‘Show Plot’</w:t>
+        <w:t>„</w:t>
+      </w:r>
+      <w:r>
+        <w:rPr>
+          <w:i/>
+        </w:rPr>
+        <w:t>Show Plot</w:t>
+      </w:r>
+      <w:r>
+        <w:rPr>
+          <w:i/>
+        </w:rPr>
+        <w:t>”</w:t>
       </w:r>
       <w:r>
         <w:t xml:space="preserve"> staje się aktywny.</w:t>
@@ -18337,19 +18514,25 @@
         <w:rPr>
           <w:i/>
         </w:rPr>
-        <w:t>‘Show</w:t>
+        <w:t>„</w:t>
       </w:r>
       <w:r>
         <w:rPr>
           <w:i/>
         </w:rPr>
+        <w:t>Show</w:t>
+      </w:r>
+      <w:r>
+        <w:rPr>
+          <w:i/>
+        </w:rPr>
         <w:t xml:space="preserve"> Frequency Distribution</w:t>
       </w:r>
       <w:r>
         <w:rPr>
           <w:i/>
         </w:rPr>
-        <w:t>’</w:t>
+        <w:t>”</w:t>
       </w:r>
       <w:r>
         <w:t xml:space="preserve"> (aktywnego po dokonaniu obliczeń dla prawa Zipfa). Podobnie jak w przypadku wyrazów, zostaje wyświetlone okienko dialogowe z listą bigramów lub liter, posortowanych wg liczby wystąpień. Możliwe jest jednoczesne wyświetlenie </w:t>
@@ -18371,14 +18554,14 @@
       <w:r>
         <w:t xml:space="preserve"> </w:t>
       </w:r>
-      <w:bookmarkStart w:id="50" w:name="_Toc393743445"/>
+      <w:bookmarkStart w:id="52" w:name="_Toc393743445"/>
       <w:r>
         <w:t>Wyszukiwanie wzorców</w:t>
       </w:r>
       <w:r>
         <w:t xml:space="preserve"> w tekście</w:t>
       </w:r>
-      <w:bookmarkEnd w:id="50"/>
+      <w:bookmarkEnd w:id="52"/>
     </w:p>
     <w:p>
       <w:r>
@@ -18391,7 +18574,19 @@
         <w:rPr>
           <w:i/>
         </w:rPr>
-        <w:t>‘Patterns’</w:t>
+        <w:t>„</w:t>
+      </w:r>
+      <w:r>
+        <w:rPr>
+          <w:i/>
+        </w:rPr>
+        <w:t>Patterns</w:t>
+      </w:r>
+      <w:r>
+        <w:rPr>
+          <w:i/>
+        </w:rPr>
+        <w:t>”</w:t>
       </w:r>
       <w:r>
         <w:t xml:space="preserve"> (Wzorce), zawierającej narzędzia do wyszukiwania wyrazów spełniających określone wzorce.</w:t>
@@ -18401,11 +18596,11 @@
       <w:pPr>
         <w:pStyle w:val="podpodroz"/>
       </w:pPr>
-      <w:bookmarkStart w:id="51" w:name="_Toc393743446"/>
+      <w:bookmarkStart w:id="53" w:name="_Toc393743446"/>
       <w:r>
         <w:t>Wyrazy pochodzenia obcego</w:t>
       </w:r>
-      <w:bookmarkEnd w:id="51"/>
+      <w:bookmarkEnd w:id="53"/>
     </w:p>
     <w:p>
       <w:r>
@@ -18415,7 +18610,19 @@
         <w:rPr>
           <w:i/>
         </w:rPr>
-        <w:t>‘Foreign Words’</w:t>
+        <w:t>„</w:t>
+      </w:r>
+      <w:r>
+        <w:rPr>
+          <w:i/>
+        </w:rPr>
+        <w:t>Foreign Words</w:t>
+      </w:r>
+      <w:r>
+        <w:rPr>
+          <w:i/>
+        </w:rPr>
+        <w:t>”</w:t>
       </w:r>
       <w:r>
         <w:t xml:space="preserve"> (Wyrazy pochodzenia obcego) i zawiera narzędzia do wyszukiwania takich wyrazów na podstawie dwóch reguł omówionych w podrozdziale</w:t>
@@ -18469,13 +18676,22 @@
         <w:t xml:space="preserve">. </w:t>
       </w:r>
       <w:r>
-        <w:t>W tym celu należy kliknąć przycisk ‘</w:t>
+        <w:t xml:space="preserve">W tym celu należy kliknąć przycisk </w:t>
+      </w:r>
+      <w:r>
+        <w:t>„</w:t>
       </w:r>
       <w:r>
         <w:rPr>
           <w:i/>
         </w:rPr>
-        <w:t>Exceptions’</w:t>
+        <w:t>Exceptions</w:t>
+      </w:r>
+      <w:r>
+        <w:rPr>
+          <w:i/>
+        </w:rPr>
+        <w:t>”</w:t>
       </w:r>
       <w:r>
         <w:t xml:space="preserve"> (Wyjątki). Pojawi się wtedy okienko dialogowe, w którym można wpisywać rzeczone wyjątki.</w:t>
@@ -18537,7 +18753,7 @@
         <w:pStyle w:val="Caption"/>
         <w:jc w:val="center"/>
       </w:pPr>
-      <w:bookmarkStart w:id="52" w:name="_Toc393822121"/>
+      <w:bookmarkStart w:id="54" w:name="_Toc393822121"/>
       <w:r>
         <w:t xml:space="preserve">Rysunek </w:t>
       </w:r>
@@ -18565,27 +18781,45 @@
       <w:r>
         <w:t xml:space="preserve"> Wyszukiwanie słów pochodzenia obcego</w:t>
       </w:r>
-      <w:bookmarkEnd w:id="52"/>
+      <w:bookmarkEnd w:id="54"/>
     </w:p>
     <w:p>
       <w:r>
         <w:lastRenderedPageBreak/>
-        <w:t>Znalezienie wyrazów następuje po wciśnięciu przycisku ‘</w:t>
+        <w:t xml:space="preserve">Znalezienie wyrazów następuje po wciśnięciu przycisku </w:t>
+      </w:r>
+      <w:r>
+        <w:t>„</w:t>
       </w:r>
       <w:r>
         <w:rPr>
           <w:i/>
         </w:rPr>
-        <w:t>Find’</w:t>
-      </w:r>
-      <w:r>
-        <w:t>. Z listy tokenów zostaną wybrane te spełniające wybrane reguły i nienależące do zbioru wyjątków. W pustych polach pojawi się całkowita liczba znalezionych wyrazów oraz ich procentowy udział w tekście. Przycisk ‘</w:t>
+        <w:t>Find</w:t>
       </w:r>
       <w:r>
         <w:rPr>
           <w:i/>
         </w:rPr>
-        <w:t>Preview’</w:t>
+        <w:t>”</w:t>
+      </w:r>
+      <w:r>
+        <w:t xml:space="preserve">. Z listy tokenów zostaną wybrane te spełniające wybrane reguły i nienależące do zbioru wyjątków. W pustych polach pojawi się całkowita liczba znalezionych wyrazów oraz ich procentowy udział w tekście. Przycisk </w:t>
+      </w:r>
+      <w:r>
+        <w:t>„</w:t>
+      </w:r>
+      <w:r>
+        <w:rPr>
+          <w:i/>
+        </w:rPr>
+        <w:t>Preview</w:t>
+      </w:r>
+      <w:r>
+        <w:rPr>
+          <w:i/>
+        </w:rPr>
+        <w:t>”</w:t>
       </w:r>
       <w:r>
         <w:t xml:space="preserve"> wyświetla okienko dialogowe z </w:t>
@@ -18608,7 +18842,28 @@
         <w:t xml:space="preserve"> wyników wyszukiwania wyrazów – możemy je us</w:t>
       </w:r>
       <w:r>
-        <w:t>uwać za pomocą klawisza Delete. Z</w:t>
+        <w:t xml:space="preserve">uwać za pomocą klawisza </w:t>
+      </w:r>
+      <w:r>
+        <w:rPr>
+          <w:i/>
+        </w:rPr>
+        <w:t>„</w:t>
+      </w:r>
+      <w:r>
+        <w:rPr>
+          <w:i/>
+        </w:rPr>
+        <w:t>Delete</w:t>
+      </w:r>
+      <w:r>
+        <w:rPr>
+          <w:i/>
+        </w:rPr>
+        <w:t>”</w:t>
+      </w:r>
+      <w:r>
+        <w:t>. Z</w:t>
       </w:r>
       <w:r>
         <w:t>ostaną one dodane do listy wyjątków, a wyniki wyszukiwania zostaną  automatycznie</w:t>
@@ -18621,14 +18876,14 @@
       <w:pPr>
         <w:pStyle w:val="podpodroz"/>
       </w:pPr>
-      <w:bookmarkStart w:id="53" w:name="_Toc393743447"/>
+      <w:bookmarkStart w:id="55" w:name="_Toc393743447"/>
       <w:r>
         <w:t xml:space="preserve">Wyrazy spełniające </w:t>
       </w:r>
       <w:r>
         <w:t>wyrażenia regularne</w:t>
       </w:r>
-      <w:bookmarkEnd w:id="53"/>
+      <w:bookmarkEnd w:id="55"/>
     </w:p>
     <w:p>
       <w:r>
@@ -18698,7 +18953,7 @@
         <w:pStyle w:val="Caption"/>
         <w:jc w:val="center"/>
       </w:pPr>
-      <w:bookmarkStart w:id="54" w:name="_Toc393822122"/>
+      <w:bookmarkStart w:id="56" w:name="_Toc393822122"/>
       <w:r>
         <w:t xml:space="preserve">Rysunek </w:t>
       </w:r>
@@ -18723,26 +18978,44 @@
       <w:r>
         <w:t xml:space="preserve"> Parametry wyszukiwania słów spełniających wyrażenie regularne</w:t>
       </w:r>
-      <w:bookmarkEnd w:id="54"/>
-    </w:p>
-    <w:p>
-      <w:r>
-        <w:t>W polu ‘</w:t>
+      <w:bookmarkEnd w:id="56"/>
+    </w:p>
+    <w:p>
+      <w:r>
+        <w:t xml:space="preserve">W polu </w:t>
+      </w:r>
+      <w:r>
+        <w:t>„</w:t>
       </w:r>
       <w:r>
         <w:rPr>
           <w:i/>
         </w:rPr>
-        <w:t>Pattern’</w:t>
-      </w:r>
-      <w:r>
-        <w:t xml:space="preserve"> wpisujemy interesujące nas wyrażenie regularne. Po wciśnięciu przycisku ‘</w:t>
+        <w:t>Pattern</w:t>
       </w:r>
       <w:r>
         <w:rPr>
           <w:i/>
         </w:rPr>
-        <w:t>Find’</w:t>
+        <w:t>”</w:t>
+      </w:r>
+      <w:r>
+        <w:t xml:space="preserve"> wpisujemy interesujące nas wyrażenie regularne. Po wciśnięciu przycisku </w:t>
+      </w:r>
+      <w:r>
+        <w:t>„</w:t>
+      </w:r>
+      <w:r>
+        <w:rPr>
+          <w:i/>
+        </w:rPr>
+        <w:t>Find</w:t>
+      </w:r>
+      <w:r>
+        <w:rPr>
+          <w:i/>
+        </w:rPr>
+        <w:t>”</w:t>
       </w:r>
       <w:r>
         <w:t xml:space="preserve">, wszystkie tokeny </w:t>
@@ -18751,13 +19024,22 @@
         <w:t xml:space="preserve">korpusu </w:t>
       </w:r>
       <w:r>
-        <w:t>zostają sprawdzone pod kątem spełniania wyrażenia. Liczba wszystkich wystąpień i odsetek procentowy  wyrazów są wyświetlane odpowiednich polach. Po kliknięciu przycisku ‘</w:t>
+        <w:t xml:space="preserve">zostają sprawdzone pod kątem spełniania wyrażenia. Liczba wszystkich wystąpień i odsetek procentowy  wyrazów są wyświetlane odpowiednich polach. Po kliknięciu przycisku </w:t>
+      </w:r>
+      <w:r>
+        <w:t>„</w:t>
       </w:r>
       <w:r>
         <w:rPr>
           <w:i/>
         </w:rPr>
-        <w:t>Preview’</w:t>
+        <w:t>Preview</w:t>
+      </w:r>
+      <w:r>
+        <w:rPr>
+          <w:i/>
+        </w:rPr>
+        <w:t>”</w:t>
       </w:r>
       <w:r>
         <w:t>,</w:t>
@@ -18770,11 +19052,11 @@
       <w:pPr>
         <w:pStyle w:val="podroz"/>
       </w:pPr>
-      <w:bookmarkStart w:id="55" w:name="_Toc393743448"/>
+      <w:bookmarkStart w:id="57" w:name="_Toc393743448"/>
       <w:r>
         <w:t>Oznaczanie części mowy</w:t>
       </w:r>
-      <w:bookmarkEnd w:id="55"/>
+      <w:bookmarkEnd w:id="57"/>
     </w:p>
     <w:p>
       <w:r>
@@ -18796,7 +19078,13 @@
         <w:t xml:space="preserve">Na potrzeby </w:t>
       </w:r>
       <w:r>
-        <w:t>przypisywania tagów wyrazom użyłam kolejnej struktury danych przechowującej tokeny. Ponieważ jeden z taggerów wykorzystuje informacje o składni zdania (położenie przecinków i kropek), znaki przestankowe muszą być traktowane jako tokeny</w:t>
+        <w:t xml:space="preserve">przypisywania tagów wyrazom użyłam kolejnej struktury danych przechowującej tokeny. Ponieważ jeden z taggerów wykorzystuje informacje o składni zdania (położenie przecinków i kropek), znaki przestankowe </w:t>
+      </w:r>
+      <w:r>
+        <w:t>powinny</w:t>
+      </w:r>
+      <w:r>
+        <w:t xml:space="preserve"> być traktowane jako tokeny</w:t>
       </w:r>
       <w:r>
         <w:t>.</w:t>
@@ -18805,7 +19093,19 @@
         <w:t xml:space="preserve"> Początkowo wszystkie tokeny mają przypisany tag domyślny – pusty ciąg znaków.</w:t>
       </w:r>
       <w:r>
-        <w:t xml:space="preserve"> Zestaw używanych przeze mnie tagów wraz z krótkim opisem został zamieszczony w </w:t>
+        <w:t xml:space="preserve"> Zestaw </w:t>
+      </w:r>
+      <w:r>
+        <w:t xml:space="preserve">tagów </w:t>
+      </w:r>
+      <w:r>
+        <w:t xml:space="preserve">używanych </w:t>
+      </w:r>
+      <w:r>
+        <w:t xml:space="preserve">w aplikacji </w:t>
+      </w:r>
+      <w:r>
+        <w:t xml:space="preserve">wraz z krótkim opisem został zamieszczony w </w:t>
       </w:r>
       <w:r>
         <w:t>załączniku A</w:t>
@@ -18870,7 +19170,7 @@
         <w:pStyle w:val="Caption"/>
         <w:jc w:val="center"/>
       </w:pPr>
-      <w:bookmarkStart w:id="56" w:name="_Toc393822123"/>
+      <w:bookmarkStart w:id="58" w:name="_Toc393822123"/>
       <w:r>
         <w:t xml:space="preserve">Rysunek </w:t>
       </w:r>
@@ -18898,7 +19198,7 @@
       <w:r>
         <w:t xml:space="preserve"> Zakładka z narzędziami do określania części mowy</w:t>
       </w:r>
-      <w:bookmarkEnd w:id="56"/>
+      <w:bookmarkEnd w:id="58"/>
     </w:p>
     <w:p>
       <w:r>
@@ -18921,13 +19221,13 @@
       <w:pPr>
         <w:pStyle w:val="podpodroz"/>
       </w:pPr>
-      <w:bookmarkStart w:id="57" w:name="_Toc393743449"/>
-      <w:bookmarkStart w:id="58" w:name="_Ref393805645"/>
+      <w:bookmarkStart w:id="59" w:name="_Toc393743449"/>
+      <w:bookmarkStart w:id="60" w:name="_Ref393805645"/>
       <w:r>
         <w:t>Tagger ręczny</w:t>
       </w:r>
-      <w:bookmarkEnd w:id="57"/>
-      <w:bookmarkEnd w:id="58"/>
+      <w:bookmarkEnd w:id="59"/>
+      <w:bookmarkEnd w:id="60"/>
     </w:p>
     <w:p>
       <w:r>
@@ -18972,13 +19272,22 @@
     </w:p>
     <w:p>
       <w:r>
-        <w:t>Ręczne określenie tagów odbywa się za pomocą przycisku ‘</w:t>
+        <w:t xml:space="preserve">Ręczne określenie tagów odbywa się za pomocą przycisku </w:t>
+      </w:r>
+      <w:r>
+        <w:t>„</w:t>
       </w:r>
       <w:r>
         <w:rPr>
           <w:i/>
         </w:rPr>
-        <w:t>Set Tags Manually’</w:t>
+        <w:t>Set Tags Manually</w:t>
+      </w:r>
+      <w:r>
+        <w:rPr>
+          <w:i/>
+        </w:rPr>
+        <w:t>”</w:t>
       </w:r>
       <w:r>
         <w:t>. W okienku dialogowym po</w:t>
@@ -18990,7 +19299,7 @@
         <w:t xml:space="preserve">wia się edytowalna lista słów, czytana z pliku o nazwie </w:t>
       </w:r>
       <w:r>
-        <w:t>‘</w:t>
+        <w:t>„</w:t>
       </w:r>
       <w:r>
         <w:rPr>
@@ -19002,7 +19311,7 @@
         <w:rPr>
           <w:i/>
         </w:rPr>
-        <w:t>’</w:t>
+        <w:t>”</w:t>
       </w:r>
       <w:r>
         <w:t xml:space="preserve">. Po edycji listy w okienku  następuje zapis do pliku o tej </w:t>
@@ -19058,32 +19367,44 @@
       <w:pPr>
         <w:pStyle w:val="podpodroz"/>
       </w:pPr>
-      <w:bookmarkStart w:id="59" w:name="_Toc393743450"/>
-      <w:bookmarkStart w:id="60" w:name="_Ref393805663"/>
+      <w:bookmarkStart w:id="61" w:name="_Toc393743450"/>
+      <w:bookmarkStart w:id="62" w:name="_Ref393805663"/>
       <w:r>
         <w:t xml:space="preserve">Tagger </w:t>
       </w:r>
       <w:r>
         <w:t>wykorzystujący wyrażenia regularne</w:t>
       </w:r>
-      <w:bookmarkEnd w:id="59"/>
-      <w:bookmarkEnd w:id="60"/>
-    </w:p>
-    <w:p>
-      <w:r>
-        <w:t>Podobnie jak w taggerze manualnym, reguły dla tagowania można edytować poprzez okno dialogowe, dostępne pod przyciskiem ‘</w:t>
+      <w:bookmarkEnd w:id="61"/>
+      <w:bookmarkEnd w:id="62"/>
+    </w:p>
+    <w:p>
+      <w:r>
+        <w:t xml:space="preserve">Podobnie jak w taggerze manualnym, reguły dla tagowania można edytować poprzez okno dialogowe, dostępne pod przyciskiem </w:t>
+      </w:r>
+      <w:r>
+        <w:t>„</w:t>
       </w:r>
       <w:r>
         <w:rPr>
           <w:i/>
         </w:rPr>
-        <w:t>Define Patterns’</w:t>
+        <w:t>Define Patterns</w:t>
+      </w:r>
+      <w:r>
+        <w:rPr>
+          <w:i/>
+        </w:rPr>
+        <w:t>”</w:t>
       </w:r>
       <w:r>
         <w:t xml:space="preserve">. </w:t>
       </w:r>
       <w:r>
-        <w:t>Reguły są przechowywane w pliku o nazwie ‘</w:t>
+        <w:t xml:space="preserve">Reguły są przechowywane w pliku o nazwie </w:t>
+      </w:r>
+      <w:r>
+        <w:t>„</w:t>
       </w:r>
       <w:r>
         <w:rPr>
@@ -19092,7 +19413,7 @@
         <w:t>RegexpTaggingRules.txt</w:t>
       </w:r>
       <w:r>
-        <w:t>’</w:t>
+        <w:t>”</w:t>
       </w:r>
       <w:r>
         <w:t xml:space="preserve">. Składnia pliku </w:t>
@@ -19111,7 +19432,10 @@
     </w:p>
     <w:p>
       <w:r>
-        <w:t xml:space="preserve">NOUN jest symbolem rzeczownika. Wyrażenie regularne oznacza, że każdy token kończący się na ciąg </w:t>
+        <w:t xml:space="preserve">NOUN jest symbolem rzeczownika. Wyrażenie regularne oznacza, że każdy token kończący się ciąg </w:t>
+      </w:r>
+      <w:r>
+        <w:t xml:space="preserve">iem </w:t>
       </w:r>
       <w:r>
         <w:rPr>
@@ -19154,21 +19478,30 @@
       <w:pPr>
         <w:pStyle w:val="podpodroz"/>
       </w:pPr>
-      <w:bookmarkStart w:id="61" w:name="_Toc393743451"/>
+      <w:bookmarkStart w:id="63" w:name="_Toc393743451"/>
       <w:r>
         <w:t>Tagger składniowy</w:t>
       </w:r>
-      <w:bookmarkEnd w:id="61"/>
+      <w:bookmarkEnd w:id="63"/>
     </w:p>
     <w:p>
       <w:r>
         <w:t xml:space="preserve">Do określenia taga danego wyrazu tagger składniowy wykorzystuje znane już tagi sąsiednich wyrazów lub wyrazy same w sobie. Reguły dla tego taggera znajdują się w pliku </w:t>
       </w:r>
       <w:r>
+        <w:t>„</w:t>
+      </w:r>
+      <w:r>
         <w:rPr>
           <w:i/>
         </w:rPr>
         <w:t>syntaxTaggingRules.txt</w:t>
+      </w:r>
+      <w:r>
+        <w:rPr>
+          <w:i/>
+        </w:rPr>
+        <w:t>”</w:t>
       </w:r>
       <w:r>
         <w:rPr>
@@ -19322,13 +19655,13 @@
       <w:pPr>
         <w:pStyle w:val="podpodroz"/>
       </w:pPr>
-      <w:bookmarkStart w:id="62" w:name="_Toc393743452"/>
-      <w:bookmarkStart w:id="63" w:name="_Ref393805019"/>
+      <w:bookmarkStart w:id="64" w:name="_Toc393743452"/>
+      <w:bookmarkStart w:id="65" w:name="_Ref393805019"/>
       <w:r>
         <w:t>Tagger prawdopodobieństwa</w:t>
       </w:r>
-      <w:bookmarkEnd w:id="62"/>
-      <w:bookmarkEnd w:id="63"/>
+      <w:bookmarkEnd w:id="64"/>
+      <w:bookmarkEnd w:id="65"/>
     </w:p>
     <w:p>
       <w:r>
@@ -19405,222 +19738,246 @@
       <w:pPr>
         <w:pStyle w:val="podpodroz"/>
       </w:pPr>
-      <w:bookmarkStart w:id="64" w:name="_Toc393743453"/>
-      <w:bookmarkStart w:id="65" w:name="_Ref393805588"/>
+      <w:bookmarkStart w:id="66" w:name="_Toc393743453"/>
+      <w:bookmarkStart w:id="67" w:name="_Ref393805588"/>
       <w:r>
         <w:t xml:space="preserve">Ocena </w:t>
       </w:r>
       <w:r>
         <w:t>rezultatów tagowania</w:t>
-      </w:r>
-      <w:bookmarkEnd w:id="64"/>
-      <w:bookmarkEnd w:id="65"/>
-    </w:p>
-    <w:p>
-      <w:r>
-        <w:t>Jakość rezultatów</w:t>
-      </w:r>
-      <w:r>
-        <w:t xml:space="preserve"> tagowania korpusu częściami mowy przez taggery – ich skuteczność oraz poprawność można </w:t>
-      </w:r>
-      <w:r>
-        <w:t>poznać</w:t>
-      </w:r>
-      <w:r>
-        <w:t xml:space="preserve"> po każdym zastosowaniu dowol</w:t>
-      </w:r>
-      <w:r>
-        <w:t>nego taggera.</w:t>
-      </w:r>
-    </w:p>
-    <w:p>
-      <w:r>
-        <w:t>S</w:t>
-      </w:r>
-      <w:r>
-        <w:t>kuteczność</w:t>
-      </w:r>
-      <w:r>
-        <w:t xml:space="preserve"> rozumiana</w:t>
-      </w:r>
-      <w:r>
-        <w:t xml:space="preserve"> jako</w:t>
-      </w:r>
-      <w:r>
-        <w:t xml:space="preserve"> ogólny</w:t>
-      </w:r>
-      <w:r>
-        <w:t xml:space="preserve"> </w:t>
-      </w:r>
-      <w:r>
-        <w:t xml:space="preserve">odsetek </w:t>
-      </w:r>
-      <w:r>
-        <w:t>otagowanych słów</w:t>
-      </w:r>
-      <w:r>
-        <w:t xml:space="preserve"> jest prosta do </w:t>
-      </w:r>
-      <w:r>
-        <w:t>określenia</w:t>
-      </w:r>
-      <w:r>
-        <w:t xml:space="preserve"> </w:t>
-      </w:r>
-      <w:r>
-        <w:t>–</w:t>
-      </w:r>
-      <w:r>
-        <w:t xml:space="preserve"> </w:t>
-      </w:r>
-      <w:r>
-        <w:t xml:space="preserve">wystarczy </w:t>
-      </w:r>
-      <w:r>
-        <w:t>liczbę przypisanych tagów podzielić przez liczbę wszystkich tokenów i pomnożyć razy 100%. Wartość ta jest obliczana i wyświetlana po każdym zastosowaniu taggera.</w:t>
-      </w:r>
-    </w:p>
-    <w:p>
-      <w:r>
-        <w:t xml:space="preserve">Ocena poprawności, czyli informacja o ilości źle otagowanych wyrazów, wymaga </w:t>
-      </w:r>
-      <w:r>
-        <w:t>naturalnie</w:t>
-      </w:r>
-      <w:r>
-        <w:t xml:space="preserve"> wiedzy o poprawnych tagach</w:t>
-      </w:r>
-      <w:r>
-        <w:t xml:space="preserve"> wyrazów w celu</w:t>
-      </w:r>
-      <w:r>
-        <w:t xml:space="preserve"> porównania ich z tymi przydzielonymi przez tagger. </w:t>
-      </w:r>
-      <w:r>
-        <w:t xml:space="preserve">Dlatego, by poznać trafność taggerów, trzeba </w:t>
-      </w:r>
-      <w:r>
-        <w:t xml:space="preserve">dokonywać tagowania na wzorcowo otagowanym korpusie, który można </w:t>
-      </w:r>
-      <w:r>
-        <w:t xml:space="preserve">osobno </w:t>
-      </w:r>
-      <w:r>
-        <w:t xml:space="preserve">załadować w aplikacji – proces ten jest opisany w podrozdziale 5.7.6. Po załadowaniu takiego korpusu </w:t>
-      </w:r>
-      <w:r>
-        <w:t>należy</w:t>
-      </w:r>
-      <w:r>
-        <w:t xml:space="preserve"> wybrać opcję </w:t>
-      </w:r>
-      <w:r>
-        <w:rPr>
-          <w:i/>
-        </w:rPr>
-        <w:t>‘Tag POS tagged corpus (error check)’</w:t>
-      </w:r>
-      <w:r>
-        <w:t xml:space="preserve"> (</w:t>
-      </w:r>
-      <w:r>
-        <w:t>w</w:t>
-      </w:r>
-      <w:r>
-        <w:t xml:space="preserve"> </w:t>
-      </w:r>
-      <w:r>
-        <w:t>przeciwieństwie</w:t>
-      </w:r>
-      <w:r>
-        <w:t xml:space="preserve"> do </w:t>
-      </w:r>
-      <w:r>
-        <w:t xml:space="preserve">domyślnej </w:t>
-      </w:r>
-      <w:r>
-        <w:t>opcji ‘</w:t>
-      </w:r>
-      <w:r>
-        <w:rPr>
-          <w:i/>
-        </w:rPr>
-        <w:t>Tag main corpus</w:t>
-      </w:r>
-      <w:r>
-        <w:t>’).</w:t>
-      </w:r>
-      <w:r>
-        <w:t xml:space="preserve"> </w:t>
-      </w:r>
-      <w:r>
-        <w:t>W ten sposób, oprócz informacji o skuteczności taggera, pojawi</w:t>
-      </w:r>
-      <w:r>
-        <w:t>ają</w:t>
-      </w:r>
-      <w:r>
-        <w:t xml:space="preserve"> się także statystyki dotyczące jego poprawności – liczba i odsetek źle przydzielonych tagów, oraz uaktywni</w:t>
-      </w:r>
-      <w:r>
-        <w:t>a</w:t>
-      </w:r>
-      <w:r>
-        <w:t xml:space="preserve"> się przycisk </w:t>
-      </w:r>
-      <w:r>
-        <w:t>‘</w:t>
-      </w:r>
-      <w:r>
-        <w:rPr>
-          <w:i/>
-        </w:rPr>
-        <w:t>Wrong Tags’</w:t>
-      </w:r>
-      <w:r>
-        <w:t xml:space="preserve"> </w:t>
-      </w:r>
-      <w:r>
-        <w:t xml:space="preserve">umożliwiający wyświetlenie okienka z listą wyrazów źle otagowanych (wraz z </w:t>
-      </w:r>
-      <w:r>
-        <w:t xml:space="preserve">tagiem </w:t>
-      </w:r>
-      <w:r>
-        <w:t>przydzielonym i wzorcowym).</w:t>
-      </w:r>
-    </w:p>
-    <w:p>
-      <w:r>
-        <w:t xml:space="preserve">Tak </w:t>
-      </w:r>
-      <w:r>
-        <w:t>przygotowane</w:t>
-      </w:r>
-      <w:r>
-        <w:t xml:space="preserve"> narzędzia pozwalają na samodzielne opracowywanie i testowanie zasad tagowania – znajdowanie wyrażeń regularnych typowych dla części mowy, czy </w:t>
-      </w:r>
-      <w:r>
-        <w:t xml:space="preserve">też </w:t>
-      </w:r>
-      <w:r>
-        <w:t>zależności składniowych pomiędzy konkretnymi częściami mowy.</w:t>
-      </w:r>
-    </w:p>
-    <w:p>
-      <w:pPr>
-        <w:pStyle w:val="podpodroz"/>
-      </w:pPr>
-      <w:bookmarkStart w:id="66" w:name="_Toc393743454"/>
-      <w:bookmarkStart w:id="67" w:name="_Ref393805626"/>
-      <w:r>
-        <w:t>Korpus wzorcowo otagowany częściami mowy</w:t>
       </w:r>
       <w:bookmarkEnd w:id="66"/>
       <w:bookmarkEnd w:id="67"/>
     </w:p>
     <w:p>
       <w:r>
+        <w:t>Jakość rezultatów</w:t>
+      </w:r>
+      <w:r>
+        <w:t xml:space="preserve"> tagowania korpusu częściami mowy przez taggery – ich skuteczność oraz poprawność można </w:t>
+      </w:r>
+      <w:r>
+        <w:t>poznać</w:t>
+      </w:r>
+      <w:r>
+        <w:t xml:space="preserve"> po każdym zastosowaniu dowol</w:t>
+      </w:r>
+      <w:r>
+        <w:t>nego taggera.</w:t>
+      </w:r>
+    </w:p>
+    <w:p>
+      <w:r>
+        <w:t>S</w:t>
+      </w:r>
+      <w:r>
+        <w:t>kuteczność</w:t>
+      </w:r>
+      <w:r>
+        <w:t xml:space="preserve"> rozumiana</w:t>
+      </w:r>
+      <w:r>
+        <w:t xml:space="preserve"> jako</w:t>
+      </w:r>
+      <w:r>
+        <w:t xml:space="preserve"> ogólny</w:t>
+      </w:r>
+      <w:r>
+        <w:t xml:space="preserve"> </w:t>
+      </w:r>
+      <w:r>
+        <w:t xml:space="preserve">odsetek </w:t>
+      </w:r>
+      <w:r>
+        <w:t>otagowanych słów</w:t>
+      </w:r>
+      <w:r>
+        <w:t xml:space="preserve"> jest prosta do </w:t>
+      </w:r>
+      <w:r>
+        <w:t>określenia</w:t>
+      </w:r>
+      <w:r>
+        <w:t xml:space="preserve"> </w:t>
+      </w:r>
+      <w:r>
+        <w:t>–</w:t>
+      </w:r>
+      <w:r>
+        <w:t xml:space="preserve"> </w:t>
+      </w:r>
+      <w:r>
+        <w:t xml:space="preserve">wystarczy </w:t>
+      </w:r>
+      <w:r>
+        <w:t>liczbę przypisanych tagów podzielić przez liczbę wszystkich tokenów i pomnożyć razy 100%. Wartość ta jest obliczana i wyświetlana po każdym zastosowaniu taggera.</w:t>
+      </w:r>
+    </w:p>
+    <w:p>
+      <w:r>
+        <w:t xml:space="preserve">Ocena poprawności, czyli informacja o ilości źle otagowanych wyrazów, wymaga </w:t>
+      </w:r>
+      <w:r>
+        <w:t>naturalnie</w:t>
+      </w:r>
+      <w:r>
+        <w:t xml:space="preserve"> wiedzy o poprawnych tagach</w:t>
+      </w:r>
+      <w:r>
+        <w:t xml:space="preserve"> wyrazów w celu</w:t>
+      </w:r>
+      <w:r>
+        <w:t xml:space="preserve"> porównania ich z tymi przydzielonymi przez tagger. </w:t>
+      </w:r>
+      <w:r>
+        <w:t xml:space="preserve">Dlatego, by poznać trafność taggerów, trzeba </w:t>
+      </w:r>
+      <w:r>
+        <w:t xml:space="preserve">dokonywać tagowania na wzorcowo otagowanym korpusie, który można </w:t>
+      </w:r>
+      <w:r>
+        <w:t xml:space="preserve">osobno </w:t>
+      </w:r>
+      <w:r>
+        <w:t xml:space="preserve">załadować w aplikacji – proces ten jest opisany w podrozdziale 5.7.6. Po załadowaniu takiego korpusu </w:t>
+      </w:r>
+      <w:r>
+        <w:t>należy</w:t>
+      </w:r>
+      <w:r>
+        <w:t xml:space="preserve"> wybrać opcję </w:t>
+      </w:r>
+      <w:r>
+        <w:rPr>
+          <w:i/>
+        </w:rPr>
+        <w:t>„</w:t>
+      </w:r>
+      <w:r>
+        <w:rPr>
+          <w:i/>
+        </w:rPr>
+        <w:t>Tag POS tagged corpus (error check)</w:t>
+      </w:r>
+      <w:r>
+        <w:rPr>
+          <w:i/>
+        </w:rPr>
+        <w:t>”</w:t>
+      </w:r>
+      <w:r>
+        <w:t xml:space="preserve"> (</w:t>
+      </w:r>
+      <w:r>
+        <w:t>w</w:t>
+      </w:r>
+      <w:r>
+        <w:t xml:space="preserve"> </w:t>
+      </w:r>
+      <w:r>
+        <w:t>przeciwieństwie</w:t>
+      </w:r>
+      <w:r>
+        <w:t xml:space="preserve"> do </w:t>
+      </w:r>
+      <w:r>
+        <w:t xml:space="preserve">domyślnej </w:t>
+      </w:r>
+      <w:r>
+        <w:t xml:space="preserve">opcji </w:t>
+      </w:r>
+      <w:r>
+        <w:t>„</w:t>
+      </w:r>
+      <w:r>
+        <w:rPr>
+          <w:i/>
+        </w:rPr>
+        <w:t>Tag main corpus</w:t>
+      </w:r>
+      <w:r>
+        <w:t>”</w:t>
+      </w:r>
+      <w:r>
+        <w:t>).</w:t>
+      </w:r>
+      <w:r>
+        <w:t xml:space="preserve"> </w:t>
+      </w:r>
+      <w:r>
+        <w:t>W ten sposób, oprócz informacji o skuteczności taggera, pojawi</w:t>
+      </w:r>
+      <w:r>
+        <w:t>ają</w:t>
+      </w:r>
+      <w:r>
+        <w:t xml:space="preserve"> się także statystyki dotyczące jego poprawności – liczba i odsetek źle przydzielonych tagów, oraz uaktywni</w:t>
+      </w:r>
+      <w:r>
+        <w:t>a</w:t>
+      </w:r>
+      <w:r>
+        <w:t xml:space="preserve"> się przycisk </w:t>
+      </w:r>
+      <w:r>
+        <w:t>„</w:t>
+      </w:r>
+      <w:r>
+        <w:rPr>
+          <w:i/>
+        </w:rPr>
+        <w:t>Wrong Tags</w:t>
+      </w:r>
+      <w:r>
+        <w:rPr>
+          <w:i/>
+        </w:rPr>
+        <w:t>”</w:t>
+      </w:r>
+      <w:r>
+        <w:t xml:space="preserve"> </w:t>
+      </w:r>
+      <w:r>
+        <w:t xml:space="preserve">umożliwiający wyświetlenie okienka z listą wyrazów źle otagowanych (wraz z </w:t>
+      </w:r>
+      <w:r>
+        <w:t xml:space="preserve">tagiem </w:t>
+      </w:r>
+      <w:r>
+        <w:t>przydzielonym i wzorcowym).</w:t>
+      </w:r>
+    </w:p>
+    <w:p>
+      <w:r>
+        <w:t xml:space="preserve">Tak </w:t>
+      </w:r>
+      <w:r>
+        <w:t>przygotowane</w:t>
+      </w:r>
+      <w:r>
+        <w:t xml:space="preserve"> narzędzia pozwalają na samodzielne opracowywanie i testowanie zasad tagowania – znajdowanie wyrażeń regularnych typowych dla części mowy, czy </w:t>
+      </w:r>
+      <w:r>
+        <w:t xml:space="preserve">też </w:t>
+      </w:r>
+      <w:r>
+        <w:t>zależności składniowych pomiędzy konkretnymi częściami mowy.</w:t>
+      </w:r>
+    </w:p>
+    <w:p>
+      <w:pPr>
+        <w:pStyle w:val="podpodroz"/>
+      </w:pPr>
+      <w:bookmarkStart w:id="68" w:name="_Toc393743454"/>
+      <w:bookmarkStart w:id="69" w:name="_Ref393805626"/>
+      <w:r>
+        <w:t>Korpus wzorcowo otagowany częściami mowy</w:t>
+      </w:r>
+      <w:bookmarkEnd w:id="68"/>
+      <w:bookmarkEnd w:id="69"/>
+    </w:p>
+    <w:p>
+      <w:r>
         <w:t xml:space="preserve">Dla celów opisanych w podrozdziałach </w:t>
       </w:r>
       <w:r>
@@ -19754,7 +20111,7 @@
       <w:pPr>
         <w:pStyle w:val="podroz"/>
       </w:pPr>
-      <w:bookmarkStart w:id="68" w:name="_Toc393743455"/>
+      <w:bookmarkStart w:id="70" w:name="_Toc393743455"/>
       <w:r>
         <w:t>Wyszuki</w:t>
       </w:r>
@@ -19764,7 +20121,7 @@
       <w:r>
         <w:t>kolokacji</w:t>
       </w:r>
-      <w:bookmarkEnd w:id="68"/>
+      <w:bookmarkEnd w:id="70"/>
     </w:p>
     <w:p>
       <w:r>
@@ -19774,7 +20131,19 @@
         <w:rPr>
           <w:i/>
         </w:rPr>
-        <w:t>‘Collocations’</w:t>
+        <w:t>„</w:t>
+      </w:r>
+      <w:r>
+        <w:rPr>
+          <w:i/>
+        </w:rPr>
+        <w:t>Collocations</w:t>
+      </w:r>
+      <w:r>
+        <w:rPr>
+          <w:i/>
+        </w:rPr>
+        <w:t>”</w:t>
       </w:r>
       <w:r>
         <w:rPr>
@@ -19891,8 +20260,8 @@
         <w:pStyle w:val="Caption"/>
         <w:jc w:val="center"/>
       </w:pPr>
-      <w:bookmarkStart w:id="69" w:name="_Ref393804967"/>
-      <w:bookmarkStart w:id="70" w:name="_Toc393822124"/>
+      <w:bookmarkStart w:id="71" w:name="_Ref393804967"/>
+      <w:bookmarkStart w:id="72" w:name="_Toc393822124"/>
       <w:r>
         <w:t xml:space="preserve">Rysunek </w:t>
       </w:r>
@@ -19917,18 +20286,18 @@
       <w:r>
         <w:t xml:space="preserve"> Zakładka poświęcona wyszukiwaniu kolokacji w tekście</w:t>
       </w:r>
-      <w:bookmarkEnd w:id="69"/>
-      <w:bookmarkEnd w:id="70"/>
+      <w:bookmarkEnd w:id="71"/>
+      <w:bookmarkEnd w:id="72"/>
     </w:p>
     <w:p>
       <w:pPr>
         <w:pStyle w:val="podpodroz"/>
       </w:pPr>
-      <w:bookmarkStart w:id="71" w:name="_Toc393743456"/>
+      <w:bookmarkStart w:id="73" w:name="_Toc393743456"/>
       <w:r>
         <w:t>Przygotowanie listy bigramów</w:t>
       </w:r>
-      <w:bookmarkEnd w:id="71"/>
+      <w:bookmarkEnd w:id="73"/>
     </w:p>
     <w:p>
       <w:r>
@@ -20249,12 +20618,21 @@
         <w:t xml:space="preserve">Lista ignorowanych wyrazów jest pobierana z pliku o nazwie </w:t>
       </w:r>
       <w:r>
+        <w:t>„</w:t>
+      </w:r>
+      <w:r>
         <w:rPr>
           <w:i/>
         </w:rPr>
         <w:t>words_ignored_in_collocations.txt</w:t>
       </w:r>
       <w:r>
+        <w:rPr>
+          <w:i/>
+        </w:rPr>
+        <w:t>”</w:t>
+      </w:r>
+      <w:r>
         <w:t>. Można ją zmienić</w:t>
       </w:r>
       <w:r>
@@ -20264,12 +20642,21 @@
         <w:t xml:space="preserve"> za pomocą przycisku </w:t>
       </w:r>
       <w:r>
+        <w:t>„</w:t>
+      </w:r>
+      <w:r>
         <w:rPr>
           <w:i/>
         </w:rPr>
         <w:t>Ignore list</w:t>
       </w:r>
       <w:r>
+        <w:rPr>
+          <w:i/>
+        </w:rPr>
+        <w:t>”</w:t>
+      </w:r>
+      <w:r>
         <w:t>, który otwiera oki</w:t>
       </w:r>
       <w:r>
@@ -20280,11 +20667,11 @@
       <w:pPr>
         <w:pStyle w:val="podpodroz"/>
       </w:pPr>
-      <w:bookmarkStart w:id="72" w:name="_Toc393743457"/>
+      <w:bookmarkStart w:id="74" w:name="_Toc393743457"/>
       <w:r>
         <w:t>Ocena bigramów korpusu</w:t>
       </w:r>
-      <w:bookmarkEnd w:id="72"/>
+      <w:bookmarkEnd w:id="74"/>
     </w:p>
     <w:p>
       <w:r>
@@ -20300,13 +20687,19 @@
         <w:t xml:space="preserve">. Po kliknięciu przycisku </w:t>
       </w:r>
       <w:r>
-        <w:t>‘</w:t>
+        <w:t>„</w:t>
       </w:r>
       <w:r>
         <w:rPr>
           <w:i/>
         </w:rPr>
-        <w:t>Find Collocations’</w:t>
+        <w:t>Find Collocations</w:t>
+      </w:r>
+      <w:r>
+        <w:rPr>
+          <w:i/>
+        </w:rPr>
+        <w:t>”</w:t>
       </w:r>
       <w:r>
         <w:t xml:space="preserve"> </w:t>
@@ -20378,12 +20771,24 @@
         <w:rPr>
           <w:i/>
         </w:rPr>
-        <w:t>‘Show’</w:t>
+        <w:t>„</w:t>
       </w:r>
       <w:r>
         <w:rPr>
           <w:i/>
         </w:rPr>
+        <w:t>Show</w:t>
+      </w:r>
+      <w:r>
+        <w:rPr>
+          <w:i/>
+        </w:rPr>
+        <w:t>”</w:t>
+      </w:r>
+      <w:r>
+        <w:rPr>
+          <w:i/>
+        </w:rPr>
         <w:t xml:space="preserve"> – </w:t>
       </w:r>
       <w:r>
@@ -20409,11 +20814,11 @@
       <w:r>
         <w:t xml:space="preserve"> </w:t>
       </w:r>
-      <w:bookmarkStart w:id="73" w:name="_Toc393743458"/>
+      <w:bookmarkStart w:id="75" w:name="_Toc393743458"/>
       <w:r>
         <w:t>Kontekst słów</w:t>
       </w:r>
-      <w:bookmarkEnd w:id="73"/>
+      <w:bookmarkEnd w:id="75"/>
     </w:p>
     <w:p>
       <w:r>
@@ -20426,7 +20831,19 @@
         <w:rPr>
           <w:i/>
         </w:rPr>
-        <w:t>‘Context’</w:t>
+        <w:t>„</w:t>
+      </w:r>
+      <w:r>
+        <w:rPr>
+          <w:i/>
+        </w:rPr>
+        <w:t>Context</w:t>
+      </w:r>
+      <w:r>
+        <w:rPr>
+          <w:i/>
+        </w:rPr>
+        <w:t>”</w:t>
       </w:r>
       <w:r>
         <w:t xml:space="preserve">. </w:t>
@@ -20489,7 +20906,7 @@
         <w:pStyle w:val="Caption"/>
         <w:jc w:val="center"/>
       </w:pPr>
-      <w:bookmarkStart w:id="74" w:name="_Toc393822125"/>
+      <w:bookmarkStart w:id="76" w:name="_Toc393822125"/>
       <w:r>
         <w:t xml:space="preserve">Rysunek </w:t>
       </w:r>
@@ -20514,7 +20931,7 @@
       <w:r>
         <w:t xml:space="preserve"> Wyszukiwarka kontekstu wyrazów</w:t>
       </w:r>
-      <w:bookmarkEnd w:id="74"/>
+      <w:bookmarkEnd w:id="76"/>
     </w:p>
     <w:p>
       <w:r>
@@ -20663,14 +21080,95 @@
     </w:p>
     <w:p>
       <w:pPr>
+        <w:keepNext/>
+      </w:pPr>
+      <w:r>
+        <w:rPr>
+          <w:noProof/>
+        </w:rPr>
+        <w:drawing>
+          <wp:inline distT="0" distB="0" distL="0" distR="0" wp14:anchorId="0077C874" wp14:editId="0E51BD18">
+            <wp:extent cx="4744112" cy="4658375"/>
+            <wp:effectExtent l="0" t="0" r="0" b="8890"/>
+            <wp:docPr id="12" name="Picture 12"/>
+            <wp:cNvGraphicFramePr>
+              <a:graphicFrameLocks xmlns:a="http://schemas.openxmlformats.org/drawingml/2006/main" noChangeAspect="1"/>
+            </wp:cNvGraphicFramePr>
+            <a:graphic xmlns:a="http://schemas.openxmlformats.org/drawingml/2006/main">
+              <a:graphicData uri="http://schemas.openxmlformats.org/drawingml/2006/picture">
+                <pic:pic xmlns:pic="http://schemas.openxmlformats.org/drawingml/2006/picture">
+                  <pic:nvPicPr>
+                    <pic:cNvPr id="0" name="context_example.png"/>
+                    <pic:cNvPicPr/>
+                  </pic:nvPicPr>
+                  <pic:blipFill>
+                    <a:blip r:embed="rId20">
+                      <a:extLst>
+                        <a:ext uri="{28A0092B-C50C-407E-A947-70E740481C1C}">
+                          <a14:useLocalDpi xmlns:a14="http://schemas.microsoft.com/office/drawing/2010/main" val="0"/>
+                        </a:ext>
+                      </a:extLst>
+                    </a:blip>
+                    <a:stretch>
+                      <a:fillRect/>
+                    </a:stretch>
+                  </pic:blipFill>
+                  <pic:spPr>
+                    <a:xfrm>
+                      <a:off x="0" y="0"/>
+                      <a:ext cx="4744112" cy="4658375"/>
+                    </a:xfrm>
+                    <a:prstGeom prst="rect">
+                      <a:avLst/>
+                    </a:prstGeom>
+                  </pic:spPr>
+                </pic:pic>
+              </a:graphicData>
+            </a:graphic>
+          </wp:inline>
+        </w:drawing>
+      </w:r>
+    </w:p>
+    <w:p>
+      <w:pPr>
+        <w:pStyle w:val="Caption"/>
+        <w:jc w:val="center"/>
+      </w:pPr>
+      <w:r>
+        <w:t xml:space="preserve">Rysunek </w:t>
+      </w:r>
+      <w:r>
+        <w:fldChar w:fldCharType="begin"/>
+      </w:r>
+      <w:r>
+        <w:instrText xml:space="preserve"> SEQ Rysunek \* ARABIC </w:instrText>
+      </w:r>
+      <w:r>
+        <w:fldChar w:fldCharType="separate"/>
+      </w:r>
+      <w:r>
+        <w:rPr>
+          <w:noProof/>
+        </w:rPr>
+        <w:t>11</w:t>
+      </w:r>
+      <w:r>
+        <w:fldChar w:fldCharType="end"/>
+      </w:r>
+      <w:r>
+        <w:t xml:space="preserve"> Przykładowe okno z wynikami wyszukiwania kontekstu</w:t>
+      </w:r>
+    </w:p>
+    <w:p>
+      <w:pPr>
         <w:pStyle w:val="roz"/>
       </w:pPr>
-      <w:bookmarkStart w:id="75" w:name="_Toc393743459"/>
+      <w:bookmarkStart w:id="77" w:name="_Toc393743459"/>
       <w:r>
         <w:lastRenderedPageBreak/>
         <w:t>Przykład użycia</w:t>
       </w:r>
-      <w:bookmarkEnd w:id="75"/>
+      <w:bookmarkEnd w:id="77"/>
     </w:p>
     <w:p>
       <w:r>
@@ -20687,8 +21185,8 @@
       <w:pPr>
         <w:pStyle w:val="podroz"/>
       </w:pPr>
-      <w:bookmarkStart w:id="76" w:name="_Toc393743460"/>
-      <w:bookmarkEnd w:id="76"/>
+      <w:bookmarkStart w:id="78" w:name="_Toc393743460"/>
+      <w:bookmarkEnd w:id="78"/>
     </w:p>
     <w:p/>
     <w:p/>
@@ -20701,7 +21199,7 @@
           <w:noProof/>
         </w:rPr>
         <w:drawing>
-          <wp:inline distT="0" distB="0" distL="0" distR="0" wp14:anchorId="08126AF3" wp14:editId="459DA081">
+          <wp:inline distT="0" distB="0" distL="0" distR="0" wp14:anchorId="584B9AC2" wp14:editId="677CE967">
             <wp:extent cx="3952875" cy="2969189"/>
             <wp:effectExtent l="0" t="0" r="0" b="3175"/>
             <wp:docPr id="8" name="Picture 8"/>
@@ -20716,7 +21214,7 @@
                     <pic:cNvPicPr/>
                   </pic:nvPicPr>
                   <pic:blipFill>
-                    <a:blip r:embed="rId20">
+                    <a:blip r:embed="rId21">
                       <a:extLst>
                         <a:ext uri="{28A0092B-C50C-407E-A947-70E740481C1C}">
                           <a14:useLocalDpi xmlns:a14="http://schemas.microsoft.com/office/drawing/2010/main" val="0"/>
@@ -20748,7 +21246,7 @@
         <w:pStyle w:val="Caption"/>
         <w:jc w:val="center"/>
       </w:pPr>
-      <w:bookmarkStart w:id="77" w:name="_Toc393822126"/>
+      <w:bookmarkStart w:id="79" w:name="_Toc393822126"/>
       <w:r>
         <w:t xml:space="preserve">Rysunek </w:t>
       </w:r>
@@ -20765,7 +21263,7 @@
         <w:rPr>
           <w:noProof/>
         </w:rPr>
-        <w:t>11</w:t>
+        <w:t>12</w:t>
       </w:r>
       <w:r>
         <w:rPr>
@@ -20782,19 +21280,19 @@
       <w:r>
         <w:t xml:space="preserve"> wykres linii trendu</w:t>
       </w:r>
-      <w:bookmarkEnd w:id="77"/>
+      <w:bookmarkEnd w:id="79"/>
     </w:p>
     <w:p/>
     <w:p>
       <w:pPr>
         <w:pStyle w:val="roz"/>
       </w:pPr>
-      <w:bookmarkStart w:id="78" w:name="_Toc393743461"/>
+      <w:bookmarkStart w:id="80" w:name="_Toc393743461"/>
       <w:r>
         <w:lastRenderedPageBreak/>
         <w:t>Podsumowanie</w:t>
       </w:r>
-      <w:bookmarkEnd w:id="78"/>
+      <w:bookmarkEnd w:id="80"/>
     </w:p>
     <w:p>
       <w:r>
@@ -20958,12 +21456,12 @@
       <w:pPr>
         <w:pStyle w:val="roz"/>
       </w:pPr>
-      <w:bookmarkStart w:id="79" w:name="_Toc393743462"/>
+      <w:bookmarkStart w:id="81" w:name="_Toc393743462"/>
       <w:r>
         <w:lastRenderedPageBreak/>
         <w:t>Załącznik A</w:t>
       </w:r>
-      <w:bookmarkEnd w:id="79"/>
+      <w:bookmarkEnd w:id="81"/>
     </w:p>
     <w:p>
       <w:r>
@@ -20982,47 +21480,110 @@
       </w:pPr>
     </w:p>
     <w:p>
+      <w:pPr>
+        <w:pStyle w:val="ListParagraph"/>
+        <w:numPr>
+          <w:ilvl w:val="0"/>
+          <w:numId w:val="26"/>
+        </w:numPr>
+      </w:pPr>
       <w:r>
         <w:lastRenderedPageBreak/>
         <w:t>NOUN - rzeczownik</w:t>
       </w:r>
     </w:p>
     <w:p>
+      <w:pPr>
+        <w:pStyle w:val="ListParagraph"/>
+        <w:numPr>
+          <w:ilvl w:val="0"/>
+          <w:numId w:val="26"/>
+        </w:numPr>
+      </w:pPr>
       <w:r>
         <w:t>CONJ - spójnik</w:t>
       </w:r>
     </w:p>
     <w:p>
+      <w:pPr>
+        <w:pStyle w:val="ListParagraph"/>
+        <w:numPr>
+          <w:ilvl w:val="0"/>
+          <w:numId w:val="26"/>
+        </w:numPr>
+      </w:pPr>
       <w:r>
         <w:t>ADJ - przymiotnik</w:t>
       </w:r>
     </w:p>
     <w:p>
+      <w:pPr>
+        <w:pStyle w:val="ListParagraph"/>
+        <w:numPr>
+          <w:ilvl w:val="0"/>
+          <w:numId w:val="26"/>
+        </w:numPr>
+      </w:pPr>
       <w:r>
         <w:t>VERB - czasownik</w:t>
       </w:r>
     </w:p>
     <w:p>
+      <w:pPr>
+        <w:pStyle w:val="ListParagraph"/>
+        <w:numPr>
+          <w:ilvl w:val="0"/>
+          <w:numId w:val="26"/>
+        </w:numPr>
+      </w:pPr>
       <w:r>
         <w:t>ADV - przysłówek</w:t>
       </w:r>
     </w:p>
     <w:p>
+      <w:pPr>
+        <w:pStyle w:val="ListParagraph"/>
+        <w:numPr>
+          <w:ilvl w:val="0"/>
+          <w:numId w:val="26"/>
+        </w:numPr>
+      </w:pPr>
       <w:r>
         <w:t>PREP - przyimek</w:t>
       </w:r>
     </w:p>
     <w:p>
+      <w:pPr>
+        <w:pStyle w:val="ListParagraph"/>
+        <w:numPr>
+          <w:ilvl w:val="0"/>
+          <w:numId w:val="26"/>
+        </w:numPr>
+      </w:pPr>
       <w:r>
         <w:t>ART - rodzajnik</w:t>
       </w:r>
     </w:p>
     <w:p>
+      <w:pPr>
+        <w:pStyle w:val="ListParagraph"/>
+        <w:numPr>
+          <w:ilvl w:val="0"/>
+          <w:numId w:val="26"/>
+        </w:numPr>
+      </w:pPr>
       <w:r>
         <w:t>NUM - liczebnik</w:t>
       </w:r>
     </w:p>
     <w:p>
+      <w:pPr>
+        <w:pStyle w:val="ListParagraph"/>
+        <w:numPr>
+          <w:ilvl w:val="0"/>
+          <w:numId w:val="26"/>
+        </w:numPr>
+      </w:pPr>
       <w:r>
         <w:t>PRON - zaimek</w:t>
       </w:r>
@@ -21032,10 +21593,20 @@
     </w:p>
     <w:p>
       <w:r>
-        <w:t>Pozostałe dwa tagi zostały utworzone z myślą o wyrazach pełniących funkcję dwóch części mowy:</w:t>
-      </w:r>
-    </w:p>
-    <w:p>
+        <w:t>Następne</w:t>
+      </w:r>
+      <w:r>
+        <w:t xml:space="preserve"> dwa tagi zostały utworzone z myślą o wyrazach pełniących funkcję dwóch części mowy:</w:t>
+      </w:r>
+    </w:p>
+    <w:p>
+      <w:pPr>
+        <w:pStyle w:val="ListParagraph"/>
+        <w:numPr>
+          <w:ilvl w:val="0"/>
+          <w:numId w:val="27"/>
+        </w:numPr>
+      </w:pPr>
       <w:r>
         <w:t xml:space="preserve">DPREP – zaimek z rodzajnikiem określonym, np. </w:t>
       </w:r>
@@ -21047,6 +21618,16 @@
       </w:r>
     </w:p>
     <w:p>
+      <w:pPr>
+        <w:pStyle w:val="ListParagraph"/>
+        <w:numPr>
+          <w:ilvl w:val="0"/>
+          <w:numId w:val="27"/>
+        </w:numPr>
+        <w:rPr>
+          <w:i/>
+        </w:rPr>
+      </w:pPr>
       <w:r>
         <w:t>PRONVERB – czasownik z zaimkiem osobowym</w:t>
       </w:r>
@@ -21060,8 +21641,58 @@
         <w:t>dammi, svegliati</w:t>
       </w:r>
     </w:p>
+    <w:p>
+      <w:r>
+        <w:t>Pozostałe tagi służą do oznaczania innych niż części mowy elementów tekstu przydatnych do określania części mowy.</w:t>
+      </w:r>
+    </w:p>
+    <w:p>
+      <w:pPr>
+        <w:pStyle w:val="ListParagraph"/>
+        <w:numPr>
+          <w:ilvl w:val="0"/>
+          <w:numId w:val="28"/>
+        </w:numPr>
+      </w:pPr>
+      <w:r>
+        <w:t xml:space="preserve">PUNCT – </w:t>
+      </w:r>
+      <w:r>
+        <w:t>znaki interpunkcyjne, tj. kropki, nawiasy, cudzysłowy, myślniki</w:t>
+      </w:r>
+    </w:p>
+    <w:p>
+      <w:pPr>
+        <w:pStyle w:val="ListParagraph"/>
+        <w:numPr>
+          <w:ilvl w:val="0"/>
+          <w:numId w:val="28"/>
+        </w:numPr>
+      </w:pPr>
+      <w:r>
+        <w:t xml:space="preserve">SPECIAL </w:t>
+      </w:r>
+      <w:r>
+        <w:t>–</w:t>
+      </w:r>
+      <w:r>
+        <w:t xml:space="preserve"> </w:t>
+      </w:r>
+      <w:r>
+        <w:t xml:space="preserve">inne znaki mogące pojawić się w tekście (znak procentu, </w:t>
+      </w:r>
+      <w:r>
+        <w:t xml:space="preserve">plus, </w:t>
+      </w:r>
+      <w:r>
+        <w:t>itd.</w:t>
+      </w:r>
+      <w:r>
+        <w:t>)</w:t>
+      </w:r>
+    </w:p>
     <w:p/>
-    <w:bookmarkStart w:id="80" w:name="_Toc393743463" w:displacedByCustomXml="next"/>
+    <w:bookmarkStart w:id="82" w:name="_Toc393743463" w:displacedByCustomXml="next"/>
     <w:sdt>
       <w:sdtPr>
         <w:rPr>
@@ -21077,7 +21708,6 @@
           <w:docPartUnique/>
         </w:docPartObj>
       </w:sdtPr>
-      <w:sdtEndPr/>
       <w:sdtContent>
         <w:p>
           <w:pPr>
@@ -21086,14 +21716,13 @@
           <w:r>
             <w:t>Bibliografia</w:t>
           </w:r>
-          <w:bookmarkEnd w:id="80"/>
+          <w:bookmarkEnd w:id="82"/>
         </w:p>
         <w:sdt>
           <w:sdtPr>
             <w:id w:val="111145805"/>
             <w:bibliography/>
           </w:sdtPr>
-          <w:sdtEndPr/>
           <w:sdtContent>
             <w:p>
               <w:pPr>
@@ -22304,16 +22933,16 @@
     </w:lvl>
   </w:abstractNum>
   <w:abstractNum w:abstractNumId="8">
-    <w:nsid w:val="442A3FD2"/>
+    <w:nsid w:val="1B1E7614"/>
     <w:multiLevelType w:val="hybridMultilevel"/>
-    <w:tmpl w:val="2E94533C"/>
-    <w:lvl w:ilvl="0" w:tplc="BBB0FC92">
+    <w:tmpl w:val="58BC99BE"/>
+    <w:lvl w:ilvl="0" w:tplc="6486D23C">
       <w:start w:val="1"/>
       <w:numFmt w:val="bullet"/>
       <w:lvlText w:val=""/>
       <w:lvlJc w:val="left"/>
       <w:pPr>
-        <w:ind w:left="1077" w:hanging="510"/>
+        <w:ind w:left="785" w:hanging="360"/>
       </w:pPr>
       <w:rPr>
         <w:rFonts w:ascii="Symbol" w:hAnsi="Symbol" w:hint="default"/>
@@ -22325,7 +22954,7 @@
       <w:lvlText w:val="o"/>
       <w:lvlJc w:val="left"/>
       <w:pPr>
-        <w:ind w:left="1926" w:hanging="360"/>
+        <w:ind w:left="1505" w:hanging="360"/>
       </w:pPr>
       <w:rPr>
         <w:rFonts w:ascii="Courier New" w:hAnsi="Courier New" w:cs="Courier New" w:hint="default"/>
@@ -22337,7 +22966,7 @@
       <w:lvlText w:val=""/>
       <w:lvlJc w:val="left"/>
       <w:pPr>
-        <w:ind w:left="2646" w:hanging="360"/>
+        <w:ind w:left="2225" w:hanging="360"/>
       </w:pPr>
       <w:rPr>
         <w:rFonts w:ascii="Wingdings" w:hAnsi="Wingdings" w:hint="default"/>
@@ -22349,7 +22978,7 @@
       <w:lvlText w:val=""/>
       <w:lvlJc w:val="left"/>
       <w:pPr>
-        <w:ind w:left="3366" w:hanging="360"/>
+        <w:ind w:left="2945" w:hanging="360"/>
       </w:pPr>
       <w:rPr>
         <w:rFonts w:ascii="Symbol" w:hAnsi="Symbol" w:hint="default"/>
@@ -22361,7 +22990,7 @@
       <w:lvlText w:val="o"/>
       <w:lvlJc w:val="left"/>
       <w:pPr>
-        <w:ind w:left="4086" w:hanging="360"/>
+        <w:ind w:left="3665" w:hanging="360"/>
       </w:pPr>
       <w:rPr>
         <w:rFonts w:ascii="Courier New" w:hAnsi="Courier New" w:cs="Courier New" w:hint="default"/>
@@ -22373,7 +23002,7 @@
       <w:lvlText w:val=""/>
       <w:lvlJc w:val="left"/>
       <w:pPr>
-        <w:ind w:left="4806" w:hanging="360"/>
+        <w:ind w:left="4385" w:hanging="360"/>
       </w:pPr>
       <w:rPr>
         <w:rFonts w:ascii="Wingdings" w:hAnsi="Wingdings" w:hint="default"/>
@@ -22385,7 +23014,7 @@
       <w:lvlText w:val=""/>
       <w:lvlJc w:val="left"/>
       <w:pPr>
-        <w:ind w:left="5526" w:hanging="360"/>
+        <w:ind w:left="5105" w:hanging="360"/>
       </w:pPr>
       <w:rPr>
         <w:rFonts w:ascii="Symbol" w:hAnsi="Symbol" w:hint="default"/>
@@ -22397,7 +23026,7 @@
       <w:lvlText w:val="o"/>
       <w:lvlJc w:val="left"/>
       <w:pPr>
-        <w:ind w:left="6246" w:hanging="360"/>
+        <w:ind w:left="5825" w:hanging="360"/>
       </w:pPr>
       <w:rPr>
         <w:rFonts w:ascii="Courier New" w:hAnsi="Courier New" w:cs="Courier New" w:hint="default"/>
@@ -22409,7 +23038,7 @@
       <w:lvlText w:val=""/>
       <w:lvlJc w:val="left"/>
       <w:pPr>
-        <w:ind w:left="6966" w:hanging="360"/>
+        <w:ind w:left="6545" w:hanging="360"/>
       </w:pPr>
       <w:rPr>
         <w:rFonts w:ascii="Wingdings" w:hAnsi="Wingdings" w:hint="default"/>
@@ -22417,16 +23046,16 @@
     </w:lvl>
   </w:abstractNum>
   <w:abstractNum w:abstractNumId="9">
-    <w:nsid w:val="44C17066"/>
+    <w:nsid w:val="26041511"/>
     <w:multiLevelType w:val="hybridMultilevel"/>
-    <w:tmpl w:val="AD540F6A"/>
+    <w:tmpl w:val="9F946786"/>
     <w:lvl w:ilvl="0" w:tplc="6486D23C">
       <w:start w:val="1"/>
       <w:numFmt w:val="bullet"/>
       <w:lvlText w:val=""/>
       <w:lvlJc w:val="left"/>
       <w:pPr>
-        <w:ind w:left="1145" w:hanging="360"/>
+        <w:ind w:left="785" w:hanging="360"/>
       </w:pPr>
       <w:rPr>
         <w:rFonts w:ascii="Symbol" w:hAnsi="Symbol" w:hint="default"/>
@@ -22438,7 +23067,7 @@
       <w:lvlText w:val="o"/>
       <w:lvlJc w:val="left"/>
       <w:pPr>
-        <w:ind w:left="1865" w:hanging="360"/>
+        <w:ind w:left="1505" w:hanging="360"/>
       </w:pPr>
       <w:rPr>
         <w:rFonts w:ascii="Courier New" w:hAnsi="Courier New" w:cs="Courier New" w:hint="default"/>
@@ -22450,7 +23079,7 @@
       <w:lvlText w:val=""/>
       <w:lvlJc w:val="left"/>
       <w:pPr>
-        <w:ind w:left="2585" w:hanging="360"/>
+        <w:ind w:left="2225" w:hanging="360"/>
       </w:pPr>
       <w:rPr>
         <w:rFonts w:ascii="Wingdings" w:hAnsi="Wingdings" w:hint="default"/>
@@ -22462,7 +23091,7 @@
       <w:lvlText w:val=""/>
       <w:lvlJc w:val="left"/>
       <w:pPr>
-        <w:ind w:left="3305" w:hanging="360"/>
+        <w:ind w:left="2945" w:hanging="360"/>
       </w:pPr>
       <w:rPr>
         <w:rFonts w:ascii="Symbol" w:hAnsi="Symbol" w:hint="default"/>
@@ -22474,7 +23103,7 @@
       <w:lvlText w:val="o"/>
       <w:lvlJc w:val="left"/>
       <w:pPr>
-        <w:ind w:left="4025" w:hanging="360"/>
+        <w:ind w:left="3665" w:hanging="360"/>
       </w:pPr>
       <w:rPr>
         <w:rFonts w:ascii="Courier New" w:hAnsi="Courier New" w:cs="Courier New" w:hint="default"/>
@@ -22486,7 +23115,7 @@
       <w:lvlText w:val=""/>
       <w:lvlJc w:val="left"/>
       <w:pPr>
-        <w:ind w:left="4745" w:hanging="360"/>
+        <w:ind w:left="4385" w:hanging="360"/>
       </w:pPr>
       <w:rPr>
         <w:rFonts w:ascii="Wingdings" w:hAnsi="Wingdings" w:hint="default"/>
@@ -22498,7 +23127,7 @@
       <w:lvlText w:val=""/>
       <w:lvlJc w:val="left"/>
       <w:pPr>
-        <w:ind w:left="5465" w:hanging="360"/>
+        <w:ind w:left="5105" w:hanging="360"/>
       </w:pPr>
       <w:rPr>
         <w:rFonts w:ascii="Symbol" w:hAnsi="Symbol" w:hint="default"/>
@@ -22510,7 +23139,7 @@
       <w:lvlText w:val="o"/>
       <w:lvlJc w:val="left"/>
       <w:pPr>
-        <w:ind w:left="6185" w:hanging="360"/>
+        <w:ind w:left="5825" w:hanging="360"/>
       </w:pPr>
       <w:rPr>
         <w:rFonts w:ascii="Courier New" w:hAnsi="Courier New" w:cs="Courier New" w:hint="default"/>
@@ -22522,7 +23151,7 @@
       <w:lvlText w:val=""/>
       <w:lvlJc w:val="left"/>
       <w:pPr>
-        <w:ind w:left="6905" w:hanging="360"/>
+        <w:ind w:left="6545" w:hanging="360"/>
       </w:pPr>
       <w:rPr>
         <w:rFonts w:ascii="Wingdings" w:hAnsi="Wingdings" w:hint="default"/>
@@ -22530,16 +23159,16 @@
     </w:lvl>
   </w:abstractNum>
   <w:abstractNum w:abstractNumId="10">
-    <w:nsid w:val="49D117A4"/>
+    <w:nsid w:val="442A3FD2"/>
     <w:multiLevelType w:val="hybridMultilevel"/>
-    <w:tmpl w:val="5ABC544E"/>
-    <w:lvl w:ilvl="0" w:tplc="6486D23C">
+    <w:tmpl w:val="2E94533C"/>
+    <w:lvl w:ilvl="0" w:tplc="BBB0FC92">
       <w:start w:val="1"/>
       <w:numFmt w:val="bullet"/>
       <w:lvlText w:val=""/>
       <w:lvlJc w:val="left"/>
       <w:pPr>
-        <w:ind w:left="1145" w:hanging="360"/>
+        <w:ind w:left="1077" w:hanging="510"/>
       </w:pPr>
       <w:rPr>
         <w:rFonts w:ascii="Symbol" w:hAnsi="Symbol" w:hint="default"/>
@@ -22551,7 +23180,7 @@
       <w:lvlText w:val="o"/>
       <w:lvlJc w:val="left"/>
       <w:pPr>
-        <w:ind w:left="1865" w:hanging="360"/>
+        <w:ind w:left="1926" w:hanging="360"/>
       </w:pPr>
       <w:rPr>
         <w:rFonts w:ascii="Courier New" w:hAnsi="Courier New" w:cs="Courier New" w:hint="default"/>
@@ -22563,7 +23192,7 @@
       <w:lvlText w:val=""/>
       <w:lvlJc w:val="left"/>
       <w:pPr>
-        <w:ind w:left="2585" w:hanging="360"/>
+        <w:ind w:left="2646" w:hanging="360"/>
       </w:pPr>
       <w:rPr>
         <w:rFonts w:ascii="Wingdings" w:hAnsi="Wingdings" w:hint="default"/>
@@ -22575,7 +23204,7 @@
       <w:lvlText w:val=""/>
       <w:lvlJc w:val="left"/>
       <w:pPr>
-        <w:ind w:left="3305" w:hanging="360"/>
+        <w:ind w:left="3366" w:hanging="360"/>
       </w:pPr>
       <w:rPr>
         <w:rFonts w:ascii="Symbol" w:hAnsi="Symbol" w:hint="default"/>
@@ -22587,7 +23216,7 @@
       <w:lvlText w:val="o"/>
       <w:lvlJc w:val="left"/>
       <w:pPr>
-        <w:ind w:left="4025" w:hanging="360"/>
+        <w:ind w:left="4086" w:hanging="360"/>
       </w:pPr>
       <w:rPr>
         <w:rFonts w:ascii="Courier New" w:hAnsi="Courier New" w:cs="Courier New" w:hint="default"/>
@@ -22599,7 +23228,7 @@
       <w:lvlText w:val=""/>
       <w:lvlJc w:val="left"/>
       <w:pPr>
-        <w:ind w:left="4745" w:hanging="360"/>
+        <w:ind w:left="4806" w:hanging="360"/>
       </w:pPr>
       <w:rPr>
         <w:rFonts w:ascii="Wingdings" w:hAnsi="Wingdings" w:hint="default"/>
@@ -22611,7 +23240,7 @@
       <w:lvlText w:val=""/>
       <w:lvlJc w:val="left"/>
       <w:pPr>
-        <w:ind w:left="5465" w:hanging="360"/>
+        <w:ind w:left="5526" w:hanging="360"/>
       </w:pPr>
       <w:rPr>
         <w:rFonts w:ascii="Symbol" w:hAnsi="Symbol" w:hint="default"/>
@@ -22623,7 +23252,7 @@
       <w:lvlText w:val="o"/>
       <w:lvlJc w:val="left"/>
       <w:pPr>
-        <w:ind w:left="6185" w:hanging="360"/>
+        <w:ind w:left="6246" w:hanging="360"/>
       </w:pPr>
       <w:rPr>
         <w:rFonts w:ascii="Courier New" w:hAnsi="Courier New" w:cs="Courier New" w:hint="default"/>
@@ -22635,7 +23264,7 @@
       <w:lvlText w:val=""/>
       <w:lvlJc w:val="left"/>
       <w:pPr>
-        <w:ind w:left="6905" w:hanging="360"/>
+        <w:ind w:left="6966" w:hanging="360"/>
       </w:pPr>
       <w:rPr>
         <w:rFonts w:ascii="Wingdings" w:hAnsi="Wingdings" w:hint="default"/>
@@ -22643,16 +23272,16 @@
     </w:lvl>
   </w:abstractNum>
   <w:abstractNum w:abstractNumId="11">
-    <w:nsid w:val="60624BAB"/>
+    <w:nsid w:val="44C17066"/>
     <w:multiLevelType w:val="hybridMultilevel"/>
-    <w:tmpl w:val="3FE0CE9C"/>
+    <w:tmpl w:val="AD540F6A"/>
     <w:lvl w:ilvl="0" w:tplc="6486D23C">
       <w:start w:val="1"/>
       <w:numFmt w:val="bullet"/>
       <w:lvlText w:val=""/>
       <w:lvlJc w:val="left"/>
       <w:pPr>
-        <w:ind w:left="720" w:hanging="360"/>
+        <w:ind w:left="1145" w:hanging="360"/>
       </w:pPr>
       <w:rPr>
         <w:rFonts w:ascii="Symbol" w:hAnsi="Symbol" w:hint="default"/>
@@ -22664,7 +23293,7 @@
       <w:lvlText w:val="o"/>
       <w:lvlJc w:val="left"/>
       <w:pPr>
-        <w:ind w:left="1440" w:hanging="360"/>
+        <w:ind w:left="1865" w:hanging="360"/>
       </w:pPr>
       <w:rPr>
         <w:rFonts w:ascii="Courier New" w:hAnsi="Courier New" w:cs="Courier New" w:hint="default"/>
@@ -22676,7 +23305,7 @@
       <w:lvlText w:val=""/>
       <w:lvlJc w:val="left"/>
       <w:pPr>
-        <w:ind w:left="2160" w:hanging="360"/>
+        <w:ind w:left="2585" w:hanging="360"/>
       </w:pPr>
       <w:rPr>
         <w:rFonts w:ascii="Wingdings" w:hAnsi="Wingdings" w:hint="default"/>
@@ -22688,7 +23317,7 @@
       <w:lvlText w:val=""/>
       <w:lvlJc w:val="left"/>
       <w:pPr>
-        <w:ind w:left="2880" w:hanging="360"/>
+        <w:ind w:left="3305" w:hanging="360"/>
       </w:pPr>
       <w:rPr>
         <w:rFonts w:ascii="Symbol" w:hAnsi="Symbol" w:hint="default"/>
@@ -22700,7 +23329,7 @@
       <w:lvlText w:val="o"/>
       <w:lvlJc w:val="left"/>
       <w:pPr>
-        <w:ind w:left="3600" w:hanging="360"/>
+        <w:ind w:left="4025" w:hanging="360"/>
       </w:pPr>
       <w:rPr>
         <w:rFonts w:ascii="Courier New" w:hAnsi="Courier New" w:cs="Courier New" w:hint="default"/>
@@ -22712,7 +23341,7 @@
       <w:lvlText w:val=""/>
       <w:lvlJc w:val="left"/>
       <w:pPr>
-        <w:ind w:left="4320" w:hanging="360"/>
+        <w:ind w:left="4745" w:hanging="360"/>
       </w:pPr>
       <w:rPr>
         <w:rFonts w:ascii="Wingdings" w:hAnsi="Wingdings" w:hint="default"/>
@@ -22724,7 +23353,7 @@
       <w:lvlText w:val=""/>
       <w:lvlJc w:val="left"/>
       <w:pPr>
-        <w:ind w:left="5040" w:hanging="360"/>
+        <w:ind w:left="5465" w:hanging="360"/>
       </w:pPr>
       <w:rPr>
         <w:rFonts w:ascii="Symbol" w:hAnsi="Symbol" w:hint="default"/>
@@ -22736,7 +23365,7 @@
       <w:lvlText w:val="o"/>
       <w:lvlJc w:val="left"/>
       <w:pPr>
-        <w:ind w:left="5760" w:hanging="360"/>
+        <w:ind w:left="6185" w:hanging="360"/>
       </w:pPr>
       <w:rPr>
         <w:rFonts w:ascii="Courier New" w:hAnsi="Courier New" w:cs="Courier New" w:hint="default"/>
@@ -22748,7 +23377,7 @@
       <w:lvlText w:val=""/>
       <w:lvlJc w:val="left"/>
       <w:pPr>
-        <w:ind w:left="6480" w:hanging="360"/>
+        <w:ind w:left="6905" w:hanging="360"/>
       </w:pPr>
       <w:rPr>
         <w:rFonts w:ascii="Wingdings" w:hAnsi="Wingdings" w:hint="default"/>
@@ -22756,16 +23385,16 @@
     </w:lvl>
   </w:abstractNum>
   <w:abstractNum w:abstractNumId="12">
-    <w:nsid w:val="631D218B"/>
+    <w:nsid w:val="49D117A4"/>
     <w:multiLevelType w:val="hybridMultilevel"/>
-    <w:tmpl w:val="38A6BFBC"/>
+    <w:tmpl w:val="5ABC544E"/>
     <w:lvl w:ilvl="0" w:tplc="6486D23C">
       <w:start w:val="1"/>
       <w:numFmt w:val="bullet"/>
       <w:lvlText w:val=""/>
       <w:lvlJc w:val="left"/>
       <w:pPr>
-        <w:ind w:left="360" w:hanging="360"/>
+        <w:ind w:left="1145" w:hanging="360"/>
       </w:pPr>
       <w:rPr>
         <w:rFonts w:ascii="Symbol" w:hAnsi="Symbol" w:hint="default"/>
@@ -22777,7 +23406,7 @@
       <w:lvlText w:val="o"/>
       <w:lvlJc w:val="left"/>
       <w:pPr>
-        <w:ind w:left="1080" w:hanging="360"/>
+        <w:ind w:left="1865" w:hanging="360"/>
       </w:pPr>
       <w:rPr>
         <w:rFonts w:ascii="Courier New" w:hAnsi="Courier New" w:cs="Courier New" w:hint="default"/>
@@ -22789,7 +23418,7 @@
       <w:lvlText w:val=""/>
       <w:lvlJc w:val="left"/>
       <w:pPr>
-        <w:ind w:left="1800" w:hanging="360"/>
+        <w:ind w:left="2585" w:hanging="360"/>
       </w:pPr>
       <w:rPr>
         <w:rFonts w:ascii="Wingdings" w:hAnsi="Wingdings" w:hint="default"/>
@@ -22801,7 +23430,7 @@
       <w:lvlText w:val=""/>
       <w:lvlJc w:val="left"/>
       <w:pPr>
-        <w:ind w:left="2520" w:hanging="360"/>
+        <w:ind w:left="3305" w:hanging="360"/>
       </w:pPr>
       <w:rPr>
         <w:rFonts w:ascii="Symbol" w:hAnsi="Symbol" w:hint="default"/>
@@ -22813,7 +23442,7 @@
       <w:lvlText w:val="o"/>
       <w:lvlJc w:val="left"/>
       <w:pPr>
-        <w:ind w:left="3240" w:hanging="360"/>
+        <w:ind w:left="4025" w:hanging="360"/>
       </w:pPr>
       <w:rPr>
         <w:rFonts w:ascii="Courier New" w:hAnsi="Courier New" w:cs="Courier New" w:hint="default"/>
@@ -22825,7 +23454,7 @@
       <w:lvlText w:val=""/>
       <w:lvlJc w:val="left"/>
       <w:pPr>
-        <w:ind w:left="3960" w:hanging="360"/>
+        <w:ind w:left="4745" w:hanging="360"/>
       </w:pPr>
       <w:rPr>
         <w:rFonts w:ascii="Wingdings" w:hAnsi="Wingdings" w:hint="default"/>
@@ -22837,7 +23466,7 @@
       <w:lvlText w:val=""/>
       <w:lvlJc w:val="left"/>
       <w:pPr>
-        <w:ind w:left="4680" w:hanging="360"/>
+        <w:ind w:left="5465" w:hanging="360"/>
       </w:pPr>
       <w:rPr>
         <w:rFonts w:ascii="Symbol" w:hAnsi="Symbol" w:hint="default"/>
@@ -22849,7 +23478,7 @@
       <w:lvlText w:val="o"/>
       <w:lvlJc w:val="left"/>
       <w:pPr>
-        <w:ind w:left="5400" w:hanging="360"/>
+        <w:ind w:left="6185" w:hanging="360"/>
       </w:pPr>
       <w:rPr>
         <w:rFonts w:ascii="Courier New" w:hAnsi="Courier New" w:cs="Courier New" w:hint="default"/>
@@ -22861,7 +23490,7 @@
       <w:lvlText w:val=""/>
       <w:lvlJc w:val="left"/>
       <w:pPr>
-        <w:ind w:left="6120" w:hanging="360"/>
+        <w:ind w:left="6905" w:hanging="360"/>
       </w:pPr>
       <w:rPr>
         <w:rFonts w:ascii="Wingdings" w:hAnsi="Wingdings" w:hint="default"/>
@@ -22869,16 +23498,16 @@
     </w:lvl>
   </w:abstractNum>
   <w:abstractNum w:abstractNumId="13">
-    <w:nsid w:val="64B25935"/>
+    <w:nsid w:val="60624BAB"/>
     <w:multiLevelType w:val="hybridMultilevel"/>
-    <w:tmpl w:val="1520B972"/>
+    <w:tmpl w:val="3FE0CE9C"/>
     <w:lvl w:ilvl="0" w:tplc="6486D23C">
       <w:start w:val="1"/>
       <w:numFmt w:val="bullet"/>
       <w:lvlText w:val=""/>
       <w:lvlJc w:val="left"/>
       <w:pPr>
-        <w:ind w:left="360" w:hanging="360"/>
+        <w:ind w:left="720" w:hanging="360"/>
       </w:pPr>
       <w:rPr>
         <w:rFonts w:ascii="Symbol" w:hAnsi="Symbol" w:hint="default"/>
@@ -22890,7 +23519,7 @@
       <w:lvlText w:val="o"/>
       <w:lvlJc w:val="left"/>
       <w:pPr>
-        <w:ind w:left="1080" w:hanging="360"/>
+        <w:ind w:left="1440" w:hanging="360"/>
       </w:pPr>
       <w:rPr>
         <w:rFonts w:ascii="Courier New" w:hAnsi="Courier New" w:cs="Courier New" w:hint="default"/>
@@ -22902,7 +23531,7 @@
       <w:lvlText w:val=""/>
       <w:lvlJc w:val="left"/>
       <w:pPr>
-        <w:ind w:left="1800" w:hanging="360"/>
+        <w:ind w:left="2160" w:hanging="360"/>
       </w:pPr>
       <w:rPr>
         <w:rFonts w:ascii="Wingdings" w:hAnsi="Wingdings" w:hint="default"/>
@@ -22914,7 +23543,7 @@
       <w:lvlText w:val=""/>
       <w:lvlJc w:val="left"/>
       <w:pPr>
-        <w:ind w:left="2520" w:hanging="360"/>
+        <w:ind w:left="2880" w:hanging="360"/>
       </w:pPr>
       <w:rPr>
         <w:rFonts w:ascii="Symbol" w:hAnsi="Symbol" w:hint="default"/>
@@ -22926,7 +23555,7 @@
       <w:lvlText w:val="o"/>
       <w:lvlJc w:val="left"/>
       <w:pPr>
-        <w:ind w:left="3240" w:hanging="360"/>
+        <w:ind w:left="3600" w:hanging="360"/>
       </w:pPr>
       <w:rPr>
         <w:rFonts w:ascii="Courier New" w:hAnsi="Courier New" w:cs="Courier New" w:hint="default"/>
@@ -22938,7 +23567,7 @@
       <w:lvlText w:val=""/>
       <w:lvlJc w:val="left"/>
       <w:pPr>
-        <w:ind w:left="3960" w:hanging="360"/>
+        <w:ind w:left="4320" w:hanging="360"/>
       </w:pPr>
       <w:rPr>
         <w:rFonts w:ascii="Wingdings" w:hAnsi="Wingdings" w:hint="default"/>
@@ -22950,7 +23579,7 @@
       <w:lvlText w:val=""/>
       <w:lvlJc w:val="left"/>
       <w:pPr>
-        <w:ind w:left="4680" w:hanging="360"/>
+        <w:ind w:left="5040" w:hanging="360"/>
       </w:pPr>
       <w:rPr>
         <w:rFonts w:ascii="Symbol" w:hAnsi="Symbol" w:hint="default"/>
@@ -22962,7 +23591,7 @@
       <w:lvlText w:val="o"/>
       <w:lvlJc w:val="left"/>
       <w:pPr>
-        <w:ind w:left="5400" w:hanging="360"/>
+        <w:ind w:left="5760" w:hanging="360"/>
       </w:pPr>
       <w:rPr>
         <w:rFonts w:ascii="Courier New" w:hAnsi="Courier New" w:cs="Courier New" w:hint="default"/>
@@ -22974,7 +23603,7 @@
       <w:lvlText w:val=""/>
       <w:lvlJc w:val="left"/>
       <w:pPr>
-        <w:ind w:left="6120" w:hanging="360"/>
+        <w:ind w:left="6480" w:hanging="360"/>
       </w:pPr>
       <w:rPr>
         <w:rFonts w:ascii="Wingdings" w:hAnsi="Wingdings" w:hint="default"/>
@@ -22982,9 +23611,9 @@
     </w:lvl>
   </w:abstractNum>
   <w:abstractNum w:abstractNumId="14">
-    <w:nsid w:val="6AD06E5D"/>
+    <w:nsid w:val="631D218B"/>
     <w:multiLevelType w:val="hybridMultilevel"/>
-    <w:tmpl w:val="55228CCE"/>
+    <w:tmpl w:val="38A6BFBC"/>
     <w:lvl w:ilvl="0" w:tplc="6486D23C">
       <w:start w:val="1"/>
       <w:numFmt w:val="bullet"/>
@@ -23003,7 +23632,7 @@
       <w:lvlText w:val="o"/>
       <w:lvlJc w:val="left"/>
       <w:pPr>
-        <w:ind w:left="655" w:hanging="360"/>
+        <w:ind w:left="1080" w:hanging="360"/>
       </w:pPr>
       <w:rPr>
         <w:rFonts w:ascii="Courier New" w:hAnsi="Courier New" w:cs="Courier New" w:hint="default"/>
@@ -23015,7 +23644,7 @@
       <w:lvlText w:val=""/>
       <w:lvlJc w:val="left"/>
       <w:pPr>
-        <w:ind w:left="1375" w:hanging="360"/>
+        <w:ind w:left="1800" w:hanging="360"/>
       </w:pPr>
       <w:rPr>
         <w:rFonts w:ascii="Wingdings" w:hAnsi="Wingdings" w:hint="default"/>
@@ -23027,7 +23656,7 @@
       <w:lvlText w:val=""/>
       <w:lvlJc w:val="left"/>
       <w:pPr>
-        <w:ind w:left="2095" w:hanging="360"/>
+        <w:ind w:left="2520" w:hanging="360"/>
       </w:pPr>
       <w:rPr>
         <w:rFonts w:ascii="Symbol" w:hAnsi="Symbol" w:hint="default"/>
@@ -23039,7 +23668,7 @@
       <w:lvlText w:val="o"/>
       <w:lvlJc w:val="left"/>
       <w:pPr>
-        <w:ind w:left="2815" w:hanging="360"/>
+        <w:ind w:left="3240" w:hanging="360"/>
       </w:pPr>
       <w:rPr>
         <w:rFonts w:ascii="Courier New" w:hAnsi="Courier New" w:cs="Courier New" w:hint="default"/>
@@ -23051,7 +23680,7 @@
       <w:lvlText w:val=""/>
       <w:lvlJc w:val="left"/>
       <w:pPr>
-        <w:ind w:left="3535" w:hanging="360"/>
+        <w:ind w:left="3960" w:hanging="360"/>
       </w:pPr>
       <w:rPr>
         <w:rFonts w:ascii="Wingdings" w:hAnsi="Wingdings" w:hint="default"/>
@@ -23063,7 +23692,7 @@
       <w:lvlText w:val=""/>
       <w:lvlJc w:val="left"/>
       <w:pPr>
-        <w:ind w:left="4255" w:hanging="360"/>
+        <w:ind w:left="4680" w:hanging="360"/>
       </w:pPr>
       <w:rPr>
         <w:rFonts w:ascii="Symbol" w:hAnsi="Symbol" w:hint="default"/>
@@ -23075,7 +23704,7 @@
       <w:lvlText w:val="o"/>
       <w:lvlJc w:val="left"/>
       <w:pPr>
-        <w:ind w:left="4975" w:hanging="360"/>
+        <w:ind w:left="5400" w:hanging="360"/>
       </w:pPr>
       <w:rPr>
         <w:rFonts w:ascii="Courier New" w:hAnsi="Courier New" w:cs="Courier New" w:hint="default"/>
@@ -23087,7 +23716,7 @@
       <w:lvlText w:val=""/>
       <w:lvlJc w:val="left"/>
       <w:pPr>
-        <w:ind w:left="5695" w:hanging="360"/>
+        <w:ind w:left="6120" w:hanging="360"/>
       </w:pPr>
       <w:rPr>
         <w:rFonts w:ascii="Wingdings" w:hAnsi="Wingdings" w:hint="default"/>
@@ -23095,16 +23724,16 @@
     </w:lvl>
   </w:abstractNum>
   <w:abstractNum w:abstractNumId="15">
-    <w:nsid w:val="6C107262"/>
+    <w:nsid w:val="64B25935"/>
     <w:multiLevelType w:val="hybridMultilevel"/>
-    <w:tmpl w:val="1764B25E"/>
+    <w:tmpl w:val="1520B972"/>
     <w:lvl w:ilvl="0" w:tplc="6486D23C">
       <w:start w:val="1"/>
       <w:numFmt w:val="bullet"/>
       <w:lvlText w:val=""/>
       <w:lvlJc w:val="left"/>
       <w:pPr>
-        <w:ind w:left="1145" w:hanging="360"/>
+        <w:ind w:left="360" w:hanging="360"/>
       </w:pPr>
       <w:rPr>
         <w:rFonts w:ascii="Symbol" w:hAnsi="Symbol" w:hint="default"/>
@@ -23116,7 +23745,7 @@
       <w:lvlText w:val="o"/>
       <w:lvlJc w:val="left"/>
       <w:pPr>
-        <w:ind w:left="1865" w:hanging="360"/>
+        <w:ind w:left="1080" w:hanging="360"/>
       </w:pPr>
       <w:rPr>
         <w:rFonts w:ascii="Courier New" w:hAnsi="Courier New" w:cs="Courier New" w:hint="default"/>
@@ -23128,7 +23757,7 @@
       <w:lvlText w:val=""/>
       <w:lvlJc w:val="left"/>
       <w:pPr>
-        <w:ind w:left="2585" w:hanging="360"/>
+        <w:ind w:left="1800" w:hanging="360"/>
       </w:pPr>
       <w:rPr>
         <w:rFonts w:ascii="Wingdings" w:hAnsi="Wingdings" w:hint="default"/>
@@ -23140,7 +23769,7 @@
       <w:lvlText w:val=""/>
       <w:lvlJc w:val="left"/>
       <w:pPr>
-        <w:ind w:left="3305" w:hanging="360"/>
+        <w:ind w:left="2520" w:hanging="360"/>
       </w:pPr>
       <w:rPr>
         <w:rFonts w:ascii="Symbol" w:hAnsi="Symbol" w:hint="default"/>
@@ -23152,7 +23781,7 @@
       <w:lvlText w:val="o"/>
       <w:lvlJc w:val="left"/>
       <w:pPr>
-        <w:ind w:left="4025" w:hanging="360"/>
+        <w:ind w:left="3240" w:hanging="360"/>
       </w:pPr>
       <w:rPr>
         <w:rFonts w:ascii="Courier New" w:hAnsi="Courier New" w:cs="Courier New" w:hint="default"/>
@@ -23164,7 +23793,7 @@
       <w:lvlText w:val=""/>
       <w:lvlJc w:val="left"/>
       <w:pPr>
-        <w:ind w:left="4745" w:hanging="360"/>
+        <w:ind w:left="3960" w:hanging="360"/>
       </w:pPr>
       <w:rPr>
         <w:rFonts w:ascii="Wingdings" w:hAnsi="Wingdings" w:hint="default"/>
@@ -23176,7 +23805,7 @@
       <w:lvlText w:val=""/>
       <w:lvlJc w:val="left"/>
       <w:pPr>
-        <w:ind w:left="5465" w:hanging="360"/>
+        <w:ind w:left="4680" w:hanging="360"/>
       </w:pPr>
       <w:rPr>
         <w:rFonts w:ascii="Symbol" w:hAnsi="Symbol" w:hint="default"/>
@@ -23188,7 +23817,7 @@
       <w:lvlText w:val="o"/>
       <w:lvlJc w:val="left"/>
       <w:pPr>
-        <w:ind w:left="6185" w:hanging="360"/>
+        <w:ind w:left="5400" w:hanging="360"/>
       </w:pPr>
       <w:rPr>
         <w:rFonts w:ascii="Courier New" w:hAnsi="Courier New" w:cs="Courier New" w:hint="default"/>
@@ -23200,7 +23829,7 @@
       <w:lvlText w:val=""/>
       <w:lvlJc w:val="left"/>
       <w:pPr>
-        <w:ind w:left="6905" w:hanging="360"/>
+        <w:ind w:left="6120" w:hanging="360"/>
       </w:pPr>
       <w:rPr>
         <w:rFonts w:ascii="Wingdings" w:hAnsi="Wingdings" w:hint="default"/>
@@ -23208,16 +23837,16 @@
     </w:lvl>
   </w:abstractNum>
   <w:abstractNum w:abstractNumId="16">
-    <w:nsid w:val="6FD17310"/>
+    <w:nsid w:val="6AD06E5D"/>
     <w:multiLevelType w:val="hybridMultilevel"/>
-    <w:tmpl w:val="D6B0B9AA"/>
+    <w:tmpl w:val="55228CCE"/>
     <w:lvl w:ilvl="0" w:tplc="6486D23C">
       <w:start w:val="1"/>
       <w:numFmt w:val="bullet"/>
       <w:lvlText w:val=""/>
       <w:lvlJc w:val="left"/>
       <w:pPr>
-        <w:ind w:left="720" w:hanging="360"/>
+        <w:ind w:left="360" w:hanging="360"/>
       </w:pPr>
       <w:rPr>
         <w:rFonts w:ascii="Symbol" w:hAnsi="Symbol" w:hint="default"/>
@@ -23229,7 +23858,7 @@
       <w:lvlText w:val="o"/>
       <w:lvlJc w:val="left"/>
       <w:pPr>
-        <w:ind w:left="1440" w:hanging="360"/>
+        <w:ind w:left="655" w:hanging="360"/>
       </w:pPr>
       <w:rPr>
         <w:rFonts w:ascii="Courier New" w:hAnsi="Courier New" w:cs="Courier New" w:hint="default"/>
@@ -23241,7 +23870,7 @@
       <w:lvlText w:val=""/>
       <w:lvlJc w:val="left"/>
       <w:pPr>
-        <w:ind w:left="2160" w:hanging="360"/>
+        <w:ind w:left="1375" w:hanging="360"/>
       </w:pPr>
       <w:rPr>
         <w:rFonts w:ascii="Wingdings" w:hAnsi="Wingdings" w:hint="default"/>
@@ -23253,7 +23882,7 @@
       <w:lvlText w:val=""/>
       <w:lvlJc w:val="left"/>
       <w:pPr>
-        <w:ind w:left="2880" w:hanging="360"/>
+        <w:ind w:left="2095" w:hanging="360"/>
       </w:pPr>
       <w:rPr>
         <w:rFonts w:ascii="Symbol" w:hAnsi="Symbol" w:hint="default"/>
@@ -23265,7 +23894,7 @@
       <w:lvlText w:val="o"/>
       <w:lvlJc w:val="left"/>
       <w:pPr>
-        <w:ind w:left="3600" w:hanging="360"/>
+        <w:ind w:left="2815" w:hanging="360"/>
       </w:pPr>
       <w:rPr>
         <w:rFonts w:ascii="Courier New" w:hAnsi="Courier New" w:cs="Courier New" w:hint="default"/>
@@ -23277,7 +23906,7 @@
       <w:lvlText w:val=""/>
       <w:lvlJc w:val="left"/>
       <w:pPr>
-        <w:ind w:left="4320" w:hanging="360"/>
+        <w:ind w:left="3535" w:hanging="360"/>
       </w:pPr>
       <w:rPr>
         <w:rFonts w:ascii="Wingdings" w:hAnsi="Wingdings" w:hint="default"/>
@@ -23289,7 +23918,7 @@
       <w:lvlText w:val=""/>
       <w:lvlJc w:val="left"/>
       <w:pPr>
-        <w:ind w:left="5040" w:hanging="360"/>
+        <w:ind w:left="4255" w:hanging="360"/>
       </w:pPr>
       <w:rPr>
         <w:rFonts w:ascii="Symbol" w:hAnsi="Symbol" w:hint="default"/>
@@ -23301,7 +23930,7 @@
       <w:lvlText w:val="o"/>
       <w:lvlJc w:val="left"/>
       <w:pPr>
-        <w:ind w:left="5760" w:hanging="360"/>
+        <w:ind w:left="4975" w:hanging="360"/>
       </w:pPr>
       <w:rPr>
         <w:rFonts w:ascii="Courier New" w:hAnsi="Courier New" w:cs="Courier New" w:hint="default"/>
@@ -23313,7 +23942,7 @@
       <w:lvlText w:val=""/>
       <w:lvlJc w:val="left"/>
       <w:pPr>
-        <w:ind w:left="6480" w:hanging="360"/>
+        <w:ind w:left="5695" w:hanging="360"/>
       </w:pPr>
       <w:rPr>
         <w:rFonts w:ascii="Wingdings" w:hAnsi="Wingdings" w:hint="default"/>
@@ -23321,6 +23950,345 @@
     </w:lvl>
   </w:abstractNum>
   <w:abstractNum w:abstractNumId="17">
+    <w:nsid w:val="6C107262"/>
+    <w:multiLevelType w:val="hybridMultilevel"/>
+    <w:tmpl w:val="1764B25E"/>
+    <w:lvl w:ilvl="0" w:tplc="6486D23C">
+      <w:start w:val="1"/>
+      <w:numFmt w:val="bullet"/>
+      <w:lvlText w:val=""/>
+      <w:lvlJc w:val="left"/>
+      <w:pPr>
+        <w:ind w:left="1145" w:hanging="360"/>
+      </w:pPr>
+      <w:rPr>
+        <w:rFonts w:ascii="Symbol" w:hAnsi="Symbol" w:hint="default"/>
+      </w:rPr>
+    </w:lvl>
+    <w:lvl w:ilvl="1" w:tplc="04150003" w:tentative="1">
+      <w:start w:val="1"/>
+      <w:numFmt w:val="bullet"/>
+      <w:lvlText w:val="o"/>
+      <w:lvlJc w:val="left"/>
+      <w:pPr>
+        <w:ind w:left="1865" w:hanging="360"/>
+      </w:pPr>
+      <w:rPr>
+        <w:rFonts w:ascii="Courier New" w:hAnsi="Courier New" w:cs="Courier New" w:hint="default"/>
+      </w:rPr>
+    </w:lvl>
+    <w:lvl w:ilvl="2" w:tplc="04150005" w:tentative="1">
+      <w:start w:val="1"/>
+      <w:numFmt w:val="bullet"/>
+      <w:lvlText w:val=""/>
+      <w:lvlJc w:val="left"/>
+      <w:pPr>
+        <w:ind w:left="2585" w:hanging="360"/>
+      </w:pPr>
+      <w:rPr>
+        <w:rFonts w:ascii="Wingdings" w:hAnsi="Wingdings" w:hint="default"/>
+      </w:rPr>
+    </w:lvl>
+    <w:lvl w:ilvl="3" w:tplc="04150001" w:tentative="1">
+      <w:start w:val="1"/>
+      <w:numFmt w:val="bullet"/>
+      <w:lvlText w:val=""/>
+      <w:lvlJc w:val="left"/>
+      <w:pPr>
+        <w:ind w:left="3305" w:hanging="360"/>
+      </w:pPr>
+      <w:rPr>
+        <w:rFonts w:ascii="Symbol" w:hAnsi="Symbol" w:hint="default"/>
+      </w:rPr>
+    </w:lvl>
+    <w:lvl w:ilvl="4" w:tplc="04150003" w:tentative="1">
+      <w:start w:val="1"/>
+      <w:numFmt w:val="bullet"/>
+      <w:lvlText w:val="o"/>
+      <w:lvlJc w:val="left"/>
+      <w:pPr>
+        <w:ind w:left="4025" w:hanging="360"/>
+      </w:pPr>
+      <w:rPr>
+        <w:rFonts w:ascii="Courier New" w:hAnsi="Courier New" w:cs="Courier New" w:hint="default"/>
+      </w:rPr>
+    </w:lvl>
+    <w:lvl w:ilvl="5" w:tplc="04150005" w:tentative="1">
+      <w:start w:val="1"/>
+      <w:numFmt w:val="bullet"/>
+      <w:lvlText w:val=""/>
+      <w:lvlJc w:val="left"/>
+      <w:pPr>
+        <w:ind w:left="4745" w:hanging="360"/>
+      </w:pPr>
+      <w:rPr>
+        <w:rFonts w:ascii="Wingdings" w:hAnsi="Wingdings" w:hint="default"/>
+      </w:rPr>
+    </w:lvl>
+    <w:lvl w:ilvl="6" w:tplc="04150001" w:tentative="1">
+      <w:start w:val="1"/>
+      <w:numFmt w:val="bullet"/>
+      <w:lvlText w:val=""/>
+      <w:lvlJc w:val="left"/>
+      <w:pPr>
+        <w:ind w:left="5465" w:hanging="360"/>
+      </w:pPr>
+      <w:rPr>
+        <w:rFonts w:ascii="Symbol" w:hAnsi="Symbol" w:hint="default"/>
+      </w:rPr>
+    </w:lvl>
+    <w:lvl w:ilvl="7" w:tplc="04150003" w:tentative="1">
+      <w:start w:val="1"/>
+      <w:numFmt w:val="bullet"/>
+      <w:lvlText w:val="o"/>
+      <w:lvlJc w:val="left"/>
+      <w:pPr>
+        <w:ind w:left="6185" w:hanging="360"/>
+      </w:pPr>
+      <w:rPr>
+        <w:rFonts w:ascii="Courier New" w:hAnsi="Courier New" w:cs="Courier New" w:hint="default"/>
+      </w:rPr>
+    </w:lvl>
+    <w:lvl w:ilvl="8" w:tplc="04150005" w:tentative="1">
+      <w:start w:val="1"/>
+      <w:numFmt w:val="bullet"/>
+      <w:lvlText w:val=""/>
+      <w:lvlJc w:val="left"/>
+      <w:pPr>
+        <w:ind w:left="6905" w:hanging="360"/>
+      </w:pPr>
+      <w:rPr>
+        <w:rFonts w:ascii="Wingdings" w:hAnsi="Wingdings" w:hint="default"/>
+      </w:rPr>
+    </w:lvl>
+  </w:abstractNum>
+  <w:abstractNum w:abstractNumId="18">
+    <w:nsid w:val="6FD17310"/>
+    <w:multiLevelType w:val="hybridMultilevel"/>
+    <w:tmpl w:val="D6B0B9AA"/>
+    <w:lvl w:ilvl="0" w:tplc="6486D23C">
+      <w:start w:val="1"/>
+      <w:numFmt w:val="bullet"/>
+      <w:lvlText w:val=""/>
+      <w:lvlJc w:val="left"/>
+      <w:pPr>
+        <w:ind w:left="720" w:hanging="360"/>
+      </w:pPr>
+      <w:rPr>
+        <w:rFonts w:ascii="Symbol" w:hAnsi="Symbol" w:hint="default"/>
+      </w:rPr>
+    </w:lvl>
+    <w:lvl w:ilvl="1" w:tplc="04150003" w:tentative="1">
+      <w:start w:val="1"/>
+      <w:numFmt w:val="bullet"/>
+      <w:lvlText w:val="o"/>
+      <w:lvlJc w:val="left"/>
+      <w:pPr>
+        <w:ind w:left="1440" w:hanging="360"/>
+      </w:pPr>
+      <w:rPr>
+        <w:rFonts w:ascii="Courier New" w:hAnsi="Courier New" w:cs="Courier New" w:hint="default"/>
+      </w:rPr>
+    </w:lvl>
+    <w:lvl w:ilvl="2" w:tplc="04150005" w:tentative="1">
+      <w:start w:val="1"/>
+      <w:numFmt w:val="bullet"/>
+      <w:lvlText w:val=""/>
+      <w:lvlJc w:val="left"/>
+      <w:pPr>
+        <w:ind w:left="2160" w:hanging="360"/>
+      </w:pPr>
+      <w:rPr>
+        <w:rFonts w:ascii="Wingdings" w:hAnsi="Wingdings" w:hint="default"/>
+      </w:rPr>
+    </w:lvl>
+    <w:lvl w:ilvl="3" w:tplc="04150001" w:tentative="1">
+      <w:start w:val="1"/>
+      <w:numFmt w:val="bullet"/>
+      <w:lvlText w:val=""/>
+      <w:lvlJc w:val="left"/>
+      <w:pPr>
+        <w:ind w:left="2880" w:hanging="360"/>
+      </w:pPr>
+      <w:rPr>
+        <w:rFonts w:ascii="Symbol" w:hAnsi="Symbol" w:hint="default"/>
+      </w:rPr>
+    </w:lvl>
+    <w:lvl w:ilvl="4" w:tplc="04150003" w:tentative="1">
+      <w:start w:val="1"/>
+      <w:numFmt w:val="bullet"/>
+      <w:lvlText w:val="o"/>
+      <w:lvlJc w:val="left"/>
+      <w:pPr>
+        <w:ind w:left="3600" w:hanging="360"/>
+      </w:pPr>
+      <w:rPr>
+        <w:rFonts w:ascii="Courier New" w:hAnsi="Courier New" w:cs="Courier New" w:hint="default"/>
+      </w:rPr>
+    </w:lvl>
+    <w:lvl w:ilvl="5" w:tplc="04150005" w:tentative="1">
+      <w:start w:val="1"/>
+      <w:numFmt w:val="bullet"/>
+      <w:lvlText w:val=""/>
+      <w:lvlJc w:val="left"/>
+      <w:pPr>
+        <w:ind w:left="4320" w:hanging="360"/>
+      </w:pPr>
+      <w:rPr>
+        <w:rFonts w:ascii="Wingdings" w:hAnsi="Wingdings" w:hint="default"/>
+      </w:rPr>
+    </w:lvl>
+    <w:lvl w:ilvl="6" w:tplc="04150001" w:tentative="1">
+      <w:start w:val="1"/>
+      <w:numFmt w:val="bullet"/>
+      <w:lvlText w:val=""/>
+      <w:lvlJc w:val="left"/>
+      <w:pPr>
+        <w:ind w:left="5040" w:hanging="360"/>
+      </w:pPr>
+      <w:rPr>
+        <w:rFonts w:ascii="Symbol" w:hAnsi="Symbol" w:hint="default"/>
+      </w:rPr>
+    </w:lvl>
+    <w:lvl w:ilvl="7" w:tplc="04150003" w:tentative="1">
+      <w:start w:val="1"/>
+      <w:numFmt w:val="bullet"/>
+      <w:lvlText w:val="o"/>
+      <w:lvlJc w:val="left"/>
+      <w:pPr>
+        <w:ind w:left="5760" w:hanging="360"/>
+      </w:pPr>
+      <w:rPr>
+        <w:rFonts w:ascii="Courier New" w:hAnsi="Courier New" w:cs="Courier New" w:hint="default"/>
+      </w:rPr>
+    </w:lvl>
+    <w:lvl w:ilvl="8" w:tplc="04150005" w:tentative="1">
+      <w:start w:val="1"/>
+      <w:numFmt w:val="bullet"/>
+      <w:lvlText w:val=""/>
+      <w:lvlJc w:val="left"/>
+      <w:pPr>
+        <w:ind w:left="6480" w:hanging="360"/>
+      </w:pPr>
+      <w:rPr>
+        <w:rFonts w:ascii="Wingdings" w:hAnsi="Wingdings" w:hint="default"/>
+      </w:rPr>
+    </w:lvl>
+  </w:abstractNum>
+  <w:abstractNum w:abstractNumId="19">
+    <w:nsid w:val="73403C1E"/>
+    <w:multiLevelType w:val="hybridMultilevel"/>
+    <w:tmpl w:val="115EBE54"/>
+    <w:lvl w:ilvl="0" w:tplc="6486D23C">
+      <w:start w:val="1"/>
+      <w:numFmt w:val="bullet"/>
+      <w:lvlText w:val=""/>
+      <w:lvlJc w:val="left"/>
+      <w:pPr>
+        <w:ind w:left="785" w:hanging="360"/>
+      </w:pPr>
+      <w:rPr>
+        <w:rFonts w:ascii="Symbol" w:hAnsi="Symbol" w:hint="default"/>
+      </w:rPr>
+    </w:lvl>
+    <w:lvl w:ilvl="1" w:tplc="04150003" w:tentative="1">
+      <w:start w:val="1"/>
+      <w:numFmt w:val="bullet"/>
+      <w:lvlText w:val="o"/>
+      <w:lvlJc w:val="left"/>
+      <w:pPr>
+        <w:ind w:left="1505" w:hanging="360"/>
+      </w:pPr>
+      <w:rPr>
+        <w:rFonts w:ascii="Courier New" w:hAnsi="Courier New" w:cs="Courier New" w:hint="default"/>
+      </w:rPr>
+    </w:lvl>
+    <w:lvl w:ilvl="2" w:tplc="04150005" w:tentative="1">
+      <w:start w:val="1"/>
+      <w:numFmt w:val="bullet"/>
+      <w:lvlText w:val=""/>
+      <w:lvlJc w:val="left"/>
+      <w:pPr>
+        <w:ind w:left="2225" w:hanging="360"/>
+      </w:pPr>
+      <w:rPr>
+        <w:rFonts w:ascii="Wingdings" w:hAnsi="Wingdings" w:hint="default"/>
+      </w:rPr>
+    </w:lvl>
+    <w:lvl w:ilvl="3" w:tplc="04150001" w:tentative="1">
+      <w:start w:val="1"/>
+      <w:numFmt w:val="bullet"/>
+      <w:lvlText w:val=""/>
+      <w:lvlJc w:val="left"/>
+      <w:pPr>
+        <w:ind w:left="2945" w:hanging="360"/>
+      </w:pPr>
+      <w:rPr>
+        <w:rFonts w:ascii="Symbol" w:hAnsi="Symbol" w:hint="default"/>
+      </w:rPr>
+    </w:lvl>
+    <w:lvl w:ilvl="4" w:tplc="04150003" w:tentative="1">
+      <w:start w:val="1"/>
+      <w:numFmt w:val="bullet"/>
+      <w:lvlText w:val="o"/>
+      <w:lvlJc w:val="left"/>
+      <w:pPr>
+        <w:ind w:left="3665" w:hanging="360"/>
+      </w:pPr>
+      <w:rPr>
+        <w:rFonts w:ascii="Courier New" w:hAnsi="Courier New" w:cs="Courier New" w:hint="default"/>
+      </w:rPr>
+    </w:lvl>
+    <w:lvl w:ilvl="5" w:tplc="04150005" w:tentative="1">
+      <w:start w:val="1"/>
+      <w:numFmt w:val="bullet"/>
+      <w:lvlText w:val=""/>
+      <w:lvlJc w:val="left"/>
+      <w:pPr>
+        <w:ind w:left="4385" w:hanging="360"/>
+      </w:pPr>
+      <w:rPr>
+        <w:rFonts w:ascii="Wingdings" w:hAnsi="Wingdings" w:hint="default"/>
+      </w:rPr>
+    </w:lvl>
+    <w:lvl w:ilvl="6" w:tplc="04150001" w:tentative="1">
+      <w:start w:val="1"/>
+      <w:numFmt w:val="bullet"/>
+      <w:lvlText w:val=""/>
+      <w:lvlJc w:val="left"/>
+      <w:pPr>
+        <w:ind w:left="5105" w:hanging="360"/>
+      </w:pPr>
+      <w:rPr>
+        <w:rFonts w:ascii="Symbol" w:hAnsi="Symbol" w:hint="default"/>
+      </w:rPr>
+    </w:lvl>
+    <w:lvl w:ilvl="7" w:tplc="04150003" w:tentative="1">
+      <w:start w:val="1"/>
+      <w:numFmt w:val="bullet"/>
+      <w:lvlText w:val="o"/>
+      <w:lvlJc w:val="left"/>
+      <w:pPr>
+        <w:ind w:left="5825" w:hanging="360"/>
+      </w:pPr>
+      <w:rPr>
+        <w:rFonts w:ascii="Courier New" w:hAnsi="Courier New" w:cs="Courier New" w:hint="default"/>
+      </w:rPr>
+    </w:lvl>
+    <w:lvl w:ilvl="8" w:tplc="04150005" w:tentative="1">
+      <w:start w:val="1"/>
+      <w:numFmt w:val="bullet"/>
+      <w:lvlText w:val=""/>
+      <w:lvlJc w:val="left"/>
+      <w:pPr>
+        <w:ind w:left="6545" w:hanging="360"/>
+      </w:pPr>
+      <w:rPr>
+        <w:rFonts w:ascii="Wingdings" w:hAnsi="Wingdings" w:hint="default"/>
+      </w:rPr>
+    </w:lvl>
+  </w:abstractNum>
+  <w:abstractNum w:abstractNumId="20">
     <w:nsid w:val="7A387FA6"/>
     <w:multiLevelType w:val="hybridMultilevel"/>
     <w:tmpl w:val="D1D8CC54"/>
@@ -23433,7 +24401,7 @@
       </w:rPr>
     </w:lvl>
   </w:abstractNum>
-  <w:abstractNum w:abstractNumId="18">
+  <w:abstractNum w:abstractNumId="21">
     <w:nsid w:val="7CB86F7A"/>
     <w:multiLevelType w:val="hybridMultilevel"/>
     <w:tmpl w:val="ED068B88"/>
@@ -23443,7 +24411,7 @@
       <w:lvlText w:val=""/>
       <w:lvlJc w:val="left"/>
       <w:pPr>
-        <w:ind w:left="1206" w:hanging="360"/>
+        <w:ind w:left="785" w:hanging="360"/>
       </w:pPr>
       <w:rPr>
         <w:rFonts w:ascii="Symbol" w:hAnsi="Symbol" w:hint="default"/>
@@ -23455,7 +24423,7 @@
       <w:lvlText w:val="o"/>
       <w:lvlJc w:val="left"/>
       <w:pPr>
-        <w:ind w:left="1926" w:hanging="360"/>
+        <w:ind w:left="1505" w:hanging="360"/>
       </w:pPr>
       <w:rPr>
         <w:rFonts w:ascii="Courier New" w:hAnsi="Courier New" w:cs="Courier New" w:hint="default"/>
@@ -23467,7 +24435,7 @@
       <w:lvlText w:val=""/>
       <w:lvlJc w:val="left"/>
       <w:pPr>
-        <w:ind w:left="2646" w:hanging="360"/>
+        <w:ind w:left="2225" w:hanging="360"/>
       </w:pPr>
       <w:rPr>
         <w:rFonts w:ascii="Wingdings" w:hAnsi="Wingdings" w:hint="default"/>
@@ -23479,7 +24447,7 @@
       <w:lvlText w:val=""/>
       <w:lvlJc w:val="left"/>
       <w:pPr>
-        <w:ind w:left="3366" w:hanging="360"/>
+        <w:ind w:left="2945" w:hanging="360"/>
       </w:pPr>
       <w:rPr>
         <w:rFonts w:ascii="Symbol" w:hAnsi="Symbol" w:hint="default"/>
@@ -23491,7 +24459,7 @@
       <w:lvlText w:val="o"/>
       <w:lvlJc w:val="left"/>
       <w:pPr>
-        <w:ind w:left="4086" w:hanging="360"/>
+        <w:ind w:left="3665" w:hanging="360"/>
       </w:pPr>
       <w:rPr>
         <w:rFonts w:ascii="Courier New" w:hAnsi="Courier New" w:cs="Courier New" w:hint="default"/>
@@ -23503,7 +24471,7 @@
       <w:lvlText w:val=""/>
       <w:lvlJc w:val="left"/>
       <w:pPr>
-        <w:ind w:left="4806" w:hanging="360"/>
+        <w:ind w:left="4385" w:hanging="360"/>
       </w:pPr>
       <w:rPr>
         <w:rFonts w:ascii="Wingdings" w:hAnsi="Wingdings" w:hint="default"/>
@@ -23515,7 +24483,7 @@
       <w:lvlText w:val=""/>
       <w:lvlJc w:val="left"/>
       <w:pPr>
-        <w:ind w:left="5526" w:hanging="360"/>
+        <w:ind w:left="5105" w:hanging="360"/>
       </w:pPr>
       <w:rPr>
         <w:rFonts w:ascii="Symbol" w:hAnsi="Symbol" w:hint="default"/>
@@ -23527,7 +24495,7 @@
       <w:lvlText w:val="o"/>
       <w:lvlJc w:val="left"/>
       <w:pPr>
-        <w:ind w:left="6246" w:hanging="360"/>
+        <w:ind w:left="5825" w:hanging="360"/>
       </w:pPr>
       <w:rPr>
         <w:rFonts w:ascii="Courier New" w:hAnsi="Courier New" w:cs="Courier New" w:hint="default"/>
@@ -23539,14 +24507,14 @@
       <w:lvlText w:val=""/>
       <w:lvlJc w:val="left"/>
       <w:pPr>
-        <w:ind w:left="6966" w:hanging="360"/>
+        <w:ind w:left="6545" w:hanging="360"/>
       </w:pPr>
       <w:rPr>
         <w:rFonts w:ascii="Wingdings" w:hAnsi="Wingdings" w:hint="default"/>
       </w:rPr>
     </w:lvl>
   </w:abstractNum>
-  <w:abstractNum w:abstractNumId="19">
+  <w:abstractNum w:abstractNumId="22">
     <w:nsid w:val="7EF55EE7"/>
     <w:multiLevelType w:val="multilevel"/>
     <w:tmpl w:val="55F27590"/>
@@ -23665,28 +24633,28 @@
     </w:lvl>
   </w:abstractNum>
   <w:num w:numId="1">
-    <w:abstractNumId w:val="19"/>
+    <w:abstractNumId w:val="22"/>
   </w:num>
   <w:num w:numId="2">
-    <w:abstractNumId w:val="19"/>
+    <w:abstractNumId w:val="22"/>
   </w:num>
   <w:num w:numId="3">
-    <w:abstractNumId w:val="19"/>
+    <w:abstractNumId w:val="22"/>
   </w:num>
   <w:num w:numId="4">
-    <w:abstractNumId w:val="19"/>
+    <w:abstractNumId w:val="22"/>
   </w:num>
   <w:num w:numId="5">
-    <w:abstractNumId w:val="19"/>
+    <w:abstractNumId w:val="22"/>
   </w:num>
   <w:num w:numId="6">
-    <w:abstractNumId w:val="19"/>
+    <w:abstractNumId w:val="22"/>
   </w:num>
   <w:num w:numId="7">
-    <w:abstractNumId w:val="14"/>
+    <w:abstractNumId w:val="16"/>
   </w:num>
   <w:num w:numId="8">
-    <w:abstractNumId w:val="13"/>
+    <w:abstractNumId w:val="15"/>
   </w:num>
   <w:num w:numId="9">
     <w:abstractNumId w:val="2"/>
@@ -23698,46 +24666,55 @@
     <w:abstractNumId w:val="6"/>
   </w:num>
   <w:num w:numId="12">
-    <w:abstractNumId w:val="10"/>
+    <w:abstractNumId w:val="12"/>
   </w:num>
   <w:num w:numId="13">
-    <w:abstractNumId w:val="17"/>
+    <w:abstractNumId w:val="20"/>
   </w:num>
   <w:num w:numId="14">
     <w:abstractNumId w:val="3"/>
   </w:num>
   <w:num w:numId="15">
-    <w:abstractNumId w:val="8"/>
+    <w:abstractNumId w:val="10"/>
   </w:num>
   <w:num w:numId="16">
-    <w:abstractNumId w:val="15"/>
+    <w:abstractNumId w:val="17"/>
   </w:num>
   <w:num w:numId="17">
     <w:abstractNumId w:val="5"/>
   </w:num>
   <w:num w:numId="18">
-    <w:abstractNumId w:val="18"/>
+    <w:abstractNumId w:val="21"/>
   </w:num>
   <w:num w:numId="19">
     <w:abstractNumId w:val="4"/>
   </w:num>
   <w:num w:numId="20">
-    <w:abstractNumId w:val="11"/>
+    <w:abstractNumId w:val="13"/>
   </w:num>
   <w:num w:numId="21">
-    <w:abstractNumId w:val="16"/>
+    <w:abstractNumId w:val="18"/>
   </w:num>
   <w:num w:numId="22">
     <w:abstractNumId w:val="7"/>
   </w:num>
   <w:num w:numId="23">
-    <w:abstractNumId w:val="9"/>
+    <w:abstractNumId w:val="11"/>
   </w:num>
   <w:num w:numId="24">
-    <w:abstractNumId w:val="12"/>
+    <w:abstractNumId w:val="14"/>
   </w:num>
   <w:num w:numId="25">
     <w:abstractNumId w:val="0"/>
+  </w:num>
+  <w:num w:numId="26">
+    <w:abstractNumId w:val="8"/>
+  </w:num>
+  <w:num w:numId="27">
+    <w:abstractNumId w:val="9"/>
+  </w:num>
+  <w:num w:numId="28">
+    <w:abstractNumId w:val="19"/>
   </w:num>
 </w:numbering>
 </file>
@@ -25129,7 +26106,6 @@
   <w:rsids>
     <w:rsidRoot w:val="00675639"/>
     <w:rsid w:val="00675639"/>
-    <w:rsid w:val="00BF05AF"/>
   </w:rsids>
   <m:mathPr>
     <m:mathFont m:val="Cambria Math"/>
@@ -26062,7 +27038,7 @@
 </file>
 
 <file path=customXml/itemProps1.xml><?xml version="1.0" encoding="utf-8"?>
-<ds:datastoreItem xmlns:ds="http://schemas.openxmlformats.org/officeDocument/2006/customXml" ds:itemID="{16DB7318-1DE7-4829-8388-1172E7109B77}">
+<ds:datastoreItem xmlns:ds="http://schemas.openxmlformats.org/officeDocument/2006/customXml" ds:itemID="{EFC0910C-A9B9-4320-A875-40271F346048}">
   <ds:schemaRefs>
     <ds:schemaRef ds:uri="http://schemas.openxmlformats.org/officeDocument/2006/bibliography"/>
   </ds:schemaRefs>

</xml_diff>